<commit_message>
Added Limitations & Closing Reflections
Added Limitations & Closing Reflections
</commit_message>
<xml_diff>
--- a/Reports/AIML-Capstone-CV1-InterimReport - V1.1.docx
+++ b/Reports/AIML-Capstone-CV1-InterimReport - V1.1.docx
@@ -11,8 +11,6 @@
           <w:rFonts w:asciiTheme="minorHAnsi" w:hAnsiTheme="minorHAnsi" w:cstheme="minorHAnsi"/>
         </w:rPr>
       </w:pPr>
-      <w:bookmarkStart w:id="0" w:name="_GoBack"/>
-      <w:bookmarkEnd w:id="0"/>
     </w:p>
     <w:p>
       <w:pPr>
@@ -424,19 +422,11 @@
                 <w:rFonts w:asciiTheme="minorHAnsi" w:hAnsiTheme="minorHAnsi" w:cstheme="minorHAnsi"/>
               </w:rPr>
             </w:pPr>
-            <w:proofErr w:type="spellStart"/>
             <w:r>
               <w:rPr>
                 <w:rFonts w:asciiTheme="minorHAnsi" w:hAnsiTheme="minorHAnsi" w:cstheme="minorHAnsi"/>
               </w:rPr>
-              <w:t>Ved</w:t>
-            </w:r>
-            <w:proofErr w:type="spellEnd"/>
-            <w:r>
-              <w:rPr>
-                <w:rFonts w:asciiTheme="minorHAnsi" w:hAnsiTheme="minorHAnsi" w:cstheme="minorHAnsi"/>
-              </w:rPr>
-              <w:t xml:space="preserve"> Verma</w:t>
+              <w:t>Ved Verma</w:t>
             </w:r>
           </w:p>
         </w:tc>
@@ -532,7 +522,9 @@
         </w:rPr>
         <w:br w:type="page"/>
       </w:r>
-      <w:bookmarkStart w:id="1" w:name="_heading=h.30j0zll" w:colFirst="0" w:colLast="0"/>
+      <w:bookmarkStart w:id="0" w:name="_heading=h.30j0zll" w:colFirst="0" w:colLast="0"/>
+      <w:bookmarkStart w:id="1" w:name="_GoBack"/>
+      <w:bookmarkEnd w:id="0"/>
       <w:bookmarkEnd w:id="1"/>
     </w:p>
     <w:sdt>
@@ -603,7 +595,7 @@
             </w:rPr>
             <w:fldChar w:fldCharType="separate"/>
           </w:r>
-          <w:hyperlink w:anchor="_Toc104966056" w:history="1">
+          <w:hyperlink w:anchor="_Toc105057982" w:history="1">
             <w:r>
               <w:rPr>
                 <w:rStyle w:val="Hyperlink"/>
@@ -649,7 +641,7 @@
                 <w:noProof/>
                 <w:webHidden/>
               </w:rPr>
-              <w:instrText xml:space="preserve"> PAGEREF _Toc104966056 \h </w:instrText>
+              <w:instrText xml:space="preserve"> PAGEREF _Toc105057982 \h </w:instrText>
             </w:r>
             <w:r>
               <w:rPr>
@@ -692,7 +684,7 @@
               <w:lang w:eastAsia="en-US"/>
             </w:rPr>
           </w:pPr>
-          <w:hyperlink w:anchor="_Toc104966057" w:history="1">
+          <w:hyperlink w:anchor="_Toc105057983" w:history="1">
             <w:r>
               <w:rPr>
                 <w:rStyle w:val="Hyperlink"/>
@@ -735,7 +727,7 @@
                 <w:noProof/>
                 <w:webHidden/>
               </w:rPr>
-              <w:instrText xml:space="preserve"> PAGEREF _Toc104966057 \h </w:instrText>
+              <w:instrText xml:space="preserve"> PAGEREF _Toc105057983 \h </w:instrText>
             </w:r>
             <w:r>
               <w:rPr>
@@ -778,7 +770,7 @@
               <w:lang w:eastAsia="en-US"/>
             </w:rPr>
           </w:pPr>
-          <w:hyperlink w:anchor="_Toc104966058" w:history="1">
+          <w:hyperlink w:anchor="_Toc105057984" w:history="1">
             <w:r>
               <w:rPr>
                 <w:rStyle w:val="Hyperlink"/>
@@ -805,7 +797,7 @@
                 <w:noProof/>
                 <w:webHidden/>
               </w:rPr>
-              <w:instrText xml:space="preserve"> PAGEREF _Toc104966058 \h </w:instrText>
+              <w:instrText xml:space="preserve"> PAGEREF _Toc105057984 \h </w:instrText>
             </w:r>
             <w:r>
               <w:rPr>
@@ -848,7 +840,7 @@
               <w:lang w:eastAsia="en-US"/>
             </w:rPr>
           </w:pPr>
-          <w:hyperlink w:anchor="_Toc104966059" w:history="1">
+          <w:hyperlink w:anchor="_Toc105057985" w:history="1">
             <w:r>
               <w:rPr>
                 <w:rStyle w:val="Hyperlink"/>
@@ -875,7 +867,7 @@
                 <w:noProof/>
                 <w:webHidden/>
               </w:rPr>
-              <w:instrText xml:space="preserve"> PAGEREF _Toc104966059 \h </w:instrText>
+              <w:instrText xml:space="preserve"> PAGEREF _Toc105057985 \h </w:instrText>
             </w:r>
             <w:r>
               <w:rPr>
@@ -918,7 +910,7 @@
               <w:lang w:eastAsia="en-US"/>
             </w:rPr>
           </w:pPr>
-          <w:hyperlink w:anchor="_Toc104966060" w:history="1">
+          <w:hyperlink w:anchor="_Toc105057986" w:history="1">
             <w:r>
               <w:rPr>
                 <w:rStyle w:val="Hyperlink"/>
@@ -945,7 +937,7 @@
                 <w:noProof/>
                 <w:webHidden/>
               </w:rPr>
-              <w:instrText xml:space="preserve"> PAGEREF _Toc104966060 \h </w:instrText>
+              <w:instrText xml:space="preserve"> PAGEREF _Toc105057986 \h </w:instrText>
             </w:r>
             <w:r>
               <w:rPr>
@@ -988,7 +980,7 @@
               <w:lang w:eastAsia="en-US"/>
             </w:rPr>
           </w:pPr>
-          <w:hyperlink w:anchor="_Toc104966061" w:history="1">
+          <w:hyperlink w:anchor="_Toc105057987" w:history="1">
             <w:r>
               <w:rPr>
                 <w:rStyle w:val="Hyperlink"/>
@@ -1015,7 +1007,7 @@
                 <w:noProof/>
                 <w:webHidden/>
               </w:rPr>
-              <w:instrText xml:space="preserve"> PAGEREF _Toc104966061 \h </w:instrText>
+              <w:instrText xml:space="preserve"> PAGEREF _Toc105057987 \h </w:instrText>
             </w:r>
             <w:r>
               <w:rPr>
@@ -1058,7 +1050,7 @@
               <w:lang w:eastAsia="en-US"/>
             </w:rPr>
           </w:pPr>
-          <w:hyperlink w:anchor="_Toc104966062" w:history="1">
+          <w:hyperlink w:anchor="_Toc105057988" w:history="1">
             <w:r>
               <w:rPr>
                 <w:rStyle w:val="Hyperlink"/>
@@ -1085,7 +1077,7 @@
                 <w:noProof/>
                 <w:webHidden/>
               </w:rPr>
-              <w:instrText xml:space="preserve"> PAGEREF _Toc104966062 \h </w:instrText>
+              <w:instrText xml:space="preserve"> PAGEREF _Toc105057988 \h </w:instrText>
             </w:r>
             <w:r>
               <w:rPr>
@@ -1128,7 +1120,7 @@
               <w:lang w:eastAsia="en-US"/>
             </w:rPr>
           </w:pPr>
-          <w:hyperlink w:anchor="_Toc104966063" w:history="1">
+          <w:hyperlink w:anchor="_Toc105057989" w:history="1">
             <w:r>
               <w:rPr>
                 <w:rStyle w:val="Hyperlink"/>
@@ -1163,7 +1155,7 @@
                 <w:noProof/>
                 <w:webHidden/>
               </w:rPr>
-              <w:instrText xml:space="preserve"> PAGEREF _Toc104966063 \h </w:instrText>
+              <w:instrText xml:space="preserve"> PAGEREF _Toc105057989 \h </w:instrText>
             </w:r>
             <w:r>
               <w:rPr>
@@ -1206,7 +1198,7 @@
               <w:lang w:eastAsia="en-US"/>
             </w:rPr>
           </w:pPr>
-          <w:hyperlink w:anchor="_Toc104966064" w:history="1">
+          <w:hyperlink w:anchor="_Toc105057990" w:history="1">
             <w:r>
               <w:rPr>
                 <w:rStyle w:val="Hyperlink"/>
@@ -1234,7 +1226,7 @@
                 <w:noProof/>
                 <w:webHidden/>
               </w:rPr>
-              <w:instrText xml:space="preserve"> PAGEREF _Toc104966064 \h </w:instrText>
+              <w:instrText xml:space="preserve"> PAGEREF _Toc105057990 \h </w:instrText>
             </w:r>
             <w:r>
               <w:rPr>
@@ -1278,7 +1270,7 @@
               <w:lang w:eastAsia="en-US"/>
             </w:rPr>
           </w:pPr>
-          <w:hyperlink w:anchor="_Toc104966065" w:history="1">
+          <w:hyperlink w:anchor="_Toc105057991" w:history="1">
             <w:r>
               <w:rPr>
                 <w:rStyle w:val="Hyperlink"/>
@@ -1326,7 +1318,7 @@
                 <w:noProof/>
                 <w:webHidden/>
               </w:rPr>
-              <w:instrText xml:space="preserve"> PAGEREF _Toc104966065 \h </w:instrText>
+              <w:instrText xml:space="preserve"> PAGEREF _Toc105057991 \h </w:instrText>
             </w:r>
             <w:r>
               <w:rPr>
@@ -1369,7 +1361,7 @@
               <w:lang w:eastAsia="en-US"/>
             </w:rPr>
           </w:pPr>
-          <w:hyperlink w:anchor="_Toc104966066" w:history="1">
+          <w:hyperlink w:anchor="_Toc105057992" w:history="1">
             <w:r>
               <w:rPr>
                 <w:rStyle w:val="Hyperlink"/>
@@ -1397,7 +1389,7 @@
                 <w:noProof/>
                 <w:webHidden/>
               </w:rPr>
-              <w:instrText xml:space="preserve"> PAGEREF _Toc104966066 \h </w:instrText>
+              <w:instrText xml:space="preserve"> PAGEREF _Toc105057992 \h </w:instrText>
             </w:r>
             <w:r>
               <w:rPr>
@@ -1440,7 +1432,7 @@
               <w:lang w:eastAsia="en-US"/>
             </w:rPr>
           </w:pPr>
-          <w:hyperlink w:anchor="_Toc104966067" w:history="1">
+          <w:hyperlink w:anchor="_Toc105057993" w:history="1">
             <w:r>
               <w:rPr>
                 <w:rStyle w:val="Hyperlink"/>
@@ -1468,7 +1460,7 @@
                 <w:noProof/>
                 <w:webHidden/>
               </w:rPr>
-              <w:instrText xml:space="preserve"> PAGEREF _Toc104966067 \h </w:instrText>
+              <w:instrText xml:space="preserve"> PAGEREF _Toc105057993 \h </w:instrText>
             </w:r>
             <w:r>
               <w:rPr>
@@ -1511,7 +1503,7 @@
               <w:lang w:eastAsia="en-US"/>
             </w:rPr>
           </w:pPr>
-          <w:hyperlink w:anchor="_Toc104966068" w:history="1">
+          <w:hyperlink w:anchor="_Toc105057994" w:history="1">
             <w:r>
               <w:rPr>
                 <w:rStyle w:val="Hyperlink"/>
@@ -1547,7 +1539,7 @@
                 <w:noProof/>
                 <w:webHidden/>
               </w:rPr>
-              <w:instrText xml:space="preserve"> PAGEREF _Toc104966068 \h </w:instrText>
+              <w:instrText xml:space="preserve"> PAGEREF _Toc105057994 \h </w:instrText>
             </w:r>
             <w:r>
               <w:rPr>
@@ -1590,7 +1582,7 @@
               <w:lang w:eastAsia="en-US"/>
             </w:rPr>
           </w:pPr>
-          <w:hyperlink w:anchor="_Toc104966069" w:history="1">
+          <w:hyperlink w:anchor="_Toc105057995" w:history="1">
             <w:r>
               <w:rPr>
                 <w:rStyle w:val="Hyperlink"/>
@@ -1618,7 +1610,7 @@
                 <w:noProof/>
                 <w:webHidden/>
               </w:rPr>
-              <w:instrText xml:space="preserve"> PAGEREF _Toc104966069 \h </w:instrText>
+              <w:instrText xml:space="preserve"> PAGEREF _Toc105057995 \h </w:instrText>
             </w:r>
             <w:r>
               <w:rPr>
@@ -1662,7 +1654,7 @@
               <w:lang w:eastAsia="en-US"/>
             </w:rPr>
           </w:pPr>
-          <w:hyperlink w:anchor="_Toc104966070" w:history="1">
+          <w:hyperlink w:anchor="_Toc105057996" w:history="1">
             <w:r>
               <w:rPr>
                 <w:rStyle w:val="Hyperlink"/>
@@ -1710,7 +1702,7 @@
                 <w:noProof/>
                 <w:webHidden/>
               </w:rPr>
-              <w:instrText xml:space="preserve"> PAGEREF _Toc104966070 \h </w:instrText>
+              <w:instrText xml:space="preserve"> PAGEREF _Toc105057996 \h </w:instrText>
             </w:r>
             <w:r>
               <w:rPr>
@@ -1753,7 +1745,7 @@
               <w:lang w:eastAsia="en-US"/>
             </w:rPr>
           </w:pPr>
-          <w:hyperlink w:anchor="_Toc104966071" w:history="1">
+          <w:hyperlink w:anchor="_Toc105057997" w:history="1">
             <w:r>
               <w:rPr>
                 <w:rStyle w:val="Hyperlink"/>
@@ -1781,7 +1773,7 @@
                 <w:noProof/>
                 <w:webHidden/>
               </w:rPr>
-              <w:instrText xml:space="preserve"> PAGEREF _Toc104966071 \h </w:instrText>
+              <w:instrText xml:space="preserve"> PAGEREF _Toc105057997 \h </w:instrText>
             </w:r>
             <w:r>
               <w:rPr>
@@ -1824,7 +1816,7 @@
               <w:lang w:eastAsia="en-US"/>
             </w:rPr>
           </w:pPr>
-          <w:hyperlink w:anchor="_Toc104966072" w:history="1">
+          <w:hyperlink w:anchor="_Toc105057998" w:history="1">
             <w:r>
               <w:rPr>
                 <w:rStyle w:val="Hyperlink"/>
@@ -1852,7 +1844,7 @@
                 <w:noProof/>
                 <w:webHidden/>
               </w:rPr>
-              <w:instrText xml:space="preserve"> PAGEREF _Toc104966072 \h </w:instrText>
+              <w:instrText xml:space="preserve"> PAGEREF _Toc105057998 \h </w:instrText>
             </w:r>
             <w:r>
               <w:rPr>
@@ -1896,7 +1888,7 @@
               <w:lang w:eastAsia="en-US"/>
             </w:rPr>
           </w:pPr>
-          <w:hyperlink w:anchor="_Toc104966073" w:history="1">
+          <w:hyperlink w:anchor="_Toc105057999" w:history="1">
             <w:r>
               <w:rPr>
                 <w:rStyle w:val="Hyperlink"/>
@@ -1944,7 +1936,7 @@
                 <w:noProof/>
                 <w:webHidden/>
               </w:rPr>
-              <w:instrText xml:space="preserve"> PAGEREF _Toc104966073 \h </w:instrText>
+              <w:instrText xml:space="preserve"> PAGEREF _Toc105057999 \h </w:instrText>
             </w:r>
             <w:r>
               <w:rPr>
@@ -1988,7 +1980,7 @@
               <w:lang w:eastAsia="en-US"/>
             </w:rPr>
           </w:pPr>
-          <w:hyperlink w:anchor="_Toc104966076" w:history="1">
+          <w:hyperlink w:anchor="_Toc105058002" w:history="1">
             <w:r>
               <w:rPr>
                 <w:rStyle w:val="Hyperlink"/>
@@ -2032,7 +2024,7 @@
                 <w:noProof/>
                 <w:webHidden/>
               </w:rPr>
-              <w:instrText xml:space="preserve"> PAGEREF _Toc104966076 \h </w:instrText>
+              <w:instrText xml:space="preserve"> PAGEREF _Toc105058002 \h </w:instrText>
             </w:r>
             <w:r>
               <w:rPr>
@@ -2076,7 +2068,7 @@
               <w:lang w:eastAsia="en-US"/>
             </w:rPr>
           </w:pPr>
-          <w:hyperlink w:anchor="_Toc104966077" w:history="1">
+          <w:hyperlink w:anchor="_Toc105058003" w:history="1">
             <w:r>
               <w:rPr>
                 <w:rStyle w:val="Hyperlink"/>
@@ -2120,7 +2112,7 @@
                 <w:noProof/>
                 <w:webHidden/>
               </w:rPr>
-              <w:instrText xml:space="preserve"> PAGEREF _Toc104966077 \h </w:instrText>
+              <w:instrText xml:space="preserve"> PAGEREF _Toc105058003 \h </w:instrText>
             </w:r>
             <w:r>
               <w:rPr>
@@ -2164,7 +2156,7 @@
               <w:lang w:eastAsia="en-US"/>
             </w:rPr>
           </w:pPr>
-          <w:hyperlink w:anchor="_Toc104966078" w:history="1">
+          <w:hyperlink w:anchor="_Toc105058004" w:history="1">
             <w:r>
               <w:rPr>
                 <w:rStyle w:val="Hyperlink"/>
@@ -2208,7 +2200,7 @@
                 <w:noProof/>
                 <w:webHidden/>
               </w:rPr>
-              <w:instrText xml:space="preserve"> PAGEREF _Toc104966078 \h </w:instrText>
+              <w:instrText xml:space="preserve"> PAGEREF _Toc105058004 \h </w:instrText>
             </w:r>
             <w:r>
               <w:rPr>
@@ -2252,7 +2244,7 @@
               <w:lang w:eastAsia="en-US"/>
             </w:rPr>
           </w:pPr>
-          <w:hyperlink w:anchor="_Toc104966079" w:history="1">
+          <w:hyperlink w:anchor="_Toc105058005" w:history="1">
             <w:r>
               <w:rPr>
                 <w:rStyle w:val="Hyperlink"/>
@@ -2294,7 +2286,7 @@
                 <w:noProof/>
                 <w:webHidden/>
               </w:rPr>
-              <w:instrText xml:space="preserve"> PAGEREF _Toc104966079 \h </w:instrText>
+              <w:instrText xml:space="preserve"> PAGEREF _Toc105058005 \h </w:instrText>
             </w:r>
             <w:r>
               <w:rPr>
@@ -2338,7 +2330,7 @@
               <w:lang w:eastAsia="en-US"/>
             </w:rPr>
           </w:pPr>
-          <w:hyperlink w:anchor="_Toc104966080" w:history="1">
+          <w:hyperlink w:anchor="_Toc105058006" w:history="1">
             <w:r>
               <w:rPr>
                 <w:rStyle w:val="Hyperlink"/>
@@ -2384,7 +2376,7 @@
                 <w:noProof/>
                 <w:webHidden/>
               </w:rPr>
-              <w:instrText xml:space="preserve"> PAGEREF _Toc104966080 \h </w:instrText>
+              <w:instrText xml:space="preserve"> PAGEREF _Toc105058006 \h </w:instrText>
             </w:r>
             <w:r>
               <w:rPr>
@@ -2428,7 +2420,7 @@
               <w:lang w:eastAsia="en-US"/>
             </w:rPr>
           </w:pPr>
-          <w:hyperlink w:anchor="_Toc104966084" w:history="1">
+          <w:hyperlink w:anchor="_Toc105058010" w:history="1">
             <w:r>
               <w:rPr>
                 <w:rStyle w:val="Hyperlink"/>
@@ -2472,7 +2464,7 @@
                 <w:noProof/>
                 <w:webHidden/>
               </w:rPr>
-              <w:instrText xml:space="preserve"> PAGEREF _Toc104966084 \h </w:instrText>
+              <w:instrText xml:space="preserve"> PAGEREF _Toc105058010 \h </w:instrText>
             </w:r>
             <w:r>
               <w:rPr>
@@ -2516,7 +2508,7 @@
               <w:lang w:eastAsia="en-US"/>
             </w:rPr>
           </w:pPr>
-          <w:hyperlink w:anchor="_Toc104966085" w:history="1">
+          <w:hyperlink w:anchor="_Toc105058011" w:history="1">
             <w:r>
               <w:rPr>
                 <w:rStyle w:val="Hyperlink"/>
@@ -2560,7 +2552,7 @@
                 <w:noProof/>
                 <w:webHidden/>
               </w:rPr>
-              <w:instrText xml:space="preserve"> PAGEREF _Toc104966085 \h </w:instrText>
+              <w:instrText xml:space="preserve"> PAGEREF _Toc105058011 \h </w:instrText>
             </w:r>
             <w:r>
               <w:rPr>
@@ -2604,7 +2596,7 @@
               <w:lang w:eastAsia="en-US"/>
             </w:rPr>
           </w:pPr>
-          <w:hyperlink w:anchor="_Toc104966086" w:history="1">
+          <w:hyperlink w:anchor="_Toc105058012" w:history="1">
             <w:r>
               <w:rPr>
                 <w:rStyle w:val="Hyperlink"/>
@@ -2648,7 +2640,7 @@
                 <w:noProof/>
                 <w:webHidden/>
               </w:rPr>
-              <w:instrText xml:space="preserve"> PAGEREF _Toc104966086 \h </w:instrText>
+              <w:instrText xml:space="preserve"> PAGEREF _Toc105058012 \h </w:instrText>
             </w:r>
             <w:r>
               <w:rPr>
@@ -2692,7 +2684,7 @@
               <w:lang w:eastAsia="en-US"/>
             </w:rPr>
           </w:pPr>
-          <w:hyperlink w:anchor="_Toc104966087" w:history="1">
+          <w:hyperlink w:anchor="_Toc105058013" w:history="1">
             <w:r>
               <w:rPr>
                 <w:rStyle w:val="Hyperlink"/>
@@ -2734,7 +2726,7 @@
                 <w:noProof/>
                 <w:webHidden/>
               </w:rPr>
-              <w:instrText xml:space="preserve"> PAGEREF _Toc104966087 \h </w:instrText>
+              <w:instrText xml:space="preserve"> PAGEREF _Toc105058013 \h </w:instrText>
             </w:r>
             <w:r>
               <w:rPr>
@@ -2778,7 +2770,7 @@
               <w:lang w:eastAsia="en-US"/>
             </w:rPr>
           </w:pPr>
-          <w:hyperlink w:anchor="_Toc104966088" w:history="1">
+          <w:hyperlink w:anchor="_Toc105058014" w:history="1">
             <w:r>
               <w:rPr>
                 <w:rStyle w:val="Hyperlink"/>
@@ -2820,7 +2812,7 @@
                 <w:noProof/>
                 <w:webHidden/>
               </w:rPr>
-              <w:instrText xml:space="preserve"> PAGEREF _Toc104966088 \h </w:instrText>
+              <w:instrText xml:space="preserve"> PAGEREF _Toc105058014 \h </w:instrText>
             </w:r>
             <w:r>
               <w:rPr>
@@ -2864,7 +2856,7 @@
               <w:lang w:eastAsia="en-US"/>
             </w:rPr>
           </w:pPr>
-          <w:hyperlink w:anchor="_Toc104966089" w:history="1">
+          <w:hyperlink w:anchor="_Toc105058015" w:history="1">
             <w:r>
               <w:rPr>
                 <w:rStyle w:val="Hyperlink"/>
@@ -2906,7 +2898,7 @@
                 <w:noProof/>
                 <w:webHidden/>
               </w:rPr>
-              <w:instrText xml:space="preserve"> PAGEREF _Toc104966089 \h </w:instrText>
+              <w:instrText xml:space="preserve"> PAGEREF _Toc105058015 \h </w:instrText>
             </w:r>
             <w:r>
               <w:rPr>
@@ -2950,7 +2942,7 @@
               <w:lang w:eastAsia="en-US"/>
             </w:rPr>
           </w:pPr>
-          <w:hyperlink w:anchor="_Toc104966090" w:history="1">
+          <w:hyperlink w:anchor="_Toc105058016" w:history="1">
             <w:r>
               <w:rPr>
                 <w:rStyle w:val="Hyperlink"/>
@@ -2992,7 +2984,7 @@
                 <w:noProof/>
                 <w:webHidden/>
               </w:rPr>
-              <w:instrText xml:space="preserve"> PAGEREF _Toc104966090 \h </w:instrText>
+              <w:instrText xml:space="preserve"> PAGEREF _Toc105058016 \h </w:instrText>
             </w:r>
             <w:r>
               <w:rPr>
@@ -3036,7 +3028,7 @@
               <w:lang w:eastAsia="en-US"/>
             </w:rPr>
           </w:pPr>
-          <w:hyperlink w:anchor="_Toc104966091" w:history="1">
+          <w:hyperlink w:anchor="_Toc105058017" w:history="1">
             <w:r>
               <w:rPr>
                 <w:rStyle w:val="Hyperlink"/>
@@ -3080,7 +3072,7 @@
                 <w:noProof/>
                 <w:webHidden/>
               </w:rPr>
-              <w:instrText xml:space="preserve"> PAGEREF _Toc104966091 \h </w:instrText>
+              <w:instrText xml:space="preserve"> PAGEREF _Toc105058017 \h </w:instrText>
             </w:r>
             <w:r>
               <w:rPr>
@@ -3124,7 +3116,7 @@
               <w:lang w:eastAsia="en-US"/>
             </w:rPr>
           </w:pPr>
-          <w:hyperlink w:anchor="_Toc104966092" w:history="1">
+          <w:hyperlink w:anchor="_Toc105058018" w:history="1">
             <w:r>
               <w:rPr>
                 <w:rStyle w:val="Hyperlink"/>
@@ -3172,7 +3164,7 @@
                 <w:noProof/>
                 <w:webHidden/>
               </w:rPr>
-              <w:instrText xml:space="preserve"> PAGEREF _Toc104966092 \h </w:instrText>
+              <w:instrText xml:space="preserve"> PAGEREF _Toc105058018 \h </w:instrText>
             </w:r>
             <w:r>
               <w:rPr>
@@ -3216,7 +3208,7 @@
               <w:lang w:eastAsia="en-US"/>
             </w:rPr>
           </w:pPr>
-          <w:hyperlink w:anchor="_Toc104966093" w:history="1">
+          <w:hyperlink w:anchor="_Toc105058019" w:history="1">
             <w:r>
               <w:rPr>
                 <w:rStyle w:val="Hyperlink"/>
@@ -3258,7 +3250,7 @@
                 <w:noProof/>
                 <w:webHidden/>
               </w:rPr>
-              <w:instrText xml:space="preserve"> PAGEREF _Toc104966093 \h </w:instrText>
+              <w:instrText xml:space="preserve"> PAGEREF _Toc105058019 \h </w:instrText>
             </w:r>
             <w:r>
               <w:rPr>
@@ -3302,7 +3294,7 @@
               <w:lang w:eastAsia="en-US"/>
             </w:rPr>
           </w:pPr>
-          <w:hyperlink w:anchor="_Toc104966094" w:history="1">
+          <w:hyperlink w:anchor="_Toc105058020" w:history="1">
             <w:r>
               <w:rPr>
                 <w:rStyle w:val="Hyperlink"/>
@@ -3345,7 +3337,7 @@
                 <w:noProof/>
                 <w:webHidden/>
               </w:rPr>
-              <w:instrText xml:space="preserve"> PAGEREF _Toc104966094 \h </w:instrText>
+              <w:instrText xml:space="preserve"> PAGEREF _Toc105058020 \h </w:instrText>
             </w:r>
             <w:r>
               <w:rPr>
@@ -3389,7 +3381,7 @@
               <w:lang w:eastAsia="en-US"/>
             </w:rPr>
           </w:pPr>
-          <w:hyperlink w:anchor="_Toc104966095" w:history="1">
+          <w:hyperlink w:anchor="_Toc105058021" w:history="1">
             <w:r>
               <w:rPr>
                 <w:rStyle w:val="Hyperlink"/>
@@ -3432,7 +3424,7 @@
                 <w:noProof/>
                 <w:webHidden/>
               </w:rPr>
-              <w:instrText xml:space="preserve"> PAGEREF _Toc104966095 \h </w:instrText>
+              <w:instrText xml:space="preserve"> PAGEREF _Toc105058021 \h </w:instrText>
             </w:r>
             <w:r>
               <w:rPr>
@@ -3476,7 +3468,7 @@
               <w:lang w:eastAsia="en-US"/>
             </w:rPr>
           </w:pPr>
-          <w:hyperlink w:anchor="_Toc104966096" w:history="1">
+          <w:hyperlink w:anchor="_Toc105058022" w:history="1">
             <w:r>
               <w:rPr>
                 <w:rStyle w:val="Hyperlink"/>
@@ -3521,7 +3513,7 @@
                 <w:noProof/>
                 <w:webHidden/>
               </w:rPr>
-              <w:instrText xml:space="preserve"> PAGEREF _Toc104966096 \h </w:instrText>
+              <w:instrText xml:space="preserve"> PAGEREF _Toc105058022 \h </w:instrText>
             </w:r>
             <w:r>
               <w:rPr>
@@ -3565,7 +3557,7 @@
               <w:lang w:eastAsia="en-US"/>
             </w:rPr>
           </w:pPr>
-          <w:hyperlink w:anchor="_Toc104966097" w:history="1">
+          <w:hyperlink w:anchor="_Toc105058023" w:history="1">
             <w:r>
               <w:rPr>
                 <w:rStyle w:val="Hyperlink"/>
@@ -3610,7 +3602,7 @@
                 <w:noProof/>
                 <w:webHidden/>
               </w:rPr>
-              <w:instrText xml:space="preserve"> PAGEREF _Toc104966097 \h </w:instrText>
+              <w:instrText xml:space="preserve"> PAGEREF _Toc105058023 \h </w:instrText>
             </w:r>
             <w:r>
               <w:rPr>
@@ -3654,7 +3646,7 @@
               <w:lang w:eastAsia="en-US"/>
             </w:rPr>
           </w:pPr>
-          <w:hyperlink w:anchor="_Toc104966098" w:history="1">
+          <w:hyperlink w:anchor="_Toc105058024" w:history="1">
             <w:r>
               <w:rPr>
                 <w:rStyle w:val="Hyperlink"/>
@@ -3700,7 +3692,7 @@
                 <w:noProof/>
                 <w:webHidden/>
               </w:rPr>
-              <w:instrText xml:space="preserve"> PAGEREF _Toc104966098 \h </w:instrText>
+              <w:instrText xml:space="preserve"> PAGEREF _Toc105058024 \h </w:instrText>
             </w:r>
             <w:r>
               <w:rPr>
@@ -3744,23 +3736,7 @@
               <w:lang w:eastAsia="en-US"/>
             </w:rPr>
           </w:pPr>
-          <w:hyperlink w:anchor="_Toc104966099" w:history="1">
-            <w:r>
-              <w:rPr>
-                <w:rStyle w:val="Hyperlink"/>
-                <w:b/>
-                <w:noProof/>
-              </w:rPr>
-              <w:t>7.</w:t>
-            </w:r>
-            <w:r>
-              <w:rPr>
-                <w:rFonts w:asciiTheme="minorHAnsi" w:eastAsiaTheme="minorEastAsia" w:hAnsiTheme="minorHAnsi" w:cstheme="minorBidi"/>
-                <w:noProof/>
-                <w:lang w:eastAsia="en-US"/>
-              </w:rPr>
-              <w:tab/>
-            </w:r>
+          <w:hyperlink w:anchor="_Toc105058025" w:history="1">
             <w:r>
               <w:rPr>
                 <w:rStyle w:val="Hyperlink"/>
@@ -3768,6 +3744,23 @@
                 <w:b/>
                 <w:noProof/>
               </w:rPr>
+              <w:t>7.</w:t>
+            </w:r>
+            <w:r>
+              <w:rPr>
+                <w:rFonts w:asciiTheme="minorHAnsi" w:eastAsiaTheme="minorEastAsia" w:hAnsiTheme="minorHAnsi" w:cstheme="minorBidi"/>
+                <w:noProof/>
+                <w:lang w:eastAsia="en-US"/>
+              </w:rPr>
+              <w:tab/>
+            </w:r>
+            <w:r>
+              <w:rPr>
+                <w:rStyle w:val="Hyperlink"/>
+                <w:rFonts w:cstheme="minorHAnsi"/>
+                <w:b/>
+                <w:noProof/>
+              </w:rPr>
               <w:t>Closing Reflections</w:t>
             </w:r>
             <w:r>
@@ -3789,7 +3782,7 @@
                 <w:noProof/>
                 <w:webHidden/>
               </w:rPr>
-              <w:instrText xml:space="preserve"> PAGEREF _Toc104966099 \h </w:instrText>
+              <w:instrText xml:space="preserve"> PAGEREF _Toc105058025 \h </w:instrText>
             </w:r>
             <w:r>
               <w:rPr>
@@ -3809,7 +3802,7 @@
                 <w:noProof/>
                 <w:webHidden/>
               </w:rPr>
-              <w:t>40</w:t>
+              <w:t>41</w:t>
             </w:r>
             <w:r>
               <w:rPr>
@@ -3869,7 +3862,7 @@
           <w:szCs w:val="36"/>
         </w:rPr>
       </w:pPr>
-      <w:bookmarkStart w:id="2" w:name="_Toc104966056"/>
+      <w:bookmarkStart w:id="2" w:name="_Toc105057982"/>
       <w:r>
         <w:rPr>
           <w:rFonts w:asciiTheme="minorHAnsi" w:hAnsiTheme="minorHAnsi" w:cstheme="minorHAnsi"/>
@@ -3928,7 +3921,7 @@
           <w:szCs w:val="28"/>
         </w:rPr>
       </w:pPr>
-      <w:bookmarkStart w:id="3" w:name="_Toc104966057"/>
+      <w:bookmarkStart w:id="3" w:name="_Toc105057983"/>
       <w:r>
         <w:rPr>
           <w:sz w:val="28"/>
@@ -3974,7 +3967,7 @@
         </w:numPr>
         <w:ind w:left="720"/>
       </w:pPr>
-      <w:bookmarkStart w:id="4" w:name="_Toc104966058"/>
+      <w:bookmarkStart w:id="4" w:name="_Toc105057984"/>
       <w:r>
         <w:t xml:space="preserve">1.1.1 </w:t>
       </w:r>
@@ -4216,7 +4209,7 @@
         </w:numPr>
         <w:ind w:left="720"/>
       </w:pPr>
-      <w:bookmarkStart w:id="5" w:name="_Toc104966059"/>
+      <w:bookmarkStart w:id="5" w:name="_Toc105057985"/>
       <w:r>
         <w:t xml:space="preserve">1.1.2 </w:t>
       </w:r>
@@ -4404,7 +4397,7 @@
         </w:numPr>
         <w:ind w:left="720"/>
       </w:pPr>
-      <w:bookmarkStart w:id="6" w:name="_Toc104966060"/>
+      <w:bookmarkStart w:id="6" w:name="_Toc105057986"/>
       <w:proofErr w:type="gramStart"/>
       <w:r>
         <w:t xml:space="preserve">1.1.3 </w:t>
@@ -4712,7 +4705,7 @@
         </w:numPr>
         <w:ind w:left="720"/>
       </w:pPr>
-      <w:bookmarkStart w:id="7" w:name="_Toc104966061"/>
+      <w:bookmarkStart w:id="7" w:name="_Toc105057987"/>
       <w:r>
         <w:t xml:space="preserve">1.1.4 </w:t>
       </w:r>
@@ -5274,7 +5267,7 @@
         </w:numPr>
         <w:ind w:left="720"/>
       </w:pPr>
-      <w:bookmarkStart w:id="8" w:name="_Toc104966062"/>
+      <w:bookmarkStart w:id="8" w:name="_Toc105057988"/>
       <w:r>
         <w:t xml:space="preserve">1.1.5 </w:t>
       </w:r>
@@ -5915,7 +5908,7 @@
           <w:szCs w:val="28"/>
         </w:rPr>
       </w:pPr>
-      <w:bookmarkStart w:id="9" w:name="_Toc104966063"/>
+      <w:bookmarkStart w:id="9" w:name="_Toc105057989"/>
       <w:r>
         <w:rPr>
           <w:sz w:val="28"/>
@@ -6422,7 +6415,7 @@
           <w:highlight w:val="white"/>
         </w:rPr>
       </w:pPr>
-      <w:bookmarkStart w:id="11" w:name="_Toc104966064"/>
+      <w:bookmarkStart w:id="11" w:name="_Toc105057990"/>
       <w:r>
         <w:rPr>
           <w:sz w:val="28"/>
@@ -6689,7 +6682,7 @@
           <w:szCs w:val="36"/>
         </w:rPr>
       </w:pPr>
-      <w:bookmarkStart w:id="12" w:name="_Toc104966065"/>
+      <w:bookmarkStart w:id="12" w:name="_Toc105057991"/>
       <w:r>
         <w:rPr>
           <w:rFonts w:asciiTheme="minorHAnsi" w:eastAsia="Times New Roman" w:hAnsiTheme="minorHAnsi" w:cstheme="minorHAnsi"/>
@@ -6725,7 +6718,7 @@
           <w:rFonts w:asciiTheme="minorHAnsi" w:hAnsiTheme="minorHAnsi" w:cstheme="minorHAnsi"/>
         </w:rPr>
       </w:pPr>
-      <w:bookmarkStart w:id="13" w:name="_Toc104966066"/>
+      <w:bookmarkStart w:id="13" w:name="_Toc105057992"/>
       <w:r>
         <w:rPr>
           <w:rFonts w:asciiTheme="minorHAnsi" w:hAnsiTheme="minorHAnsi" w:cstheme="minorHAnsi"/>
@@ -6961,7 +6954,7 @@
           <w:szCs w:val="28"/>
         </w:rPr>
       </w:pPr>
-      <w:bookmarkStart w:id="14" w:name="_Toc104966067"/>
+      <w:bookmarkStart w:id="14" w:name="_Toc105057993"/>
       <w:r>
         <w:rPr>
           <w:rFonts w:asciiTheme="minorHAnsi" w:hAnsiTheme="minorHAnsi" w:cstheme="minorHAnsi"/>
@@ -8619,7 +8612,7 @@
           <w:szCs w:val="28"/>
         </w:rPr>
       </w:pPr>
-      <w:bookmarkStart w:id="15" w:name="_Toc104966068"/>
+      <w:bookmarkStart w:id="15" w:name="_Toc105057994"/>
       <w:r>
         <w:rPr>
           <w:rFonts w:asciiTheme="minorHAnsi" w:eastAsia="Times New Roman" w:hAnsiTheme="minorHAnsi" w:cstheme="minorHAnsi"/>
@@ -11049,7 +11042,7 @@
           <w:rFonts w:asciiTheme="minorHAnsi" w:hAnsiTheme="minorHAnsi" w:cstheme="minorHAnsi"/>
         </w:rPr>
       </w:pPr>
-      <w:bookmarkStart w:id="16" w:name="_Toc104966069"/>
+      <w:bookmarkStart w:id="16" w:name="_Toc105057995"/>
       <w:r>
         <w:rPr>
           <w:rFonts w:asciiTheme="minorHAnsi" w:hAnsiTheme="minorHAnsi" w:cstheme="minorHAnsi"/>
@@ -11639,7 +11632,7 @@
       </w:pPr>
       <w:bookmarkStart w:id="17" w:name="_Toc103200852"/>
       <w:bookmarkStart w:id="18" w:name="_Toc103201322"/>
-      <w:bookmarkStart w:id="19" w:name="_Toc104966070"/>
+      <w:bookmarkStart w:id="19" w:name="_Toc105057996"/>
       <w:r>
         <w:rPr>
           <w:rFonts w:asciiTheme="minorHAnsi" w:hAnsiTheme="minorHAnsi" w:cstheme="minorHAnsi"/>
@@ -11739,7 +11732,7 @@
           <w:szCs w:val="28"/>
         </w:rPr>
       </w:pPr>
-      <w:bookmarkStart w:id="20" w:name="_Toc104966071"/>
+      <w:bookmarkStart w:id="20" w:name="_Toc105057997"/>
       <w:r>
         <w:rPr>
           <w:rFonts w:asciiTheme="minorHAnsi" w:hAnsiTheme="minorHAnsi" w:cstheme="minorHAnsi"/>
@@ -12309,7 +12302,7 @@
           <w:szCs w:val="28"/>
         </w:rPr>
       </w:pPr>
-      <w:bookmarkStart w:id="21" w:name="_Toc104966072"/>
+      <w:bookmarkStart w:id="21" w:name="_Toc105057998"/>
       <w:r>
         <w:rPr>
           <w:rFonts w:asciiTheme="minorHAnsi" w:hAnsiTheme="minorHAnsi" w:cstheme="minorHAnsi"/>
@@ -13871,7 +13864,7 @@
           <w:szCs w:val="36"/>
         </w:rPr>
       </w:pPr>
-      <w:bookmarkStart w:id="22" w:name="_Toc104966073"/>
+      <w:bookmarkStart w:id="22" w:name="_Toc105057999"/>
       <w:r>
         <w:rPr>
           <w:rFonts w:asciiTheme="minorHAnsi" w:hAnsiTheme="minorHAnsi" w:cstheme="minorHAnsi"/>
@@ -13944,6 +13937,8 @@
       <w:bookmarkStart w:id="38" w:name="_Toc104847640"/>
       <w:bookmarkStart w:id="39" w:name="_Toc104935238"/>
       <w:bookmarkStart w:id="40" w:name="_Toc104966074"/>
+      <w:bookmarkStart w:id="41" w:name="_Toc105056388"/>
+      <w:bookmarkStart w:id="42" w:name="_Toc105058000"/>
       <w:bookmarkEnd w:id="23"/>
       <w:bookmarkEnd w:id="24"/>
       <w:bookmarkEnd w:id="25"/>
@@ -13962,6 +13957,8 @@
       <w:bookmarkEnd w:id="38"/>
       <w:bookmarkEnd w:id="39"/>
       <w:bookmarkEnd w:id="40"/>
+      <w:bookmarkEnd w:id="41"/>
+      <w:bookmarkEnd w:id="42"/>
     </w:p>
     <w:p>
       <w:pPr>
@@ -13984,26 +13981,26 @@
           <w:lang w:val="en-US" w:eastAsia="en-IN"/>
         </w:rPr>
       </w:pPr>
-      <w:bookmarkStart w:id="41" w:name="_Toc103337559"/>
-      <w:bookmarkStart w:id="42" w:name="_Toc103419730"/>
-      <w:bookmarkStart w:id="43" w:name="_Toc103428736"/>
-      <w:bookmarkStart w:id="44" w:name="_Toc103428763"/>
-      <w:bookmarkStart w:id="45" w:name="_Toc103430904"/>
-      <w:bookmarkStart w:id="46" w:name="_Toc104820593"/>
-      <w:bookmarkStart w:id="47" w:name="_Toc104820695"/>
-      <w:bookmarkStart w:id="48" w:name="_Toc104842359"/>
-      <w:bookmarkStart w:id="49" w:name="_Toc104842598"/>
-      <w:bookmarkStart w:id="50" w:name="_Toc104842665"/>
-      <w:bookmarkStart w:id="51" w:name="_Toc104842754"/>
-      <w:bookmarkStart w:id="52" w:name="_Toc104843015"/>
-      <w:bookmarkStart w:id="53" w:name="_Toc104845344"/>
-      <w:bookmarkStart w:id="54" w:name="_Toc104845403"/>
-      <w:bookmarkStart w:id="55" w:name="_Toc104845467"/>
-      <w:bookmarkStart w:id="56" w:name="_Toc104847641"/>
-      <w:bookmarkStart w:id="57" w:name="_Toc104935239"/>
-      <w:bookmarkStart w:id="58" w:name="_Toc104966075"/>
-      <w:bookmarkEnd w:id="41"/>
-      <w:bookmarkEnd w:id="42"/>
+      <w:bookmarkStart w:id="43" w:name="_Toc103337559"/>
+      <w:bookmarkStart w:id="44" w:name="_Toc103419730"/>
+      <w:bookmarkStart w:id="45" w:name="_Toc103428736"/>
+      <w:bookmarkStart w:id="46" w:name="_Toc103428763"/>
+      <w:bookmarkStart w:id="47" w:name="_Toc103430904"/>
+      <w:bookmarkStart w:id="48" w:name="_Toc104820593"/>
+      <w:bookmarkStart w:id="49" w:name="_Toc104820695"/>
+      <w:bookmarkStart w:id="50" w:name="_Toc104842359"/>
+      <w:bookmarkStart w:id="51" w:name="_Toc104842598"/>
+      <w:bookmarkStart w:id="52" w:name="_Toc104842665"/>
+      <w:bookmarkStart w:id="53" w:name="_Toc104842754"/>
+      <w:bookmarkStart w:id="54" w:name="_Toc104843015"/>
+      <w:bookmarkStart w:id="55" w:name="_Toc104845344"/>
+      <w:bookmarkStart w:id="56" w:name="_Toc104845403"/>
+      <w:bookmarkStart w:id="57" w:name="_Toc104845467"/>
+      <w:bookmarkStart w:id="58" w:name="_Toc104847641"/>
+      <w:bookmarkStart w:id="59" w:name="_Toc104935239"/>
+      <w:bookmarkStart w:id="60" w:name="_Toc104966075"/>
+      <w:bookmarkStart w:id="61" w:name="_Toc105056389"/>
+      <w:bookmarkStart w:id="62" w:name="_Toc105058001"/>
       <w:bookmarkEnd w:id="43"/>
       <w:bookmarkEnd w:id="44"/>
       <w:bookmarkEnd w:id="45"/>
@@ -14020,6 +14017,10 @@
       <w:bookmarkEnd w:id="56"/>
       <w:bookmarkEnd w:id="57"/>
       <w:bookmarkEnd w:id="58"/>
+      <w:bookmarkEnd w:id="59"/>
+      <w:bookmarkEnd w:id="60"/>
+      <w:bookmarkEnd w:id="61"/>
+      <w:bookmarkEnd w:id="62"/>
     </w:p>
     <w:p>
       <w:pPr>
@@ -14030,7 +14031,7 @@
           <w:szCs w:val="28"/>
         </w:rPr>
       </w:pPr>
-      <w:bookmarkStart w:id="59" w:name="_Toc104966076"/>
+      <w:bookmarkStart w:id="63" w:name="_Toc105058002"/>
       <w:r>
         <w:rPr>
           <w:rFonts w:asciiTheme="minorHAnsi" w:hAnsiTheme="minorHAnsi" w:cstheme="minorHAnsi"/>
@@ -14039,7 +14040,7 @@
         </w:rPr>
         <w:t>Models</w:t>
       </w:r>
-      <w:bookmarkEnd w:id="59"/>
+      <w:bookmarkEnd w:id="63"/>
     </w:p>
     <w:p>
       <w:pPr>
@@ -14495,7 +14496,7 @@
           <w:rFonts w:asciiTheme="minorHAnsi" w:hAnsiTheme="minorHAnsi" w:cstheme="minorHAnsi"/>
         </w:rPr>
       </w:pPr>
-      <w:bookmarkStart w:id="60" w:name="_Toc104966077"/>
+      <w:bookmarkStart w:id="64" w:name="_Toc105058003"/>
       <w:r>
         <w:rPr>
           <w:rFonts w:asciiTheme="minorHAnsi" w:hAnsiTheme="minorHAnsi" w:cstheme="minorHAnsi"/>
@@ -14503,7 +14504,7 @@
         <w:lastRenderedPageBreak/>
         <w:t>DenseNet-121</w:t>
       </w:r>
-      <w:bookmarkEnd w:id="60"/>
+      <w:bookmarkEnd w:id="64"/>
     </w:p>
     <w:p>
       <w:pPr>
@@ -15230,7 +15231,7 @@
           <w:rFonts w:asciiTheme="minorHAnsi" w:hAnsiTheme="minorHAnsi" w:cstheme="minorHAnsi"/>
         </w:rPr>
       </w:pPr>
-      <w:bookmarkStart w:id="61" w:name="_Toc104966078"/>
+      <w:bookmarkStart w:id="65" w:name="_Toc105058004"/>
       <w:r>
         <w:rPr>
           <w:rFonts w:asciiTheme="minorHAnsi" w:hAnsiTheme="minorHAnsi" w:cstheme="minorHAnsi"/>
@@ -15238,7 +15239,7 @@
         <w:lastRenderedPageBreak/>
         <w:t>CheXNet</w:t>
       </w:r>
-      <w:bookmarkEnd w:id="61"/>
+      <w:bookmarkEnd w:id="65"/>
     </w:p>
     <w:p>
       <w:pPr>
@@ -15412,7 +15413,7 @@
           <w:szCs w:val="28"/>
         </w:rPr>
       </w:pPr>
-      <w:bookmarkStart w:id="62" w:name="_Toc104966079"/>
+      <w:bookmarkStart w:id="66" w:name="_Toc105058005"/>
       <w:bookmarkEnd w:id="17"/>
       <w:bookmarkEnd w:id="18"/>
       <w:r>
@@ -15422,7 +15423,7 @@
         </w:rPr>
         <w:t>Evaluation Metrics</w:t>
       </w:r>
-      <w:bookmarkEnd w:id="62"/>
+      <w:bookmarkEnd w:id="66"/>
     </w:p>
     <w:p>
       <w:pPr>
@@ -16057,7 +16058,7 @@
           <w:szCs w:val="28"/>
         </w:rPr>
       </w:pPr>
-      <w:bookmarkStart w:id="63" w:name="_Toc104966080"/>
+      <w:bookmarkStart w:id="67" w:name="_Toc105058006"/>
       <w:r>
         <w:rPr>
           <w:rFonts w:asciiTheme="minorHAnsi" w:hAnsiTheme="minorHAnsi" w:cstheme="minorHAnsi"/>
@@ -16067,7 +16068,7 @@
         </w:rPr>
         <w:t>Models Applied</w:t>
       </w:r>
-      <w:bookmarkEnd w:id="63"/>
+      <w:bookmarkEnd w:id="67"/>
     </w:p>
     <w:p>
       <w:pPr>
@@ -16222,28 +16223,26 @@
           <w:lang w:val="en-US" w:eastAsia="en-IN"/>
         </w:rPr>
       </w:pPr>
-      <w:bookmarkStart w:id="64" w:name="_Toc103337565"/>
-      <w:bookmarkStart w:id="65" w:name="_Toc103419736"/>
-      <w:bookmarkStart w:id="66" w:name="_Toc103428742"/>
-      <w:bookmarkStart w:id="67" w:name="_Toc103428769"/>
-      <w:bookmarkStart w:id="68" w:name="_Toc103430910"/>
-      <w:bookmarkStart w:id="69" w:name="_Toc104820599"/>
-      <w:bookmarkStart w:id="70" w:name="_Toc104820701"/>
-      <w:bookmarkStart w:id="71" w:name="_Toc104842365"/>
-      <w:bookmarkStart w:id="72" w:name="_Toc104842604"/>
-      <w:bookmarkStart w:id="73" w:name="_Toc104842671"/>
-      <w:bookmarkStart w:id="74" w:name="_Toc104842760"/>
-      <w:bookmarkStart w:id="75" w:name="_Toc104843021"/>
-      <w:bookmarkStart w:id="76" w:name="_Toc104845350"/>
-      <w:bookmarkStart w:id="77" w:name="_Toc104845409"/>
-      <w:bookmarkStart w:id="78" w:name="_Toc104845473"/>
-      <w:bookmarkStart w:id="79" w:name="_Toc104847647"/>
-      <w:bookmarkStart w:id="80" w:name="_Toc104935245"/>
-      <w:bookmarkStart w:id="81" w:name="_Toc104966081"/>
-      <w:bookmarkEnd w:id="64"/>
-      <w:bookmarkEnd w:id="65"/>
-      <w:bookmarkEnd w:id="66"/>
-      <w:bookmarkEnd w:id="67"/>
+      <w:bookmarkStart w:id="68" w:name="_Toc103337565"/>
+      <w:bookmarkStart w:id="69" w:name="_Toc103419736"/>
+      <w:bookmarkStart w:id="70" w:name="_Toc103428742"/>
+      <w:bookmarkStart w:id="71" w:name="_Toc103428769"/>
+      <w:bookmarkStart w:id="72" w:name="_Toc103430910"/>
+      <w:bookmarkStart w:id="73" w:name="_Toc104820599"/>
+      <w:bookmarkStart w:id="74" w:name="_Toc104820701"/>
+      <w:bookmarkStart w:id="75" w:name="_Toc104842365"/>
+      <w:bookmarkStart w:id="76" w:name="_Toc104842604"/>
+      <w:bookmarkStart w:id="77" w:name="_Toc104842671"/>
+      <w:bookmarkStart w:id="78" w:name="_Toc104842760"/>
+      <w:bookmarkStart w:id="79" w:name="_Toc104843021"/>
+      <w:bookmarkStart w:id="80" w:name="_Toc104845350"/>
+      <w:bookmarkStart w:id="81" w:name="_Toc104845409"/>
+      <w:bookmarkStart w:id="82" w:name="_Toc104845473"/>
+      <w:bookmarkStart w:id="83" w:name="_Toc104847647"/>
+      <w:bookmarkStart w:id="84" w:name="_Toc104935245"/>
+      <w:bookmarkStart w:id="85" w:name="_Toc104966081"/>
+      <w:bookmarkStart w:id="86" w:name="_Toc105056395"/>
+      <w:bookmarkStart w:id="87" w:name="_Toc105058007"/>
       <w:bookmarkEnd w:id="68"/>
       <w:bookmarkEnd w:id="69"/>
       <w:bookmarkEnd w:id="70"/>
@@ -16258,6 +16257,12 @@
       <w:bookmarkEnd w:id="79"/>
       <w:bookmarkEnd w:id="80"/>
       <w:bookmarkEnd w:id="81"/>
+      <w:bookmarkEnd w:id="82"/>
+      <w:bookmarkEnd w:id="83"/>
+      <w:bookmarkEnd w:id="84"/>
+      <w:bookmarkEnd w:id="85"/>
+      <w:bookmarkEnd w:id="86"/>
+      <w:bookmarkEnd w:id="87"/>
     </w:p>
     <w:p>
       <w:pPr>
@@ -16280,30 +16285,26 @@
           <w:lang w:val="en-US" w:eastAsia="en-IN"/>
         </w:rPr>
       </w:pPr>
-      <w:bookmarkStart w:id="82" w:name="_Toc103337566"/>
-      <w:bookmarkStart w:id="83" w:name="_Toc103419737"/>
-      <w:bookmarkStart w:id="84" w:name="_Toc103428743"/>
-      <w:bookmarkStart w:id="85" w:name="_Toc103428770"/>
-      <w:bookmarkStart w:id="86" w:name="_Toc103430911"/>
-      <w:bookmarkStart w:id="87" w:name="_Toc104820600"/>
-      <w:bookmarkStart w:id="88" w:name="_Toc104820702"/>
-      <w:bookmarkStart w:id="89" w:name="_Toc104842366"/>
-      <w:bookmarkStart w:id="90" w:name="_Toc104842605"/>
-      <w:bookmarkStart w:id="91" w:name="_Toc104842672"/>
-      <w:bookmarkStart w:id="92" w:name="_Toc104842761"/>
-      <w:bookmarkStart w:id="93" w:name="_Toc104843022"/>
-      <w:bookmarkStart w:id="94" w:name="_Toc104845351"/>
-      <w:bookmarkStart w:id="95" w:name="_Toc104845410"/>
-      <w:bookmarkStart w:id="96" w:name="_Toc104845474"/>
-      <w:bookmarkStart w:id="97" w:name="_Toc104847648"/>
-      <w:bookmarkStart w:id="98" w:name="_Toc104935246"/>
-      <w:bookmarkStart w:id="99" w:name="_Toc104966082"/>
-      <w:bookmarkEnd w:id="82"/>
-      <w:bookmarkEnd w:id="83"/>
-      <w:bookmarkEnd w:id="84"/>
-      <w:bookmarkEnd w:id="85"/>
-      <w:bookmarkEnd w:id="86"/>
-      <w:bookmarkEnd w:id="87"/>
+      <w:bookmarkStart w:id="88" w:name="_Toc103337566"/>
+      <w:bookmarkStart w:id="89" w:name="_Toc103419737"/>
+      <w:bookmarkStart w:id="90" w:name="_Toc103428743"/>
+      <w:bookmarkStart w:id="91" w:name="_Toc103428770"/>
+      <w:bookmarkStart w:id="92" w:name="_Toc103430911"/>
+      <w:bookmarkStart w:id="93" w:name="_Toc104820600"/>
+      <w:bookmarkStart w:id="94" w:name="_Toc104820702"/>
+      <w:bookmarkStart w:id="95" w:name="_Toc104842366"/>
+      <w:bookmarkStart w:id="96" w:name="_Toc104842605"/>
+      <w:bookmarkStart w:id="97" w:name="_Toc104842672"/>
+      <w:bookmarkStart w:id="98" w:name="_Toc104842761"/>
+      <w:bookmarkStart w:id="99" w:name="_Toc104843022"/>
+      <w:bookmarkStart w:id="100" w:name="_Toc104845351"/>
+      <w:bookmarkStart w:id="101" w:name="_Toc104845410"/>
+      <w:bookmarkStart w:id="102" w:name="_Toc104845474"/>
+      <w:bookmarkStart w:id="103" w:name="_Toc104847648"/>
+      <w:bookmarkStart w:id="104" w:name="_Toc104935246"/>
+      <w:bookmarkStart w:id="105" w:name="_Toc104966082"/>
+      <w:bookmarkStart w:id="106" w:name="_Toc105056396"/>
+      <w:bookmarkStart w:id="107" w:name="_Toc105058008"/>
       <w:bookmarkEnd w:id="88"/>
       <w:bookmarkEnd w:id="89"/>
       <w:bookmarkEnd w:id="90"/>
@@ -16316,6 +16317,14 @@
       <w:bookmarkEnd w:id="97"/>
       <w:bookmarkEnd w:id="98"/>
       <w:bookmarkEnd w:id="99"/>
+      <w:bookmarkEnd w:id="100"/>
+      <w:bookmarkEnd w:id="101"/>
+      <w:bookmarkEnd w:id="102"/>
+      <w:bookmarkEnd w:id="103"/>
+      <w:bookmarkEnd w:id="104"/>
+      <w:bookmarkEnd w:id="105"/>
+      <w:bookmarkEnd w:id="106"/>
+      <w:bookmarkEnd w:id="107"/>
     </w:p>
     <w:p>
       <w:pPr>
@@ -16338,32 +16347,26 @@
           <w:lang w:val="en-US" w:eastAsia="en-IN"/>
         </w:rPr>
       </w:pPr>
-      <w:bookmarkStart w:id="100" w:name="_Toc103337567"/>
-      <w:bookmarkStart w:id="101" w:name="_Toc103419738"/>
-      <w:bookmarkStart w:id="102" w:name="_Toc103428744"/>
-      <w:bookmarkStart w:id="103" w:name="_Toc103428771"/>
-      <w:bookmarkStart w:id="104" w:name="_Toc103430912"/>
-      <w:bookmarkStart w:id="105" w:name="_Toc104820601"/>
-      <w:bookmarkStart w:id="106" w:name="_Toc104820703"/>
-      <w:bookmarkStart w:id="107" w:name="_Toc104842367"/>
-      <w:bookmarkStart w:id="108" w:name="_Toc104842606"/>
-      <w:bookmarkStart w:id="109" w:name="_Toc104842673"/>
-      <w:bookmarkStart w:id="110" w:name="_Toc104842762"/>
-      <w:bookmarkStart w:id="111" w:name="_Toc104843023"/>
-      <w:bookmarkStart w:id="112" w:name="_Toc104845352"/>
-      <w:bookmarkStart w:id="113" w:name="_Toc104845411"/>
-      <w:bookmarkStart w:id="114" w:name="_Toc104845475"/>
-      <w:bookmarkStart w:id="115" w:name="_Toc104847649"/>
-      <w:bookmarkStart w:id="116" w:name="_Toc104935247"/>
-      <w:bookmarkStart w:id="117" w:name="_Toc104966083"/>
-      <w:bookmarkEnd w:id="100"/>
-      <w:bookmarkEnd w:id="101"/>
-      <w:bookmarkEnd w:id="102"/>
-      <w:bookmarkEnd w:id="103"/>
-      <w:bookmarkEnd w:id="104"/>
-      <w:bookmarkEnd w:id="105"/>
-      <w:bookmarkEnd w:id="106"/>
-      <w:bookmarkEnd w:id="107"/>
+      <w:bookmarkStart w:id="108" w:name="_Toc103337567"/>
+      <w:bookmarkStart w:id="109" w:name="_Toc103419738"/>
+      <w:bookmarkStart w:id="110" w:name="_Toc103428744"/>
+      <w:bookmarkStart w:id="111" w:name="_Toc103428771"/>
+      <w:bookmarkStart w:id="112" w:name="_Toc103430912"/>
+      <w:bookmarkStart w:id="113" w:name="_Toc104820601"/>
+      <w:bookmarkStart w:id="114" w:name="_Toc104820703"/>
+      <w:bookmarkStart w:id="115" w:name="_Toc104842367"/>
+      <w:bookmarkStart w:id="116" w:name="_Toc104842606"/>
+      <w:bookmarkStart w:id="117" w:name="_Toc104842673"/>
+      <w:bookmarkStart w:id="118" w:name="_Toc104842762"/>
+      <w:bookmarkStart w:id="119" w:name="_Toc104843023"/>
+      <w:bookmarkStart w:id="120" w:name="_Toc104845352"/>
+      <w:bookmarkStart w:id="121" w:name="_Toc104845411"/>
+      <w:bookmarkStart w:id="122" w:name="_Toc104845475"/>
+      <w:bookmarkStart w:id="123" w:name="_Toc104847649"/>
+      <w:bookmarkStart w:id="124" w:name="_Toc104935247"/>
+      <w:bookmarkStart w:id="125" w:name="_Toc104966083"/>
+      <w:bookmarkStart w:id="126" w:name="_Toc105056397"/>
+      <w:bookmarkStart w:id="127" w:name="_Toc105058009"/>
       <w:bookmarkEnd w:id="108"/>
       <w:bookmarkEnd w:id="109"/>
       <w:bookmarkEnd w:id="110"/>
@@ -16374,6 +16377,16 @@
       <w:bookmarkEnd w:id="115"/>
       <w:bookmarkEnd w:id="116"/>
       <w:bookmarkEnd w:id="117"/>
+      <w:bookmarkEnd w:id="118"/>
+      <w:bookmarkEnd w:id="119"/>
+      <w:bookmarkEnd w:id="120"/>
+      <w:bookmarkEnd w:id="121"/>
+      <w:bookmarkEnd w:id="122"/>
+      <w:bookmarkEnd w:id="123"/>
+      <w:bookmarkEnd w:id="124"/>
+      <w:bookmarkEnd w:id="125"/>
+      <w:bookmarkEnd w:id="126"/>
+      <w:bookmarkEnd w:id="127"/>
     </w:p>
     <w:p>
       <w:pPr>
@@ -16386,14 +16399,14 @@
           <w:rFonts w:asciiTheme="minorHAnsi" w:hAnsiTheme="minorHAnsi" w:cstheme="minorHAnsi"/>
         </w:rPr>
       </w:pPr>
-      <w:bookmarkStart w:id="118" w:name="_Toc104966084"/>
+      <w:bookmarkStart w:id="128" w:name="_Toc105058010"/>
       <w:r>
         <w:rPr>
           <w:rFonts w:asciiTheme="minorHAnsi" w:hAnsiTheme="minorHAnsi" w:cstheme="minorHAnsi"/>
         </w:rPr>
         <w:t>DenseNet-121</w:t>
       </w:r>
-      <w:bookmarkEnd w:id="118"/>
+      <w:bookmarkEnd w:id="128"/>
     </w:p>
     <w:p>
       <w:pPr>
@@ -18524,14 +18537,14 @@
           <w:rFonts w:asciiTheme="minorHAnsi" w:hAnsiTheme="minorHAnsi" w:cstheme="minorHAnsi"/>
         </w:rPr>
       </w:pPr>
-      <w:bookmarkStart w:id="119" w:name="_Toc104966085"/>
+      <w:bookmarkStart w:id="129" w:name="_Toc105058011"/>
       <w:r>
         <w:rPr>
           <w:rFonts w:asciiTheme="minorHAnsi" w:hAnsiTheme="minorHAnsi" w:cstheme="minorHAnsi"/>
         </w:rPr>
         <w:t>DenseSet-121 with CheXNet weights</w:t>
       </w:r>
-      <w:bookmarkEnd w:id="119"/>
+      <w:bookmarkEnd w:id="129"/>
     </w:p>
     <w:p>
       <w:pPr>
@@ -20615,7 +20628,7 @@
           <w:szCs w:val="28"/>
         </w:rPr>
       </w:pPr>
-      <w:bookmarkStart w:id="120" w:name="_Toc104966086"/>
+      <w:bookmarkStart w:id="130" w:name="_Toc105058012"/>
       <w:r>
         <w:rPr>
           <w:rFonts w:asciiTheme="minorHAnsi" w:hAnsiTheme="minorHAnsi" w:cstheme="minorHAnsi"/>
@@ -20624,7 +20637,7 @@
         </w:rPr>
         <w:t>Loss/Accuracy Graphs</w:t>
       </w:r>
-      <w:bookmarkEnd w:id="120"/>
+      <w:bookmarkEnd w:id="130"/>
       <w:r>
         <w:rPr>
           <w:rFonts w:asciiTheme="minorHAnsi" w:hAnsiTheme="minorHAnsi" w:cstheme="minorHAnsi"/>
@@ -20995,7 +21008,7 @@
           <w:szCs w:val="28"/>
         </w:rPr>
       </w:pPr>
-      <w:bookmarkStart w:id="121" w:name="_Toc104966087"/>
+      <w:bookmarkStart w:id="131" w:name="_Toc105058013"/>
       <w:r>
         <w:rPr>
           <w:sz w:val="28"/>
@@ -21003,7 +21016,7 @@
         </w:rPr>
         <w:t>How to improve performance</w:t>
       </w:r>
-      <w:bookmarkEnd w:id="121"/>
+      <w:bookmarkEnd w:id="131"/>
     </w:p>
     <w:p>
       <w:pPr>
@@ -21231,11 +21244,11 @@
       <w:pPr>
         <w:pStyle w:val="Heading3"/>
       </w:pPr>
-      <w:bookmarkStart w:id="122" w:name="_Toc104966088"/>
+      <w:bookmarkStart w:id="132" w:name="_Toc105058014"/>
       <w:r>
         <w:t>FCNN Model</w:t>
       </w:r>
-      <w:bookmarkEnd w:id="122"/>
+      <w:bookmarkEnd w:id="132"/>
     </w:p>
     <w:p>
       <w:pPr>
@@ -22067,11 +22080,11 @@
           <w:numId w:val="43"/>
         </w:numPr>
       </w:pPr>
-      <w:bookmarkStart w:id="123" w:name="_Toc104966089"/>
+      <w:bookmarkStart w:id="133" w:name="_Toc105058015"/>
       <w:r>
         <w:t>CNN Model</w:t>
       </w:r>
-      <w:bookmarkEnd w:id="123"/>
+      <w:bookmarkEnd w:id="133"/>
     </w:p>
     <w:p>
       <w:pPr>
@@ -24685,11 +24698,11 @@
           <w:numId w:val="43"/>
         </w:numPr>
       </w:pPr>
-      <w:bookmarkStart w:id="124" w:name="_Toc104966090"/>
+      <w:bookmarkStart w:id="134" w:name="_Toc105058016"/>
       <w:r>
         <w:t>MobileNetV2 Model with Transfer Learning</w:t>
       </w:r>
-      <w:bookmarkEnd w:id="124"/>
+      <w:bookmarkEnd w:id="134"/>
     </w:p>
     <w:p/>
     <w:p>
@@ -25904,7 +25917,7 @@
           <w:szCs w:val="28"/>
         </w:rPr>
       </w:pPr>
-      <w:bookmarkStart w:id="125" w:name="_Toc104966091"/>
+      <w:bookmarkStart w:id="135" w:name="_Toc105058017"/>
       <w:r>
         <w:rPr>
           <w:rFonts w:asciiTheme="minorHAnsi" w:hAnsiTheme="minorHAnsi" w:cstheme="minorHAnsi"/>
@@ -25913,7 +25926,7 @@
         </w:rPr>
         <w:t>Results Summary</w:t>
       </w:r>
-      <w:bookmarkEnd w:id="125"/>
+      <w:bookmarkEnd w:id="135"/>
     </w:p>
     <w:tbl>
       <w:tblPr>
@@ -28904,7 +28917,7 @@
           <w:color w:val="auto"/>
         </w:rPr>
       </w:pPr>
-      <w:bookmarkStart w:id="126" w:name="_Toc104966092"/>
+      <w:bookmarkStart w:id="136" w:name="_Toc105058018"/>
       <w:r>
         <w:rPr>
           <w:rFonts w:asciiTheme="minorHAnsi" w:hAnsiTheme="minorHAnsi" w:cstheme="minorHAnsi"/>
@@ -28914,7 +28927,7 @@
         </w:rPr>
         <w:t>Implications</w:t>
       </w:r>
-      <w:bookmarkEnd w:id="126"/>
+      <w:bookmarkEnd w:id="136"/>
     </w:p>
     <w:p>
       <w:pPr>
@@ -28929,7 +28942,7 @@
           <w:szCs w:val="28"/>
         </w:rPr>
       </w:pPr>
-      <w:bookmarkStart w:id="127" w:name="_Toc104966093"/>
+      <w:bookmarkStart w:id="137" w:name="_Toc105058019"/>
       <w:r>
         <w:rPr>
           <w:sz w:val="28"/>
@@ -28937,7 +28950,7 @@
         </w:rPr>
         <w:t>What causes Pneumonia?</w:t>
       </w:r>
-      <w:bookmarkEnd w:id="127"/>
+      <w:bookmarkEnd w:id="137"/>
     </w:p>
     <w:p>
       <w:pPr>
@@ -29213,7 +29226,7 @@
           <w:szCs w:val="28"/>
         </w:rPr>
       </w:pPr>
-      <w:bookmarkStart w:id="128" w:name="_Toc104966094"/>
+      <w:bookmarkStart w:id="138" w:name="_Toc105058020"/>
       <w:r>
         <w:rPr>
           <w:bCs/>
@@ -29224,7 +29237,7 @@
         <w:lastRenderedPageBreak/>
         <w:t>Who is at risk for pneumonia?</w:t>
       </w:r>
-      <w:bookmarkEnd w:id="128"/>
+      <w:bookmarkEnd w:id="138"/>
     </w:p>
     <w:p>
       <w:pPr>
@@ -29345,7 +29358,7 @@
           <w:szCs w:val="28"/>
         </w:rPr>
       </w:pPr>
-      <w:bookmarkStart w:id="129" w:name="_Toc104966095"/>
+      <w:bookmarkStart w:id="139" w:name="_Toc105058021"/>
       <w:r>
         <w:rPr>
           <w:bCs/>
@@ -29373,7 +29386,7 @@
         </w:rPr>
         <w:t>neumonia treated?</w:t>
       </w:r>
-      <w:bookmarkEnd w:id="129"/>
+      <w:bookmarkEnd w:id="139"/>
     </w:p>
     <w:p>
       <w:pPr>
@@ -29464,7 +29477,7 @@
           <w:szCs w:val="28"/>
         </w:rPr>
       </w:pPr>
-      <w:bookmarkStart w:id="130" w:name="_Toc104966096"/>
+      <w:bookmarkStart w:id="140" w:name="_Toc105058022"/>
       <w:r>
         <w:rPr>
           <w:rFonts w:asciiTheme="minorHAnsi" w:hAnsiTheme="minorHAnsi" w:cstheme="minorHAnsi"/>
@@ -29475,7 +29488,7 @@
         </w:rPr>
         <w:t>Complications of pneumonia?</w:t>
       </w:r>
-      <w:bookmarkEnd w:id="130"/>
+      <w:bookmarkEnd w:id="140"/>
     </w:p>
     <w:p>
       <w:pPr>
@@ -29685,7 +29698,7 @@
           <w:szCs w:val="28"/>
         </w:rPr>
       </w:pPr>
-      <w:bookmarkStart w:id="131" w:name="_Toc104966097"/>
+      <w:bookmarkStart w:id="141" w:name="_Toc105058023"/>
       <w:r>
         <w:rPr>
           <w:rFonts w:asciiTheme="minorHAnsi" w:hAnsiTheme="minorHAnsi" w:cstheme="minorHAnsi"/>
@@ -29716,7 +29729,7 @@
         </w:rPr>
         <w:t xml:space="preserve"> about pneumonia</w:t>
       </w:r>
-      <w:bookmarkEnd w:id="131"/>
+      <w:bookmarkEnd w:id="141"/>
     </w:p>
     <w:p>
       <w:pPr>
@@ -29955,7 +29968,7 @@
           <w:color w:val="auto"/>
         </w:rPr>
       </w:pPr>
-      <w:bookmarkStart w:id="132" w:name="_Toc104966098"/>
+      <w:bookmarkStart w:id="142" w:name="_Toc105058024"/>
       <w:r>
         <w:rPr>
           <w:rFonts w:asciiTheme="minorHAnsi" w:hAnsiTheme="minorHAnsi" w:cstheme="minorHAnsi"/>
@@ -29964,7 +29977,414 @@
         </w:rPr>
         <w:t>Limitations</w:t>
       </w:r>
-      <w:bookmarkEnd w:id="132"/>
+      <w:bookmarkEnd w:id="142"/>
+    </w:p>
+    <w:p>
+      <w:pPr>
+        <w:rPr>
+          <w:rFonts w:asciiTheme="minorHAnsi" w:eastAsia="Times New Roman" w:hAnsiTheme="minorHAnsi" w:cstheme="minorHAnsi"/>
+          <w:color w:val="000000"/>
+          <w:sz w:val="24"/>
+          <w:szCs w:val="24"/>
+          <w:lang w:eastAsia="en-US"/>
+        </w:rPr>
+      </w:pPr>
+      <w:r>
+        <w:rPr>
+          <w:rFonts w:asciiTheme="minorHAnsi" w:eastAsia="Times New Roman" w:hAnsiTheme="minorHAnsi" w:cstheme="minorHAnsi"/>
+          <w:color w:val="000000"/>
+          <w:sz w:val="24"/>
+          <w:szCs w:val="24"/>
+          <w:lang w:eastAsia="en-US"/>
+        </w:rPr>
+        <w:t>Our model seems to have high recall and AUC score, but there could still be blind</w:t>
+      </w:r>
+      <w:r>
+        <w:rPr>
+          <w:rFonts w:asciiTheme="minorHAnsi" w:eastAsia="Times New Roman" w:hAnsiTheme="minorHAnsi" w:cstheme="minorHAnsi"/>
+          <w:color w:val="000000"/>
+          <w:sz w:val="24"/>
+          <w:szCs w:val="24"/>
+          <w:lang w:eastAsia="en-US"/>
+        </w:rPr>
+        <w:t xml:space="preserve"> </w:t>
+      </w:r>
+      <w:r>
+        <w:rPr>
+          <w:rFonts w:asciiTheme="minorHAnsi" w:eastAsia="Times New Roman" w:hAnsiTheme="minorHAnsi" w:cstheme="minorHAnsi"/>
+          <w:color w:val="000000"/>
+          <w:sz w:val="24"/>
+          <w:szCs w:val="24"/>
+          <w:lang w:eastAsia="en-US"/>
+        </w:rPr>
+        <w:t>spots due to the limitations of dataset. Given more time and resources, we can explore followings:</w:t>
+      </w:r>
+    </w:p>
+    <w:p>
+      <w:pPr>
+        <w:pStyle w:val="ListParagraph"/>
+        <w:numPr>
+          <w:ilvl w:val="1"/>
+          <w:numId w:val="48"/>
+        </w:numPr>
+        <w:jc w:val="both"/>
+        <w:rPr>
+          <w:rFonts w:eastAsia="Times New Roman" w:cstheme="minorHAnsi"/>
+          <w:color w:val="000000"/>
+          <w:sz w:val="24"/>
+          <w:szCs w:val="24"/>
+        </w:rPr>
+      </w:pPr>
+      <w:r>
+        <w:rPr>
+          <w:rFonts w:eastAsia="Times New Roman" w:cstheme="minorHAnsi"/>
+          <w:b/>
+          <w:bCs/>
+          <w:color w:val="000000"/>
+          <w:sz w:val="24"/>
+          <w:szCs w:val="24"/>
+        </w:rPr>
+        <w:t>Include more diversity in the dataset in terms of patient residence and age</w:t>
+      </w:r>
+      <w:r>
+        <w:rPr>
+          <w:rFonts w:eastAsia="Times New Roman" w:cstheme="minorHAnsi"/>
+          <w:color w:val="000000"/>
+          <w:sz w:val="24"/>
+          <w:szCs w:val="24"/>
+        </w:rPr>
+        <w:br/>
+        <w:t xml:space="preserve">our current model </w:t>
+      </w:r>
+      <w:proofErr w:type="gramStart"/>
+      <w:r>
+        <w:rPr>
+          <w:rFonts w:eastAsia="Times New Roman" w:cstheme="minorHAnsi"/>
+          <w:color w:val="000000"/>
+          <w:sz w:val="24"/>
+          <w:szCs w:val="24"/>
+        </w:rPr>
+        <w:t>is trained</w:t>
+      </w:r>
+      <w:proofErr w:type="gramEnd"/>
+      <w:r>
+        <w:rPr>
+          <w:rFonts w:eastAsia="Times New Roman" w:cstheme="minorHAnsi"/>
+          <w:color w:val="000000"/>
+          <w:sz w:val="24"/>
+          <w:szCs w:val="24"/>
+        </w:rPr>
+        <w:t xml:space="preserve"> with dataset that only consists of X-Ray images of patients who </w:t>
+      </w:r>
+      <w:r>
+        <w:rPr>
+          <w:rFonts w:eastAsia="Times New Roman" w:cstheme="minorHAnsi"/>
+          <w:color w:val="000000"/>
+          <w:sz w:val="24"/>
+          <w:szCs w:val="24"/>
+        </w:rPr>
+        <w:t>are from a</w:t>
+      </w:r>
+      <w:r>
+        <w:rPr>
+          <w:rFonts w:eastAsia="Times New Roman" w:cstheme="minorHAnsi"/>
+          <w:color w:val="000000"/>
+          <w:sz w:val="24"/>
+          <w:szCs w:val="24"/>
+        </w:rPr>
+        <w:t xml:space="preserve"> particular geographical location</w:t>
+      </w:r>
+      <w:r>
+        <w:rPr>
+          <w:rFonts w:eastAsia="Times New Roman" w:cstheme="minorHAnsi"/>
+          <w:color w:val="000000"/>
+          <w:sz w:val="24"/>
+          <w:szCs w:val="24"/>
+        </w:rPr>
+        <w:t xml:space="preserve">. This brings up the question on whether our model can accurately detect Pneumonia if patients do not reside in </w:t>
+      </w:r>
+      <w:r>
+        <w:rPr>
+          <w:rFonts w:eastAsia="Times New Roman" w:cstheme="minorHAnsi"/>
+          <w:color w:val="000000"/>
+          <w:sz w:val="24"/>
+          <w:szCs w:val="24"/>
+        </w:rPr>
+        <w:t>a particular geographical location</w:t>
+      </w:r>
+      <w:r>
+        <w:rPr>
+          <w:rFonts w:eastAsia="Times New Roman" w:cstheme="minorHAnsi"/>
+          <w:color w:val="000000"/>
+          <w:sz w:val="24"/>
+          <w:szCs w:val="24"/>
+        </w:rPr>
+        <w:t>.</w:t>
+      </w:r>
+      <w:r>
+        <w:rPr>
+          <w:rFonts w:eastAsia="Times New Roman" w:cstheme="minorHAnsi"/>
+          <w:color w:val="000000"/>
+          <w:sz w:val="24"/>
+          <w:szCs w:val="24"/>
+        </w:rPr>
+        <w:t xml:space="preserve"> To </w:t>
+      </w:r>
+      <w:r>
+        <w:rPr>
+          <w:rFonts w:eastAsia="Times New Roman" w:cstheme="minorHAnsi"/>
+          <w:color w:val="000000"/>
+          <w:sz w:val="24"/>
+          <w:szCs w:val="24"/>
+        </w:rPr>
+        <w:t xml:space="preserve">make the model more robust, we must </w:t>
+      </w:r>
+      <w:r>
+        <w:rPr>
+          <w:rFonts w:eastAsia="Times New Roman" w:cstheme="minorHAnsi"/>
+          <w:color w:val="000000"/>
+          <w:sz w:val="24"/>
+          <w:szCs w:val="24"/>
+        </w:rPr>
+        <w:t xml:space="preserve">include more diversity in dataset, </w:t>
+      </w:r>
+      <w:proofErr w:type="spellStart"/>
+      <w:r>
+        <w:rPr>
+          <w:rFonts w:eastAsia="Times New Roman" w:cstheme="minorHAnsi"/>
+          <w:color w:val="000000"/>
+          <w:sz w:val="24"/>
+          <w:szCs w:val="24"/>
+        </w:rPr>
+        <w:t>i.e</w:t>
+      </w:r>
+      <w:proofErr w:type="spellEnd"/>
+      <w:r>
+        <w:rPr>
+          <w:rFonts w:eastAsia="Times New Roman" w:cstheme="minorHAnsi"/>
+          <w:color w:val="000000"/>
+          <w:sz w:val="24"/>
+          <w:szCs w:val="24"/>
+        </w:rPr>
+        <w:t xml:space="preserve"> including X-Ray images from patients in different parts of world.</w:t>
+      </w:r>
+    </w:p>
+    <w:p>
+      <w:pPr>
+        <w:pStyle w:val="ListParagraph"/>
+        <w:ind w:left="1440"/>
+        <w:jc w:val="both"/>
+        <w:rPr>
+          <w:rFonts w:eastAsia="Times New Roman" w:cstheme="minorHAnsi"/>
+          <w:color w:val="000000"/>
+          <w:sz w:val="24"/>
+          <w:szCs w:val="24"/>
+        </w:rPr>
+      </w:pPr>
+    </w:p>
+    <w:p>
+      <w:pPr>
+        <w:pStyle w:val="ListParagraph"/>
+        <w:numPr>
+          <w:ilvl w:val="1"/>
+          <w:numId w:val="48"/>
+        </w:numPr>
+        <w:jc w:val="both"/>
+        <w:rPr>
+          <w:rFonts w:eastAsia="Times New Roman" w:cstheme="minorHAnsi"/>
+          <w:color w:val="000000"/>
+          <w:sz w:val="24"/>
+          <w:szCs w:val="24"/>
+        </w:rPr>
+      </w:pPr>
+      <w:r>
+        <w:rPr>
+          <w:rFonts w:eastAsia="Times New Roman" w:cstheme="minorHAnsi"/>
+          <w:color w:val="000000"/>
+          <w:sz w:val="24"/>
+          <w:szCs w:val="24"/>
+        </w:rPr>
+        <w:t>Trai</w:t>
+      </w:r>
+      <w:r>
+        <w:rPr>
+          <w:rFonts w:eastAsia="Times New Roman" w:cstheme="minorHAnsi"/>
+          <w:color w:val="000000"/>
+          <w:sz w:val="24"/>
+          <w:szCs w:val="24"/>
+        </w:rPr>
+        <w:t xml:space="preserve">n the model with dataset that is </w:t>
+      </w:r>
+      <w:r>
+        <w:rPr>
+          <w:rFonts w:eastAsia="Times New Roman" w:cstheme="minorHAnsi"/>
+          <w:color w:val="000000"/>
+          <w:sz w:val="24"/>
+          <w:szCs w:val="24"/>
+        </w:rPr>
+        <w:t>more representative to patient population distribution in terms of condition complexity</w:t>
+      </w:r>
+      <w:r>
+        <w:rPr>
+          <w:rFonts w:eastAsia="Times New Roman" w:cstheme="minorHAnsi"/>
+          <w:color w:val="000000"/>
+          <w:sz w:val="24"/>
+          <w:szCs w:val="24"/>
+        </w:rPr>
+        <w:br/>
+        <w:t>So far, we built a binary classification model, identifying whether the patient has Pneumonia or not. In reality, patients could be suffering from different types of lung diseases (sometimes more than one at a time) and they would still show up as an infiltrate on th</w:t>
+      </w:r>
+      <w:r>
+        <w:rPr>
+          <w:rFonts w:eastAsia="Times New Roman" w:cstheme="minorHAnsi"/>
+          <w:color w:val="000000"/>
+          <w:sz w:val="24"/>
+          <w:szCs w:val="24"/>
+        </w:rPr>
+        <w:t xml:space="preserve">e X-Rays. We must </w:t>
+      </w:r>
+      <w:r>
+        <w:rPr>
+          <w:rFonts w:eastAsia="Times New Roman" w:cstheme="minorHAnsi"/>
+          <w:color w:val="000000"/>
+          <w:sz w:val="24"/>
+          <w:szCs w:val="24"/>
+        </w:rPr>
+        <w:t>combine our current dataset with </w:t>
+      </w:r>
+      <w:hyperlink r:id="rId49" w:tgtFrame="_blank" w:history="1">
+        <w:r>
+          <w:rPr>
+            <w:rFonts w:eastAsia="Times New Roman" w:cstheme="minorHAnsi"/>
+            <w:color w:val="000000"/>
+            <w:sz w:val="24"/>
+            <w:szCs w:val="24"/>
+          </w:rPr>
+          <w:t xml:space="preserve">dataset from NIH Clinical </w:t>
+        </w:r>
+        <w:proofErr w:type="spellStart"/>
+        <w:r>
+          <w:rPr>
+            <w:rFonts w:eastAsia="Times New Roman" w:cstheme="minorHAnsi"/>
+            <w:color w:val="000000"/>
+            <w:sz w:val="24"/>
+            <w:szCs w:val="24"/>
+          </w:rPr>
+          <w:t>Center</w:t>
+        </w:r>
+        <w:proofErr w:type="spellEnd"/>
+      </w:hyperlink>
+      <w:r>
+        <w:rPr>
+          <w:rFonts w:eastAsia="Times New Roman" w:cstheme="minorHAnsi"/>
+          <w:color w:val="000000"/>
+          <w:sz w:val="24"/>
+          <w:szCs w:val="24"/>
+        </w:rPr>
+        <w:t>, which consists over 110,000 chest X-ray images of more than 30,000 patients, with 14 common thoracic disease labels. The NIH team believes that the dataset would be “significantly</w:t>
+      </w:r>
+      <w:r>
+        <w:rPr>
+          <w:rFonts w:eastAsia="Times New Roman" w:cstheme="minorHAnsi"/>
+          <w:iCs/>
+          <w:color w:val="000000"/>
+          <w:sz w:val="24"/>
+          <w:szCs w:val="24"/>
+        </w:rPr>
+        <w:t xml:space="preserve"> more representative to the real patient population distributions and realistic clinical diagnosis challenges</w:t>
+      </w:r>
+      <w:r>
+        <w:rPr>
+          <w:rFonts w:eastAsia="Times New Roman" w:cstheme="minorHAnsi"/>
+          <w:color w:val="000000"/>
+          <w:sz w:val="24"/>
+          <w:szCs w:val="24"/>
+        </w:rPr>
+        <w:t>”.</w:t>
+      </w:r>
+    </w:p>
+    <w:p>
+      <w:pPr>
+        <w:pStyle w:val="ListParagraph"/>
+        <w:rPr>
+          <w:rFonts w:eastAsia="Times New Roman" w:cstheme="minorHAnsi"/>
+          <w:color w:val="000000"/>
+          <w:sz w:val="24"/>
+          <w:szCs w:val="24"/>
+        </w:rPr>
+      </w:pPr>
+    </w:p>
+    <w:p>
+      <w:pPr>
+        <w:pStyle w:val="ListParagraph"/>
+        <w:numPr>
+          <w:ilvl w:val="1"/>
+          <w:numId w:val="48"/>
+        </w:numPr>
+        <w:jc w:val="both"/>
+        <w:rPr>
+          <w:rFonts w:eastAsia="Times New Roman" w:cstheme="minorHAnsi"/>
+          <w:color w:val="000000"/>
+          <w:sz w:val="24"/>
+          <w:szCs w:val="24"/>
+        </w:rPr>
+      </w:pPr>
+      <w:r>
+        <w:rPr>
+          <w:rFonts w:eastAsia="Times New Roman" w:cstheme="minorHAnsi"/>
+          <w:color w:val="000000"/>
+          <w:sz w:val="24"/>
+          <w:szCs w:val="24"/>
+        </w:rPr>
+        <w:t xml:space="preserve">Separation of COVID-19 from non-COVID pneumonia is a more challenging task than the separation of pneumonia from other lung pathologies. </w:t>
+      </w:r>
+      <w:r>
+        <w:rPr>
+          <w:rFonts w:eastAsia="Times New Roman" w:cstheme="minorHAnsi"/>
+          <w:color w:val="000000"/>
+          <w:sz w:val="24"/>
+          <w:szCs w:val="24"/>
+        </w:rPr>
+        <w:t>T</w:t>
+      </w:r>
+      <w:r>
+        <w:rPr>
+          <w:rFonts w:eastAsia="Times New Roman" w:cstheme="minorHAnsi"/>
+          <w:color w:val="000000"/>
+          <w:sz w:val="24"/>
+          <w:szCs w:val="24"/>
+        </w:rPr>
+        <w:t xml:space="preserve">he expansion of the pneumonia class also raises concerns as to whether COVID-19 cases </w:t>
+      </w:r>
+      <w:proofErr w:type="gramStart"/>
+      <w:r>
+        <w:rPr>
+          <w:rFonts w:eastAsia="Times New Roman" w:cstheme="minorHAnsi"/>
+          <w:color w:val="000000"/>
+          <w:sz w:val="24"/>
+          <w:szCs w:val="24"/>
+        </w:rPr>
+        <w:t>are truly being distinguished</w:t>
+      </w:r>
+      <w:proofErr w:type="gramEnd"/>
+      <w:r>
+        <w:rPr>
+          <w:rFonts w:eastAsia="Times New Roman" w:cstheme="minorHAnsi"/>
+          <w:color w:val="000000"/>
+          <w:sz w:val="24"/>
+          <w:szCs w:val="24"/>
+        </w:rPr>
+        <w:t xml:space="preserve"> from pneumonia cases as reported, or if they are being separated from the alternative classes include</w:t>
+      </w:r>
+      <w:r>
+        <w:rPr>
+          <w:rFonts w:eastAsia="Times New Roman" w:cstheme="minorHAnsi"/>
+          <w:color w:val="000000"/>
+          <w:sz w:val="24"/>
+          <w:szCs w:val="24"/>
+        </w:rPr>
+        <w:t>d in the pneumonia class of COVID-19.</w:t>
+      </w:r>
     </w:p>
     <w:p>
       <w:pPr>
@@ -29973,21 +30393,323 @@
           <w:ilvl w:val="0"/>
           <w:numId w:val="2"/>
         </w:numPr>
-      </w:pPr>
-      <w:bookmarkStart w:id="133" w:name="_Toc104966099"/>
-      <w:r>
         <w:rPr>
           <w:rFonts w:asciiTheme="minorHAnsi" w:hAnsiTheme="minorHAnsi" w:cstheme="minorHAnsi"/>
           <w:b/>
           <w:color w:val="auto"/>
         </w:rPr>
+      </w:pPr>
+      <w:bookmarkStart w:id="143" w:name="_Toc105058025"/>
+      <w:r>
+        <w:rPr>
+          <w:rFonts w:asciiTheme="minorHAnsi" w:hAnsiTheme="minorHAnsi" w:cstheme="minorHAnsi"/>
+          <w:b/>
+          <w:color w:val="auto"/>
+        </w:rPr>
+        <w:lastRenderedPageBreak/>
         <w:t>Closing Reflections</w:t>
       </w:r>
-      <w:bookmarkEnd w:id="133"/>
+      <w:bookmarkEnd w:id="143"/>
+    </w:p>
+    <w:p>
+      <w:pPr>
+        <w:pStyle w:val="NormalWeb"/>
+        <w:spacing w:before="180" w:beforeAutospacing="0" w:after="180" w:afterAutospacing="0" w:line="300" w:lineRule="atLeast"/>
+        <w:ind w:left="360"/>
+        <w:jc w:val="both"/>
+        <w:rPr>
+          <w:rFonts w:asciiTheme="minorHAnsi" w:hAnsiTheme="minorHAnsi" w:cstheme="minorHAnsi"/>
+          <w:color w:val="000000"/>
+          <w:lang w:val="en-IN"/>
+        </w:rPr>
+      </w:pPr>
+      <w:r>
+        <w:rPr>
+          <w:rFonts w:asciiTheme="minorHAnsi" w:hAnsiTheme="minorHAnsi" w:cstheme="minorHAnsi"/>
+          <w:color w:val="000000"/>
+          <w:lang w:val="en-IN"/>
+        </w:rPr>
+        <w:t xml:space="preserve">In this paper, five mainstream deep learning models </w:t>
+      </w:r>
+      <w:proofErr w:type="gramStart"/>
+      <w:r>
+        <w:rPr>
+          <w:rFonts w:asciiTheme="minorHAnsi" w:hAnsiTheme="minorHAnsi" w:cstheme="minorHAnsi"/>
+          <w:color w:val="000000"/>
+          <w:lang w:val="en-IN"/>
+        </w:rPr>
+        <w:t>are used</w:t>
+      </w:r>
+      <w:proofErr w:type="gramEnd"/>
+      <w:r>
+        <w:rPr>
+          <w:rFonts w:asciiTheme="minorHAnsi" w:hAnsiTheme="minorHAnsi" w:cstheme="minorHAnsi"/>
+          <w:color w:val="000000"/>
+          <w:lang w:val="en-IN"/>
+        </w:rPr>
+        <w:t xml:space="preserve"> to diagnose clinical data on a dataset consisting of X-ray images of the lungs with pneumonia and normal lungs and</w:t>
+      </w:r>
+      <w:r>
+        <w:rPr>
+          <w:rFonts w:asciiTheme="minorHAnsi" w:hAnsiTheme="minorHAnsi" w:cstheme="minorHAnsi"/>
+          <w:color w:val="000000"/>
+          <w:lang w:val="en-IN"/>
+        </w:rPr>
+        <w:t xml:space="preserve"> the accuracy of these methods are</w:t>
+      </w:r>
+      <w:r>
+        <w:rPr>
+          <w:rFonts w:asciiTheme="minorHAnsi" w:hAnsiTheme="minorHAnsi" w:cstheme="minorHAnsi"/>
+          <w:color w:val="000000"/>
+          <w:lang w:val="en-IN"/>
+        </w:rPr>
+        <w:t xml:space="preserve"> compared. Among them, because of the superior performance of MobileNet</w:t>
+      </w:r>
+      <w:r>
+        <w:rPr>
+          <w:rFonts w:asciiTheme="minorHAnsi" w:hAnsiTheme="minorHAnsi" w:cstheme="minorHAnsi"/>
+          <w:color w:val="000000"/>
+          <w:lang w:val="en-IN"/>
+        </w:rPr>
+        <w:t>V2</w:t>
+      </w:r>
+      <w:r>
+        <w:rPr>
+          <w:rFonts w:asciiTheme="minorHAnsi" w:hAnsiTheme="minorHAnsi" w:cstheme="minorHAnsi"/>
+          <w:color w:val="000000"/>
+          <w:lang w:val="en-IN"/>
+        </w:rPr>
+        <w:t>, we focus on the network structure of MobileNet</w:t>
+      </w:r>
+      <w:r>
+        <w:rPr>
+          <w:rFonts w:asciiTheme="minorHAnsi" w:hAnsiTheme="minorHAnsi" w:cstheme="minorHAnsi"/>
+          <w:color w:val="000000"/>
+          <w:lang w:val="en-IN"/>
+        </w:rPr>
+        <w:t>V2</w:t>
+      </w:r>
+      <w:r>
+        <w:rPr>
+          <w:rFonts w:asciiTheme="minorHAnsi" w:hAnsiTheme="minorHAnsi" w:cstheme="minorHAnsi"/>
+          <w:color w:val="000000"/>
+          <w:lang w:val="en-IN"/>
+        </w:rPr>
+        <w:t>. The results demonstrated that all five-network structures have the ability to recognize pneumonia and the accuracy of MobileNet</w:t>
+      </w:r>
+      <w:r>
+        <w:rPr>
+          <w:rFonts w:asciiTheme="minorHAnsi" w:hAnsiTheme="minorHAnsi" w:cstheme="minorHAnsi"/>
+          <w:color w:val="000000"/>
+          <w:lang w:val="en-IN"/>
+        </w:rPr>
+        <w:t>V2</w:t>
+      </w:r>
+      <w:r>
+        <w:rPr>
+          <w:rFonts w:asciiTheme="minorHAnsi" w:hAnsiTheme="minorHAnsi" w:cstheme="minorHAnsi"/>
+          <w:color w:val="000000"/>
+          <w:lang w:val="en-IN"/>
+        </w:rPr>
+        <w:t xml:space="preserve"> is higher than other network structures. In addition, the application of artificial intelligence technology in the medical field is not sufficient, and the dataset in this field should be improved in terms of types. As the amount of pneumonia image data increases and the network structure continues to improve, the performance of CNN-based pneumonia diagnosis algorithms will also continue to improve. In the future, the application of clinical image diagnosis of pneumonia X-rays can reduce the workload of clinicians and enable patients to obtain early diagnosis and timely treatment, thereby reducing the mortality rate of pneumonia.</w:t>
+      </w:r>
+    </w:p>
+    <w:p>
+      <w:pPr>
+        <w:ind w:left="360"/>
+        <w:jc w:val="both"/>
+        <w:rPr>
+          <w:rFonts w:asciiTheme="minorHAnsi" w:eastAsia="Times New Roman" w:hAnsiTheme="minorHAnsi" w:cstheme="minorHAnsi"/>
+          <w:color w:val="000000"/>
+          <w:sz w:val="24"/>
+          <w:szCs w:val="24"/>
+          <w:lang w:val="en-IN" w:eastAsia="en-US"/>
+        </w:rPr>
+      </w:pPr>
+      <w:r>
+        <w:rPr>
+          <w:rFonts w:asciiTheme="minorHAnsi" w:eastAsia="Times New Roman" w:hAnsiTheme="minorHAnsi" w:cstheme="minorHAnsi"/>
+          <w:color w:val="000000"/>
+          <w:sz w:val="24"/>
+          <w:szCs w:val="24"/>
+          <w:lang w:val="en-IN" w:eastAsia="en-US"/>
+        </w:rPr>
+        <w:t xml:space="preserve">From the experimental results, it </w:t>
+      </w:r>
+      <w:proofErr w:type="gramStart"/>
+      <w:r>
+        <w:rPr>
+          <w:rFonts w:asciiTheme="minorHAnsi" w:eastAsia="Times New Roman" w:hAnsiTheme="minorHAnsi" w:cstheme="minorHAnsi"/>
+          <w:color w:val="000000"/>
+          <w:sz w:val="24"/>
+          <w:szCs w:val="24"/>
+          <w:lang w:val="en-IN" w:eastAsia="en-US"/>
+        </w:rPr>
+        <w:t>can be seen</w:t>
+      </w:r>
+      <w:proofErr w:type="gramEnd"/>
+      <w:r>
+        <w:rPr>
+          <w:rFonts w:asciiTheme="minorHAnsi" w:eastAsia="Times New Roman" w:hAnsiTheme="minorHAnsi" w:cstheme="minorHAnsi"/>
+          <w:color w:val="000000"/>
+          <w:sz w:val="24"/>
+          <w:szCs w:val="24"/>
+          <w:lang w:val="en-IN" w:eastAsia="en-US"/>
+        </w:rPr>
+        <w:t xml:space="preserve"> that MobileNet</w:t>
+      </w:r>
+      <w:r>
+        <w:rPr>
+          <w:rFonts w:asciiTheme="minorHAnsi" w:eastAsia="Times New Roman" w:hAnsiTheme="minorHAnsi" w:cstheme="minorHAnsi"/>
+          <w:color w:val="000000"/>
+          <w:sz w:val="24"/>
+          <w:szCs w:val="24"/>
+          <w:lang w:val="en-IN" w:eastAsia="en-US"/>
+        </w:rPr>
+        <w:t>V2</w:t>
+      </w:r>
+      <w:r>
+        <w:rPr>
+          <w:rFonts w:asciiTheme="minorHAnsi" w:eastAsia="Times New Roman" w:hAnsiTheme="minorHAnsi" w:cstheme="minorHAnsi"/>
+          <w:color w:val="000000"/>
+          <w:sz w:val="24"/>
+          <w:szCs w:val="24"/>
+          <w:lang w:val="en-IN" w:eastAsia="en-US"/>
+        </w:rPr>
+        <w:t xml:space="preserve">, as a lightweight network, not only has a smaller amount of calculations than most CNNs but also has a better classification effect than other types of CNN models when the number of parameters is almost on an order of magnitude. </w:t>
+      </w:r>
+      <w:proofErr w:type="gramStart"/>
+      <w:r>
+        <w:rPr>
+          <w:rFonts w:asciiTheme="minorHAnsi" w:eastAsia="Times New Roman" w:hAnsiTheme="minorHAnsi" w:cstheme="minorHAnsi"/>
+          <w:color w:val="000000"/>
+          <w:sz w:val="24"/>
+          <w:szCs w:val="24"/>
+          <w:lang w:val="en-IN" w:eastAsia="en-US"/>
+        </w:rPr>
+        <w:t>This benefit</w:t>
+      </w:r>
+      <w:r>
+        <w:rPr>
+          <w:rFonts w:asciiTheme="minorHAnsi" w:eastAsia="Times New Roman" w:hAnsiTheme="minorHAnsi" w:cstheme="minorHAnsi"/>
+          <w:color w:val="000000"/>
+          <w:sz w:val="24"/>
+          <w:szCs w:val="24"/>
+          <w:lang w:val="en-IN" w:eastAsia="en-US"/>
+        </w:rPr>
+        <w:t>s</w:t>
+      </w:r>
+      <w:proofErr w:type="gramEnd"/>
+      <w:r>
+        <w:rPr>
+          <w:rFonts w:asciiTheme="minorHAnsi" w:eastAsia="Times New Roman" w:hAnsiTheme="minorHAnsi" w:cstheme="minorHAnsi"/>
+          <w:color w:val="000000"/>
+          <w:sz w:val="24"/>
+          <w:szCs w:val="24"/>
+          <w:lang w:val="en-IN" w:eastAsia="en-US"/>
+        </w:rPr>
+        <w:t xml:space="preserve"> from using the depth</w:t>
+      </w:r>
+      <w:r>
+        <w:rPr>
+          <w:rFonts w:asciiTheme="minorHAnsi" w:eastAsia="Times New Roman" w:hAnsiTheme="minorHAnsi" w:cstheme="minorHAnsi"/>
+          <w:color w:val="000000"/>
+          <w:sz w:val="24"/>
+          <w:szCs w:val="24"/>
+          <w:lang w:val="en-IN" w:eastAsia="en-US"/>
+        </w:rPr>
+        <w:t xml:space="preserve"> </w:t>
+      </w:r>
+      <w:r>
+        <w:rPr>
+          <w:rFonts w:asciiTheme="minorHAnsi" w:eastAsia="Times New Roman" w:hAnsiTheme="minorHAnsi" w:cstheme="minorHAnsi"/>
+          <w:color w:val="000000"/>
+          <w:sz w:val="24"/>
+          <w:szCs w:val="24"/>
+          <w:lang w:val="en-IN" w:eastAsia="en-US"/>
+        </w:rPr>
+        <w:t xml:space="preserve">wise separable convolution. Since the development of deep learning, </w:t>
+      </w:r>
+      <w:proofErr w:type="gramStart"/>
+      <w:r>
+        <w:rPr>
+          <w:rFonts w:asciiTheme="minorHAnsi" w:eastAsia="Times New Roman" w:hAnsiTheme="minorHAnsi" w:cstheme="minorHAnsi"/>
+          <w:color w:val="000000"/>
+          <w:sz w:val="24"/>
+          <w:szCs w:val="24"/>
+          <w:lang w:val="en-IN" w:eastAsia="en-US"/>
+        </w:rPr>
+        <w:t>most image recognition models</w:t>
+      </w:r>
+      <w:proofErr w:type="gramEnd"/>
+      <w:r>
+        <w:rPr>
+          <w:rFonts w:asciiTheme="minorHAnsi" w:eastAsia="Times New Roman" w:hAnsiTheme="minorHAnsi" w:cstheme="minorHAnsi"/>
+          <w:color w:val="000000"/>
+          <w:sz w:val="24"/>
+          <w:szCs w:val="24"/>
+          <w:lang w:val="en-IN" w:eastAsia="en-US"/>
+        </w:rPr>
+        <w:t xml:space="preserve"> have large parameters and a large amount of calculations, which are not suitable for use in embedded devices. For the identification of pneumonia, a common disease, we must also consider how </w:t>
+      </w:r>
+      <w:proofErr w:type="gramStart"/>
+      <w:r>
+        <w:rPr>
+          <w:rFonts w:asciiTheme="minorHAnsi" w:eastAsia="Times New Roman" w:hAnsiTheme="minorHAnsi" w:cstheme="minorHAnsi"/>
+          <w:color w:val="000000"/>
+          <w:sz w:val="24"/>
+          <w:szCs w:val="24"/>
+          <w:lang w:val="en-IN" w:eastAsia="en-US"/>
+        </w:rPr>
+        <w:t>to quickly and accurately identify</w:t>
+      </w:r>
+      <w:proofErr w:type="gramEnd"/>
+      <w:r>
+        <w:rPr>
+          <w:rFonts w:asciiTheme="minorHAnsi" w:eastAsia="Times New Roman" w:hAnsiTheme="minorHAnsi" w:cstheme="minorHAnsi"/>
+          <w:color w:val="000000"/>
+          <w:sz w:val="24"/>
+          <w:szCs w:val="24"/>
+          <w:lang w:val="en-IN" w:eastAsia="en-US"/>
+        </w:rPr>
+        <w:t xml:space="preserve"> pneumonia in areas where equipment and doctors are scarce. </w:t>
+      </w:r>
+      <w:proofErr w:type="gramStart"/>
+      <w:r>
+        <w:rPr>
+          <w:rFonts w:asciiTheme="minorHAnsi" w:eastAsia="Times New Roman" w:hAnsiTheme="minorHAnsi" w:cstheme="minorHAnsi"/>
+          <w:color w:val="000000"/>
+          <w:sz w:val="24"/>
+          <w:szCs w:val="24"/>
+          <w:lang w:val="en-IN" w:eastAsia="en-US"/>
+        </w:rPr>
+        <w:t>This is one of the reasons why we recommend using MobileNet</w:t>
+      </w:r>
+      <w:r>
+        <w:rPr>
+          <w:rFonts w:asciiTheme="minorHAnsi" w:eastAsia="Times New Roman" w:hAnsiTheme="minorHAnsi" w:cstheme="minorHAnsi"/>
+          <w:color w:val="000000"/>
+          <w:sz w:val="24"/>
+          <w:szCs w:val="24"/>
+          <w:lang w:val="en-IN" w:eastAsia="en-US"/>
+        </w:rPr>
+        <w:t>V2</w:t>
+      </w:r>
+      <w:r>
+        <w:rPr>
+          <w:rFonts w:asciiTheme="minorHAnsi" w:eastAsia="Times New Roman" w:hAnsiTheme="minorHAnsi" w:cstheme="minorHAnsi"/>
+          <w:color w:val="000000"/>
+          <w:sz w:val="24"/>
+          <w:szCs w:val="24"/>
+          <w:lang w:val="en-IN" w:eastAsia="en-US"/>
+        </w:rPr>
+        <w:t xml:space="preserve"> for pneumonia recognition.</w:t>
+      </w:r>
+      <w:proofErr w:type="gramEnd"/>
     </w:p>
     <w:sectPr>
-      <w:headerReference w:type="default" r:id="rId49"/>
-      <w:footerReference w:type="default" r:id="rId50"/>
+      <w:headerReference w:type="default" r:id="rId50"/>
+      <w:footerReference w:type="default" r:id="rId51"/>
       <w:pgSz w:w="11906" w:h="16838"/>
       <w:pgMar w:top="1134" w:right="1440" w:bottom="1440" w:left="1440" w:header="708" w:footer="708" w:gutter="0"/>
       <w:pgNumType w:start="1"/>
@@ -30066,7 +30788,7 @@
         <w:noProof/>
         <w:color w:val="000000"/>
       </w:rPr>
-      <w:t>1</w:t>
+      <w:t>21</w:t>
     </w:r>
     <w:r>
       <w:rPr>
@@ -30228,8 +30950,8 @@
         <w:color w:val="000000"/>
       </w:rPr>
     </w:pPr>
-    <w:bookmarkStart w:id="134" w:name="_heading=h.3znysh7" w:colFirst="0" w:colLast="0"/>
-    <w:bookmarkEnd w:id="134"/>
+    <w:bookmarkStart w:id="144" w:name="_heading=h.3znysh7" w:colFirst="0" w:colLast="0"/>
+    <w:bookmarkEnd w:id="144"/>
     <w:r>
       <w:rPr>
         <w:color w:val="000000"/>
@@ -31581,9 +32303,99 @@
     </w:lvl>
   </w:abstractNum>
   <w:abstractNum w:abstractNumId="11" w15:restartNumberingAfterBreak="0">
+    <w:nsid w:val="1E60102E"/>
+    <w:multiLevelType w:val="hybridMultilevel"/>
+    <w:tmpl w:val="C1F0C8EA"/>
+    <w:lvl w:ilvl="0" w:tplc="4364DBDA">
+      <w:start w:val="1"/>
+      <w:numFmt w:val="decimal"/>
+      <w:lvlText w:val="%1."/>
+      <w:lvlJc w:val="left"/>
+      <w:pPr>
+        <w:ind w:left="720" w:hanging="360"/>
+      </w:pPr>
+      <w:rPr>
+        <w:rFonts w:hint="default"/>
+        <w:b/>
+      </w:rPr>
+    </w:lvl>
+    <w:lvl w:ilvl="1" w:tplc="04090019" w:tentative="1">
+      <w:start w:val="1"/>
+      <w:numFmt w:val="lowerLetter"/>
+      <w:lvlText w:val="%2."/>
+      <w:lvlJc w:val="left"/>
+      <w:pPr>
+        <w:ind w:left="1440" w:hanging="360"/>
+      </w:pPr>
+    </w:lvl>
+    <w:lvl w:ilvl="2" w:tplc="0409001B" w:tentative="1">
+      <w:start w:val="1"/>
+      <w:numFmt w:val="lowerRoman"/>
+      <w:lvlText w:val="%3."/>
+      <w:lvlJc w:val="right"/>
+      <w:pPr>
+        <w:ind w:left="2160" w:hanging="180"/>
+      </w:pPr>
+    </w:lvl>
+    <w:lvl w:ilvl="3" w:tplc="0409000F" w:tentative="1">
+      <w:start w:val="1"/>
+      <w:numFmt w:val="decimal"/>
+      <w:lvlText w:val="%4."/>
+      <w:lvlJc w:val="left"/>
+      <w:pPr>
+        <w:ind w:left="2880" w:hanging="360"/>
+      </w:pPr>
+    </w:lvl>
+    <w:lvl w:ilvl="4" w:tplc="04090019" w:tentative="1">
+      <w:start w:val="1"/>
+      <w:numFmt w:val="lowerLetter"/>
+      <w:lvlText w:val="%5."/>
+      <w:lvlJc w:val="left"/>
+      <w:pPr>
+        <w:ind w:left="3600" w:hanging="360"/>
+      </w:pPr>
+    </w:lvl>
+    <w:lvl w:ilvl="5" w:tplc="0409001B" w:tentative="1">
+      <w:start w:val="1"/>
+      <w:numFmt w:val="lowerRoman"/>
+      <w:lvlText w:val="%6."/>
+      <w:lvlJc w:val="right"/>
+      <w:pPr>
+        <w:ind w:left="4320" w:hanging="180"/>
+      </w:pPr>
+    </w:lvl>
+    <w:lvl w:ilvl="6" w:tplc="0409000F" w:tentative="1">
+      <w:start w:val="1"/>
+      <w:numFmt w:val="decimal"/>
+      <w:lvlText w:val="%7."/>
+      <w:lvlJc w:val="left"/>
+      <w:pPr>
+        <w:ind w:left="5040" w:hanging="360"/>
+      </w:pPr>
+    </w:lvl>
+    <w:lvl w:ilvl="7" w:tplc="04090019" w:tentative="1">
+      <w:start w:val="1"/>
+      <w:numFmt w:val="lowerLetter"/>
+      <w:lvlText w:val="%8."/>
+      <w:lvlJc w:val="left"/>
+      <w:pPr>
+        <w:ind w:left="5760" w:hanging="360"/>
+      </w:pPr>
+    </w:lvl>
+    <w:lvl w:ilvl="8" w:tplc="0409001B" w:tentative="1">
+      <w:start w:val="1"/>
+      <w:numFmt w:val="lowerRoman"/>
+      <w:lvlText w:val="%9."/>
+      <w:lvlJc w:val="right"/>
+      <w:pPr>
+        <w:ind w:left="6480" w:hanging="180"/>
+      </w:pPr>
+    </w:lvl>
+  </w:abstractNum>
+  <w:abstractNum w:abstractNumId="12" w15:restartNumberingAfterBreak="0">
     <w:nsid w:val="2304026A"/>
     <w:multiLevelType w:val="multilevel"/>
-    <w:tmpl w:val="9FB8E69E"/>
+    <w:tmpl w:val="2112FC5C"/>
     <w:lvl w:ilvl="0">
       <w:start w:val="1"/>
       <w:numFmt w:val="bullet"/>
@@ -31600,20 +32412,17 @@
         <w:sz w:val="20"/>
       </w:rPr>
     </w:lvl>
-    <w:lvl w:ilvl="1" w:tentative="1">
+    <w:lvl w:ilvl="1">
       <w:start w:val="1"/>
-      <w:numFmt w:val="bullet"/>
-      <w:lvlText w:val="o"/>
+      <w:numFmt w:val="decimal"/>
+      <w:lvlText w:val="%2."/>
       <w:lvlJc w:val="left"/>
       <w:pPr>
-        <w:tabs>
-          <w:tab w:val="num" w:pos="1440"/>
-        </w:tabs>
         <w:ind w:left="1440" w:hanging="360"/>
       </w:pPr>
       <w:rPr>
-        <w:rFonts w:ascii="Courier New" w:hAnsi="Courier New" w:hint="default"/>
-        <w:sz w:val="20"/>
+        <w:rFonts w:hint="default"/>
+        <w:b/>
       </w:rPr>
     </w:lvl>
     <w:lvl w:ilvl="2" w:tentative="1">
@@ -31729,7 +32538,7 @@
       </w:rPr>
     </w:lvl>
   </w:abstractNum>
-  <w:abstractNum w:abstractNumId="12" w15:restartNumberingAfterBreak="0">
+  <w:abstractNum w:abstractNumId="13" w15:restartNumberingAfterBreak="0">
     <w:nsid w:val="24CD1427"/>
     <w:multiLevelType w:val="hybridMultilevel"/>
     <w:tmpl w:val="BF106C6E"/>
@@ -31842,7 +32651,7 @@
       </w:rPr>
     </w:lvl>
   </w:abstractNum>
-  <w:abstractNum w:abstractNumId="13" w15:restartNumberingAfterBreak="0">
+  <w:abstractNum w:abstractNumId="14" w15:restartNumberingAfterBreak="0">
     <w:nsid w:val="27C85C07"/>
     <w:multiLevelType w:val="multilevel"/>
     <w:tmpl w:val="E9F4FD14"/>
@@ -31966,7 +32775,7 @@
       </w:rPr>
     </w:lvl>
   </w:abstractNum>
-  <w:abstractNum w:abstractNumId="14" w15:restartNumberingAfterBreak="0">
+  <w:abstractNum w:abstractNumId="15" w15:restartNumberingAfterBreak="0">
     <w:nsid w:val="27E2342E"/>
     <w:multiLevelType w:val="multilevel"/>
     <w:tmpl w:val="2A36C498"/>
@@ -32087,7 +32896,7 @@
       </w:rPr>
     </w:lvl>
   </w:abstractNum>
-  <w:abstractNum w:abstractNumId="15" w15:restartNumberingAfterBreak="0">
+  <w:abstractNum w:abstractNumId="16" w15:restartNumberingAfterBreak="0">
     <w:nsid w:val="2B092AD6"/>
     <w:multiLevelType w:val="hybridMultilevel"/>
     <w:tmpl w:val="01D21D94"/>
@@ -32200,7 +33009,7 @@
       </w:rPr>
     </w:lvl>
   </w:abstractNum>
-  <w:abstractNum w:abstractNumId="16" w15:restartNumberingAfterBreak="0">
+  <w:abstractNum w:abstractNumId="17" w15:restartNumberingAfterBreak="0">
     <w:nsid w:val="2F79022E"/>
     <w:multiLevelType w:val="multilevel"/>
     <w:tmpl w:val="4009001F"/>
@@ -32286,7 +33095,7 @@
       </w:pPr>
     </w:lvl>
   </w:abstractNum>
-  <w:abstractNum w:abstractNumId="17" w15:restartNumberingAfterBreak="0">
+  <w:abstractNum w:abstractNumId="18" w15:restartNumberingAfterBreak="0">
     <w:nsid w:val="33D10BCD"/>
     <w:multiLevelType w:val="hybridMultilevel"/>
     <w:tmpl w:val="CFF470D0"/>
@@ -32399,7 +33208,7 @@
       </w:rPr>
     </w:lvl>
   </w:abstractNum>
-  <w:abstractNum w:abstractNumId="18" w15:restartNumberingAfterBreak="0">
+  <w:abstractNum w:abstractNumId="19" w15:restartNumberingAfterBreak="0">
     <w:nsid w:val="35275F12"/>
     <w:multiLevelType w:val="multilevel"/>
     <w:tmpl w:val="2A4AC6E4"/>
@@ -32520,7 +33329,7 @@
       </w:rPr>
     </w:lvl>
   </w:abstractNum>
-  <w:abstractNum w:abstractNumId="19" w15:restartNumberingAfterBreak="0">
+  <w:abstractNum w:abstractNumId="20" w15:restartNumberingAfterBreak="0">
     <w:nsid w:val="363D0766"/>
     <w:multiLevelType w:val="hybridMultilevel"/>
     <w:tmpl w:val="E5A8E648"/>
@@ -32633,7 +33442,7 @@
       </w:rPr>
     </w:lvl>
   </w:abstractNum>
-  <w:abstractNum w:abstractNumId="20" w15:restartNumberingAfterBreak="0">
+  <w:abstractNum w:abstractNumId="21" w15:restartNumberingAfterBreak="0">
     <w:nsid w:val="38F71539"/>
     <w:multiLevelType w:val="hybridMultilevel"/>
     <w:tmpl w:val="2380623C"/>
@@ -32746,7 +33555,7 @@
       </w:rPr>
     </w:lvl>
   </w:abstractNum>
-  <w:abstractNum w:abstractNumId="21" w15:restartNumberingAfterBreak="0">
+  <w:abstractNum w:abstractNumId="22" w15:restartNumberingAfterBreak="0">
     <w:nsid w:val="3C332024"/>
     <w:multiLevelType w:val="hybridMultilevel"/>
     <w:tmpl w:val="7B46CD9C"/>
@@ -32859,7 +33668,7 @@
       </w:rPr>
     </w:lvl>
   </w:abstractNum>
-  <w:abstractNum w:abstractNumId="22" w15:restartNumberingAfterBreak="0">
+  <w:abstractNum w:abstractNumId="23" w15:restartNumberingAfterBreak="0">
     <w:nsid w:val="3CAF58AC"/>
     <w:multiLevelType w:val="hybridMultilevel"/>
     <w:tmpl w:val="A9884244"/>
@@ -32972,7 +33781,7 @@
       </w:rPr>
     </w:lvl>
   </w:abstractNum>
-  <w:abstractNum w:abstractNumId="23" w15:restartNumberingAfterBreak="0">
+  <w:abstractNum w:abstractNumId="24" w15:restartNumberingAfterBreak="0">
     <w:nsid w:val="3F1F3D48"/>
     <w:multiLevelType w:val="hybridMultilevel"/>
     <w:tmpl w:val="9FFE58A8"/>
@@ -33085,7 +33894,7 @@
       </w:rPr>
     </w:lvl>
   </w:abstractNum>
-  <w:abstractNum w:abstractNumId="24" w15:restartNumberingAfterBreak="0">
+  <w:abstractNum w:abstractNumId="25" w15:restartNumberingAfterBreak="0">
     <w:nsid w:val="409C6CC3"/>
     <w:multiLevelType w:val="hybridMultilevel"/>
     <w:tmpl w:val="A92A308A"/>
@@ -33198,7 +34007,7 @@
       </w:rPr>
     </w:lvl>
   </w:abstractNum>
-  <w:abstractNum w:abstractNumId="25" w15:restartNumberingAfterBreak="0">
+  <w:abstractNum w:abstractNumId="26" w15:restartNumberingAfterBreak="0">
     <w:nsid w:val="41936C41"/>
     <w:multiLevelType w:val="multilevel"/>
     <w:tmpl w:val="6BA40344"/>
@@ -33311,7 +34120,7 @@
       </w:pPr>
     </w:lvl>
   </w:abstractNum>
-  <w:abstractNum w:abstractNumId="26" w15:restartNumberingAfterBreak="0">
+  <w:abstractNum w:abstractNumId="27" w15:restartNumberingAfterBreak="0">
     <w:nsid w:val="440652BE"/>
     <w:multiLevelType w:val="hybridMultilevel"/>
     <w:tmpl w:val="3154B880"/>
@@ -33424,7 +34233,7 @@
       </w:rPr>
     </w:lvl>
   </w:abstractNum>
-  <w:abstractNum w:abstractNumId="27" w15:restartNumberingAfterBreak="0">
+  <w:abstractNum w:abstractNumId="28" w15:restartNumberingAfterBreak="0">
     <w:nsid w:val="48257C11"/>
     <w:multiLevelType w:val="hybridMultilevel"/>
     <w:tmpl w:val="A378C756"/>
@@ -33537,7 +34346,7 @@
       </w:rPr>
     </w:lvl>
   </w:abstractNum>
-  <w:abstractNum w:abstractNumId="28" w15:restartNumberingAfterBreak="0">
+  <w:abstractNum w:abstractNumId="29" w15:restartNumberingAfterBreak="0">
     <w:nsid w:val="4CAA587B"/>
     <w:multiLevelType w:val="hybridMultilevel"/>
     <w:tmpl w:val="7818A2B8"/>
@@ -33650,7 +34459,7 @@
       </w:rPr>
     </w:lvl>
   </w:abstractNum>
-  <w:abstractNum w:abstractNumId="29" w15:restartNumberingAfterBreak="0">
+  <w:abstractNum w:abstractNumId="30" w15:restartNumberingAfterBreak="0">
     <w:nsid w:val="4E3F11A6"/>
     <w:multiLevelType w:val="multilevel"/>
     <w:tmpl w:val="4009001F"/>
@@ -33736,7 +34545,7 @@
       </w:pPr>
     </w:lvl>
   </w:abstractNum>
-  <w:abstractNum w:abstractNumId="30" w15:restartNumberingAfterBreak="0">
+  <w:abstractNum w:abstractNumId="31" w15:restartNumberingAfterBreak="0">
     <w:nsid w:val="4FAA605B"/>
     <w:multiLevelType w:val="hybridMultilevel"/>
     <w:tmpl w:val="9F1C9D16"/>
@@ -33849,7 +34658,7 @@
       </w:rPr>
     </w:lvl>
   </w:abstractNum>
-  <w:abstractNum w:abstractNumId="31" w15:restartNumberingAfterBreak="0">
+  <w:abstractNum w:abstractNumId="32" w15:restartNumberingAfterBreak="0">
     <w:nsid w:val="50504BAD"/>
     <w:multiLevelType w:val="hybridMultilevel"/>
     <w:tmpl w:val="4B881262"/>
@@ -33962,7 +34771,7 @@
       </w:rPr>
     </w:lvl>
   </w:abstractNum>
-  <w:abstractNum w:abstractNumId="32" w15:restartNumberingAfterBreak="0">
+  <w:abstractNum w:abstractNumId="33" w15:restartNumberingAfterBreak="0">
     <w:nsid w:val="52084D3B"/>
     <w:multiLevelType w:val="multilevel"/>
     <w:tmpl w:val="490CC4A2"/>
@@ -34111,7 +34920,7 @@
       </w:rPr>
     </w:lvl>
   </w:abstractNum>
-  <w:abstractNum w:abstractNumId="33" w15:restartNumberingAfterBreak="0">
+  <w:abstractNum w:abstractNumId="34" w15:restartNumberingAfterBreak="0">
     <w:nsid w:val="52764E78"/>
     <w:multiLevelType w:val="hybridMultilevel"/>
     <w:tmpl w:val="27BCD78E"/>
@@ -34200,7 +35009,7 @@
       </w:pPr>
     </w:lvl>
   </w:abstractNum>
-  <w:abstractNum w:abstractNumId="34" w15:restartNumberingAfterBreak="0">
+  <w:abstractNum w:abstractNumId="35" w15:restartNumberingAfterBreak="0">
     <w:nsid w:val="52A13598"/>
     <w:multiLevelType w:val="multilevel"/>
     <w:tmpl w:val="C7EE880A"/>
@@ -34321,7 +35130,7 @@
       </w:rPr>
     </w:lvl>
   </w:abstractNum>
-  <w:abstractNum w:abstractNumId="35" w15:restartNumberingAfterBreak="0">
+  <w:abstractNum w:abstractNumId="36" w15:restartNumberingAfterBreak="0">
     <w:nsid w:val="5F7841B0"/>
     <w:multiLevelType w:val="multilevel"/>
     <w:tmpl w:val="6E8C6296"/>
@@ -34470,7 +35279,7 @@
       </w:rPr>
     </w:lvl>
   </w:abstractNum>
-  <w:abstractNum w:abstractNumId="36" w15:restartNumberingAfterBreak="0">
+  <w:abstractNum w:abstractNumId="37" w15:restartNumberingAfterBreak="0">
     <w:nsid w:val="605C680C"/>
     <w:multiLevelType w:val="multilevel"/>
     <w:tmpl w:val="9DC4EF6C"/>
@@ -34556,7 +35365,7 @@
       </w:pPr>
     </w:lvl>
   </w:abstractNum>
-  <w:abstractNum w:abstractNumId="37" w15:restartNumberingAfterBreak="0">
+  <w:abstractNum w:abstractNumId="38" w15:restartNumberingAfterBreak="0">
     <w:nsid w:val="618F73D7"/>
     <w:multiLevelType w:val="hybridMultilevel"/>
     <w:tmpl w:val="968030C2"/>
@@ -34669,7 +35478,7 @@
       </w:rPr>
     </w:lvl>
   </w:abstractNum>
-  <w:abstractNum w:abstractNumId="38" w15:restartNumberingAfterBreak="0">
+  <w:abstractNum w:abstractNumId="39" w15:restartNumberingAfterBreak="0">
     <w:nsid w:val="6B876C8C"/>
     <w:multiLevelType w:val="multilevel"/>
     <w:tmpl w:val="14EAA526"/>
@@ -34782,7 +35591,7 @@
       </w:pPr>
     </w:lvl>
   </w:abstractNum>
-  <w:abstractNum w:abstractNumId="39" w15:restartNumberingAfterBreak="0">
+  <w:abstractNum w:abstractNumId="40" w15:restartNumberingAfterBreak="0">
     <w:nsid w:val="74357570"/>
     <w:multiLevelType w:val="hybridMultilevel"/>
     <w:tmpl w:val="6AA6E2F6"/>
@@ -34871,7 +35680,7 @@
       </w:pPr>
     </w:lvl>
   </w:abstractNum>
-  <w:abstractNum w:abstractNumId="40" w15:restartNumberingAfterBreak="0">
+  <w:abstractNum w:abstractNumId="41" w15:restartNumberingAfterBreak="0">
     <w:nsid w:val="75F04A49"/>
     <w:multiLevelType w:val="hybridMultilevel"/>
     <w:tmpl w:val="CFEE7DCA"/>
@@ -34984,7 +35793,7 @@
       </w:rPr>
     </w:lvl>
   </w:abstractNum>
-  <w:abstractNum w:abstractNumId="41" w15:restartNumberingAfterBreak="0">
+  <w:abstractNum w:abstractNumId="42" w15:restartNumberingAfterBreak="0">
     <w:nsid w:val="771541B9"/>
     <w:multiLevelType w:val="multilevel"/>
     <w:tmpl w:val="0A48B710"/>
@@ -35097,7 +35906,7 @@
       </w:pPr>
     </w:lvl>
   </w:abstractNum>
-  <w:abstractNum w:abstractNumId="42" w15:restartNumberingAfterBreak="0">
+  <w:abstractNum w:abstractNumId="43" w15:restartNumberingAfterBreak="0">
     <w:nsid w:val="7EB66A16"/>
     <w:multiLevelType w:val="hybridMultilevel"/>
     <w:tmpl w:val="A478089E"/>
@@ -35193,64 +36002,64 @@
     <w:abstractNumId w:val="3"/>
   </w:num>
   <w:num w:numId="3">
-    <w:abstractNumId w:val="36"/>
+    <w:abstractNumId w:val="37"/>
   </w:num>
   <w:num w:numId="4">
     <w:abstractNumId w:val="5"/>
   </w:num>
   <w:num w:numId="5">
-    <w:abstractNumId w:val="40"/>
+    <w:abstractNumId w:val="41"/>
   </w:num>
   <w:num w:numId="6">
     <w:abstractNumId w:val="9"/>
   </w:num>
   <w:num w:numId="7">
-    <w:abstractNumId w:val="15"/>
+    <w:abstractNumId w:val="16"/>
   </w:num>
   <w:num w:numId="8">
-    <w:abstractNumId w:val="31"/>
+    <w:abstractNumId w:val="32"/>
   </w:num>
   <w:num w:numId="9">
+    <w:abstractNumId w:val="22"/>
+  </w:num>
+  <w:num w:numId="10">
+    <w:abstractNumId w:val="28"/>
+  </w:num>
+  <w:num w:numId="11">
+    <w:abstractNumId w:val="24"/>
+  </w:num>
+  <w:num w:numId="12">
     <w:abstractNumId w:val="21"/>
   </w:num>
-  <w:num w:numId="10">
-    <w:abstractNumId w:val="27"/>
+  <w:num w:numId="13">
+    <w:abstractNumId w:val="25"/>
   </w:num>
-  <w:num w:numId="11">
+  <w:num w:numId="14">
     <w:abstractNumId w:val="23"/>
   </w:num>
-  <w:num w:numId="12">
+  <w:num w:numId="15">
     <w:abstractNumId w:val="20"/>
-  </w:num>
-  <w:num w:numId="13">
-    <w:abstractNumId w:val="24"/>
-  </w:num>
-  <w:num w:numId="14">
-    <w:abstractNumId w:val="22"/>
-  </w:num>
-  <w:num w:numId="15">
-    <w:abstractNumId w:val="19"/>
   </w:num>
   <w:num w:numId="16">
     <w:abstractNumId w:val="1"/>
   </w:num>
   <w:num w:numId="17">
-    <w:abstractNumId w:val="33"/>
+    <w:abstractNumId w:val="34"/>
   </w:num>
   <w:num w:numId="18">
-    <w:abstractNumId w:val="18"/>
+    <w:abstractNumId w:val="19"/>
   </w:num>
   <w:num w:numId="19">
-    <w:abstractNumId w:val="16"/>
+    <w:abstractNumId w:val="17"/>
   </w:num>
   <w:num w:numId="20">
-    <w:abstractNumId w:val="29"/>
+    <w:abstractNumId w:val="30"/>
   </w:num>
   <w:num w:numId="21">
-    <w:abstractNumId w:val="13"/>
+    <w:abstractNumId w:val="14"/>
   </w:num>
   <w:num w:numId="22">
-    <w:abstractNumId w:val="30"/>
+    <w:abstractNumId w:val="31"/>
   </w:num>
   <w:num w:numId="23">
     <w:abstractNumId w:val="10"/>
@@ -35262,16 +36071,16 @@
     <w:abstractNumId w:val="7"/>
   </w:num>
   <w:num w:numId="26">
-    <w:abstractNumId w:val="37"/>
+    <w:abstractNumId w:val="38"/>
   </w:num>
   <w:num w:numId="27">
-    <w:abstractNumId w:val="12"/>
+    <w:abstractNumId w:val="13"/>
   </w:num>
   <w:num w:numId="28">
-    <w:abstractNumId w:val="34"/>
+    <w:abstractNumId w:val="35"/>
   </w:num>
   <w:num w:numId="29">
-    <w:abstractNumId w:val="13"/>
+    <w:abstractNumId w:val="14"/>
     <w:lvlOverride w:ilvl="0">
       <w:startOverride w:val="1"/>
     </w:lvlOverride>
@@ -35301,37 +36110,37 @@
     </w:lvlOverride>
   </w:num>
   <w:num w:numId="30">
-    <w:abstractNumId w:val="17"/>
+    <w:abstractNumId w:val="18"/>
   </w:num>
   <w:num w:numId="31">
+    <w:abstractNumId w:val="27"/>
+  </w:num>
+  <w:num w:numId="32">
+    <w:abstractNumId w:val="29"/>
+  </w:num>
+  <w:num w:numId="33">
+    <w:abstractNumId w:val="42"/>
+  </w:num>
+  <w:num w:numId="34">
+    <w:abstractNumId w:val="43"/>
+  </w:num>
+  <w:num w:numId="35">
     <w:abstractNumId w:val="26"/>
   </w:num>
-  <w:num w:numId="32">
-    <w:abstractNumId w:val="28"/>
-  </w:num>
-  <w:num w:numId="33">
-    <w:abstractNumId w:val="41"/>
-  </w:num>
-  <w:num w:numId="34">
-    <w:abstractNumId w:val="42"/>
-  </w:num>
-  <w:num w:numId="35">
-    <w:abstractNumId w:val="25"/>
-  </w:num>
   <w:num w:numId="36">
-    <w:abstractNumId w:val="38"/>
+    <w:abstractNumId w:val="39"/>
   </w:num>
   <w:num w:numId="37">
-    <w:abstractNumId w:val="39"/>
+    <w:abstractNumId w:val="40"/>
   </w:num>
   <w:num w:numId="38">
-    <w:abstractNumId w:val="14"/>
+    <w:abstractNumId w:val="15"/>
   </w:num>
   <w:num w:numId="39">
     <w:abstractNumId w:val="2"/>
   </w:num>
   <w:num w:numId="40">
-    <w:abstractNumId w:val="13"/>
+    <w:abstractNumId w:val="14"/>
     <w:lvlOverride w:ilvl="0">
       <w:startOverride w:val="1"/>
     </w:lvlOverride>
@@ -35340,7 +36149,7 @@
     </w:lvlOverride>
   </w:num>
   <w:num w:numId="41">
-    <w:abstractNumId w:val="13"/>
+    <w:abstractNumId w:val="14"/>
     <w:lvlOverride w:ilvl="0">
       <w:startOverride w:val="1"/>
     </w:lvlOverride>
@@ -35349,7 +36158,7 @@
     </w:lvlOverride>
   </w:num>
   <w:num w:numId="42">
-    <w:abstractNumId w:val="13"/>
+    <w:abstractNumId w:val="14"/>
     <w:lvlOverride w:ilvl="0">
       <w:startOverride w:val="1"/>
     </w:lvlOverride>
@@ -35358,7 +36167,7 @@
     </w:lvlOverride>
   </w:num>
   <w:num w:numId="43">
-    <w:abstractNumId w:val="13"/>
+    <w:abstractNumId w:val="14"/>
     <w:lvlOverride w:ilvl="0">
       <w:startOverride w:val="4"/>
     </w:lvlOverride>
@@ -35376,12 +36185,15 @@
     <w:abstractNumId w:val="6"/>
   </w:num>
   <w:num w:numId="46">
-    <w:abstractNumId w:val="35"/>
+    <w:abstractNumId w:val="36"/>
   </w:num>
   <w:num w:numId="47">
-    <w:abstractNumId w:val="32"/>
+    <w:abstractNumId w:val="33"/>
   </w:num>
   <w:num w:numId="48">
+    <w:abstractNumId w:val="12"/>
+  </w:num>
+  <w:num w:numId="49">
     <w:abstractNumId w:val="11"/>
   </w:num>
   <w:numIdMacAtCleanup w:val="18"/>
@@ -36942,6 +37754,18 @@
 </file>
 
 <file path=customXml/item1.xml><?xml version="1.0" encoding="utf-8"?>
+<go:gDocsCustomXmlDataStorage xmlns:go="http://customooxmlschemas.google.com/" xmlns:r="http://schemas.openxmlformats.org/officeDocument/2006/relationships">
+  <go:docsCustomData xmlns:go="http://customooxmlschemas.google.com/" roundtripDataSignature="AMtx7mgWWkmUJNS/I2y6o9ssCU9RdZMuDQ==">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</go:docsCustomData>
+</go:gDocsCustomXmlDataStorage>
+</file>
+
+<file path=customXml/item2.xml><?xml version="1.0" encoding="utf-8"?>
+<p:properties xmlns:p="http://schemas.microsoft.com/office/2006/metadata/properties" xmlns:xsi="http://www.w3.org/2001/XMLSchema-instance" xmlns:pc="http://schemas.microsoft.com/office/infopath/2007/PartnerControls">
+  <documentManagement/>
+</p:properties>
+</file>
+
+<file path=customXml/item3.xml><?xml version="1.0" encoding="utf-8"?>
 <?mso-contentType ?>
 <FormTemplates xmlns="http://schemas.microsoft.com/sharepoint/v3/contenttype/forms">
   <Display>DocumentLibraryForm</Display>
@@ -36950,7 +37774,7 @@
 </FormTemplates>
 </file>
 
-<file path=customXml/item2.xml><?xml version="1.0" encoding="utf-8"?>
+<file path=customXml/item4.xml><?xml version="1.0" encoding="utf-8"?>
 <ct:contentTypeSchema xmlns:ct="http://schemas.microsoft.com/office/2006/metadata/contentType" xmlns:ma="http://schemas.microsoft.com/office/2006/metadata/properties/metaAttributes" ct:_="" ma:_="" ma:contentTypeName="Document" ma:contentTypeID="0x010100A0E7C5A81700AE40808B942C79C7C2EB" ma:contentTypeVersion="14" ma:contentTypeDescription="Create a new document." ma:contentTypeScope="" ma:versionID="9a6bcd28f4dbbf1a3229b3c2490957af">
   <xsd:schema xmlns:xsd="http://www.w3.org/2001/XMLSchema" xmlns:xs="http://www.w3.org/2001/XMLSchema" xmlns:p="http://schemas.microsoft.com/office/2006/metadata/properties" xmlns:ns3="47baa55b-c1b3-48c1-b6a3-86ad23a766f3" xmlns:ns4="3fe11445-0205-481a-9158-5c9304776d5d" targetNamespace="http://schemas.microsoft.com/office/2006/metadata/properties" ma:root="true" ma:fieldsID="75a45746f45a69850357f5e56ffdb38b" ns3:_="" ns4:_="">
     <xsd:import namespace="47baa55b-c1b3-48c1-b6a3-86ad23a766f3"/>
@@ -37179,23 +38003,37 @@
 </ct:contentTypeSchema>
 </file>
 
-<file path=customXml/item3.xml><?xml version="1.0" encoding="utf-8"?>
-<p:properties xmlns:p="http://schemas.microsoft.com/office/2006/metadata/properties" xmlns:xsi="http://www.w3.org/2001/XMLSchema-instance" xmlns:pc="http://schemas.microsoft.com/office/infopath/2007/PartnerControls">
-  <documentManagement/>
-</p:properties>
-</file>
-
-<file path=customXml/item4.xml><?xml version="1.0" encoding="utf-8"?>
-<go:gDocsCustomXmlDataStorage xmlns:go="http://customooxmlschemas.google.com/" xmlns:r="http://schemas.openxmlformats.org/officeDocument/2006/relationships">
-  <go:docsCustomData xmlns:go="http://customooxmlschemas.google.com/" roundtripDataSignature="AMtx7mgWWkmUJNS/I2y6o9ssCU9RdZMuDQ==">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</go:docsCustomData>
-</go:gDocsCustomXmlDataStorage>
-</file>
-
 <file path=customXml/item5.xml><?xml version="1.0" encoding="utf-8"?>
 <b:Sources xmlns:b="http://schemas.openxmlformats.org/officeDocument/2006/bibliography" xmlns="http://schemas.openxmlformats.org/officeDocument/2006/bibliography" SelectedStyle="\APASixthEditionOfficeOnline.xsl" StyleName="APA" Version="6"/>
 </file>
 
 <file path=customXml/itemProps1.xml><?xml version="1.0" encoding="utf-8"?>
+<ds:datastoreItem xmlns:ds="http://schemas.openxmlformats.org/officeDocument/2006/customXml" ds:itemID="{11111111-1234-1234-1234-123412341234}">
+  <ds:schemaRefs>
+    <ds:schemaRef ds:uri="http://customooxmlschemas.google.com/"/>
+    <ds:schemaRef ds:uri="http://schemas.openxmlformats.org/officeDocument/2006/relationships"/>
+  </ds:schemaRefs>
+</ds:datastoreItem>
+</file>
+
+<file path=customXml/itemProps2.xml><?xml version="1.0" encoding="utf-8"?>
+<ds:datastoreItem xmlns:ds="http://schemas.openxmlformats.org/officeDocument/2006/customXml" ds:itemID="{34EBA6E7-41B4-415E-99CF-8F77AC4711A5}">
+  <ds:schemaRefs>
+    <ds:schemaRef ds:uri="http://www.w3.org/XML/1998/namespace"/>
+    <ds:schemaRef ds:uri="http://schemas.microsoft.com/office/infopath/2007/PartnerControls"/>
+    <ds:schemaRef ds:uri="http://purl.org/dc/dcmitype/"/>
+    <ds:schemaRef ds:uri="http://schemas.microsoft.com/office/2006/documentManagement/types"/>
+    <ds:schemaRef ds:uri="http://purl.org/dc/elements/1.1/"/>
+    <ds:schemaRef ds:uri="http://purl.org/dc/terms/"/>
+    <ds:schemaRef ds:uri="http://schemas.openxmlformats.org/package/2006/metadata/core-properties"/>
+    <ds:schemaRef ds:uri="3fe11445-0205-481a-9158-5c9304776d5d"/>
+    <ds:schemaRef ds:uri="47baa55b-c1b3-48c1-b6a3-86ad23a766f3"/>
+    <ds:schemaRef ds:uri="http://schemas.microsoft.com/office/2006/metadata/properties"/>
+  </ds:schemaRefs>
+</ds:datastoreItem>
+</file>
+
+<file path=customXml/itemProps3.xml><?xml version="1.0" encoding="utf-8"?>
 <ds:datastoreItem xmlns:ds="http://schemas.openxmlformats.org/officeDocument/2006/customXml" ds:itemID="{156500C8-BC88-4C38-B98C-F85D8D3FC72C}">
   <ds:schemaRefs>
     <ds:schemaRef ds:uri="http://schemas.microsoft.com/sharepoint/v3/contenttype/forms"/>
@@ -37203,7 +38041,7 @@
 </ds:datastoreItem>
 </file>
 
-<file path=customXml/itemProps2.xml><?xml version="1.0" encoding="utf-8"?>
+<file path=customXml/itemProps4.xml><?xml version="1.0" encoding="utf-8"?>
 <ds:datastoreItem xmlns:ds="http://schemas.openxmlformats.org/officeDocument/2006/customXml" ds:itemID="{5F5F91B3-EBE1-4564-9DCE-D0A72BF1B80C}">
   <ds:schemaRefs>
     <ds:schemaRef ds:uri="http://schemas.microsoft.com/office/2006/metadata/contentType"/>
@@ -37222,34 +38060,8 @@
 </ds:datastoreItem>
 </file>
 
-<file path=customXml/itemProps3.xml><?xml version="1.0" encoding="utf-8"?>
-<ds:datastoreItem xmlns:ds="http://schemas.openxmlformats.org/officeDocument/2006/customXml" ds:itemID="{34EBA6E7-41B4-415E-99CF-8F77AC4711A5}">
-  <ds:schemaRefs>
-    <ds:schemaRef ds:uri="http://schemas.microsoft.com/office/2006/documentManagement/types"/>
-    <ds:schemaRef ds:uri="47baa55b-c1b3-48c1-b6a3-86ad23a766f3"/>
-    <ds:schemaRef ds:uri="http://purl.org/dc/elements/1.1/"/>
-    <ds:schemaRef ds:uri="http://purl.org/dc/dcmitype/"/>
-    <ds:schemaRef ds:uri="http://purl.org/dc/terms/"/>
-    <ds:schemaRef ds:uri="http://schemas.microsoft.com/office/infopath/2007/PartnerControls"/>
-    <ds:schemaRef ds:uri="http://schemas.openxmlformats.org/package/2006/metadata/core-properties"/>
-    <ds:schemaRef ds:uri="3fe11445-0205-481a-9158-5c9304776d5d"/>
-    <ds:schemaRef ds:uri="http://schemas.microsoft.com/office/2006/metadata/properties"/>
-    <ds:schemaRef ds:uri="http://www.w3.org/XML/1998/namespace"/>
-  </ds:schemaRefs>
-</ds:datastoreItem>
-</file>
-
-<file path=customXml/itemProps4.xml><?xml version="1.0" encoding="utf-8"?>
-<ds:datastoreItem xmlns:ds="http://schemas.openxmlformats.org/officeDocument/2006/customXml" ds:itemID="{11111111-1234-1234-1234-123412341234}">
-  <ds:schemaRefs>
-    <ds:schemaRef ds:uri="http://customooxmlschemas.google.com/"/>
-    <ds:schemaRef ds:uri="http://schemas.openxmlformats.org/officeDocument/2006/relationships"/>
-  </ds:schemaRefs>
-</ds:datastoreItem>
-</file>
-
 <file path=customXml/itemProps5.xml><?xml version="1.0" encoding="utf-8"?>
-<ds:datastoreItem xmlns:ds="http://schemas.openxmlformats.org/officeDocument/2006/customXml" ds:itemID="{113D9B93-348B-4DDD-BE4D-6A55C9C809C0}">
+<ds:datastoreItem xmlns:ds="http://schemas.openxmlformats.org/officeDocument/2006/customXml" ds:itemID="{B2C5950A-41E1-4ACA-A26C-45817ECDE220}">
   <ds:schemaRefs>
     <ds:schemaRef ds:uri="http://schemas.openxmlformats.org/officeDocument/2006/bibliography"/>
   </ds:schemaRefs>

</xml_diff>

<commit_message>
added classification and localization data
</commit_message>
<xml_diff>
--- a/Reports/AIML-Capstone-CV1-InterimReport - V1.1.docx
+++ b/Reports/AIML-Capstone-CV1-InterimReport - V1.1.docx
@@ -1,6 +1,6 @@
 
 <file path=word/document.xml><?xml version="1.0" encoding="utf-8"?>
-<w:document xmlns:wpc="http://schemas.microsoft.com/office/word/2010/wordprocessingCanvas" xmlns:cx="http://schemas.microsoft.com/office/drawing/2014/chartex" xmlns:cx1="http://schemas.microsoft.com/office/drawing/2015/9/8/chartex" xmlns:cx2="http://schemas.microsoft.com/office/drawing/2015/10/21/chartex" xmlns:cx3="http://schemas.microsoft.com/office/drawing/2016/5/9/chartex" xmlns:cx4="http://schemas.microsoft.com/office/drawing/2016/5/10/chartex" xmlns:cx5="http://schemas.microsoft.com/office/drawing/2016/5/11/chartex" xmlns:cx6="http://schemas.microsoft.com/office/drawing/2016/5/12/chartex" xmlns:cx7="http://schemas.microsoft.com/office/drawing/2016/5/13/chartex" xmlns:cx8="http://schemas.microsoft.com/office/drawing/2016/5/14/chartex" xmlns:mc="http://schemas.openxmlformats.org/markup-compatibility/2006" xmlns:aink="http://schemas.microsoft.com/office/drawing/2016/ink" xmlns:am3d="http://schemas.microsoft.com/office/drawing/2017/model3d" xmlns:o="urn:schemas-microsoft-com:office:office" xmlns:r="http://schemas.openxmlformats.org/officeDocument/2006/relationships" xmlns:m="http://schemas.openxmlformats.org/officeDocument/2006/math" xmlns:v="urn:schemas-microsoft-com:vml" xmlns:wp14="http://schemas.microsoft.com/office/word/2010/wordprocessingDrawing" xmlns:wp="http://schemas.openxmlformats.org/drawingml/2006/wordprocessingDrawing" xmlns:w10="urn:schemas-microsoft-com:office:word" xmlns:w="http://schemas.openxmlformats.org/wordprocessingml/2006/main" xmlns:w14="http://schemas.microsoft.com/office/word/2010/wordml" xmlns:w15="http://schemas.microsoft.com/office/word/2012/wordml" xmlns:w16cex="http://schemas.microsoft.com/office/word/2018/wordml/cex" xmlns:w16cid="http://schemas.microsoft.com/office/word/2016/wordml/cid" xmlns:w16="http://schemas.microsoft.com/office/word/2018/wordml" xmlns:w16sdtdh="http://schemas.microsoft.com/office/word/2020/wordml/sdtdatahash" xmlns:w16se="http://schemas.microsoft.com/office/word/2015/wordml/symex" xmlns:wpg="http://schemas.microsoft.com/office/word/2010/wordprocessingGroup" xmlns:wpi="http://schemas.microsoft.com/office/word/2010/wordprocessingInk" xmlns:wne="http://schemas.microsoft.com/office/word/2006/wordml" xmlns:wps="http://schemas.microsoft.com/office/word/2010/wordprocessingShape" mc:Ignorable="w14 w15 w16se w16cid w16 w16cex w16sdtdh wp14">
+<w:document xmlns:wpc="http://schemas.microsoft.com/office/word/2010/wordprocessingCanvas" xmlns:cx="http://schemas.microsoft.com/office/drawing/2014/chartex" xmlns:cx1="http://schemas.microsoft.com/office/drawing/2015/9/8/chartex" xmlns:cx2="http://schemas.microsoft.com/office/drawing/2015/10/21/chartex" xmlns:cx3="http://schemas.microsoft.com/office/drawing/2016/5/9/chartex" xmlns:cx4="http://schemas.microsoft.com/office/drawing/2016/5/10/chartex" xmlns:cx5="http://schemas.microsoft.com/office/drawing/2016/5/11/chartex" xmlns:cx6="http://schemas.microsoft.com/office/drawing/2016/5/12/chartex" xmlns:cx7="http://schemas.microsoft.com/office/drawing/2016/5/13/chartex" xmlns:cx8="http://schemas.microsoft.com/office/drawing/2016/5/14/chartex" xmlns:mc="http://schemas.openxmlformats.org/markup-compatibility/2006" xmlns:aink="http://schemas.microsoft.com/office/drawing/2016/ink" xmlns:am3d="http://schemas.microsoft.com/office/drawing/2017/model3d" xmlns:o="urn:schemas-microsoft-com:office:office" xmlns:oel="http://schemas.microsoft.com/office/2019/extlst" xmlns:r="http://schemas.openxmlformats.org/officeDocument/2006/relationships" xmlns:m="http://schemas.openxmlformats.org/officeDocument/2006/math" xmlns:v="urn:schemas-microsoft-com:vml" xmlns:wp14="http://schemas.microsoft.com/office/word/2010/wordprocessingDrawing" xmlns:wp="http://schemas.openxmlformats.org/drawingml/2006/wordprocessingDrawing" xmlns:w10="urn:schemas-microsoft-com:office:word" xmlns:w="http://schemas.openxmlformats.org/wordprocessingml/2006/main" xmlns:w14="http://schemas.microsoft.com/office/word/2010/wordml" xmlns:w15="http://schemas.microsoft.com/office/word/2012/wordml" xmlns:w16cex="http://schemas.microsoft.com/office/word/2018/wordml/cex" xmlns:w16cid="http://schemas.microsoft.com/office/word/2016/wordml/cid" xmlns:w16="http://schemas.microsoft.com/office/word/2018/wordml" xmlns:w16sdtdh="http://schemas.microsoft.com/office/word/2020/wordml/sdtdatahash" xmlns:w16se="http://schemas.microsoft.com/office/word/2015/wordml/symex" xmlns:wpg="http://schemas.microsoft.com/office/word/2010/wordprocessingGroup" xmlns:wpi="http://schemas.microsoft.com/office/word/2010/wordprocessingInk" xmlns:wne="http://schemas.microsoft.com/office/word/2006/wordml" xmlns:wps="http://schemas.microsoft.com/office/word/2010/wordprocessingShape" mc:Ignorable="w14 w15 w16se w16cid w16 w16cex w16sdtdh wp14">
   <w:body>
     <w:p>
       <w:pPr>
@@ -3034,14 +3034,7 @@
                 <w:rStyle w:val="Hyperlink"/>
                 <w:noProof/>
               </w:rPr>
-              <w:t>4.5.</w:t>
-            </w:r>
-            <w:r>
-              <w:rPr>
-                <w:rStyle w:val="Hyperlink"/>
-                <w:noProof/>
-              </w:rPr>
-              <w:t>5</w:t>
+              <w:t>4.5.5</w:t>
             </w:r>
             <w:r>
               <w:rPr>
@@ -3985,7 +3978,7 @@
           <w:sz w:val="36"/>
           <w:szCs w:val="36"/>
         </w:rPr>
-        <w:t>Data</w:t>
+        <w:t>Data,</w:t>
       </w:r>
       <w:r>
         <w:rPr>
@@ -4087,7 +4080,23 @@
           <w:sz w:val="24"/>
           <w:szCs w:val="24"/>
         </w:rPr>
-        <w:t>Pneumonia is an infection that inflames the air sacs in one or both lungs. The air sacs may fill with fluid or pus (purulent material), causing cough with phlegm or pus, fever, chills, and difficulty breathing. A variety of organisms, including bacteria, viruses and fungi, can cause pneumonia.</w:t>
+        <w:t xml:space="preserve">Pneumonia is an infection that inflames the air sacs in one or both lungs. The air sacs may fill with fluid or pus (purulent material), causing cough with phlegm or pus, fever, chills, and difficulty breathing. A variety of organisms, including bacteria, </w:t>
+      </w:r>
+      <w:r>
+        <w:rPr>
+          <w:rFonts w:eastAsia="Times New Roman" w:cstheme="minorHAnsi"/>
+          <w:sz w:val="24"/>
+          <w:szCs w:val="24"/>
+        </w:rPr>
+        <w:t>viruses,</w:t>
+      </w:r>
+      <w:r>
+        <w:rPr>
+          <w:rFonts w:eastAsia="Times New Roman" w:cstheme="minorHAnsi"/>
+          <w:sz w:val="24"/>
+          <w:szCs w:val="24"/>
+        </w:rPr>
+        <w:t xml:space="preserve"> and fungi, can cause pneumonia.</w:t>
       </w:r>
     </w:p>
     <w:p>
@@ -4171,7 +4180,55 @@
           <w:sz w:val="24"/>
           <w:szCs w:val="24"/>
         </w:rPr>
-        <w:t>Most pneumonia occurs when a breakdown in your body's natural defenses allows germs to invade and multiply within your lungs. To destroy the attacking organisms, white blood cells rapidly accumulate. Along with bacteria and fungi, they fill the air sacs within your lungs (alveoli). Breathing may be labored. A classic sign of bacterial pneumonia is a cough that produces thick, blood-tinged or yellowish-greenish sputum with pus.</w:t>
+        <w:t xml:space="preserve">Most pneumonia occurs when a breakdown in your body's natural </w:t>
+      </w:r>
+      <w:r>
+        <w:rPr>
+          <w:rFonts w:eastAsia="Times New Roman" w:cstheme="minorHAnsi"/>
+          <w:sz w:val="24"/>
+          <w:szCs w:val="24"/>
+        </w:rPr>
+        <w:t>defences</w:t>
+      </w:r>
+      <w:r>
+        <w:rPr>
+          <w:rFonts w:eastAsia="Times New Roman" w:cstheme="minorHAnsi"/>
+          <w:sz w:val="24"/>
+          <w:szCs w:val="24"/>
+        </w:rPr>
+        <w:t xml:space="preserve"> allows germs to invade and multiply within your lungs. To destroy the attacking organisms, white blood cells rapidly accumulate. Along with bacteria and fungi, they fill the air sacs within your lungs (alveoli). Breathing may be </w:t>
+      </w:r>
+      <w:r>
+        <w:rPr>
+          <w:rFonts w:eastAsia="Times New Roman" w:cstheme="minorHAnsi"/>
+          <w:sz w:val="24"/>
+          <w:szCs w:val="24"/>
+        </w:rPr>
+        <w:t>laboured</w:t>
+      </w:r>
+      <w:r>
+        <w:rPr>
+          <w:rFonts w:eastAsia="Times New Roman" w:cstheme="minorHAnsi"/>
+          <w:sz w:val="24"/>
+          <w:szCs w:val="24"/>
+        </w:rPr>
+        <w:t>. A classic sign of bacterial pneumonia is a cough that produces thick, blood-</w:t>
+      </w:r>
+      <w:r>
+        <w:rPr>
+          <w:rFonts w:eastAsia="Times New Roman" w:cstheme="minorHAnsi"/>
+          <w:sz w:val="24"/>
+          <w:szCs w:val="24"/>
+        </w:rPr>
+        <w:t>tinged,</w:t>
+      </w:r>
+      <w:r>
+        <w:rPr>
+          <w:rFonts w:eastAsia="Times New Roman" w:cstheme="minorHAnsi"/>
+          <w:sz w:val="24"/>
+          <w:szCs w:val="24"/>
+        </w:rPr>
+        <w:t xml:space="preserve"> or yellowish-greenish sputum with pus.</w:t>
       </w:r>
     </w:p>
     <w:p>
@@ -4351,7 +4408,23 @@
           <w:sz w:val="24"/>
           <w:szCs w:val="24"/>
         </w:rPr>
-        <w:t>Globally, the disease accounts for 8 lakh deaths, one child every 39 seconds and just five countries are responsible for more than half of child pneumonia deaths — Nigeria (1,62,000), India (1,27,000), Pakistan (58,000), Democratic Republic of Congo (40,000) and Ethiopia (32,000). The UNICEF, in its own assessment, has put India in the second rank in terms of the number of deaths caused by pneumonia.</w:t>
+        <w:t xml:space="preserve">Globally, the disease accounts for </w:t>
+      </w:r>
+      <w:r>
+        <w:rPr>
+          <w:rFonts w:eastAsia="Times New Roman" w:cstheme="minorHAnsi"/>
+          <w:sz w:val="24"/>
+          <w:szCs w:val="24"/>
+        </w:rPr>
+        <w:t>eight</w:t>
+      </w:r>
+      <w:r>
+        <w:rPr>
+          <w:rFonts w:eastAsia="Times New Roman" w:cstheme="minorHAnsi"/>
+          <w:sz w:val="24"/>
+          <w:szCs w:val="24"/>
+        </w:rPr>
+        <w:t xml:space="preserve"> lakh deaths, one child every 39 seconds and just five countries are responsible for more than half of child pneumonia deaths — Nigeria (1,62,000), India (1,27,000), Pakistan (58,000), Democratic Republic of Congo (40,000) and Ethiopia (32,000). The UNICEF, in its own assessment, has put India in the second rank in terms of the number of deaths caused by pneumonia.</w:t>
       </w:r>
     </w:p>
     <w:p>
@@ -4471,7 +4544,23 @@
           <w:sz w:val="24"/>
           <w:szCs w:val="24"/>
         </w:rPr>
-        <w:t>The disease can be prevented with vaccines and easily treated with low-cost antibiotics if properly diagnosed. However, tens of millions of children are still going unvaccinated – and one in three with symptoms do not receive essential medical care.</w:t>
+        <w:t xml:space="preserve">The disease can be prevented with vaccines and easily treated with low-cost antibiotics if </w:t>
+      </w:r>
+      <w:r>
+        <w:rPr>
+          <w:rFonts w:eastAsia="Times New Roman" w:cstheme="minorHAnsi"/>
+          <w:sz w:val="24"/>
+          <w:szCs w:val="24"/>
+        </w:rPr>
+        <w:t>accurately diagnosed</w:t>
+      </w:r>
+      <w:r>
+        <w:rPr>
+          <w:rFonts w:eastAsia="Times New Roman" w:cstheme="minorHAnsi"/>
+          <w:sz w:val="24"/>
+          <w:szCs w:val="24"/>
+        </w:rPr>
+        <w:t>. However, tens of millions of children are still going unvaccinated – and one in three with symptoms do not receive essential medical care.</w:t>
       </w:r>
     </w:p>
     <w:p>
@@ -4635,7 +4724,23 @@
           <w:sz w:val="24"/>
           <w:szCs w:val="24"/>
         </w:rPr>
-        <w:t>Image-guided abscess drainage: Image-guidance helps direct placement of a needle into the abscess cavity and can aid during insertion of a drainage tube. If an abscess has formed in the lungs, it may be drained by inserting a small drainage tube (catheter). Image guidance, including fluoroscopy, x-ray, ultrasound or CT, is used.</w:t>
+        <w:t xml:space="preserve">Image-guided abscess drainage: Image-guidance helps direct placement of a needle into the abscess cavity and can aid during insertion of a drainage tube. If an abscess has formed in the lungs, it may be drained by inserting a small drainage tube (catheter). Image guidance, including fluoroscopy, x-ray, </w:t>
+      </w:r>
+      <w:r>
+        <w:rPr>
+          <w:rFonts w:eastAsia="Times New Roman" w:cstheme="minorHAnsi"/>
+          <w:sz w:val="24"/>
+          <w:szCs w:val="24"/>
+        </w:rPr>
+        <w:t>ultrasound,</w:t>
+      </w:r>
+      <w:r>
+        <w:rPr>
+          <w:rFonts w:eastAsia="Times New Roman" w:cstheme="minorHAnsi"/>
+          <w:sz w:val="24"/>
+          <w:szCs w:val="24"/>
+        </w:rPr>
+        <w:t xml:space="preserve"> or CT, is used.</w:t>
       </w:r>
     </w:p>
     <w:p>
@@ -4750,7 +4855,23 @@
           <w:sz w:val="24"/>
           <w:szCs w:val="24"/>
         </w:rPr>
-        <w:t>Listening to the lungs - In checking for pneumonia, the doctor will listen for abnormal sounds like crackling, rumbling or wheezing.</w:t>
+        <w:t xml:space="preserve">Listening to the lungs - In checking for pneumonia, the doctor will listen for abnormal sounds like crackling, </w:t>
+      </w:r>
+      <w:r>
+        <w:rPr>
+          <w:rFonts w:eastAsia="Times New Roman" w:cstheme="minorHAnsi"/>
+          <w:sz w:val="24"/>
+          <w:szCs w:val="24"/>
+        </w:rPr>
+        <w:t>rumbling,</w:t>
+      </w:r>
+      <w:r>
+        <w:rPr>
+          <w:rFonts w:eastAsia="Times New Roman" w:cstheme="minorHAnsi"/>
+          <w:sz w:val="24"/>
+          <w:szCs w:val="24"/>
+        </w:rPr>
+        <w:t xml:space="preserve"> or wheezing.</w:t>
       </w:r>
     </w:p>
     <w:p>
@@ -4857,7 +4978,23 @@
           <w:szCs w:val="24"/>
         </w:rPr>
         <w:lastRenderedPageBreak/>
-        <w:t>Chest x-ray: An x-ray exam will allow the doctor to see the lungs, heart and blood vessels to help determine if pneumonia is present. When interpreting the x-ray, the radiologist will look for white spots in the lungs (called infiltrates) that identify an infection. This exam will also help determine if there are any complications related to pneumonia such as abscesses or pleural effusions (fluid surrounding the lungs).</w:t>
+        <w:t xml:space="preserve">Chest x-ray: An x-ray exam will allow the doctor to see the lungs, </w:t>
+      </w:r>
+      <w:r>
+        <w:rPr>
+          <w:rFonts w:eastAsia="Times New Roman" w:cstheme="minorHAnsi"/>
+          <w:sz w:val="24"/>
+          <w:szCs w:val="24"/>
+        </w:rPr>
+        <w:t>heart,</w:t>
+      </w:r>
+      <w:r>
+        <w:rPr>
+          <w:rFonts w:eastAsia="Times New Roman" w:cstheme="minorHAnsi"/>
+          <w:sz w:val="24"/>
+          <w:szCs w:val="24"/>
+        </w:rPr>
+        <w:t xml:space="preserve"> and blood vessels to help determine if pneumonia is present. When interpreting the x-ray, the radiologist will look for white spots in the lungs (called infiltrates) that identify an infection. This exam will also help determine if there are any complications related to pneumonia such as abscesses or pleural effusions (fluid surrounding the lungs).</w:t>
       </w:r>
     </w:p>
     <w:p>
@@ -4882,7 +5019,23 @@
           <w:sz w:val="24"/>
           <w:szCs w:val="24"/>
         </w:rPr>
-        <w:t>CT of the lungs: A CT scan of the chest may be done to see finer details within the lungs and detect pneumonia that may be more difficult to see on a plain x-ray. A CT scan also shows the airway (trachea and bronchi) in great detail and can help determine if pneumonia may be related to a problem within the airway. A CT scan can also show complications of pneumonia, abscesses or pleural effusions and enlarged lymph nodes.</w:t>
+        <w:t xml:space="preserve">CT of the lungs: A CT scan of the chest may be done to see finer details within the lungs and detect pneumonia that may be more difficult to see on a plain x-ray. A CT scan also shows the airway (trachea and bronchi) in </w:t>
+      </w:r>
+      <w:r>
+        <w:rPr>
+          <w:rFonts w:eastAsia="Times New Roman" w:cstheme="minorHAnsi"/>
+          <w:sz w:val="24"/>
+          <w:szCs w:val="24"/>
+        </w:rPr>
+        <w:t>detail</w:t>
+      </w:r>
+      <w:r>
+        <w:rPr>
+          <w:rFonts w:eastAsia="Times New Roman" w:cstheme="minorHAnsi"/>
+          <w:sz w:val="24"/>
+          <w:szCs w:val="24"/>
+        </w:rPr>
+        <w:t xml:space="preserve"> and can help determine if pneumonia may be related to a problem within the airway. A CT scan can also show complications of pneumonia, abscesses or pleural effusions and enlarged lymph nodes.</w:t>
       </w:r>
     </w:p>
     <w:p>
@@ -4958,7 +5111,39 @@
           <w:sz w:val="24"/>
           <w:szCs w:val="24"/>
         </w:rPr>
-        <w:t>MRI of the chest: MRI is not generally used to evaluate for pneumonia but may be used to look at the heart, vessels of the chest and chest wall structures. If the lungs are abnormal because of excess fluid, infection or tumor, an MRI may provide additional information about the cause or extent of these abnormalities.</w:t>
+        <w:t xml:space="preserve">MRI of the chest: MRI is not </w:t>
+      </w:r>
+      <w:r>
+        <w:rPr>
+          <w:rFonts w:eastAsia="Times New Roman" w:cstheme="minorHAnsi"/>
+          <w:sz w:val="24"/>
+          <w:szCs w:val="24"/>
+        </w:rPr>
+        <w:t>used</w:t>
+      </w:r>
+      <w:r>
+        <w:rPr>
+          <w:rFonts w:eastAsia="Times New Roman" w:cstheme="minorHAnsi"/>
+          <w:sz w:val="24"/>
+          <w:szCs w:val="24"/>
+        </w:rPr>
+        <w:t xml:space="preserve"> to evaluate for pneumonia but may be used to look at the heart, vessels of the chest and chest wall structures. If the lungs are abnormal because of excess fluid, infection or </w:t>
+      </w:r>
+      <w:r>
+        <w:rPr>
+          <w:rFonts w:eastAsia="Times New Roman" w:cstheme="minorHAnsi"/>
+          <w:sz w:val="24"/>
+          <w:szCs w:val="24"/>
+        </w:rPr>
+        <w:t>tumour</w:t>
+      </w:r>
+      <w:r>
+        <w:rPr>
+          <w:rFonts w:eastAsia="Times New Roman" w:cstheme="minorHAnsi"/>
+          <w:sz w:val="24"/>
+          <w:szCs w:val="24"/>
+        </w:rPr>
+        <w:t>, an MRI may provide additional information about the cause or extent of these abnormalities.</w:t>
       </w:r>
     </w:p>
     <w:p>
@@ -5043,7 +5228,23 @@
           <w:sz w:val="24"/>
           <w:szCs w:val="24"/>
         </w:rPr>
-        <w:t>, the chest X-ray is the widely used radiological examination technique toward diagnosis of several lung diseases. Finding radiological examiners in remote places for analysis for more number of Chest X-rays is an extremely challenging task. In recent times, artificial intelligence approaches are used to solve the challenges in several of medical diagnosis processes.</w:t>
+        <w:t xml:space="preserve">, the chest X-ray is the widely used radiological examination technique toward diagnosis of several lung diseases. Finding radiological examiners in remote places for analysis for </w:t>
+      </w:r>
+      <w:r>
+        <w:rPr>
+          <w:rFonts w:eastAsia="Times New Roman" w:cstheme="minorHAnsi"/>
+          <w:sz w:val="24"/>
+          <w:szCs w:val="24"/>
+        </w:rPr>
+        <w:t>a greater</w:t>
+      </w:r>
+      <w:r>
+        <w:rPr>
+          <w:rFonts w:eastAsia="Times New Roman" w:cstheme="minorHAnsi"/>
+          <w:sz w:val="24"/>
+          <w:szCs w:val="24"/>
+        </w:rPr>
+        <w:t xml:space="preserve"> number of Chest X-rays is an extremely challenging task. In recent times, artificial intelligence approaches are used to solve the challenges in several of medical diagnosis processes.</w:t>
       </w:r>
     </w:p>
     <w:p>
@@ -5260,7 +5461,23 @@
           <w:szCs w:val="24"/>
         </w:rPr>
         <w:lastRenderedPageBreak/>
-        <w:t>The left side of the subject is on the right side of the screen by convention. You can also see the small L at the top of the right corner. We see the lungs as black in a normal image, but they have different projections on them — mainly the rib cage bones, main airways, blood vessels and the heart.</w:t>
+        <w:t xml:space="preserve">The left side of the subject is on the right side of the screen by convention. You can also see the small L at the top of the right corner. We see the lungs as black in a normal image, but they have different projections on them — </w:t>
+      </w:r>
+      <w:r>
+        <w:rPr>
+          <w:rFonts w:cstheme="minorHAnsi"/>
+          <w:sz w:val="24"/>
+          <w:szCs w:val="24"/>
+        </w:rPr>
+        <w:t>the</w:t>
+      </w:r>
+      <w:r>
+        <w:rPr>
+          <w:rFonts w:cstheme="minorHAnsi"/>
+          <w:sz w:val="24"/>
+          <w:szCs w:val="24"/>
+        </w:rPr>
+        <w:t xml:space="preserve"> rib cage bones, main airways, blood vessels and the heart.</w:t>
       </w:r>
     </w:p>
     <w:p>
@@ -5537,7 +5754,23 @@
           <w:sz w:val="24"/>
           <w:szCs w:val="24"/>
         </w:rPr>
-        <w:t xml:space="preserve">In addition, clinicians are faced with reading high volumes of images every shift. Being tired or distracted clinicians can miss important details in image. </w:t>
+        <w:t xml:space="preserve">In addition, clinicians are faced with reading high volumes of images every shift. Being tired or distracted clinicians can miss </w:t>
+      </w:r>
+      <w:r>
+        <w:rPr>
+          <w:rFonts w:eastAsia="Times New Roman" w:cstheme="minorHAnsi"/>
+          <w:sz w:val="24"/>
+          <w:szCs w:val="24"/>
+        </w:rPr>
+        <w:t>vital details</w:t>
+      </w:r>
+      <w:r>
+        <w:rPr>
+          <w:rFonts w:eastAsia="Times New Roman" w:cstheme="minorHAnsi"/>
+          <w:sz w:val="24"/>
+          <w:szCs w:val="24"/>
+        </w:rPr>
+        <w:t xml:space="preserve"> in image. </w:t>
       </w:r>
     </w:p>
     <w:p>
@@ -5571,7 +5804,7 @@
           <w:sz w:val="24"/>
           <w:szCs w:val="24"/>
         </w:rPr>
-        <w:t>Chest radiograph is the most common</w:t>
+        <w:t xml:space="preserve">Chest radiograph is the </w:t>
       </w:r>
       <w:r>
         <w:rPr>
@@ -5579,7 +5812,7 @@
           <w:sz w:val="24"/>
           <w:szCs w:val="24"/>
         </w:rPr>
-        <w:t>ly</w:t>
+        <w:t>most performed</w:t>
       </w:r>
       <w:r>
         <w:rPr>
@@ -5587,7 +5820,7 @@
           <w:sz w:val="24"/>
           <w:szCs w:val="24"/>
         </w:rPr>
-        <w:t xml:space="preserve"> performed diagnostic imaging study. Due to the high volume of chest radiography, it is very time consuming and intensive for the radiologists to review each image manually. </w:t>
+        <w:t xml:space="preserve"> diagnostic imaging study. Due to the high volume of chest radiography, it is very time consuming and intensive for the radiologists to review each image manually. </w:t>
       </w:r>
     </w:p>
     <w:p>
@@ -5757,7 +5990,16 @@
           <w:szCs w:val="24"/>
           <w:lang w:val="en-IN" w:eastAsia="en-US"/>
         </w:rPr>
-        <w:t>e algorithm need</w:t>
+        <w:t xml:space="preserve">e algorithm </w:t>
+      </w:r>
+      <w:r>
+        <w:rPr>
+          <w:rFonts w:asciiTheme="minorHAnsi" w:eastAsia="Times New Roman" w:hAnsiTheme="minorHAnsi" w:cstheme="minorHAnsi"/>
+          <w:sz w:val="24"/>
+          <w:szCs w:val="24"/>
+          <w:lang w:val="en-IN" w:eastAsia="en-US"/>
+        </w:rPr>
+        <w:t>needs</w:t>
       </w:r>
       <w:r>
         <w:rPr>
@@ -5947,7 +6189,25 @@
           <w:szCs w:val="24"/>
           <w:lang w:val="en-IN" w:eastAsia="en-US"/>
         </w:rPr>
-        <w:t>As the objective is to detect and draw a bounding box on each of the pneumonia opacities, where each image can have 0 or many opacities, and the training set is already classified, it can be analysed as a supervised learning statistical multi</w:t>
+        <w:t xml:space="preserve">As the objective is to detect and draw a bounding box on each of the pneumonia opacities, where each image can have </w:t>
+      </w:r>
+      <w:r>
+        <w:rPr>
+          <w:rFonts w:asciiTheme="minorHAnsi" w:eastAsia="Times New Roman" w:hAnsiTheme="minorHAnsi" w:cstheme="minorHAnsi"/>
+          <w:sz w:val="24"/>
+          <w:szCs w:val="24"/>
+          <w:lang w:val="en-IN" w:eastAsia="en-US"/>
+        </w:rPr>
+        <w:t>zero</w:t>
+      </w:r>
+      <w:r>
+        <w:rPr>
+          <w:rFonts w:asciiTheme="minorHAnsi" w:eastAsia="Times New Roman" w:hAnsiTheme="minorHAnsi" w:cstheme="minorHAnsi"/>
+          <w:sz w:val="24"/>
+          <w:szCs w:val="24"/>
+          <w:lang w:val="en-IN" w:eastAsia="en-US"/>
+        </w:rPr>
+        <w:t xml:space="preserve"> or many opacities, and the training set is already classified, it can be analysed as a supervised learning statistical multi</w:t>
       </w:r>
       <w:r>
         <w:rPr>
@@ -5992,7 +6252,16 @@
           <w:sz w:val="24"/>
           <w:szCs w:val="24"/>
         </w:rPr>
-        <w:t>To build a deep learning a pneumonia detection system, to locate the position of inflammation in an image.</w:t>
+        <w:t>Build</w:t>
+      </w:r>
+      <w:r>
+        <w:rPr>
+          <w:rFonts w:eastAsia="Times New Roman" w:cstheme="minorHAnsi"/>
+          <w:color w:val="24292F"/>
+          <w:sz w:val="24"/>
+          <w:szCs w:val="24"/>
+        </w:rPr>
+        <w:t xml:space="preserve"> a deep learning a pneumonia detection system, to locate the position of inflammation in an image.</w:t>
       </w:r>
     </w:p>
     <w:p>
@@ -6472,7 +6741,15 @@
           <w:sz w:val="24"/>
           <w:szCs w:val="24"/>
         </w:rPr>
-        <w:t xml:space="preserve">To support the building of a neural network, the project will be done on </w:t>
+        <w:t>Support</w:t>
+      </w:r>
+      <w:r>
+        <w:rPr>
+          <w:rFonts w:eastAsia="Times New Roman" w:cstheme="minorHAnsi"/>
+          <w:sz w:val="24"/>
+          <w:szCs w:val="24"/>
+        </w:rPr>
+        <w:t xml:space="preserve"> the building of a neural network, the project will be done on </w:t>
       </w:r>
       <w:r>
         <w:rPr>
@@ -7004,7 +7281,7 @@
           <w:sz w:val="24"/>
           <w:szCs w:val="24"/>
         </w:rPr>
-        <w:t>11821(~39%)</w:t>
+        <w:t>11821(~39</w:t>
       </w:r>
       <w:r>
         <w:rPr>
@@ -7012,7 +7289,7 @@
           <w:sz w:val="24"/>
           <w:szCs w:val="24"/>
         </w:rPr>
-        <w:t>records</w:t>
+        <w:t>%) records</w:t>
       </w:r>
       <w:r>
         <w:rPr>
@@ -7020,7 +7297,23 @@
           <w:sz w:val="24"/>
           <w:szCs w:val="24"/>
         </w:rPr>
-        <w:t xml:space="preserve"> belongs to No Lung Opacity / Not Normal</w:t>
+        <w:t xml:space="preserve"> </w:t>
+      </w:r>
+      <w:r>
+        <w:rPr>
+          <w:rFonts w:eastAsia="Times New Roman" w:cstheme="minorHAnsi"/>
+          <w:sz w:val="24"/>
+          <w:szCs w:val="24"/>
+        </w:rPr>
+        <w:t>belong</w:t>
+      </w:r>
+      <w:r>
+        <w:rPr>
+          <w:rFonts w:eastAsia="Times New Roman" w:cstheme="minorHAnsi"/>
+          <w:sz w:val="24"/>
+          <w:szCs w:val="24"/>
+        </w:rPr>
+        <w:t xml:space="preserve"> to No Lung Opacity / Not Normal</w:t>
       </w:r>
       <w:r>
         <w:rPr>
@@ -7122,7 +7415,7 @@
           <w:sz w:val="24"/>
           <w:szCs w:val="24"/>
         </w:rPr>
-        <w:t xml:space="preserve"> are having pneumonia evidence</w:t>
+        <w:t xml:space="preserve"> are having pneumonia </w:t>
       </w:r>
       <w:r>
         <w:rPr>
@@ -7130,7 +7423,31 @@
           <w:sz w:val="24"/>
           <w:szCs w:val="24"/>
         </w:rPr>
-        <w:t>s where as 68% are normal.</w:t>
+        <w:t>evidence</w:t>
+      </w:r>
+      <w:r>
+        <w:rPr>
+          <w:rFonts w:eastAsia="Times New Roman" w:cstheme="minorHAnsi"/>
+          <w:sz w:val="24"/>
+          <w:szCs w:val="24"/>
+        </w:rPr>
+        <w:t xml:space="preserve"> </w:t>
+      </w:r>
+      <w:r>
+        <w:rPr>
+          <w:rFonts w:eastAsia="Times New Roman" w:cstheme="minorHAnsi"/>
+          <w:sz w:val="24"/>
+          <w:szCs w:val="24"/>
+        </w:rPr>
+        <w:t>whereas</w:t>
+      </w:r>
+      <w:r>
+        <w:rPr>
+          <w:rFonts w:eastAsia="Times New Roman" w:cstheme="minorHAnsi"/>
+          <w:sz w:val="24"/>
+          <w:szCs w:val="24"/>
+        </w:rPr>
+        <w:t xml:space="preserve"> 68% are normal.</w:t>
       </w:r>
     </w:p>
     <w:p>
@@ -7186,7 +7503,39 @@
           <w:sz w:val="24"/>
           <w:szCs w:val="24"/>
         </w:rPr>
-        <w:t>” file into pandas dataframe, we can see that it has below fields: </w:t>
+        <w:t xml:space="preserve">” file into </w:t>
+      </w:r>
+      <w:r>
+        <w:rPr>
+          <w:rFonts w:eastAsia="Times New Roman" w:cstheme="minorHAnsi"/>
+          <w:sz w:val="24"/>
+          <w:szCs w:val="24"/>
+        </w:rPr>
+        <w:t>panda’s</w:t>
+      </w:r>
+      <w:r>
+        <w:rPr>
+          <w:rFonts w:eastAsia="Times New Roman" w:cstheme="minorHAnsi"/>
+          <w:sz w:val="24"/>
+          <w:szCs w:val="24"/>
+        </w:rPr>
+        <w:t xml:space="preserve"> </w:t>
+      </w:r>
+      <w:r>
+        <w:rPr>
+          <w:rFonts w:eastAsia="Times New Roman" w:cstheme="minorHAnsi"/>
+          <w:sz w:val="24"/>
+          <w:szCs w:val="24"/>
+        </w:rPr>
+        <w:t>data frame</w:t>
+      </w:r>
+      <w:r>
+        <w:rPr>
+          <w:rFonts w:eastAsia="Times New Roman" w:cstheme="minorHAnsi"/>
+          <w:sz w:val="24"/>
+          <w:szCs w:val="24"/>
+        </w:rPr>
+        <w:t>, we can see that it has below fields: </w:t>
       </w:r>
     </w:p>
     <w:p>
@@ -7640,7 +7989,27 @@
           <w:szCs w:val="24"/>
           <w:lang w:eastAsia="en-US"/>
         </w:rPr>
-        <w:t xml:space="preserve">(~87% of them) provided have 1 bounding boxes while 13 patients have 4 bounding boxes. The reason is </w:t>
+        <w:t xml:space="preserve">(~87% of them) provided have 1 bounding </w:t>
+      </w:r>
+      <w:r>
+        <w:rPr>
+          <w:rFonts w:asciiTheme="minorHAnsi" w:eastAsia="Times New Roman" w:hAnsiTheme="minorHAnsi" w:cstheme="minorHAnsi"/>
+          <w:color w:val="000000"/>
+          <w:sz w:val="24"/>
+          <w:szCs w:val="24"/>
+          <w:lang w:eastAsia="en-US"/>
+        </w:rPr>
+        <w:t>box</w:t>
+      </w:r>
+      <w:r>
+        <w:rPr>
+          <w:rFonts w:asciiTheme="minorHAnsi" w:eastAsia="Times New Roman" w:hAnsiTheme="minorHAnsi" w:cstheme="minorHAnsi"/>
+          <w:color w:val="000000"/>
+          <w:sz w:val="24"/>
+          <w:szCs w:val="24"/>
+          <w:lang w:eastAsia="en-US"/>
+        </w:rPr>
+        <w:t xml:space="preserve"> while 13 patients have 4 bounding boxes. The reason is </w:t>
       </w:r>
       <w:r>
         <w:rPr>
@@ -7699,7 +8068,27 @@
           <w:szCs w:val="24"/>
           <w:lang w:eastAsia="en-US"/>
         </w:rPr>
-        <w:t>Chest examinations with Target = 1 i.e. ones with evidence of Pneumonia are associated with Lung Opacity class.</w:t>
+        <w:t xml:space="preserve">Chest examinations with Target = 1 </w:t>
+      </w:r>
+      <w:r>
+        <w:rPr>
+          <w:rFonts w:asciiTheme="minorHAnsi" w:eastAsia="Times New Roman" w:hAnsiTheme="minorHAnsi" w:cstheme="minorHAnsi"/>
+          <w:color w:val="000000"/>
+          <w:sz w:val="24"/>
+          <w:szCs w:val="24"/>
+          <w:lang w:eastAsia="en-US"/>
+        </w:rPr>
+        <w:t>i.e.,</w:t>
+      </w:r>
+      <w:r>
+        <w:rPr>
+          <w:rFonts w:asciiTheme="minorHAnsi" w:eastAsia="Times New Roman" w:hAnsiTheme="minorHAnsi" w:cstheme="minorHAnsi"/>
+          <w:color w:val="000000"/>
+          <w:sz w:val="24"/>
+          <w:szCs w:val="24"/>
+          <w:lang w:eastAsia="en-US"/>
+        </w:rPr>
+        <w:t xml:space="preserve"> ones with evidence of Pneumonia are associated with Lung Opacity class.</w:t>
       </w:r>
     </w:p>
     <w:p>
@@ -7727,7 +8116,27 @@
           <w:szCs w:val="24"/>
           <w:lang w:eastAsia="en-US"/>
         </w:rPr>
-        <w:t>Chest examinations with Target = 0 i.e. those with no definitive evidence of Pneumonia are either of Normal or No Lung Opacity / Not Normal class.</w:t>
+        <w:t xml:space="preserve">Chest examinations with Target = 0 </w:t>
+      </w:r>
+      <w:r>
+        <w:rPr>
+          <w:rFonts w:asciiTheme="minorHAnsi" w:eastAsia="Times New Roman" w:hAnsiTheme="minorHAnsi" w:cstheme="minorHAnsi"/>
+          <w:color w:val="000000"/>
+          <w:sz w:val="24"/>
+          <w:szCs w:val="24"/>
+          <w:lang w:eastAsia="en-US"/>
+        </w:rPr>
+        <w:t>i.e.,</w:t>
+      </w:r>
+      <w:r>
+        <w:rPr>
+          <w:rFonts w:asciiTheme="minorHAnsi" w:eastAsia="Times New Roman" w:hAnsiTheme="minorHAnsi" w:cstheme="minorHAnsi"/>
+          <w:color w:val="000000"/>
+          <w:sz w:val="24"/>
+          <w:szCs w:val="24"/>
+          <w:lang w:eastAsia="en-US"/>
+        </w:rPr>
+        <w:t xml:space="preserve"> those with no definitive evidence of Pneumonia are either of Normal or No Lung Opacity / Not Normal class.</w:t>
       </w:r>
     </w:p>
     <w:p>
@@ -7935,7 +8344,27 @@
           <w:sz w:val="24"/>
           <w:szCs w:val="24"/>
         </w:rPr>
-        <w:t>sex, age, body part examined , view position and modality</w:t>
+        <w:t xml:space="preserve">sex, age, body part </w:t>
+      </w:r>
+      <w:r>
+        <w:rPr>
+          <w:rFonts w:eastAsia="Times New Roman" w:cstheme="minorHAnsi"/>
+          <w:b/>
+          <w:bCs/>
+          <w:sz w:val="24"/>
+          <w:szCs w:val="24"/>
+        </w:rPr>
+        <w:t>examined,</w:t>
+      </w:r>
+      <w:r>
+        <w:rPr>
+          <w:rFonts w:eastAsia="Times New Roman" w:cstheme="minorHAnsi"/>
+          <w:b/>
+          <w:bCs/>
+          <w:sz w:val="24"/>
+          <w:szCs w:val="24"/>
+        </w:rPr>
+        <w:t xml:space="preserve"> view position and modality</w:t>
       </w:r>
       <w:r>
         <w:rPr>
@@ -7982,7 +8411,15 @@
           <w:sz w:val="24"/>
           <w:szCs w:val="24"/>
         </w:rPr>
-        <w:t>To examine further we will merge the image features with the existing class data. This will</w:t>
+        <w:t>Examine</w:t>
+      </w:r>
+      <w:r>
+        <w:rPr>
+          <w:rFonts w:eastAsia="Times New Roman" w:cstheme="minorHAnsi"/>
+          <w:sz w:val="24"/>
+          <w:szCs w:val="24"/>
+        </w:rPr>
+        <w:t xml:space="preserve"> further we will merge the image features with the existing class data. This will</w:t>
       </w:r>
       <w:r>
         <w:rPr>
@@ -8025,7 +8462,15 @@
           <w:sz w:val="24"/>
           <w:szCs w:val="24"/>
         </w:rPr>
-        <w:t>To understand distribution of male and female for those with evidence of lung opacity and those with no definite evidence of lung opacity</w:t>
+        <w:t>Understand</w:t>
+      </w:r>
+      <w:r>
+        <w:rPr>
+          <w:rFonts w:eastAsia="Times New Roman" w:cstheme="minorHAnsi"/>
+          <w:sz w:val="24"/>
+          <w:szCs w:val="24"/>
+        </w:rPr>
+        <w:t xml:space="preserve"> distribution of male and female for those with evidence of lung opacity and those with no definite evidence of lung opacity</w:t>
       </w:r>
     </w:p>
     <w:p>
@@ -8230,14 +8675,15 @@
           <w:sz w:val="24"/>
           <w:szCs w:val="24"/>
         </w:rPr>
-        <w:t xml:space="preserve"> further we will use different visualization techniques like univariate, multivariate analysis to discover patterns and anomalies in the data. </w:t>
+        <w:t xml:space="preserve"> further we will use different visualization techniques like univariate, multivariate analysis to discover patterns and anomalies in the data</w:t>
       </w:r>
       <w:r>
         <w:rPr>
           <w:rFonts w:cstheme="minorHAnsi"/>
-          <w:noProof/>
-        </w:rPr>
-        <w:t xml:space="preserve"> </w:t>
+          <w:sz w:val="24"/>
+          <w:szCs w:val="24"/>
+        </w:rPr>
+        <w:t xml:space="preserve">. </w:t>
       </w:r>
     </w:p>
     <w:p>
@@ -8360,7 +8806,23 @@
           <w:sz w:val="24"/>
           <w:szCs w:val="24"/>
         </w:rPr>
-        <w:t xml:space="preserve"> are 56.96% male patients and roughly 43% female patients. There are also more no of male patients having pneumonia compared to females.</w:t>
+        <w:t xml:space="preserve"> are 56.96% male patients and </w:t>
+      </w:r>
+      <w:r>
+        <w:rPr>
+          <w:rFonts w:eastAsia="Times New Roman" w:cstheme="minorHAnsi"/>
+          <w:sz w:val="24"/>
+          <w:szCs w:val="24"/>
+        </w:rPr>
+        <w:t>43%</w:t>
+      </w:r>
+      <w:r>
+        <w:rPr>
+          <w:rFonts w:eastAsia="Times New Roman" w:cstheme="minorHAnsi"/>
+          <w:sz w:val="24"/>
+          <w:szCs w:val="24"/>
+        </w:rPr>
+        <w:t xml:space="preserve"> female patients. There are also more no of male patients having pneumonia compared to females.</w:t>
       </w:r>
     </w:p>
     <w:p>
@@ -8619,7 +9081,23 @@
           <w:sz w:val="24"/>
           <w:szCs w:val="24"/>
         </w:rPr>
-        <w:t>attributes is almost equally distributed.</w:t>
+        <w:t xml:space="preserve">attributes </w:t>
+      </w:r>
+      <w:r>
+        <w:rPr>
+          <w:rFonts w:eastAsia="Times New Roman" w:cstheme="minorHAnsi"/>
+          <w:sz w:val="24"/>
+          <w:szCs w:val="24"/>
+        </w:rPr>
+        <w:t>are</w:t>
+      </w:r>
+      <w:r>
+        <w:rPr>
+          <w:rFonts w:eastAsia="Times New Roman" w:cstheme="minorHAnsi"/>
+          <w:sz w:val="24"/>
+          <w:szCs w:val="24"/>
+        </w:rPr>
+        <w:t xml:space="preserve"> almost equally distributed.</w:t>
       </w:r>
     </w:p>
     <w:p>
@@ -9956,7 +10434,23 @@
           <w:sz w:val="24"/>
           <w:szCs w:val="24"/>
         </w:rPr>
-        <w:t xml:space="preserve">The above two images represents classes </w:t>
+        <w:t xml:space="preserve">The above two images </w:t>
+      </w:r>
+      <w:r>
+        <w:rPr>
+          <w:rFonts w:eastAsia="Verdana" w:cstheme="minorHAnsi"/>
+          <w:sz w:val="24"/>
+          <w:szCs w:val="24"/>
+        </w:rPr>
+        <w:t>represent</w:t>
+      </w:r>
+      <w:r>
+        <w:rPr>
+          <w:rFonts w:eastAsia="Verdana" w:cstheme="minorHAnsi"/>
+          <w:sz w:val="24"/>
+          <w:szCs w:val="24"/>
+        </w:rPr>
+        <w:t xml:space="preserve"> classes </w:t>
       </w:r>
       <w:r>
         <w:rPr>
@@ -9984,11 +10478,31 @@
           <w:sz w:val="24"/>
           <w:szCs w:val="24"/>
         </w:rPr>
-        <w:t xml:space="preserve">No Lung Opacity / Not Normal’. </w:t>
+        <w:t>No Lung Opacity / Not Normal</w:t>
       </w:r>
       <w:r>
         <w:rPr>
           <w:rFonts w:eastAsia="Times New Roman" w:cstheme="minorHAnsi"/>
+          <w:b/>
+          <w:bCs/>
+          <w:sz w:val="24"/>
+          <w:szCs w:val="24"/>
+        </w:rPr>
+        <w:t>.’</w:t>
+      </w:r>
+      <w:r>
+        <w:rPr>
+          <w:rFonts w:eastAsia="Times New Roman" w:cstheme="minorHAnsi"/>
+          <w:b/>
+          <w:bCs/>
+          <w:sz w:val="24"/>
+          <w:szCs w:val="24"/>
+        </w:rPr>
+        <w:t xml:space="preserve"> </w:t>
+      </w:r>
+      <w:r>
+        <w:rPr>
+          <w:rFonts w:eastAsia="Times New Roman" w:cstheme="minorHAnsi"/>
           <w:sz w:val="24"/>
           <w:szCs w:val="24"/>
         </w:rPr>
@@ -10016,7 +10530,23 @@
           <w:sz w:val="24"/>
           <w:szCs w:val="24"/>
         </w:rPr>
-        <w:t>quite prominent with no sign of any lungs opacity.</w:t>
+        <w:t xml:space="preserve">quite prominent with no sign of any </w:t>
+      </w:r>
+      <w:r>
+        <w:rPr>
+          <w:rFonts w:eastAsia="Times New Roman" w:cstheme="minorHAnsi"/>
+          <w:sz w:val="24"/>
+          <w:szCs w:val="24"/>
+        </w:rPr>
+        <w:t>lung’s</w:t>
+      </w:r>
+      <w:r>
+        <w:rPr>
+          <w:rFonts w:eastAsia="Times New Roman" w:cstheme="minorHAnsi"/>
+          <w:sz w:val="24"/>
+          <w:szCs w:val="24"/>
+        </w:rPr>
+        <w:t xml:space="preserve"> opacity.</w:t>
       </w:r>
     </w:p>
     <w:p>
@@ -10058,11 +10588,31 @@
           <w:sz w:val="24"/>
           <w:szCs w:val="24"/>
         </w:rPr>
-        <w:t xml:space="preserve">No Lung Opacity / Not Normal’. </w:t>
+        <w:t>No Lung Opacity / Not Normal</w:t>
       </w:r>
       <w:r>
         <w:rPr>
           <w:rFonts w:eastAsia="Times New Roman" w:cstheme="minorHAnsi"/>
+          <w:b/>
+          <w:bCs/>
+          <w:sz w:val="24"/>
+          <w:szCs w:val="24"/>
+        </w:rPr>
+        <w:t>.’</w:t>
+      </w:r>
+      <w:r>
+        <w:rPr>
+          <w:rFonts w:eastAsia="Times New Roman" w:cstheme="minorHAnsi"/>
+          <w:b/>
+          <w:bCs/>
+          <w:sz w:val="24"/>
+          <w:szCs w:val="24"/>
+        </w:rPr>
+        <w:t xml:space="preserve"> </w:t>
+      </w:r>
+      <w:r>
+        <w:rPr>
+          <w:rFonts w:eastAsia="Times New Roman" w:cstheme="minorHAnsi"/>
           <w:sz w:val="24"/>
           <w:szCs w:val="24"/>
         </w:rPr>
@@ -10098,7 +10648,15 @@
           <w:sz w:val="24"/>
           <w:szCs w:val="24"/>
         </w:rPr>
-        <w:t>Medical practitioners will further validate these sort of cases</w:t>
+        <w:t xml:space="preserve">Medical practitioners will further validate </w:t>
+      </w:r>
+      <w:r>
+        <w:rPr>
+          <w:rFonts w:eastAsia="Times New Roman" w:cstheme="minorHAnsi"/>
+          <w:sz w:val="24"/>
+          <w:szCs w:val="24"/>
+        </w:rPr>
+        <w:t>this sort of cases</w:t>
       </w:r>
       <w:r>
         <w:rPr>
@@ -10519,7 +11077,23 @@
           <w:sz w:val="24"/>
           <w:szCs w:val="24"/>
         </w:rPr>
-        <w:t xml:space="preserve"> for the second image there are 4 regions of infection for the same patient.</w:t>
+        <w:t xml:space="preserve"> for the second image there are </w:t>
+      </w:r>
+      <w:r>
+        <w:rPr>
+          <w:rFonts w:eastAsia="Verdana" w:cstheme="minorHAnsi"/>
+          <w:sz w:val="24"/>
+          <w:szCs w:val="24"/>
+        </w:rPr>
+        <w:t>four</w:t>
+      </w:r>
+      <w:r>
+        <w:rPr>
+          <w:rFonts w:eastAsia="Verdana" w:cstheme="minorHAnsi"/>
+          <w:sz w:val="24"/>
+          <w:szCs w:val="24"/>
+        </w:rPr>
+        <w:t xml:space="preserve"> regions of infection for the same patient.</w:t>
       </w:r>
     </w:p>
     <w:p>
@@ -10607,7 +11181,23 @@
           <w:sz w:val="24"/>
           <w:szCs w:val="24"/>
         </w:rPr>
-        <w:t>The training dataset (both of the csv files and the training image folder) contains information of 26684 patients (unique)</w:t>
+        <w:t>The training dataset (</w:t>
+      </w:r>
+      <w:r>
+        <w:rPr>
+          <w:rFonts w:eastAsia="Verdana" w:cstheme="minorHAnsi"/>
+          <w:sz w:val="24"/>
+          <w:szCs w:val="24"/>
+        </w:rPr>
+        <w:t>both csv</w:t>
+      </w:r>
+      <w:r>
+        <w:rPr>
+          <w:rFonts w:eastAsia="Verdana" w:cstheme="minorHAnsi"/>
+          <w:sz w:val="24"/>
+          <w:szCs w:val="24"/>
+        </w:rPr>
+        <w:t xml:space="preserve"> files and the training image folder) contains information of 26684 patients (unique)</w:t>
       </w:r>
     </w:p>
     <w:p>
@@ -10631,7 +11221,23 @@
           <w:sz w:val="24"/>
           <w:szCs w:val="24"/>
         </w:rPr>
-        <w:t>Out of these 26684 unique patients some of these have multiple entries in the both of the csv files</w:t>
+        <w:t xml:space="preserve">Out of these 26684 unique patients some of these have multiple entries in </w:t>
+      </w:r>
+      <w:r>
+        <w:rPr>
+          <w:rFonts w:eastAsia="Verdana" w:cstheme="minorHAnsi"/>
+          <w:sz w:val="24"/>
+          <w:szCs w:val="24"/>
+        </w:rPr>
+        <w:t>both</w:t>
+      </w:r>
+      <w:r>
+        <w:rPr>
+          <w:rFonts w:eastAsia="Verdana" w:cstheme="minorHAnsi"/>
+          <w:sz w:val="24"/>
+          <w:szCs w:val="24"/>
+        </w:rPr>
+        <w:t xml:space="preserve"> of the csv files</w:t>
       </w:r>
     </w:p>
     <w:p>
@@ -10655,7 +11261,23 @@
           <w:sz w:val="24"/>
           <w:szCs w:val="24"/>
         </w:rPr>
-        <w:t>Most of the recorded patient belong to Target = 0 (i.e., they don't have Pneumonia)</w:t>
+        <w:t xml:space="preserve">Most of the recorded patient belong to Target = 0 (i.e., they </w:t>
+      </w:r>
+      <w:r>
+        <w:rPr>
+          <w:rFonts w:eastAsia="Verdana" w:cstheme="minorHAnsi"/>
+          <w:sz w:val="24"/>
+          <w:szCs w:val="24"/>
+        </w:rPr>
+        <w:t>do not</w:t>
+      </w:r>
+      <w:r>
+        <w:rPr>
+          <w:rFonts w:eastAsia="Verdana" w:cstheme="minorHAnsi"/>
+          <w:sz w:val="24"/>
+          <w:szCs w:val="24"/>
+        </w:rPr>
+        <w:t xml:space="preserve"> have Pneumonia)</w:t>
       </w:r>
     </w:p>
     <w:p>
@@ -10679,7 +11301,15 @@
           <w:sz w:val="24"/>
           <w:szCs w:val="24"/>
         </w:rPr>
-        <w:t>Some of the patients have more than one bounding box. The maximum being 4</w:t>
+        <w:t xml:space="preserve">Some of the patients have more than one bounding box. The maximum being </w:t>
+      </w:r>
+      <w:r>
+        <w:rPr>
+          <w:rFonts w:eastAsia="Verdana" w:cstheme="minorHAnsi"/>
+          <w:sz w:val="24"/>
+          <w:szCs w:val="24"/>
+        </w:rPr>
+        <w:t>four</w:t>
       </w:r>
     </w:p>
     <w:p>
@@ -10775,7 +11405,23 @@
           <w:sz w:val="24"/>
           <w:szCs w:val="24"/>
         </w:rPr>
-        <w:t xml:space="preserve">The centers of the bounding box are spread out over the entire region of the lungs. </w:t>
+        <w:t xml:space="preserve">The </w:t>
+      </w:r>
+      <w:r>
+        <w:rPr>
+          <w:rFonts w:eastAsia="Verdana" w:cstheme="minorHAnsi"/>
+          <w:sz w:val="24"/>
+          <w:szCs w:val="24"/>
+        </w:rPr>
+        <w:t>centres</w:t>
+      </w:r>
+      <w:r>
+        <w:rPr>
+          <w:rFonts w:eastAsia="Verdana" w:cstheme="minorHAnsi"/>
+          <w:sz w:val="24"/>
+          <w:szCs w:val="24"/>
+        </w:rPr>
+        <w:t xml:space="preserve"> of the bounding box are spread out over the entire region of the lungs. </w:t>
       </w:r>
       <w:r>
         <w:rPr>
@@ -11114,9 +11760,9 @@
           <w:szCs w:val="36"/>
         </w:rPr>
       </w:pPr>
-      <w:bookmarkStart w:id="17" w:name="_Toc103200852"/>
-      <w:bookmarkStart w:id="18" w:name="_Toc103201322"/>
-      <w:bookmarkStart w:id="19" w:name="_Toc105091501"/>
+      <w:bookmarkStart w:id="17" w:name="_Toc105091501"/>
+      <w:bookmarkStart w:id="18" w:name="_Toc103200852"/>
+      <w:bookmarkStart w:id="19" w:name="_Toc103201322"/>
       <w:r>
         <w:rPr>
           <w:rFonts w:asciiTheme="minorHAnsi" w:hAnsiTheme="minorHAnsi" w:cstheme="minorHAnsi"/>
@@ -11129,7 +11775,7 @@
         <w:lastRenderedPageBreak/>
         <w:t>Pre-Processing</w:t>
       </w:r>
-      <w:bookmarkEnd w:id="19"/>
+      <w:bookmarkEnd w:id="17"/>
     </w:p>
     <w:p>
       <w:pPr>
@@ -11421,7 +12067,23 @@
           <w:sz w:val="24"/>
           <w:szCs w:val="24"/>
         </w:rPr>
-        <w:t>pixel intensity values are modified to a range of values  This is also known as contrast stretching.</w:t>
+        <w:t xml:space="preserve">pixel intensity values are modified to a range of </w:t>
+      </w:r>
+      <w:r>
+        <w:rPr>
+          <w:rFonts w:cstheme="minorHAnsi"/>
+          <w:sz w:val="24"/>
+          <w:szCs w:val="24"/>
+        </w:rPr>
+        <w:t>values This</w:t>
+      </w:r>
+      <w:r>
+        <w:rPr>
+          <w:rFonts w:cstheme="minorHAnsi"/>
+          <w:sz w:val="24"/>
+          <w:szCs w:val="24"/>
+        </w:rPr>
+        <w:t xml:space="preserve"> is also known as contrast stretching.</w:t>
       </w:r>
     </w:p>
     <w:p>
@@ -13423,7 +14085,15 @@
           <w:sz w:val="24"/>
           <w:szCs w:val="24"/>
         </w:rPr>
-        <w:t xml:space="preserve">In order to overcome the </w:t>
+        <w:t>To</w:t>
+      </w:r>
+      <w:r>
+        <w:rPr>
+          <w:rFonts w:asciiTheme="minorHAnsi" w:hAnsiTheme="minorHAnsi" w:cstheme="minorHAnsi"/>
+          <w:sz w:val="24"/>
+          <w:szCs w:val="24"/>
+        </w:rPr>
+        <w:t xml:space="preserve"> overcome the </w:t>
       </w:r>
       <w:r>
         <w:rPr>
@@ -14406,8 +15076,8 @@
         </w:rPr>
       </w:pPr>
       <w:bookmarkStart w:id="68" w:name="_Toc105091510"/>
-      <w:bookmarkEnd w:id="17"/>
       <w:bookmarkEnd w:id="18"/>
+      <w:bookmarkEnd w:id="19"/>
       <w:r>
         <w:rPr>
           <w:sz w:val="28"/>
@@ -14851,28 +15521,209 @@
         <w:pStyle w:val="ListParagraph"/>
         <w:jc w:val="both"/>
         <w:rPr>
+          <w:rFonts w:eastAsia="Calibri" w:cstheme="minorHAnsi"/>
+          <w:sz w:val="24"/>
+          <w:szCs w:val="24"/>
+          <w:lang w:val="en-US" w:eastAsia="en-IN"/>
+        </w:rPr>
+      </w:pPr>
+    </w:p>
+    <w:p>
+      <w:pPr>
+        <w:pStyle w:val="ListParagraph"/>
+        <w:numPr>
+          <w:ilvl w:val="0"/>
+          <w:numId w:val="25"/>
+        </w:numPr>
+        <w:jc w:val="both"/>
+        <w:rPr>
           <w:rFonts w:cstheme="minorHAnsi"/>
-          <w:sz w:val="24"/>
-          <w:szCs w:val="24"/>
-        </w:rPr>
-      </w:pPr>
-    </w:p>
-    <w:p>
-      <w:pPr>
+          <w:b/>
+          <w:sz w:val="24"/>
+          <w:szCs w:val="24"/>
+        </w:rPr>
+      </w:pPr>
+      <w:r>
+        <w:rPr>
+          <w:rFonts w:cstheme="minorHAnsi"/>
+          <w:b/>
+          <w:sz w:val="24"/>
+          <w:szCs w:val="24"/>
+        </w:rPr>
+        <w:t>IOU (Intersection Over Union)</w:t>
+      </w:r>
+    </w:p>
+    <w:p>
+      <w:pPr>
+        <w:ind w:left="720"/>
         <w:jc w:val="both"/>
         <w:rPr>
-          <w:rFonts w:asciiTheme="minorHAnsi" w:hAnsiTheme="minorHAnsi" w:cstheme="minorHAnsi"/>
-          <w:sz w:val="24"/>
-          <w:szCs w:val="24"/>
-        </w:rPr>
-      </w:pPr>
-      <w:r>
-        <w:rPr>
-          <w:rFonts w:asciiTheme="minorHAnsi" w:hAnsiTheme="minorHAnsi" w:cstheme="minorHAnsi"/>
-          <w:sz w:val="24"/>
-          <w:szCs w:val="24"/>
-        </w:rPr>
-        <w:t>IOU and mAP (mean Average Precision) will be used for evaluating regression part of the model.</w:t>
+          <w:rFonts w:cstheme="minorHAnsi"/>
+          <w:bCs/>
+          <w:sz w:val="24"/>
+          <w:szCs w:val="24"/>
+        </w:rPr>
+      </w:pPr>
+      <w:r>
+        <w:rPr>
+          <w:rFonts w:cstheme="minorHAnsi"/>
+          <w:bCs/>
+          <w:sz w:val="24"/>
+          <w:szCs w:val="24"/>
+        </w:rPr>
+        <w:t>Measures</w:t>
+      </w:r>
+      <w:r>
+        <w:rPr>
+          <w:rFonts w:cstheme="minorHAnsi"/>
+          <w:bCs/>
+          <w:sz w:val="24"/>
+          <w:szCs w:val="24"/>
+        </w:rPr>
+        <w:t xml:space="preserve"> the accuracy of object detection model providing bounding box as output.</w:t>
+      </w:r>
+    </w:p>
+    <w:p>
+      <w:pPr>
+        <w:ind w:left="720"/>
+        <w:jc w:val="both"/>
+        <w:rPr>
+          <w:rFonts w:cstheme="minorHAnsi"/>
+          <w:bCs/>
+          <w:sz w:val="24"/>
+          <w:szCs w:val="24"/>
+        </w:rPr>
+      </w:pPr>
+      <w:r>
+        <w:rPr>
+          <w:rFonts w:cstheme="minorHAnsi"/>
+          <w:bCs/>
+          <w:sz w:val="24"/>
+          <w:szCs w:val="24"/>
+        </w:rPr>
+        <w:t>IoU = Area of overlap/Area of Union</w:t>
+      </w:r>
+    </w:p>
+    <w:p>
+      <w:pPr>
+        <w:ind w:left="720"/>
+        <w:jc w:val="both"/>
+        <w:rPr>
+          <w:rFonts w:cstheme="minorHAnsi"/>
+          <w:bCs/>
+          <w:sz w:val="24"/>
+          <w:szCs w:val="24"/>
+        </w:rPr>
+      </w:pPr>
+      <w:r>
+        <w:rPr>
+          <w:rFonts w:cstheme="minorHAnsi"/>
+          <w:bCs/>
+          <w:sz w:val="24"/>
+          <w:szCs w:val="24"/>
+        </w:rPr>
+        <w:t>Area of overlap is the overlapped area between predicted bounding box and ground truth bounding box.</w:t>
+      </w:r>
+    </w:p>
+    <w:p>
+      <w:pPr>
+        <w:ind w:left="720"/>
+        <w:jc w:val="both"/>
+        <w:rPr>
+          <w:rFonts w:cstheme="minorHAnsi"/>
+          <w:bCs/>
+          <w:sz w:val="24"/>
+          <w:szCs w:val="24"/>
+        </w:rPr>
+      </w:pPr>
+      <w:r>
+        <w:rPr>
+          <w:rFonts w:cstheme="minorHAnsi"/>
+          <w:bCs/>
+          <w:sz w:val="24"/>
+          <w:szCs w:val="24"/>
+        </w:rPr>
+        <w:t>Area of Union is the area comprising both predicted and ground truth bounding box.</w:t>
+      </w:r>
+    </w:p>
+    <w:p>
+      <w:pPr>
+        <w:ind w:left="720"/>
+        <w:jc w:val="both"/>
+        <w:rPr>
+          <w:rFonts w:cstheme="minorHAnsi"/>
+          <w:bCs/>
+          <w:sz w:val="24"/>
+          <w:szCs w:val="24"/>
+        </w:rPr>
+      </w:pPr>
+    </w:p>
+    <w:p>
+      <w:pPr>
+        <w:ind w:left="720"/>
+        <w:jc w:val="both"/>
+        <w:rPr>
+          <w:rFonts w:cstheme="minorHAnsi"/>
+          <w:bCs/>
+          <w:sz w:val="24"/>
+          <w:szCs w:val="24"/>
+        </w:rPr>
+      </w:pPr>
+    </w:p>
+    <w:p>
+      <w:pPr>
+        <w:pStyle w:val="ListParagraph"/>
+        <w:jc w:val="both"/>
+        <w:rPr>
+          <w:rFonts w:cstheme="minorHAnsi"/>
+          <w:b/>
+          <w:sz w:val="24"/>
+          <w:szCs w:val="24"/>
+        </w:rPr>
+      </w:pPr>
+    </w:p>
+    <w:p>
+      <w:pPr>
+        <w:pStyle w:val="ListParagraph"/>
+        <w:numPr>
+          <w:ilvl w:val="0"/>
+          <w:numId w:val="25"/>
+        </w:numPr>
+        <w:jc w:val="both"/>
+        <w:rPr>
+          <w:rFonts w:cstheme="minorHAnsi"/>
+          <w:b/>
+          <w:sz w:val="24"/>
+          <w:szCs w:val="24"/>
+        </w:rPr>
+      </w:pPr>
+      <w:r>
+        <w:rPr>
+          <w:rFonts w:cstheme="minorHAnsi"/>
+          <w:b/>
+          <w:sz w:val="24"/>
+          <w:szCs w:val="24"/>
+        </w:rPr>
+        <w:lastRenderedPageBreak/>
+        <w:t>mAP (Mean Average Precision)</w:t>
+      </w:r>
+    </w:p>
+    <w:p>
+      <w:pPr>
+        <w:jc w:val="both"/>
+        <w:rPr>
+          <w:rFonts w:asciiTheme="minorHAnsi" w:hAnsiTheme="minorHAnsi" w:cstheme="minorHAnsi"/>
+          <w:sz w:val="24"/>
+          <w:szCs w:val="24"/>
+        </w:rPr>
+      </w:pPr>
+      <w:r>
+        <w:rPr>
+          <w:rFonts w:asciiTheme="minorHAnsi" w:hAnsiTheme="minorHAnsi" w:cstheme="minorHAnsi"/>
+          <w:sz w:val="24"/>
+          <w:szCs w:val="24"/>
+        </w:rPr>
+        <w:t>The mAP value is calculated over recall values of 0 to 1. It compares the ground truth bounding box to predicted set of boxes and returns a score. The score is compared with IOU to decide on the prediction.</w:t>
       </w:r>
     </w:p>
     <w:p>
@@ -15937,6 +16788,7 @@
           <w:szCs w:val="24"/>
           <w:lang w:val="en-IN"/>
         </w:rPr>
+        <w:lastRenderedPageBreak/>
         <w:t>Loss: 0.338, Accuracy: 0.843, Average Precision: 0.665, F1 Score: 0.612</w:t>
       </w:r>
     </w:p>
@@ -16066,7 +16918,6 @@
           <w:szCs w:val="24"/>
           <w:lang w:eastAsia="en-US"/>
         </w:rPr>
-        <w:lastRenderedPageBreak/>
         <w:drawing>
           <wp:inline distT="0" distB="0" distL="0" distR="0" wp14:anchorId="37C12B70" wp14:editId="5799CB29">
             <wp:extent cx="3179031" cy="2328886"/>
@@ -20205,12 +21056,8 @@
     </w:p>
     <w:p>
       <w:pPr>
+        <w:keepNext/>
         <w:jc w:val="both"/>
-        <w:rPr>
-          <w:rFonts w:cstheme="minorHAnsi"/>
-          <w:sz w:val="24"/>
-          <w:szCs w:val="24"/>
-        </w:rPr>
       </w:pPr>
       <w:r>
         <w:rPr>
@@ -20260,6 +21107,31 @@
     </w:p>
     <w:p>
       <w:pPr>
+        <w:pStyle w:val="Caption"/>
+        <w:jc w:val="center"/>
+        <w:rPr>
+          <w:rFonts w:cstheme="minorHAnsi"/>
+          <w:sz w:val="24"/>
+          <w:szCs w:val="24"/>
+        </w:rPr>
+      </w:pPr>
+      <w:r>
+        <w:t xml:space="preserve">Figure </w:t>
+      </w:r>
+      <w:fldSimple w:instr=" SEQ Figure \* ARABIC ">
+        <w:r>
+          <w:rPr>
+            <w:noProof/>
+          </w:rPr>
+          <w:t>11</w:t>
+        </w:r>
+      </w:fldSimple>
+      <w:r>
+        <w:t>: Graphs for Fast CNN</w:t>
+      </w:r>
+    </w:p>
+    <w:p>
+      <w:pPr>
         <w:pStyle w:val="Heading3"/>
         <w:numPr>
           <w:ilvl w:val="2"/>
@@ -21289,7 +22161,25 @@
           <w:szCs w:val="20"/>
           <w:lang w:eastAsia="en-US"/>
         </w:rPr>
-        <w:t xml:space="preserve"> ormalization)                                                   </w:t>
+        <w:t xml:space="preserve"> </w:t>
+      </w:r>
+      <w:r>
+        <w:rPr>
+          <w:rFonts w:ascii="Courier New" w:eastAsia="Times New Roman" w:hAnsi="Courier New" w:cs="Courier New"/>
+          <w:sz w:val="20"/>
+          <w:szCs w:val="20"/>
+          <w:lang w:eastAsia="en-US"/>
+        </w:rPr>
+        <w:t>normalization</w:t>
+      </w:r>
+      <w:r>
+        <w:rPr>
+          <w:rFonts w:ascii="Courier New" w:eastAsia="Times New Roman" w:hAnsi="Courier New" w:cs="Courier New"/>
+          <w:sz w:val="20"/>
+          <w:szCs w:val="20"/>
+          <w:lang w:eastAsia="en-US"/>
+        </w:rPr>
+        <w:t xml:space="preserve">)                                                   </w:t>
       </w:r>
     </w:p>
     <w:p>
@@ -21369,6 +22259,7 @@
           <w:szCs w:val="20"/>
           <w:lang w:eastAsia="en-US"/>
         </w:rPr>
+        <w:lastRenderedPageBreak/>
         <w:t xml:space="preserve"> max_pooling2d_2 (MaxPooling  (None, 13, 13, 128)      0         </w:t>
       </w:r>
     </w:p>
@@ -21449,7 +22340,6 @@
           <w:szCs w:val="20"/>
           <w:lang w:eastAsia="en-US"/>
         </w:rPr>
-        <w:lastRenderedPageBreak/>
         <w:t xml:space="preserve">                                                                 </w:t>
       </w:r>
     </w:p>
@@ -21730,7 +22620,25 @@
           <w:szCs w:val="20"/>
           <w:lang w:eastAsia="en-US"/>
         </w:rPr>
-        <w:t xml:space="preserve"> batch_normalization_1 (Batc  (None, 512)              2048      </w:t>
+        <w:t xml:space="preserve"> batch_normalization_1 (</w:t>
+      </w:r>
+      <w:r>
+        <w:rPr>
+          <w:rFonts w:ascii="Courier New" w:eastAsia="Times New Roman" w:hAnsi="Courier New" w:cs="Courier New"/>
+          <w:sz w:val="20"/>
+          <w:szCs w:val="20"/>
+          <w:lang w:eastAsia="en-US"/>
+        </w:rPr>
+        <w:t>Batch (</w:t>
+      </w:r>
+      <w:r>
+        <w:rPr>
+          <w:rFonts w:ascii="Courier New" w:eastAsia="Times New Roman" w:hAnsi="Courier New" w:cs="Courier New"/>
+          <w:sz w:val="20"/>
+          <w:szCs w:val="20"/>
+          <w:lang w:eastAsia="en-US"/>
+        </w:rPr>
+        <w:t xml:space="preserve">None, 512)              2048      </w:t>
       </w:r>
     </w:p>
     <w:p>
@@ -21770,7 +22678,25 @@
           <w:szCs w:val="20"/>
           <w:lang w:eastAsia="en-US"/>
         </w:rPr>
-        <w:t xml:space="preserve"> hNormalization)                                                 </w:t>
+        <w:t xml:space="preserve"> </w:t>
+      </w:r>
+      <w:r>
+        <w:rPr>
+          <w:rFonts w:ascii="Courier New" w:eastAsia="Times New Roman" w:hAnsi="Courier New" w:cs="Courier New"/>
+          <w:sz w:val="20"/>
+          <w:szCs w:val="20"/>
+          <w:lang w:eastAsia="en-US"/>
+        </w:rPr>
+        <w:t>Normalization</w:t>
+      </w:r>
+      <w:r>
+        <w:rPr>
+          <w:rFonts w:ascii="Courier New" w:eastAsia="Times New Roman" w:hAnsi="Courier New" w:cs="Courier New"/>
+          <w:sz w:val="20"/>
+          <w:szCs w:val="20"/>
+          <w:lang w:eastAsia="en-US"/>
+        </w:rPr>
+        <w:t xml:space="preserve">)                                                 </w:t>
       </w:r>
     </w:p>
     <w:p>
@@ -22010,7 +22936,25 @@
           <w:szCs w:val="20"/>
           <w:lang w:eastAsia="en-US"/>
         </w:rPr>
-        <w:t xml:space="preserve"> batch_normalization_2 (Batc  (None, 128)              512       </w:t>
+        <w:t xml:space="preserve"> batch_normalization_2 (</w:t>
+      </w:r>
+      <w:r>
+        <w:rPr>
+          <w:rFonts w:ascii="Courier New" w:eastAsia="Times New Roman" w:hAnsi="Courier New" w:cs="Courier New"/>
+          <w:sz w:val="20"/>
+          <w:szCs w:val="20"/>
+          <w:lang w:eastAsia="en-US"/>
+        </w:rPr>
+        <w:t>Batch</w:t>
+      </w:r>
+      <w:r>
+        <w:rPr>
+          <w:rFonts w:ascii="Courier New" w:eastAsia="Times New Roman" w:hAnsi="Courier New" w:cs="Courier New"/>
+          <w:sz w:val="20"/>
+          <w:szCs w:val="20"/>
+          <w:lang w:eastAsia="en-US"/>
+        </w:rPr>
+        <w:t xml:space="preserve">  (None, 128)              512       </w:t>
       </w:r>
     </w:p>
     <w:p>
@@ -22050,7 +22994,25 @@
           <w:szCs w:val="20"/>
           <w:lang w:eastAsia="en-US"/>
         </w:rPr>
-        <w:t xml:space="preserve"> hNormalization)                                                 </w:t>
+        <w:t xml:space="preserve"> </w:t>
+      </w:r>
+      <w:r>
+        <w:rPr>
+          <w:rFonts w:ascii="Courier New" w:eastAsia="Times New Roman" w:hAnsi="Courier New" w:cs="Courier New"/>
+          <w:sz w:val="20"/>
+          <w:szCs w:val="20"/>
+          <w:lang w:eastAsia="en-US"/>
+        </w:rPr>
+        <w:t>Normalization</w:t>
+      </w:r>
+      <w:r>
+        <w:rPr>
+          <w:rFonts w:ascii="Courier New" w:eastAsia="Times New Roman" w:hAnsi="Courier New" w:cs="Courier New"/>
+          <w:sz w:val="20"/>
+          <w:szCs w:val="20"/>
+          <w:lang w:eastAsia="en-US"/>
+        </w:rPr>
+        <w:t xml:space="preserve">)                                                 </w:t>
       </w:r>
     </w:p>
     <w:p>
@@ -22455,6 +23417,9 @@
     </w:p>
     <w:p/>
     <w:p>
+      <w:pPr>
+        <w:keepNext/>
+      </w:pPr>
       <w:r>
         <w:rPr>
           <w:noProof/>
@@ -22499,6 +23464,26 @@
     </w:p>
     <w:p>
       <w:pPr>
+        <w:pStyle w:val="Caption"/>
+        <w:jc w:val="center"/>
+      </w:pPr>
+      <w:r>
+        <w:t xml:space="preserve">Figure </w:t>
+      </w:r>
+      <w:fldSimple w:instr=" SEQ Figure \* ARABIC ">
+        <w:r>
+          <w:rPr>
+            <w:noProof/>
+          </w:rPr>
+          <w:t>12</w:t>
+        </w:r>
+      </w:fldSimple>
+      <w:r>
+        <w:t>: Graphs for CNN</w:t>
+      </w:r>
+    </w:p>
+    <w:p>
+      <w:pPr>
         <w:pStyle w:val="Heading3"/>
         <w:numPr>
           <w:ilvl w:val="2"/>
@@ -22529,7 +23514,103 @@
           <w:sz w:val="24"/>
           <w:szCs w:val="24"/>
         </w:rPr>
-        <w:t xml:space="preserve">Transfer  learning  is  the  use  of  a model  trained  already  on  a  huge  dataset  in  subsequent training procedures  with a  small available  dataset while  preserving the  weights obtained  in  the original training  is known as  transfer learning.  </w:t>
+        <w:t>Transfer learning</w:t>
+      </w:r>
+      <w:r>
+        <w:rPr>
+          <w:rFonts w:cstheme="minorHAnsi"/>
+          <w:sz w:val="24"/>
+          <w:szCs w:val="24"/>
+        </w:rPr>
+        <w:t xml:space="preserve"> </w:t>
+      </w:r>
+      <w:r>
+        <w:rPr>
+          <w:rFonts w:cstheme="minorHAnsi"/>
+          <w:sz w:val="24"/>
+          <w:szCs w:val="24"/>
+        </w:rPr>
+        <w:t>is defined as</w:t>
+      </w:r>
+      <w:r>
+        <w:rPr>
+          <w:rFonts w:cstheme="minorHAnsi"/>
+          <w:sz w:val="24"/>
+          <w:szCs w:val="24"/>
+        </w:rPr>
+        <w:t xml:space="preserve"> the </w:t>
+      </w:r>
+      <w:r>
+        <w:rPr>
+          <w:rFonts w:cstheme="minorHAnsi"/>
+          <w:sz w:val="24"/>
+          <w:szCs w:val="24"/>
+        </w:rPr>
+        <w:t>use of</w:t>
+      </w:r>
+      <w:r>
+        <w:rPr>
+          <w:rFonts w:cstheme="minorHAnsi"/>
+          <w:sz w:val="24"/>
+          <w:szCs w:val="24"/>
+        </w:rPr>
+        <w:t xml:space="preserve"> a </w:t>
+      </w:r>
+      <w:r>
+        <w:rPr>
+          <w:rFonts w:cstheme="minorHAnsi"/>
+          <w:sz w:val="24"/>
+          <w:szCs w:val="24"/>
+        </w:rPr>
+        <w:t xml:space="preserve">pre-trained </w:t>
+      </w:r>
+      <w:r>
+        <w:rPr>
+          <w:rFonts w:cstheme="minorHAnsi"/>
+          <w:sz w:val="24"/>
+          <w:szCs w:val="24"/>
+        </w:rPr>
+        <w:t xml:space="preserve">model </w:t>
+      </w:r>
+      <w:r>
+        <w:rPr>
+          <w:rFonts w:cstheme="minorHAnsi"/>
+          <w:sz w:val="24"/>
+          <w:szCs w:val="24"/>
+        </w:rPr>
+        <w:t xml:space="preserve">trained </w:t>
+      </w:r>
+      <w:r>
+        <w:rPr>
+          <w:rFonts w:cstheme="minorHAnsi"/>
+          <w:sz w:val="24"/>
+          <w:szCs w:val="24"/>
+        </w:rPr>
+        <w:t>already on  a  huge</w:t>
+      </w:r>
+      <w:r>
+        <w:rPr>
+          <w:rFonts w:cstheme="minorHAnsi"/>
+          <w:sz w:val="24"/>
+          <w:szCs w:val="24"/>
+        </w:rPr>
+        <w:t>/certain</w:t>
+      </w:r>
+      <w:r>
+        <w:rPr>
+          <w:rFonts w:cstheme="minorHAnsi"/>
+          <w:sz w:val="24"/>
+          <w:szCs w:val="24"/>
+        </w:rPr>
+        <w:t xml:space="preserve"> dataset  </w:t>
+      </w:r>
+      <w:r>
+        <w:rPr>
+          <w:rFonts w:cstheme="minorHAnsi"/>
+          <w:sz w:val="24"/>
+          <w:szCs w:val="24"/>
+        </w:rPr>
+        <w:t>for training newer datasets. The weights of pre-trained model are reused avoiding re-training for the new dataset.</w:t>
       </w:r>
     </w:p>
     <w:p>
@@ -22561,7 +23642,64 @@
           <w:sz w:val="24"/>
           <w:szCs w:val="24"/>
         </w:rPr>
-        <w:t xml:space="preserve">Using a  pre-trained  model  as the  starting  point for  some particular  and  related tasks ,  in  another expression,  helps to  save time  and computing  resources. Since  the CNN  learned  to extract features from images in the initial training process and depending on the capability to extract the most significant and important ones. In the next phase and during the new training the CNN and according to its past knowledge in features extraction which was obtained during the original training, there are two ways to utilize the capabilities of </w:t>
+        <w:t xml:space="preserve">Using a pre-trained model as the starting point for some </w:t>
+      </w:r>
+      <w:r>
+        <w:rPr>
+          <w:rFonts w:cstheme="minorHAnsi"/>
+          <w:sz w:val="24"/>
+          <w:szCs w:val="24"/>
+        </w:rPr>
+        <w:t>particular and</w:t>
+      </w:r>
+      <w:r>
+        <w:rPr>
+          <w:rFonts w:cstheme="minorHAnsi"/>
+          <w:sz w:val="24"/>
+          <w:szCs w:val="24"/>
+        </w:rPr>
+        <w:t xml:space="preserve"> related tasks ,  in  another expression,  helps to  save time  and computing  resources. </w:t>
+      </w:r>
+      <w:r>
+        <w:rPr>
+          <w:rFonts w:cstheme="minorHAnsi"/>
+          <w:sz w:val="24"/>
+          <w:szCs w:val="24"/>
+        </w:rPr>
+        <w:t>Since the</w:t>
+      </w:r>
+      <w:r>
+        <w:rPr>
+          <w:rFonts w:cstheme="minorHAnsi"/>
+          <w:sz w:val="24"/>
+          <w:szCs w:val="24"/>
+        </w:rPr>
+        <w:t xml:space="preserve"> CNN  learned  to extract features from images in the initial training process and depending on the capability to extract the most significant and important ones. In the next phase and during the new training the CNN and according to its past knowledge in features </w:t>
+      </w:r>
+      <w:r>
+        <w:rPr>
+          <w:rFonts w:cstheme="minorHAnsi"/>
+          <w:sz w:val="24"/>
+          <w:szCs w:val="24"/>
+        </w:rPr>
+        <w:t>extraction,</w:t>
+      </w:r>
+      <w:r>
+        <w:rPr>
+          <w:rFonts w:cstheme="minorHAnsi"/>
+          <w:sz w:val="24"/>
+          <w:szCs w:val="24"/>
+        </w:rPr>
+        <w:t xml:space="preserve"> which was </w:t>
+      </w:r>
+      <w:r>
+        <w:rPr>
+          <w:rFonts w:cstheme="minorHAnsi"/>
+          <w:sz w:val="24"/>
+          <w:szCs w:val="24"/>
+        </w:rPr>
+        <w:lastRenderedPageBreak/>
+        <w:t xml:space="preserve">obtained during the original training, there are two ways to utilize the capabilities of </w:t>
       </w:r>
       <w:r>
         <w:rPr>
@@ -22614,7 +23752,6 @@
           <w:sz w:val="24"/>
           <w:szCs w:val="24"/>
         </w:rPr>
-        <w:lastRenderedPageBreak/>
         <w:t>F</w:t>
       </w:r>
       <w:r>
@@ -22623,7 +23760,111 @@
           <w:sz w:val="24"/>
           <w:szCs w:val="24"/>
         </w:rPr>
-        <w:t>irst  way  is to use  the pre-trained  convolutional neural network as a  feature extractor,  this technique  is  called  feature  extraction via  transfer  learning , what differentiates it is that the classification operation uses weighs and features from the precedent extraction and feed it into a new network that</w:t>
+        <w:t>irst way is</w:t>
+      </w:r>
+      <w:r>
+        <w:rPr>
+          <w:rFonts w:cstheme="minorHAnsi"/>
+          <w:sz w:val="24"/>
+          <w:szCs w:val="24"/>
+        </w:rPr>
+        <w:t xml:space="preserve"> to </w:t>
+      </w:r>
+      <w:r>
+        <w:rPr>
+          <w:rFonts w:cstheme="minorHAnsi"/>
+          <w:sz w:val="24"/>
+          <w:szCs w:val="24"/>
+        </w:rPr>
+        <w:t>use the</w:t>
+      </w:r>
+      <w:r>
+        <w:rPr>
+          <w:rFonts w:cstheme="minorHAnsi"/>
+          <w:sz w:val="24"/>
+          <w:szCs w:val="24"/>
+        </w:rPr>
+        <w:t xml:space="preserve"> pre-</w:t>
+      </w:r>
+      <w:r>
+        <w:rPr>
+          <w:rFonts w:cstheme="minorHAnsi"/>
+          <w:sz w:val="24"/>
+          <w:szCs w:val="24"/>
+        </w:rPr>
+        <w:t>trained convolutional</w:t>
+      </w:r>
+      <w:r>
+        <w:rPr>
+          <w:rFonts w:cstheme="minorHAnsi"/>
+          <w:sz w:val="24"/>
+          <w:szCs w:val="24"/>
+        </w:rPr>
+        <w:t xml:space="preserve"> neural network as </w:t>
+      </w:r>
+      <w:r>
+        <w:rPr>
+          <w:rFonts w:cstheme="minorHAnsi"/>
+          <w:sz w:val="24"/>
+          <w:szCs w:val="24"/>
+        </w:rPr>
+        <w:t>a feature</w:t>
+      </w:r>
+      <w:r>
+        <w:rPr>
+          <w:rFonts w:cstheme="minorHAnsi"/>
+          <w:sz w:val="24"/>
+          <w:szCs w:val="24"/>
+        </w:rPr>
+        <w:t xml:space="preserve"> </w:t>
+      </w:r>
+      <w:r>
+        <w:rPr>
+          <w:rFonts w:cstheme="minorHAnsi"/>
+          <w:sz w:val="24"/>
+          <w:szCs w:val="24"/>
+        </w:rPr>
+        <w:t>extractor, this</w:t>
+      </w:r>
+      <w:r>
+        <w:rPr>
+          <w:rFonts w:cstheme="minorHAnsi"/>
+          <w:sz w:val="24"/>
+          <w:szCs w:val="24"/>
+        </w:rPr>
+        <w:t xml:space="preserve"> </w:t>
+      </w:r>
+      <w:r>
+        <w:rPr>
+          <w:rFonts w:cstheme="minorHAnsi"/>
+          <w:sz w:val="24"/>
+          <w:szCs w:val="24"/>
+        </w:rPr>
+        <w:t>technique is called feature extraction</w:t>
+      </w:r>
+      <w:r>
+        <w:rPr>
+          <w:rFonts w:cstheme="minorHAnsi"/>
+          <w:sz w:val="24"/>
+          <w:szCs w:val="24"/>
+        </w:rPr>
+        <w:t xml:space="preserve"> </w:t>
+      </w:r>
+      <w:r>
+        <w:rPr>
+          <w:rFonts w:cstheme="minorHAnsi"/>
+          <w:sz w:val="24"/>
+          <w:szCs w:val="24"/>
+        </w:rPr>
+        <w:t>via transfer learning,</w:t>
+      </w:r>
+      <w:r>
+        <w:rPr>
+          <w:rFonts w:cstheme="minorHAnsi"/>
+          <w:sz w:val="24"/>
+          <w:szCs w:val="24"/>
+        </w:rPr>
+        <w:t xml:space="preserve"> what differentiates it is that the classification operation uses weighs and features from the precedent extraction and feed it into a new network that</w:t>
       </w:r>
       <w:r>
         <w:rPr>
@@ -22685,7 +23926,15 @@
           <w:sz w:val="24"/>
           <w:szCs w:val="24"/>
         </w:rPr>
-        <w:t xml:space="preserve">econd way (used in this paper) and a more sophisticated procedure is to retain specific knowledge mined from the previous task and to feed it into a modified CNN architecture with the tuning of the trainable parameters.  </w:t>
+        <w:t>econd way (used in this paper) and a more sophisticated procedure is to retain specific knowledge mined from the previous task and to feed it into a modified CNN architecture with the tuning of the trainable parameters</w:t>
+      </w:r>
+      <w:r>
+        <w:rPr>
+          <w:rFonts w:cstheme="minorHAnsi"/>
+          <w:sz w:val="24"/>
+          <w:szCs w:val="24"/>
+        </w:rPr>
+        <w:t xml:space="preserve">. </w:t>
       </w:r>
     </w:p>
     <w:p/>
@@ -23509,11 +24758,15 @@
     </w:p>
     <w:p/>
     <w:p>
+      <w:pPr>
+        <w:keepNext/>
+      </w:pPr>
       <w:r>
         <w:rPr>
           <w:noProof/>
           <w:lang w:eastAsia="en-US"/>
         </w:rPr>
+        <w:lastRenderedPageBreak/>
         <w:drawing>
           <wp:inline distT="0" distB="0" distL="0" distR="0" wp14:anchorId="2B87CF0F" wp14:editId="15FE7257">
             <wp:extent cx="5731510" cy="2557145"/>
@@ -23553,6 +24806,26 @@
     </w:p>
     <w:p>
       <w:pPr>
+        <w:pStyle w:val="Caption"/>
+        <w:jc w:val="center"/>
+      </w:pPr>
+      <w:r>
+        <w:t xml:space="preserve">Figure </w:t>
+      </w:r>
+      <w:fldSimple w:instr=" SEQ Figure \* ARABIC ">
+        <w:r>
+          <w:rPr>
+            <w:noProof/>
+          </w:rPr>
+          <w:t>13</w:t>
+        </w:r>
+      </w:fldSimple>
+      <w:r>
+        <w:t>: Graphs for MobileNetV2</w:t>
+      </w:r>
+    </w:p>
+    <w:p>
+      <w:pPr>
         <w:pStyle w:val="Heading3"/>
         <w:numPr>
           <w:ilvl w:val="2"/>
@@ -23561,8 +24834,7 @@
       </w:pPr>
       <w:bookmarkStart w:id="140" w:name="_Toc105091522"/>
       <w:r>
-        <w:lastRenderedPageBreak/>
-        <w:t>Image Augmentation with Mobile NET:</w:t>
+        <w:t>Image Augmentation with Mobile NET</w:t>
       </w:r>
       <w:bookmarkEnd w:id="140"/>
     </w:p>
@@ -23631,7 +24903,21 @@
           <w:sz w:val="24"/>
           <w:szCs w:val="24"/>
         </w:rPr>
-        <w:t>Similar as above, we tried training the dataset through Mobile Net transfer learning technique. The dataset was split into train, validation and test.</w:t>
+        <w:t xml:space="preserve">Similar as above, we tried training the dataset through Mobile Net transfer learning technique. The dataset was split into train, </w:t>
+      </w:r>
+      <w:r>
+        <w:rPr>
+          <w:sz w:val="24"/>
+          <w:szCs w:val="24"/>
+        </w:rPr>
+        <w:t>validation,</w:t>
+      </w:r>
+      <w:r>
+        <w:rPr>
+          <w:sz w:val="24"/>
+          <w:szCs w:val="24"/>
+        </w:rPr>
+        <w:t xml:space="preserve"> and test.</w:t>
       </w:r>
     </w:p>
     <w:p>
@@ -23651,20 +24937,32 @@
           <w:sz w:val="24"/>
           <w:szCs w:val="24"/>
         </w:rPr>
-        <w:t>Few sample image after augmentation as shown below.</w:t>
-      </w:r>
-    </w:p>
-    <w:p>
-      <w:pPr>
-        <w:rPr>
-          <w:sz w:val="24"/>
-          <w:szCs w:val="24"/>
-        </w:rPr>
+        <w:t xml:space="preserve">Few </w:t>
+      </w:r>
+      <w:r>
+        <w:rPr>
+          <w:sz w:val="24"/>
+          <w:szCs w:val="24"/>
+        </w:rPr>
+        <w:t>samples</w:t>
+      </w:r>
+      <w:r>
+        <w:rPr>
+          <w:sz w:val="24"/>
+          <w:szCs w:val="24"/>
+        </w:rPr>
+        <w:t xml:space="preserve"> image after augmentation as shown below.</w:t>
+      </w:r>
+    </w:p>
+    <w:p>
+      <w:pPr>
+        <w:keepNext/>
       </w:pPr>
       <w:r>
         <w:rPr>
           <w:noProof/>
         </w:rPr>
+        <w:lastRenderedPageBreak/>
         <w:drawing>
           <wp:inline distT="0" distB="0" distL="0" distR="0" wp14:anchorId="650C6A43" wp14:editId="2158D680">
             <wp:extent cx="5731510" cy="2865755"/>
@@ -23704,13 +25002,27 @@
     </w:p>
     <w:p>
       <w:pPr>
-        <w:jc w:val="both"/>
-        <w:rPr>
-          <w:rFonts w:cstheme="minorHAnsi"/>
-          <w:sz w:val="24"/>
-          <w:szCs w:val="24"/>
-        </w:rPr>
-      </w:pPr>
+        <w:pStyle w:val="Caption"/>
+        <w:jc w:val="center"/>
+        <w:rPr>
+          <w:sz w:val="24"/>
+          <w:szCs w:val="24"/>
+        </w:rPr>
+      </w:pPr>
+      <w:r>
+        <w:t xml:space="preserve">Figure </w:t>
+      </w:r>
+      <w:fldSimple w:instr=" SEQ Figure \* ARABIC ">
+        <w:r>
+          <w:rPr>
+            <w:noProof/>
+          </w:rPr>
+          <w:t>14</w:t>
+        </w:r>
+      </w:fldSimple>
+      <w:r>
+        <w:t>: Augmented Images</w:t>
+      </w:r>
     </w:p>
     <w:p>
       <w:pPr>
@@ -23838,67 +25150,20 @@
     </w:p>
     <w:p>
       <w:pPr>
+        <w:tabs>
+          <w:tab w:val="left" w:pos="2370"/>
+        </w:tabs>
         <w:jc w:val="both"/>
         <w:rPr>
           <w:noProof/>
         </w:rPr>
       </w:pPr>
-    </w:p>
-    <w:p>
-      <w:pPr>
-        <w:jc w:val="both"/>
+      <w:r>
         <w:rPr>
           <w:noProof/>
         </w:rPr>
-      </w:pPr>
-    </w:p>
-    <w:p>
-      <w:pPr>
-        <w:jc w:val="both"/>
-        <w:rPr>
-          <w:noProof/>
-        </w:rPr>
-      </w:pPr>
-    </w:p>
-    <w:p>
-      <w:pPr>
-        <w:jc w:val="both"/>
-        <w:rPr>
-          <w:noProof/>
-        </w:rPr>
-      </w:pPr>
-    </w:p>
-    <w:p>
-      <w:pPr>
-        <w:jc w:val="both"/>
-        <w:rPr>
-          <w:noProof/>
-        </w:rPr>
-      </w:pPr>
-    </w:p>
-    <w:p>
-      <w:pPr>
-        <w:jc w:val="both"/>
-        <w:rPr>
-          <w:noProof/>
-        </w:rPr>
-      </w:pPr>
-    </w:p>
-    <w:p>
-      <w:pPr>
-        <w:jc w:val="both"/>
-        <w:rPr>
-          <w:noProof/>
-        </w:rPr>
-      </w:pPr>
-    </w:p>
-    <w:p>
-      <w:pPr>
-        <w:jc w:val="both"/>
-        <w:rPr>
-          <w:noProof/>
-        </w:rPr>
-      </w:pPr>
+        <w:tab/>
+      </w:r>
     </w:p>
     <w:p>
       <w:pPr>
@@ -23970,37 +25235,14 @@
     </w:p>
     <w:p>
       <w:pPr>
+        <w:keepNext/>
         <w:jc w:val="both"/>
-        <w:rPr>
-          <w:rFonts w:cstheme="minorHAnsi"/>
-          <w:sz w:val="24"/>
-          <w:szCs w:val="24"/>
-        </w:rPr>
-      </w:pPr>
-    </w:p>
-    <w:p>
-      <w:pPr>
-        <w:jc w:val="both"/>
-        <w:rPr>
-          <w:rFonts w:cstheme="minorHAnsi"/>
-          <w:sz w:val="24"/>
-          <w:szCs w:val="24"/>
-        </w:rPr>
-      </w:pPr>
-    </w:p>
-    <w:p>
-      <w:pPr>
-        <w:jc w:val="both"/>
-        <w:rPr>
-          <w:rFonts w:cstheme="minorHAnsi"/>
-          <w:sz w:val="24"/>
-          <w:szCs w:val="24"/>
-        </w:rPr>
       </w:pPr>
       <w:r>
         <w:rPr>
           <w:noProof/>
         </w:rPr>
+        <w:lastRenderedPageBreak/>
         <w:drawing>
           <wp:inline distT="0" distB="0" distL="0" distR="0" wp14:anchorId="44D29031" wp14:editId="5CF27952">
             <wp:extent cx="4267200" cy="3229475"/>
@@ -24040,6 +25282,31 @@
     </w:p>
     <w:p>
       <w:pPr>
+        <w:pStyle w:val="Caption"/>
+        <w:jc w:val="center"/>
+        <w:rPr>
+          <w:rFonts w:cstheme="minorHAnsi"/>
+          <w:sz w:val="24"/>
+          <w:szCs w:val="24"/>
+        </w:rPr>
+      </w:pPr>
+      <w:r>
+        <w:t xml:space="preserve">Figure </w:t>
+      </w:r>
+      <w:fldSimple w:instr=" SEQ Figure \* ARABIC ">
+        <w:r>
+          <w:rPr>
+            <w:noProof/>
+          </w:rPr>
+          <w:t>15</w:t>
+        </w:r>
+      </w:fldSimple>
+      <w:r>
+        <w:t>: ROC Curve for augmented data</w:t>
+      </w:r>
+    </w:p>
+    <w:p>
+      <w:pPr>
         <w:jc w:val="both"/>
         <w:rPr>
           <w:rFonts w:cstheme="minorHAnsi"/>
@@ -24070,12 +25337,8 @@
     </w:p>
     <w:p>
       <w:pPr>
+        <w:keepNext/>
         <w:jc w:val="both"/>
-        <w:rPr>
-          <w:rFonts w:cstheme="minorHAnsi"/>
-          <w:sz w:val="24"/>
-          <w:szCs w:val="24"/>
-        </w:rPr>
       </w:pPr>
       <w:r>
         <w:rPr>
@@ -24120,6 +25383,669 @@
     </w:p>
     <w:p>
       <w:pPr>
+        <w:pStyle w:val="Caption"/>
+        <w:jc w:val="center"/>
+        <w:rPr>
+          <w:rFonts w:cstheme="minorHAnsi"/>
+          <w:sz w:val="24"/>
+          <w:szCs w:val="24"/>
+        </w:rPr>
+      </w:pPr>
+      <w:r>
+        <w:t xml:space="preserve">Figure </w:t>
+      </w:r>
+      <w:fldSimple w:instr=" SEQ Figure \* ARABIC ">
+        <w:r>
+          <w:rPr>
+            <w:noProof/>
+          </w:rPr>
+          <w:t>16</w:t>
+        </w:r>
+      </w:fldSimple>
+      <w:r>
+        <w:t>: CM for augmented data</w:t>
+      </w:r>
+    </w:p>
+    <w:p>
+      <w:pPr>
+        <w:jc w:val="both"/>
+        <w:rPr>
+          <w:rFonts w:cstheme="minorHAnsi"/>
+          <w:sz w:val="24"/>
+          <w:szCs w:val="24"/>
+        </w:rPr>
+      </w:pPr>
+    </w:p>
+    <w:p>
+      <w:pPr>
+        <w:pStyle w:val="Heading3"/>
+      </w:pPr>
+      <w:bookmarkStart w:id="141" w:name="_Toc105091523"/>
+      <w:r>
+        <w:t>MobileNetV2 with classification and localization</w:t>
+      </w:r>
+    </w:p>
+    <w:p>
+      <w:r>
+        <w:t xml:space="preserve">MobileNetV2 is described in section 4.5.4. Since the model of </w:t>
+      </w:r>
+      <w:r>
+        <w:t>section 4.5.4 focused on classification, two additional layers are added to determine the bounding box as well i.e a flatten layer and dense layer with 4 neurons. The model is shown below.</w:t>
+      </w:r>
+    </w:p>
+    <w:p>
+      <w:pPr>
+        <w:keepNext/>
+      </w:pPr>
+      <w:r>
+        <w:rPr>
+          <w:noProof/>
+        </w:rPr>
+        <w:drawing>
+          <wp:inline distT="0" distB="0" distL="0" distR="0" wp14:anchorId="2DFA4C95" wp14:editId="1D5484F9">
+            <wp:extent cx="6048375" cy="3352800"/>
+            <wp:effectExtent l="0" t="0" r="9525" b="0"/>
+            <wp:docPr id="32" name="Picture 32"/>
+            <wp:cNvGraphicFramePr>
+              <a:graphicFrameLocks xmlns:a="http://schemas.openxmlformats.org/drawingml/2006/main" noChangeAspect="1"/>
+            </wp:cNvGraphicFramePr>
+            <a:graphic xmlns:a="http://schemas.openxmlformats.org/drawingml/2006/main">
+              <a:graphicData uri="http://schemas.openxmlformats.org/drawingml/2006/picture">
+                <pic:pic xmlns:pic="http://schemas.openxmlformats.org/drawingml/2006/picture">
+                  <pic:nvPicPr>
+                    <pic:cNvPr id="0" name="Picture 2"/>
+                    <pic:cNvPicPr>
+                      <a:picLocks noChangeAspect="1" noChangeArrowheads="1"/>
+                    </pic:cNvPicPr>
+                  </pic:nvPicPr>
+                  <pic:blipFill>
+                    <a:blip r:embed="rId53">
+                      <a:extLst>
+                        <a:ext uri="{28A0092B-C50C-407E-A947-70E740481C1C}">
+                          <a14:useLocalDpi xmlns:a14="http://schemas.microsoft.com/office/drawing/2010/main" val="0"/>
+                        </a:ext>
+                      </a:extLst>
+                    </a:blip>
+                    <a:srcRect/>
+                    <a:stretch>
+                      <a:fillRect/>
+                    </a:stretch>
+                  </pic:blipFill>
+                  <pic:spPr bwMode="auto">
+                    <a:xfrm>
+                      <a:off x="0" y="0"/>
+                      <a:ext cx="6048375" cy="3352800"/>
+                    </a:xfrm>
+                    <a:prstGeom prst="rect">
+                      <a:avLst/>
+                    </a:prstGeom>
+                    <a:noFill/>
+                  </pic:spPr>
+                </pic:pic>
+              </a:graphicData>
+            </a:graphic>
+          </wp:inline>
+        </w:drawing>
+      </w:r>
+    </w:p>
+    <w:p>
+      <w:pPr>
+        <w:pStyle w:val="Caption"/>
+        <w:jc w:val="center"/>
+      </w:pPr>
+      <w:r>
+        <w:t xml:space="preserve">Figure </w:t>
+      </w:r>
+      <w:fldSimple w:instr=" SEQ Figure \* ARABIC ">
+        <w:r>
+          <w:rPr>
+            <w:noProof/>
+          </w:rPr>
+          <w:t>17</w:t>
+        </w:r>
+      </w:fldSimple>
+      <w:r>
+        <w:t>: MobileNetV2 with additional localization layer</w:t>
+      </w:r>
+    </w:p>
+    <w:p>
+      <w:pPr>
+        <w:shd w:val="clear" w:color="auto" w:fill="FFFFFF"/>
+        <w:tabs>
+          <w:tab w:val="left" w:pos="916"/>
+          <w:tab w:val="left" w:pos="1832"/>
+          <w:tab w:val="left" w:pos="2748"/>
+          <w:tab w:val="left" w:pos="3664"/>
+          <w:tab w:val="left" w:pos="4580"/>
+          <w:tab w:val="left" w:pos="5496"/>
+          <w:tab w:val="left" w:pos="6412"/>
+          <w:tab w:val="left" w:pos="7328"/>
+          <w:tab w:val="left" w:pos="8244"/>
+          <w:tab w:val="left" w:pos="9160"/>
+          <w:tab w:val="left" w:pos="10076"/>
+          <w:tab w:val="left" w:pos="10992"/>
+          <w:tab w:val="left" w:pos="11908"/>
+          <w:tab w:val="left" w:pos="12824"/>
+          <w:tab w:val="left" w:pos="13740"/>
+          <w:tab w:val="left" w:pos="14656"/>
+        </w:tabs>
+        <w:wordWrap w:val="0"/>
+        <w:spacing w:after="0" w:line="244" w:lineRule="atLeast"/>
+        <w:rPr>
+          <w:rFonts w:ascii="Courier New" w:eastAsia="Times New Roman" w:hAnsi="Courier New" w:cs="Courier New"/>
+          <w:sz w:val="20"/>
+          <w:szCs w:val="20"/>
+          <w:lang w:val="en-IN"/>
+        </w:rPr>
+      </w:pPr>
+      <w:r>
+        <w:rPr>
+          <w:rFonts w:ascii="Courier New" w:eastAsia="Times New Roman" w:hAnsi="Courier New" w:cs="Courier New"/>
+          <w:sz w:val="20"/>
+          <w:szCs w:val="20"/>
+          <w:lang w:val="en-IN"/>
+        </w:rPr>
+        <w:t>Total params: 2,341,189</w:t>
+      </w:r>
+    </w:p>
+    <w:p>
+      <w:pPr>
+        <w:shd w:val="clear" w:color="auto" w:fill="FFFFFF"/>
+        <w:tabs>
+          <w:tab w:val="left" w:pos="916"/>
+          <w:tab w:val="left" w:pos="1832"/>
+          <w:tab w:val="left" w:pos="2748"/>
+          <w:tab w:val="left" w:pos="3664"/>
+          <w:tab w:val="left" w:pos="4580"/>
+          <w:tab w:val="left" w:pos="5496"/>
+          <w:tab w:val="left" w:pos="6412"/>
+          <w:tab w:val="left" w:pos="7328"/>
+          <w:tab w:val="left" w:pos="8244"/>
+          <w:tab w:val="left" w:pos="9160"/>
+          <w:tab w:val="left" w:pos="10076"/>
+          <w:tab w:val="left" w:pos="10992"/>
+          <w:tab w:val="left" w:pos="11908"/>
+          <w:tab w:val="left" w:pos="12824"/>
+          <w:tab w:val="left" w:pos="13740"/>
+          <w:tab w:val="left" w:pos="14656"/>
+        </w:tabs>
+        <w:wordWrap w:val="0"/>
+        <w:spacing w:after="0" w:line="244" w:lineRule="atLeast"/>
+        <w:rPr>
+          <w:rFonts w:ascii="Courier New" w:eastAsia="Times New Roman" w:hAnsi="Courier New" w:cs="Courier New"/>
+          <w:sz w:val="20"/>
+          <w:szCs w:val="20"/>
+          <w:lang w:val="en-IN"/>
+        </w:rPr>
+      </w:pPr>
+      <w:r>
+        <w:rPr>
+          <w:rFonts w:ascii="Courier New" w:eastAsia="Times New Roman" w:hAnsi="Courier New" w:cs="Courier New"/>
+          <w:sz w:val="20"/>
+          <w:szCs w:val="20"/>
+          <w:lang w:val="en-IN"/>
+        </w:rPr>
+        <w:t>Trainable params: 83,205</w:t>
+      </w:r>
+    </w:p>
+    <w:p>
+      <w:pPr>
+        <w:shd w:val="clear" w:color="auto" w:fill="FFFFFF"/>
+        <w:tabs>
+          <w:tab w:val="left" w:pos="916"/>
+          <w:tab w:val="left" w:pos="1832"/>
+          <w:tab w:val="left" w:pos="2748"/>
+          <w:tab w:val="left" w:pos="3664"/>
+          <w:tab w:val="left" w:pos="4580"/>
+          <w:tab w:val="left" w:pos="5496"/>
+          <w:tab w:val="left" w:pos="6412"/>
+          <w:tab w:val="left" w:pos="7328"/>
+          <w:tab w:val="left" w:pos="8244"/>
+          <w:tab w:val="left" w:pos="9160"/>
+          <w:tab w:val="left" w:pos="10076"/>
+          <w:tab w:val="left" w:pos="10992"/>
+          <w:tab w:val="left" w:pos="11908"/>
+          <w:tab w:val="left" w:pos="12824"/>
+          <w:tab w:val="left" w:pos="13740"/>
+          <w:tab w:val="left" w:pos="14656"/>
+        </w:tabs>
+        <w:wordWrap w:val="0"/>
+        <w:spacing w:after="0" w:line="244" w:lineRule="atLeast"/>
+        <w:rPr>
+          <w:rFonts w:ascii="Courier New" w:eastAsia="Times New Roman" w:hAnsi="Courier New" w:cs="Courier New"/>
+          <w:sz w:val="20"/>
+          <w:szCs w:val="20"/>
+          <w:lang w:val="en-IN"/>
+        </w:rPr>
+      </w:pPr>
+      <w:r>
+        <w:rPr>
+          <w:rFonts w:ascii="Courier New" w:eastAsia="Times New Roman" w:hAnsi="Courier New" w:cs="Courier New"/>
+          <w:sz w:val="20"/>
+          <w:szCs w:val="20"/>
+          <w:lang w:val="en-IN"/>
+        </w:rPr>
+        <w:t>Non-trainable params: 2,257,984</w:t>
+      </w:r>
+    </w:p>
+    <w:p/>
+    <w:p>
+      <w:r>
+        <w:t>The model stops learning after 5-10 epochs. The below graphs indicate the same.</w:t>
+      </w:r>
+    </w:p>
+    <w:p>
+      <w:pPr>
+        <w:keepNext/>
+      </w:pPr>
+      <w:r>
+        <w:rPr>
+          <w:noProof/>
+        </w:rPr>
+        <w:drawing>
+          <wp:inline distT="0" distB="0" distL="0" distR="0" wp14:anchorId="3B2A21BC" wp14:editId="2F1C6564">
+            <wp:extent cx="2590800" cy="1727200"/>
+            <wp:effectExtent l="0" t="0" r="0" b="6350"/>
+            <wp:docPr id="33" name="Picture 33" descr="Chart, scatter chart&#10;&#10;Description automatically generated"/>
+            <wp:cNvGraphicFramePr>
+              <a:graphicFrameLocks xmlns:a="http://schemas.openxmlformats.org/drawingml/2006/main" noChangeAspect="1"/>
+            </wp:cNvGraphicFramePr>
+            <a:graphic xmlns:a="http://schemas.openxmlformats.org/drawingml/2006/main">
+              <a:graphicData uri="http://schemas.openxmlformats.org/drawingml/2006/picture">
+                <pic:pic xmlns:pic="http://schemas.openxmlformats.org/drawingml/2006/picture">
+                  <pic:nvPicPr>
+                    <pic:cNvPr id="33" name="Picture 33" descr="Chart, scatter chart&#10;&#10;Description automatically generated"/>
+                    <pic:cNvPicPr>
+                      <a:picLocks noChangeAspect="1" noChangeArrowheads="1"/>
+                    </pic:cNvPicPr>
+                  </pic:nvPicPr>
+                  <pic:blipFill>
+                    <a:blip r:embed="rId54">
+                      <a:extLst>
+                        <a:ext uri="{28A0092B-C50C-407E-A947-70E740481C1C}">
+                          <a14:useLocalDpi xmlns:a14="http://schemas.microsoft.com/office/drawing/2010/main" val="0"/>
+                        </a:ext>
+                      </a:extLst>
+                    </a:blip>
+                    <a:srcRect/>
+                    <a:stretch>
+                      <a:fillRect/>
+                    </a:stretch>
+                  </pic:blipFill>
+                  <pic:spPr bwMode="auto">
+                    <a:xfrm>
+                      <a:off x="0" y="0"/>
+                      <a:ext cx="2597729" cy="1731819"/>
+                    </a:xfrm>
+                    <a:prstGeom prst="rect">
+                      <a:avLst/>
+                    </a:prstGeom>
+                    <a:noFill/>
+                    <a:ln>
+                      <a:noFill/>
+                    </a:ln>
+                  </pic:spPr>
+                </pic:pic>
+              </a:graphicData>
+            </a:graphic>
+          </wp:inline>
+        </w:drawing>
+      </w:r>
+      <w:r>
+        <w:rPr>
+          <w:noProof/>
+        </w:rPr>
+        <w:drawing>
+          <wp:inline distT="0" distB="0" distL="0" distR="0" wp14:anchorId="4D487BBC" wp14:editId="436CB936">
+            <wp:extent cx="2454275" cy="1763019"/>
+            <wp:effectExtent l="0" t="0" r="3175" b="8890"/>
+            <wp:docPr id="34" name="Picture 34"/>
+            <wp:cNvGraphicFramePr>
+              <a:graphicFrameLocks xmlns:a="http://schemas.openxmlformats.org/drawingml/2006/main" noChangeAspect="1"/>
+            </wp:cNvGraphicFramePr>
+            <a:graphic xmlns:a="http://schemas.openxmlformats.org/drawingml/2006/main">
+              <a:graphicData uri="http://schemas.openxmlformats.org/drawingml/2006/picture">
+                <pic:pic xmlns:pic="http://schemas.openxmlformats.org/drawingml/2006/picture">
+                  <pic:nvPicPr>
+                    <pic:cNvPr id="0" name="Picture 3"/>
+                    <pic:cNvPicPr>
+                      <a:picLocks noChangeAspect="1" noChangeArrowheads="1"/>
+                    </pic:cNvPicPr>
+                  </pic:nvPicPr>
+                  <pic:blipFill>
+                    <a:blip r:embed="rId55">
+                      <a:extLst>
+                        <a:ext uri="{28A0092B-C50C-407E-A947-70E740481C1C}">
+                          <a14:useLocalDpi xmlns:a14="http://schemas.microsoft.com/office/drawing/2010/main" val="0"/>
+                        </a:ext>
+                      </a:extLst>
+                    </a:blip>
+                    <a:srcRect/>
+                    <a:stretch>
+                      <a:fillRect/>
+                    </a:stretch>
+                  </pic:blipFill>
+                  <pic:spPr bwMode="auto">
+                    <a:xfrm>
+                      <a:off x="0" y="0"/>
+                      <a:ext cx="2454275" cy="1763019"/>
+                    </a:xfrm>
+                    <a:prstGeom prst="rect">
+                      <a:avLst/>
+                    </a:prstGeom>
+                    <a:noFill/>
+                  </pic:spPr>
+                </pic:pic>
+              </a:graphicData>
+            </a:graphic>
+          </wp:inline>
+        </w:drawing>
+      </w:r>
+    </w:p>
+    <w:p>
+      <w:pPr>
+        <w:pStyle w:val="Caption"/>
+        <w:jc w:val="center"/>
+      </w:pPr>
+      <w:r>
+        <w:t xml:space="preserve">Figure </w:t>
+      </w:r>
+      <w:fldSimple w:instr=" SEQ Figure \* ARABIC ">
+        <w:r>
+          <w:rPr>
+            <w:noProof/>
+          </w:rPr>
+          <w:t>18</w:t>
+        </w:r>
+      </w:fldSimple>
+      <w:r>
+        <w:t>: Accuracy and Loss graph</w:t>
+      </w:r>
+    </w:p>
+    <w:p/>
+    <w:p/>
+    <w:p>
+      <w:pPr>
+        <w:keepNext/>
+      </w:pPr>
+      <w:r>
+        <w:rPr>
+          <w:noProof/>
+        </w:rPr>
+        <w:lastRenderedPageBreak/>
+        <w:drawing>
+          <wp:inline distT="0" distB="0" distL="0" distR="0" wp14:anchorId="27A1E332" wp14:editId="1247FCDA">
+            <wp:extent cx="3743325" cy="2495550"/>
+            <wp:effectExtent l="0" t="0" r="9525" b="0"/>
+            <wp:docPr id="40" name="Picture 40"/>
+            <wp:cNvGraphicFramePr>
+              <a:graphicFrameLocks xmlns:a="http://schemas.openxmlformats.org/drawingml/2006/main" noChangeAspect="1"/>
+            </wp:cNvGraphicFramePr>
+            <a:graphic xmlns:a="http://schemas.openxmlformats.org/drawingml/2006/main">
+              <a:graphicData uri="http://schemas.openxmlformats.org/drawingml/2006/picture">
+                <pic:pic xmlns:pic="http://schemas.openxmlformats.org/drawingml/2006/picture">
+                  <pic:nvPicPr>
+                    <pic:cNvPr id="0" name="Picture 4"/>
+                    <pic:cNvPicPr>
+                      <a:picLocks noChangeAspect="1" noChangeArrowheads="1"/>
+                    </pic:cNvPicPr>
+                  </pic:nvPicPr>
+                  <pic:blipFill>
+                    <a:blip r:embed="rId56">
+                      <a:extLst>
+                        <a:ext uri="{28A0092B-C50C-407E-A947-70E740481C1C}">
+                          <a14:useLocalDpi xmlns:a14="http://schemas.microsoft.com/office/drawing/2010/main" val="0"/>
+                        </a:ext>
+                      </a:extLst>
+                    </a:blip>
+                    <a:srcRect/>
+                    <a:stretch>
+                      <a:fillRect/>
+                    </a:stretch>
+                  </pic:blipFill>
+                  <pic:spPr bwMode="auto">
+                    <a:xfrm>
+                      <a:off x="0" y="0"/>
+                      <a:ext cx="3743325" cy="2495550"/>
+                    </a:xfrm>
+                    <a:prstGeom prst="rect">
+                      <a:avLst/>
+                    </a:prstGeom>
+                    <a:noFill/>
+                  </pic:spPr>
+                </pic:pic>
+              </a:graphicData>
+            </a:graphic>
+          </wp:inline>
+        </w:drawing>
+      </w:r>
+    </w:p>
+    <w:p>
+      <w:pPr>
+        <w:pStyle w:val="Caption"/>
+        <w:jc w:val="center"/>
+      </w:pPr>
+      <w:r>
+        <w:t xml:space="preserve">Figure </w:t>
+      </w:r>
+      <w:fldSimple w:instr=" SEQ Figure \* ARABIC ">
+        <w:r>
+          <w:rPr>
+            <w:noProof/>
+          </w:rPr>
+          <w:t>19</w:t>
+        </w:r>
+      </w:fldSimple>
+      <w:r>
+        <w:t>: Accuracy history over epocs</w:t>
+      </w:r>
+    </w:p>
+    <w:p>
+      <w:pPr>
+        <w:keepNext/>
+      </w:pPr>
+      <w:r>
+        <w:rPr>
+          <w:noProof/>
+        </w:rPr>
+        <w:drawing>
+          <wp:inline distT="0" distB="0" distL="0" distR="0" wp14:anchorId="6179837E" wp14:editId="5D5E32D3">
+            <wp:extent cx="4991100" cy="3530600"/>
+            <wp:effectExtent l="0" t="0" r="0" b="0"/>
+            <wp:docPr id="44" name="Picture 44" descr="Chart, line chart&#10;&#10;Description automatically generated"/>
+            <wp:cNvGraphicFramePr>
+              <a:graphicFrameLocks xmlns:a="http://schemas.openxmlformats.org/drawingml/2006/main" noChangeAspect="1"/>
+            </wp:cNvGraphicFramePr>
+            <a:graphic xmlns:a="http://schemas.openxmlformats.org/drawingml/2006/main">
+              <a:graphicData uri="http://schemas.openxmlformats.org/drawingml/2006/picture">
+                <pic:pic xmlns:pic="http://schemas.openxmlformats.org/drawingml/2006/picture">
+                  <pic:nvPicPr>
+                    <pic:cNvPr id="44" name="Picture 44" descr="Chart, line chart&#10;&#10;Description automatically generated"/>
+                    <pic:cNvPicPr>
+                      <a:picLocks noChangeAspect="1" noChangeArrowheads="1"/>
+                    </pic:cNvPicPr>
+                  </pic:nvPicPr>
+                  <pic:blipFill>
+                    <a:blip r:embed="rId57">
+                      <a:extLst>
+                        <a:ext uri="{28A0092B-C50C-407E-A947-70E740481C1C}">
+                          <a14:useLocalDpi xmlns:a14="http://schemas.microsoft.com/office/drawing/2010/main" val="0"/>
+                        </a:ext>
+                      </a:extLst>
+                    </a:blip>
+                    <a:srcRect/>
+                    <a:stretch>
+                      <a:fillRect/>
+                    </a:stretch>
+                  </pic:blipFill>
+                  <pic:spPr bwMode="auto">
+                    <a:xfrm>
+                      <a:off x="0" y="0"/>
+                      <a:ext cx="4991100" cy="3530600"/>
+                    </a:xfrm>
+                    <a:prstGeom prst="rect">
+                      <a:avLst/>
+                    </a:prstGeom>
+                    <a:noFill/>
+                    <a:ln>
+                      <a:noFill/>
+                    </a:ln>
+                  </pic:spPr>
+                </pic:pic>
+              </a:graphicData>
+            </a:graphic>
+          </wp:inline>
+        </w:drawing>
+      </w:r>
+    </w:p>
+    <w:p>
+      <w:pPr>
+        <w:pStyle w:val="Caption"/>
+        <w:jc w:val="center"/>
+      </w:pPr>
+      <w:r>
+        <w:t xml:space="preserve">Figure </w:t>
+      </w:r>
+      <w:fldSimple w:instr=" SEQ Figure \* ARABIC ">
+        <w:r>
+          <w:rPr>
+            <w:noProof/>
+          </w:rPr>
+          <w:t>20</w:t>
+        </w:r>
+      </w:fldSimple>
+      <w:r>
+        <w:t>: Loss over epochs</w:t>
+      </w:r>
+    </w:p>
+    <w:p>
+      <w:pPr>
+        <w:shd w:val="clear" w:color="auto" w:fill="FFFFFF"/>
+        <w:spacing w:after="240" w:line="240" w:lineRule="auto"/>
+        <w:rPr>
+          <w:rFonts w:ascii="Segoe UI" w:eastAsia="Times New Roman" w:hAnsi="Segoe UI" w:cs="Segoe UI"/>
+          <w:sz w:val="21"/>
+          <w:szCs w:val="21"/>
+          <w:lang w:val="en-IN"/>
+        </w:rPr>
+      </w:pPr>
+      <w:r>
+        <w:rPr>
+          <w:rFonts w:ascii="Segoe UI" w:eastAsia="Times New Roman" w:hAnsi="Segoe UI" w:cs="Segoe UI"/>
+          <w:sz w:val="21"/>
+          <w:szCs w:val="21"/>
+          <w:lang w:val="en-IN"/>
+        </w:rPr>
+        <w:t>The graph for classification accuracy indicates that it remains steady for training data but varies significantly for validation data. The accuracy for validation data oscillates a lot. The loss also osci</w:t>
+      </w:r>
+      <w:r>
+        <w:rPr>
+          <w:rFonts w:ascii="Segoe UI" w:eastAsia="Times New Roman" w:hAnsi="Segoe UI" w:cs="Segoe UI"/>
+          <w:sz w:val="21"/>
+          <w:szCs w:val="21"/>
+          <w:lang w:val="en-IN"/>
+        </w:rPr>
+        <w:t>l</w:t>
+      </w:r>
+      <w:r>
+        <w:rPr>
+          <w:rFonts w:ascii="Segoe UI" w:eastAsia="Times New Roman" w:hAnsi="Segoe UI" w:cs="Segoe UI"/>
+          <w:sz w:val="21"/>
+          <w:szCs w:val="21"/>
+          <w:lang w:val="en-IN"/>
+        </w:rPr>
+        <w:t xml:space="preserve">lates a lot for validation while remaining </w:t>
+      </w:r>
+      <w:r>
+        <w:rPr>
+          <w:rFonts w:ascii="Segoe UI" w:eastAsia="Times New Roman" w:hAnsi="Segoe UI" w:cs="Segoe UI"/>
+          <w:sz w:val="21"/>
+          <w:szCs w:val="21"/>
+          <w:lang w:val="en-IN"/>
+        </w:rPr>
+        <w:t>linear</w:t>
+      </w:r>
+      <w:r>
+        <w:rPr>
+          <w:rFonts w:ascii="Segoe UI" w:eastAsia="Times New Roman" w:hAnsi="Segoe UI" w:cs="Segoe UI"/>
+          <w:sz w:val="21"/>
+          <w:szCs w:val="21"/>
+          <w:lang w:val="en-IN"/>
+        </w:rPr>
+        <w:t xml:space="preserve"> for training data. This also implies model has stopped learning after </w:t>
+      </w:r>
+      <w:r>
+        <w:rPr>
+          <w:rFonts w:ascii="Segoe UI" w:eastAsia="Times New Roman" w:hAnsi="Segoe UI" w:cs="Segoe UI"/>
+          <w:sz w:val="21"/>
+          <w:szCs w:val="21"/>
+          <w:lang w:val="en-IN"/>
+        </w:rPr>
+        <w:t>few epochs.</w:t>
+      </w:r>
+      <w:r>
+        <w:rPr>
+          <w:rFonts w:ascii="Segoe UI" w:eastAsia="Times New Roman" w:hAnsi="Segoe UI" w:cs="Segoe UI"/>
+          <w:sz w:val="21"/>
+          <w:szCs w:val="21"/>
+          <w:lang w:val="en-IN"/>
+        </w:rPr>
+        <w:t xml:space="preserve"> In</w:t>
+      </w:r>
+      <w:r>
+        <w:rPr>
+          <w:rFonts w:ascii="Segoe UI" w:eastAsia="Times New Roman" w:hAnsi="Segoe UI" w:cs="Segoe UI"/>
+          <w:sz w:val="21"/>
+          <w:szCs w:val="21"/>
+          <w:lang w:val="en-IN"/>
+        </w:rPr>
+        <w:t xml:space="preserve"> case of bounding box </w:t>
+      </w:r>
+      <w:r>
+        <w:rPr>
+          <w:rFonts w:ascii="Segoe UI" w:eastAsia="Times New Roman" w:hAnsi="Segoe UI" w:cs="Segoe UI"/>
+          <w:sz w:val="21"/>
+          <w:szCs w:val="21"/>
+          <w:lang w:val="en-IN"/>
+        </w:rPr>
+        <w:t>detection,</w:t>
+      </w:r>
+      <w:r>
+        <w:rPr>
+          <w:rFonts w:ascii="Segoe UI" w:eastAsia="Times New Roman" w:hAnsi="Segoe UI" w:cs="Segoe UI"/>
+          <w:sz w:val="21"/>
+          <w:szCs w:val="21"/>
+          <w:lang w:val="en-IN"/>
+        </w:rPr>
+        <w:t xml:space="preserve"> validation accuracy is better than training accuracy. The training loss is more than validation loss.</w:t>
+      </w:r>
+    </w:p>
+    <w:p>
+      <w:pPr>
+        <w:shd w:val="clear" w:color="auto" w:fill="FFFFFF"/>
+        <w:spacing w:after="240" w:line="240" w:lineRule="auto"/>
+        <w:rPr>
+          <w:rFonts w:ascii="Segoe UI" w:eastAsia="Times New Roman" w:hAnsi="Segoe UI" w:cs="Segoe UI"/>
+          <w:sz w:val="21"/>
+          <w:szCs w:val="21"/>
+          <w:lang w:val="en-IN"/>
+        </w:rPr>
+      </w:pPr>
+      <w:r>
+        <w:rPr>
+          <w:rFonts w:ascii="Segoe UI" w:eastAsia="Times New Roman" w:hAnsi="Segoe UI" w:cs="Segoe UI"/>
+          <w:sz w:val="21"/>
+          <w:szCs w:val="21"/>
+          <w:lang w:val="en-IN"/>
+        </w:rPr>
+        <w:t>This model is not able to predict the bounding box correctly.</w:t>
+      </w:r>
+    </w:p>
+    <w:p/>
+    <w:p/>
+    <w:p/>
+    <w:p>
+      <w:pPr>
         <w:pStyle w:val="Heading2"/>
         <w:rPr>
           <w:rFonts w:asciiTheme="minorHAnsi" w:hAnsiTheme="minorHAnsi" w:cstheme="minorHAnsi"/>
@@ -24127,7 +26053,6 @@
           <w:szCs w:val="28"/>
         </w:rPr>
       </w:pPr>
-      <w:bookmarkStart w:id="141" w:name="_Toc105091523"/>
       <w:r>
         <w:rPr>
           <w:rFonts w:asciiTheme="minorHAnsi" w:hAnsiTheme="minorHAnsi" w:cstheme="minorHAnsi"/>
@@ -26924,17 +28849,7 @@
                 <w:szCs w:val="24"/>
                 <w:lang w:eastAsia="en-US"/>
               </w:rPr>
-              <w:t>0</w:t>
-            </w:r>
-            <w:r>
-              <w:rPr>
-                <w:rFonts w:eastAsia="Times New Roman"/>
-                <w:color w:val="000000"/>
-                <w:sz w:val="24"/>
-                <w:szCs w:val="24"/>
-                <w:lang w:eastAsia="en-US"/>
-              </w:rPr>
-              <w:t>.24</w:t>
+              <w:t>0.24</w:t>
             </w:r>
           </w:p>
         </w:tc>
@@ -27073,16 +28988,6 @@
                 <w:lang w:eastAsia="en-US"/>
               </w:rPr>
             </w:pPr>
-            <w:r>
-              <w:rPr>
-                <w:rFonts w:eastAsia="Times New Roman"/>
-                <w:color w:val="000000"/>
-                <w:sz w:val="24"/>
-                <w:szCs w:val="24"/>
-                <w:lang w:eastAsia="en-US"/>
-              </w:rPr>
-              <w:t>85%</w:t>
-            </w:r>
           </w:p>
         </w:tc>
         <w:tc>
@@ -27100,16 +29005,6 @@
                 <w:lang w:eastAsia="en-US"/>
               </w:rPr>
             </w:pPr>
-            <w:r>
-              <w:rPr>
-                <w:rFonts w:eastAsia="Times New Roman"/>
-                <w:color w:val="000000"/>
-                <w:sz w:val="24"/>
-                <w:szCs w:val="24"/>
-                <w:lang w:eastAsia="en-US"/>
-              </w:rPr>
-              <w:t>0.55</w:t>
-            </w:r>
           </w:p>
         </w:tc>
         <w:tc>
@@ -27127,16 +29022,6 @@
                 <w:lang w:eastAsia="en-US"/>
               </w:rPr>
             </w:pPr>
-            <w:r>
-              <w:rPr>
-                <w:rFonts w:eastAsia="Times New Roman"/>
-                <w:color w:val="000000"/>
-                <w:sz w:val="24"/>
-                <w:szCs w:val="24"/>
-                <w:lang w:eastAsia="en-US"/>
-              </w:rPr>
-              <w:t>0.72</w:t>
-            </w:r>
           </w:p>
         </w:tc>
         <w:tc>
@@ -27154,7 +29039,28 @@
                 <w:lang w:eastAsia="en-US"/>
               </w:rPr>
             </w:pPr>
-            <w:r>
+          </w:p>
+        </w:tc>
+      </w:tr>
+      <w:tr>
+        <w:trPr>
+          <w:trHeight w:val="324"/>
+        </w:trPr>
+        <w:tc>
+          <w:tcPr>
+            <w:tcW w:w="738" w:type="dxa"/>
+            <w:tcBorders>
+              <w:top w:val="nil"/>
+              <w:left w:val="single" w:sz="8" w:space="0" w:color="auto"/>
+              <w:bottom w:val="single" w:sz="8" w:space="0" w:color="auto"/>
+              <w:right w:val="single" w:sz="8" w:space="0" w:color="auto"/>
+            </w:tcBorders>
+            <w:shd w:val="clear" w:color="auto" w:fill="auto"/>
+            <w:vAlign w:val="center"/>
+          </w:tcPr>
+          <w:p>
+            <w:pPr>
+              <w:spacing w:after="0" w:line="240" w:lineRule="auto"/>
               <w:rPr>
                 <w:rFonts w:eastAsia="Times New Roman"/>
                 <w:color w:val="000000"/>
@@ -27162,8 +29068,305 @@
                 <w:szCs w:val="24"/>
                 <w:lang w:eastAsia="en-US"/>
               </w:rPr>
-              <w:t>0.63</w:t>
-            </w:r>
+            </w:pPr>
+            <w:r>
+              <w:rPr>
+                <w:rFonts w:eastAsia="Times New Roman"/>
+                <w:color w:val="000000"/>
+                <w:sz w:val="24"/>
+                <w:szCs w:val="24"/>
+                <w:lang w:eastAsia="en-US"/>
+              </w:rPr>
+              <w:t>9</w:t>
+            </w:r>
+          </w:p>
+        </w:tc>
+        <w:tc>
+          <w:tcPr>
+            <w:tcW w:w="2783" w:type="dxa"/>
+            <w:tcBorders>
+              <w:top w:val="nil"/>
+              <w:left w:val="nil"/>
+              <w:bottom w:val="single" w:sz="8" w:space="0" w:color="auto"/>
+              <w:right w:val="single" w:sz="8" w:space="0" w:color="auto"/>
+            </w:tcBorders>
+            <w:shd w:val="clear" w:color="auto" w:fill="auto"/>
+            <w:vAlign w:val="center"/>
+          </w:tcPr>
+          <w:p>
+            <w:pPr>
+              <w:spacing w:after="0" w:line="240" w:lineRule="auto"/>
+              <w:rPr>
+                <w:rFonts w:eastAsia="Times New Roman"/>
+                <w:color w:val="000000"/>
+                <w:sz w:val="24"/>
+                <w:szCs w:val="24"/>
+                <w:lang w:eastAsia="en-US"/>
+              </w:rPr>
+            </w:pPr>
+            <w:r>
+              <w:rPr>
+                <w:rFonts w:eastAsia="Times New Roman"/>
+                <w:color w:val="000000"/>
+                <w:sz w:val="24"/>
+                <w:szCs w:val="24"/>
+                <w:lang w:eastAsia="en-US"/>
+              </w:rPr>
+              <w:t>MobileNetv2 with transfer learning and 1 dense layer for localization</w:t>
+            </w:r>
+          </w:p>
+        </w:tc>
+        <w:tc>
+          <w:tcPr>
+            <w:tcW w:w="1326" w:type="dxa"/>
+            <w:tcBorders>
+              <w:top w:val="nil"/>
+              <w:left w:val="nil"/>
+              <w:bottom w:val="single" w:sz="8" w:space="0" w:color="auto"/>
+              <w:right w:val="single" w:sz="8" w:space="0" w:color="auto"/>
+            </w:tcBorders>
+            <w:shd w:val="clear" w:color="auto" w:fill="auto"/>
+            <w:vAlign w:val="center"/>
+          </w:tcPr>
+          <w:p>
+            <w:pPr>
+              <w:spacing w:after="0" w:line="240" w:lineRule="auto"/>
+              <w:rPr>
+                <w:rFonts w:eastAsia="Times New Roman"/>
+                <w:color w:val="000000"/>
+                <w:sz w:val="24"/>
+                <w:szCs w:val="24"/>
+                <w:lang w:eastAsia="en-US"/>
+              </w:rPr>
+            </w:pPr>
+          </w:p>
+        </w:tc>
+        <w:tc>
+          <w:tcPr>
+            <w:tcW w:w="1109" w:type="dxa"/>
+            <w:tcBorders>
+              <w:top w:val="nil"/>
+              <w:left w:val="nil"/>
+              <w:bottom w:val="single" w:sz="8" w:space="0" w:color="auto"/>
+              <w:right w:val="single" w:sz="8" w:space="0" w:color="auto"/>
+            </w:tcBorders>
+            <w:shd w:val="clear" w:color="auto" w:fill="auto"/>
+            <w:vAlign w:val="center"/>
+          </w:tcPr>
+          <w:p>
+            <w:pPr>
+              <w:spacing w:after="0" w:line="240" w:lineRule="auto"/>
+              <w:rPr>
+                <w:rFonts w:eastAsia="Times New Roman"/>
+                <w:color w:val="000000"/>
+                <w:sz w:val="24"/>
+                <w:szCs w:val="24"/>
+                <w:lang w:eastAsia="en-US"/>
+              </w:rPr>
+            </w:pPr>
+            <w:r>
+              <w:rPr>
+                <w:rFonts w:eastAsia="Times New Roman"/>
+                <w:color w:val="000000"/>
+                <w:sz w:val="24"/>
+                <w:szCs w:val="24"/>
+                <w:lang w:eastAsia="en-US"/>
+              </w:rPr>
+              <w:t>82%</w:t>
+            </w:r>
+          </w:p>
+        </w:tc>
+        <w:tc>
+          <w:tcPr>
+            <w:tcW w:w="873" w:type="dxa"/>
+            <w:tcBorders>
+              <w:top w:val="nil"/>
+              <w:left w:val="nil"/>
+              <w:bottom w:val="single" w:sz="4" w:space="0" w:color="auto"/>
+              <w:right w:val="single" w:sz="8" w:space="0" w:color="auto"/>
+            </w:tcBorders>
+            <w:shd w:val="clear" w:color="auto" w:fill="auto"/>
+            <w:vAlign w:val="center"/>
+          </w:tcPr>
+          <w:p>
+            <w:pPr>
+              <w:spacing w:after="0" w:line="240" w:lineRule="auto"/>
+              <w:rPr>
+                <w:rFonts w:eastAsia="Times New Roman"/>
+                <w:color w:val="000000"/>
+                <w:sz w:val="24"/>
+                <w:szCs w:val="24"/>
+                <w:lang w:eastAsia="en-US"/>
+              </w:rPr>
+            </w:pPr>
+          </w:p>
+        </w:tc>
+        <w:tc>
+          <w:tcPr>
+            <w:tcW w:w="1219" w:type="dxa"/>
+            <w:tcBorders>
+              <w:top w:val="nil"/>
+              <w:left w:val="nil"/>
+              <w:bottom w:val="single" w:sz="8" w:space="0" w:color="auto"/>
+              <w:right w:val="single" w:sz="8" w:space="0" w:color="auto"/>
+            </w:tcBorders>
+            <w:shd w:val="clear" w:color="auto" w:fill="auto"/>
+            <w:vAlign w:val="center"/>
+          </w:tcPr>
+          <w:p>
+            <w:pPr>
+              <w:spacing w:after="0" w:line="240" w:lineRule="auto"/>
+              <w:rPr>
+                <w:rFonts w:eastAsia="Times New Roman"/>
+                <w:color w:val="000000"/>
+                <w:sz w:val="24"/>
+                <w:szCs w:val="24"/>
+                <w:lang w:eastAsia="en-US"/>
+              </w:rPr>
+            </w:pPr>
+          </w:p>
+        </w:tc>
+        <w:tc>
+          <w:tcPr>
+            <w:tcW w:w="1132" w:type="dxa"/>
+            <w:tcBorders>
+              <w:top w:val="nil"/>
+              <w:left w:val="nil"/>
+              <w:bottom w:val="single" w:sz="8" w:space="0" w:color="auto"/>
+              <w:right w:val="single" w:sz="4" w:space="0" w:color="auto"/>
+            </w:tcBorders>
+            <w:vAlign w:val="center"/>
+          </w:tcPr>
+          <w:p>
+            <w:pPr>
+              <w:spacing w:after="0" w:line="240" w:lineRule="auto"/>
+              <w:rPr>
+                <w:rFonts w:eastAsia="Times New Roman"/>
+                <w:color w:val="000000"/>
+                <w:sz w:val="24"/>
+                <w:szCs w:val="24"/>
+                <w:lang w:eastAsia="en-US"/>
+              </w:rPr>
+            </w:pPr>
+          </w:p>
+        </w:tc>
+        <w:tc>
+          <w:tcPr>
+            <w:tcW w:w="1132" w:type="dxa"/>
+            <w:vAlign w:val="center"/>
+          </w:tcPr>
+          <w:p>
+            <w:pPr>
+              <w:rPr>
+                <w:rFonts w:eastAsia="Times New Roman"/>
+                <w:color w:val="000000"/>
+                <w:sz w:val="24"/>
+                <w:szCs w:val="24"/>
+                <w:lang w:eastAsia="en-US"/>
+              </w:rPr>
+            </w:pPr>
+          </w:p>
+        </w:tc>
+        <w:tc>
+          <w:tcPr>
+            <w:tcW w:w="1132" w:type="dxa"/>
+            <w:vAlign w:val="center"/>
+          </w:tcPr>
+          <w:p>
+            <w:pPr>
+              <w:rPr>
+                <w:rFonts w:eastAsia="Times New Roman"/>
+                <w:color w:val="000000"/>
+                <w:sz w:val="24"/>
+                <w:szCs w:val="24"/>
+                <w:lang w:eastAsia="en-US"/>
+              </w:rPr>
+            </w:pPr>
+          </w:p>
+        </w:tc>
+        <w:tc>
+          <w:tcPr>
+            <w:tcW w:w="1132" w:type="dxa"/>
+            <w:vAlign w:val="center"/>
+          </w:tcPr>
+          <w:p>
+            <w:pPr>
+              <w:rPr>
+                <w:rFonts w:eastAsia="Times New Roman"/>
+                <w:color w:val="000000"/>
+                <w:sz w:val="24"/>
+                <w:szCs w:val="24"/>
+                <w:lang w:eastAsia="en-US"/>
+              </w:rPr>
+            </w:pPr>
+          </w:p>
+        </w:tc>
+        <w:tc>
+          <w:tcPr>
+            <w:tcW w:w="1132" w:type="dxa"/>
+            <w:vAlign w:val="center"/>
+          </w:tcPr>
+          <w:p>
+            <w:pPr>
+              <w:rPr>
+                <w:rFonts w:eastAsia="Times New Roman"/>
+                <w:color w:val="000000"/>
+                <w:sz w:val="24"/>
+                <w:szCs w:val="24"/>
+                <w:lang w:eastAsia="en-US"/>
+              </w:rPr>
+            </w:pPr>
+          </w:p>
+        </w:tc>
+        <w:tc>
+          <w:tcPr>
+            <w:tcW w:w="1132" w:type="dxa"/>
+            <w:vAlign w:val="center"/>
+          </w:tcPr>
+          <w:p>
+            <w:pPr>
+              <w:rPr>
+                <w:rFonts w:eastAsia="Times New Roman"/>
+                <w:color w:val="000000"/>
+                <w:sz w:val="24"/>
+                <w:szCs w:val="24"/>
+                <w:lang w:eastAsia="en-US"/>
+              </w:rPr>
+            </w:pPr>
+          </w:p>
+        </w:tc>
+        <w:tc>
+          <w:tcPr>
+            <w:tcW w:w="1132" w:type="dxa"/>
+            <w:vAlign w:val="center"/>
+          </w:tcPr>
+          <w:p>
+            <w:pPr>
+              <w:rPr>
+                <w:rFonts w:eastAsia="Times New Roman"/>
+                <w:color w:val="000000"/>
+                <w:sz w:val="24"/>
+                <w:szCs w:val="24"/>
+                <w:lang w:eastAsia="en-US"/>
+              </w:rPr>
+            </w:pPr>
+          </w:p>
+        </w:tc>
+        <w:tc>
+          <w:tcPr>
+            <w:tcW w:w="1132" w:type="dxa"/>
+            <w:vAlign w:val="center"/>
+          </w:tcPr>
+          <w:p>
+            <w:pPr>
+              <w:rPr>
+                <w:rFonts w:eastAsia="Times New Roman"/>
+                <w:color w:val="000000"/>
+                <w:sz w:val="24"/>
+                <w:szCs w:val="24"/>
+                <w:lang w:eastAsia="en-US"/>
+              </w:rPr>
+            </w:pPr>
           </w:p>
         </w:tc>
       </w:tr>
@@ -27191,7 +29394,6 @@
           <w:bCs/>
           <w:color w:val="auto"/>
         </w:rPr>
-        <w:lastRenderedPageBreak/>
         <w:t>Implications</w:t>
       </w:r>
       <w:bookmarkEnd w:id="142"/>
@@ -27282,7 +29484,49 @@
           <w:rFonts w:ascii="Calibri" w:hAnsi="Calibri" w:cs="Calibri"/>
           <w:color w:val="000000"/>
         </w:rPr>
-        <w:t>. It usually occurs when the body is weakened in some way, such as by illness, poor nutrition, old age, or impaired immunity, and the bacteria are able to work their way into the lungs. Bacterial pneumonia can affect all ages, but you are at greater risk if you abuse alcohol, smoke cigarettes, are debilitated, have recently had surgery, have a respiratory disease or viral infection, or have a weakened immune system.</w:t>
+        <w:t xml:space="preserve">. It usually occurs when the body is weakened in some way, such as by illness, poor nutrition, old age, or impaired immunity, and the bacteria </w:t>
+      </w:r>
+      <w:r>
+        <w:rPr>
+          <w:rFonts w:ascii="Calibri" w:hAnsi="Calibri" w:cs="Calibri"/>
+          <w:color w:val="000000"/>
+        </w:rPr>
+        <w:t>can</w:t>
+      </w:r>
+      <w:r>
+        <w:rPr>
+          <w:rFonts w:ascii="Calibri" w:hAnsi="Calibri" w:cs="Calibri"/>
+          <w:color w:val="000000"/>
+        </w:rPr>
+        <w:t xml:space="preserve"> work their way into the lungs. Bacterial pneumonia can affect all ages, but you are at greater risk if you abuse alcohol, smoke cigarettes, are debilitated, have recently had surgery, </w:t>
+      </w:r>
+      <w:r>
+        <w:rPr>
+          <w:rFonts w:ascii="Calibri" w:hAnsi="Calibri" w:cs="Calibri"/>
+          <w:color w:val="000000"/>
+        </w:rPr>
+        <w:t>had</w:t>
+      </w:r>
+      <w:r>
+        <w:rPr>
+          <w:rFonts w:ascii="Calibri" w:hAnsi="Calibri" w:cs="Calibri"/>
+          <w:color w:val="000000"/>
+        </w:rPr>
+        <w:t xml:space="preserve"> a respiratory disease or viral infection, or </w:t>
+      </w:r>
+      <w:r>
+        <w:rPr>
+          <w:rFonts w:ascii="Calibri" w:hAnsi="Calibri" w:cs="Calibri"/>
+          <w:color w:val="000000"/>
+        </w:rPr>
+        <w:t>had</w:t>
+      </w:r>
+      <w:r>
+        <w:rPr>
+          <w:rFonts w:ascii="Calibri" w:hAnsi="Calibri" w:cs="Calibri"/>
+          <w:color w:val="000000"/>
+        </w:rPr>
+        <w:t xml:space="preserve"> a weakened immune system.</w:t>
       </w:r>
     </w:p>
     <w:p>
@@ -27383,6 +29627,7 @@
           <w:b/>
           <w:bCs/>
         </w:rPr>
+        <w:lastRenderedPageBreak/>
         <w:t>Other pneumonias.</w:t>
       </w:r>
       <w:r>
@@ -27458,7 +29703,21 @@
           <w:rFonts w:asciiTheme="minorHAnsi" w:hAnsiTheme="minorHAnsi" w:cstheme="minorHAnsi"/>
           <w:color w:val="000000"/>
         </w:rPr>
-        <w:t>Adults ages 65 and older</w:t>
+        <w:t xml:space="preserve">Adults </w:t>
+      </w:r>
+      <w:r>
+        <w:rPr>
+          <w:rFonts w:asciiTheme="minorHAnsi" w:hAnsiTheme="minorHAnsi" w:cstheme="minorHAnsi"/>
+          <w:color w:val="000000"/>
+        </w:rPr>
+        <w:t>aged</w:t>
+      </w:r>
+      <w:r>
+        <w:rPr>
+          <w:rFonts w:asciiTheme="minorHAnsi" w:hAnsiTheme="minorHAnsi" w:cstheme="minorHAnsi"/>
+          <w:color w:val="000000"/>
+        </w:rPr>
+        <w:t xml:space="preserve"> 65 and older</w:t>
       </w:r>
     </w:p>
     <w:p>
@@ -27636,7 +29895,6 @@
           <w:sz w:val="28"/>
           <w:szCs w:val="28"/>
         </w:rPr>
-        <w:lastRenderedPageBreak/>
         <w:t>Complications of pneumonia?</w:t>
       </w:r>
       <w:bookmarkEnd w:id="146"/>
@@ -27885,7 +30143,21 @@
           <w:rFonts w:asciiTheme="minorHAnsi" w:hAnsiTheme="minorHAnsi" w:cstheme="minorHAnsi"/>
           <w:color w:val="000000"/>
         </w:rPr>
-        <w:t>Pneumonia is an infection of one or both of the lungs caused by bacteria, viruses, or fungi.</w:t>
+        <w:t xml:space="preserve">Pneumonia is an infection of one or </w:t>
+      </w:r>
+      <w:r>
+        <w:rPr>
+          <w:rFonts w:asciiTheme="minorHAnsi" w:hAnsiTheme="minorHAnsi" w:cstheme="minorHAnsi"/>
+          <w:color w:val="000000"/>
+        </w:rPr>
+        <w:t>both lungs</w:t>
+      </w:r>
+      <w:r>
+        <w:rPr>
+          <w:rFonts w:asciiTheme="minorHAnsi" w:hAnsiTheme="minorHAnsi" w:cstheme="minorHAnsi"/>
+          <w:color w:val="000000"/>
+        </w:rPr>
+        <w:t xml:space="preserve"> caused by bacteria, viruses, or fungi.</w:t>
       </w:r>
     </w:p>
     <w:p>
@@ -27929,6 +30201,7 @@
           <w:rFonts w:asciiTheme="minorHAnsi" w:hAnsiTheme="minorHAnsi" w:cstheme="minorHAnsi"/>
           <w:color w:val="000000"/>
         </w:rPr>
+        <w:lastRenderedPageBreak/>
         <w:t>A cough that produces green, yellow, or bloody mucus is the most common symptom of pneumonia. Other symptoms include fever, shaking chills, shortness of breath, low energy, and extreme tiredness.</w:t>
       </w:r>
     </w:p>
@@ -28124,7 +30397,7 @@
           <w:szCs w:val="24"/>
         </w:rPr>
         <w:br/>
-        <w:t xml:space="preserve">our current model is trained with dataset that only consists of X-Ray images of </w:t>
+        <w:t xml:space="preserve">our current model is trained with dataset that only consists of X-Ray images of patients who </w:t>
       </w:r>
       <w:r>
         <w:rPr>
@@ -28133,8 +30406,7 @@
           <w:sz w:val="24"/>
           <w:szCs w:val="24"/>
         </w:rPr>
-        <w:lastRenderedPageBreak/>
-        <w:t xml:space="preserve">patients who </w:t>
+        <w:t>are from a</w:t>
       </w:r>
       <w:r>
         <w:rPr>
@@ -28143,7 +30415,7 @@
           <w:sz w:val="24"/>
           <w:szCs w:val="24"/>
         </w:rPr>
-        <w:t>are from a</w:t>
+        <w:t xml:space="preserve"> particular geographical location</w:t>
       </w:r>
       <w:r>
         <w:rPr>
@@ -28152,7 +30424,7 @@
           <w:sz w:val="24"/>
           <w:szCs w:val="24"/>
         </w:rPr>
-        <w:t xml:space="preserve"> particular geographical location</w:t>
+        <w:t xml:space="preserve">. This brings up the question on whether our model can accurately detect Pneumonia if patients do not reside in </w:t>
       </w:r>
       <w:r>
         <w:rPr>
@@ -28161,7 +30433,7 @@
           <w:sz w:val="24"/>
           <w:szCs w:val="24"/>
         </w:rPr>
-        <w:t xml:space="preserve">. This brings up the question on whether our model can accurately detect Pneumonia if patients do not reside in </w:t>
+        <w:t>a particular geographical location</w:t>
       </w:r>
       <w:r>
         <w:rPr>
@@ -28170,7 +30442,7 @@
           <w:sz w:val="24"/>
           <w:szCs w:val="24"/>
         </w:rPr>
-        <w:t>a particular geographical location</w:t>
+        <w:t>.</w:t>
       </w:r>
       <w:r>
         <w:rPr>
@@ -28179,7 +30451,7 @@
           <w:sz w:val="24"/>
           <w:szCs w:val="24"/>
         </w:rPr>
-        <w:t>.</w:t>
+        <w:t xml:space="preserve"> </w:t>
       </w:r>
       <w:r>
         <w:rPr>
@@ -28188,7 +30460,7 @@
           <w:sz w:val="24"/>
           <w:szCs w:val="24"/>
         </w:rPr>
-        <w:t xml:space="preserve"> To </w:t>
+        <w:t>Make</w:t>
       </w:r>
       <w:r>
         <w:rPr>
@@ -28197,7 +30469,7 @@
           <w:sz w:val="24"/>
           <w:szCs w:val="24"/>
         </w:rPr>
-        <w:t xml:space="preserve">make the model more robust, we must </w:t>
+        <w:t xml:space="preserve"> the model more robust, we must </w:t>
       </w:r>
       <w:r>
         <w:rPr>
@@ -28206,7 +30478,43 @@
           <w:sz w:val="24"/>
           <w:szCs w:val="24"/>
         </w:rPr>
-        <w:t>include more diversity in dataset, i.e including X-Ray images from patients in different parts of world.</w:t>
+        <w:t xml:space="preserve">include more diversity in dataset, </w:t>
+      </w:r>
+      <w:r>
+        <w:rPr>
+          <w:rFonts w:eastAsia="Times New Roman" w:cstheme="minorHAnsi"/>
+          <w:color w:val="000000"/>
+          <w:sz w:val="24"/>
+          <w:szCs w:val="24"/>
+        </w:rPr>
+        <w:t>i.e.,</w:t>
+      </w:r>
+      <w:r>
+        <w:rPr>
+          <w:rFonts w:eastAsia="Times New Roman" w:cstheme="minorHAnsi"/>
+          <w:color w:val="000000"/>
+          <w:sz w:val="24"/>
+          <w:szCs w:val="24"/>
+        </w:rPr>
+        <w:t xml:space="preserve"> including X-Ray images from patients in </w:t>
+      </w:r>
+      <w:r>
+        <w:rPr>
+          <w:rFonts w:eastAsia="Times New Roman" w:cstheme="minorHAnsi"/>
+          <w:color w:val="000000"/>
+          <w:sz w:val="24"/>
+          <w:szCs w:val="24"/>
+        </w:rPr>
+        <w:t>various parts</w:t>
+      </w:r>
+      <w:r>
+        <w:rPr>
+          <w:rFonts w:eastAsia="Times New Roman" w:cstheme="minorHAnsi"/>
+          <w:color w:val="000000"/>
+          <w:sz w:val="24"/>
+          <w:szCs w:val="24"/>
+        </w:rPr>
+        <w:t xml:space="preserve"> of world.</w:t>
       </w:r>
     </w:p>
     <w:p>
@@ -28272,7 +30580,7 @@
           <w:szCs w:val="24"/>
         </w:rPr>
         <w:br/>
-        <w:t>So far, we built a binary classification model, identifying whether the patient has Pneumonia or not. In reality, patients could be suffering from different types of lung diseases (sometimes more than one at a time) and they would still show up as an infiltrate on th</w:t>
+        <w:t xml:space="preserve">So far, we built a binary classification model, identifying whether the patient has Pneumonia or not. </w:t>
       </w:r>
       <w:r>
         <w:rPr>
@@ -28281,6 +30589,42 @@
           <w:sz w:val="24"/>
           <w:szCs w:val="24"/>
         </w:rPr>
+        <w:t>Patients</w:t>
+      </w:r>
+      <w:r>
+        <w:rPr>
+          <w:rFonts w:eastAsia="Times New Roman" w:cstheme="minorHAnsi"/>
+          <w:color w:val="000000"/>
+          <w:sz w:val="24"/>
+          <w:szCs w:val="24"/>
+        </w:rPr>
+        <w:t xml:space="preserve"> could be suffering from </w:t>
+      </w:r>
+      <w:r>
+        <w:rPr>
+          <w:rFonts w:eastAsia="Times New Roman" w:cstheme="minorHAnsi"/>
+          <w:color w:val="000000"/>
+          <w:sz w:val="24"/>
+          <w:szCs w:val="24"/>
+        </w:rPr>
+        <w:t>diverse types</w:t>
+      </w:r>
+      <w:r>
+        <w:rPr>
+          <w:rFonts w:eastAsia="Times New Roman" w:cstheme="minorHAnsi"/>
+          <w:color w:val="000000"/>
+          <w:sz w:val="24"/>
+          <w:szCs w:val="24"/>
+        </w:rPr>
+        <w:t xml:space="preserve"> of lung diseases (sometimes more than one at a time) and they would still show up as an infiltrate on th</w:t>
+      </w:r>
+      <w:r>
+        <w:rPr>
+          <w:rFonts w:eastAsia="Times New Roman" w:cstheme="minorHAnsi"/>
+          <w:color w:val="000000"/>
+          <w:sz w:val="24"/>
+          <w:szCs w:val="24"/>
+        </w:rPr>
         <w:t xml:space="preserve">e X-Rays. We must </w:t>
       </w:r>
       <w:r>
@@ -28292,7 +30636,7 @@
         </w:rPr>
         <w:t>combine our current dataset with </w:t>
       </w:r>
-      <w:hyperlink r:id="rId53" w:tgtFrame="_blank" w:history="1">
+      <w:hyperlink r:id="rId58" w:tgtFrame="_blank" w:history="1">
         <w:r>
           <w:rPr>
             <w:rFonts w:eastAsia="Times New Roman" w:cstheme="minorHAnsi"/>
@@ -28300,7 +30644,16 @@
             <w:sz w:val="24"/>
             <w:szCs w:val="24"/>
           </w:rPr>
-          <w:t>dataset from NIH Clinical Center</w:t>
+          <w:t xml:space="preserve">dataset from NIH Clinical </w:t>
+        </w:r>
+        <w:r>
+          <w:rPr>
+            <w:rFonts w:eastAsia="Times New Roman" w:cstheme="minorHAnsi"/>
+            <w:color w:val="000000"/>
+            <w:sz w:val="24"/>
+            <w:szCs w:val="24"/>
+          </w:rPr>
+          <w:t>Centre</w:t>
         </w:r>
       </w:hyperlink>
       <w:r>
@@ -28329,7 +30682,7 @@
           <w:sz w:val="24"/>
           <w:szCs w:val="24"/>
         </w:rPr>
-        <w:t>”.</w:t>
+        <w:t>.”</w:t>
       </w:r>
     </w:p>
     <w:p>
@@ -28383,7 +30736,17 @@
           <w:sz w:val="24"/>
           <w:szCs w:val="24"/>
         </w:rPr>
-        <w:t>he expansion of the pneumonia class also raises concerns as to whether COVID-19 cases are truly being distinguished from pneumonia cases as reported, or if they are being separated from the alternative classes include</w:t>
+        <w:t xml:space="preserve">he expansion of the pneumonia class also raises concerns as to whether COVID-19 cases are </w:t>
+      </w:r>
+      <w:r>
+        <w:rPr>
+          <w:rFonts w:eastAsia="Times New Roman" w:cstheme="minorHAnsi"/>
+          <w:color w:val="000000"/>
+          <w:sz w:val="24"/>
+          <w:szCs w:val="24"/>
+        </w:rPr>
+        <w:lastRenderedPageBreak/>
+        <w:t>truly being distinguished from pneumonia cases as reported, or if they are being separated from the alternative classes include</w:t>
       </w:r>
       <w:r>
         <w:rPr>
@@ -28485,7 +30848,23 @@
           <w:color w:val="000000"/>
           <w:lang w:val="en-IN"/>
         </w:rPr>
-        <w:t>. The results demonstrated that all five-network structures have the ability to recognize pneumonia and the accuracy of MobileNet</w:t>
+        <w:t xml:space="preserve">. The results demonstrated that all five-network structures </w:t>
+      </w:r>
+      <w:r>
+        <w:rPr>
+          <w:rFonts w:asciiTheme="minorHAnsi" w:hAnsiTheme="minorHAnsi" w:cstheme="minorHAnsi"/>
+          <w:color w:val="000000"/>
+          <w:lang w:val="en-IN"/>
+        </w:rPr>
+        <w:t>can</w:t>
+      </w:r>
+      <w:r>
+        <w:rPr>
+          <w:rFonts w:asciiTheme="minorHAnsi" w:hAnsiTheme="minorHAnsi" w:cstheme="minorHAnsi"/>
+          <w:color w:val="000000"/>
+          <w:lang w:val="en-IN"/>
+        </w:rPr>
+        <w:t xml:space="preserve"> recognize pneumonia and the accuracy of MobileNet</w:t>
       </w:r>
       <w:r>
         <w:rPr>
@@ -28524,7 +30903,7 @@
           <w:szCs w:val="24"/>
           <w:lang w:val="en-IN" w:eastAsia="en-US"/>
         </w:rPr>
-        <w:t>From the experimental results, it can be seen that MobileNet</w:t>
+        <w:t xml:space="preserve">From the experimental results, </w:t>
       </w:r>
       <w:r>
         <w:rPr>
@@ -28534,6 +30913,126 @@
           <w:szCs w:val="24"/>
           <w:lang w:val="en-IN" w:eastAsia="en-US"/>
         </w:rPr>
+        <w:t>MobileNetV2</w:t>
+      </w:r>
+      <w:r>
+        <w:rPr>
+          <w:rFonts w:asciiTheme="minorHAnsi" w:eastAsia="Times New Roman" w:hAnsiTheme="minorHAnsi" w:cstheme="minorHAnsi"/>
+          <w:color w:val="000000"/>
+          <w:sz w:val="24"/>
+          <w:szCs w:val="24"/>
+          <w:lang w:val="en-IN" w:eastAsia="en-US"/>
+        </w:rPr>
+        <w:t xml:space="preserve">, as a lightweight network, not only has a smaller </w:t>
+      </w:r>
+      <w:r>
+        <w:rPr>
+          <w:rFonts w:asciiTheme="minorHAnsi" w:eastAsia="Times New Roman" w:hAnsiTheme="minorHAnsi" w:cstheme="minorHAnsi"/>
+          <w:color w:val="000000"/>
+          <w:sz w:val="24"/>
+          <w:szCs w:val="24"/>
+          <w:lang w:val="en-IN" w:eastAsia="en-US"/>
+        </w:rPr>
+        <w:t>number</w:t>
+      </w:r>
+      <w:r>
+        <w:rPr>
+          <w:rFonts w:asciiTheme="minorHAnsi" w:eastAsia="Times New Roman" w:hAnsiTheme="minorHAnsi" w:cstheme="minorHAnsi"/>
+          <w:color w:val="000000"/>
+          <w:sz w:val="24"/>
+          <w:szCs w:val="24"/>
+          <w:lang w:val="en-IN" w:eastAsia="en-US"/>
+        </w:rPr>
+        <w:t xml:space="preserve"> of calculations than most CNNs but also has a better classification effect than other types of CNN models when the number of parameters is almost on an order of magnitude. This benefit</w:t>
+      </w:r>
+      <w:r>
+        <w:rPr>
+          <w:rFonts w:asciiTheme="minorHAnsi" w:eastAsia="Times New Roman" w:hAnsiTheme="minorHAnsi" w:cstheme="minorHAnsi"/>
+          <w:color w:val="000000"/>
+          <w:sz w:val="24"/>
+          <w:szCs w:val="24"/>
+          <w:lang w:val="en-IN" w:eastAsia="en-US"/>
+        </w:rPr>
+        <w:t>s</w:t>
+      </w:r>
+      <w:r>
+        <w:rPr>
+          <w:rFonts w:asciiTheme="minorHAnsi" w:eastAsia="Times New Roman" w:hAnsiTheme="minorHAnsi" w:cstheme="minorHAnsi"/>
+          <w:color w:val="000000"/>
+          <w:sz w:val="24"/>
+          <w:szCs w:val="24"/>
+          <w:lang w:val="en-IN" w:eastAsia="en-US"/>
+        </w:rPr>
+        <w:t xml:space="preserve"> from using the depth</w:t>
+      </w:r>
+      <w:r>
+        <w:rPr>
+          <w:rFonts w:asciiTheme="minorHAnsi" w:eastAsia="Times New Roman" w:hAnsiTheme="minorHAnsi" w:cstheme="minorHAnsi"/>
+          <w:color w:val="000000"/>
+          <w:sz w:val="24"/>
+          <w:szCs w:val="24"/>
+          <w:lang w:val="en-IN" w:eastAsia="en-US"/>
+        </w:rPr>
+        <w:t xml:space="preserve"> </w:t>
+      </w:r>
+      <w:r>
+        <w:rPr>
+          <w:rFonts w:asciiTheme="minorHAnsi" w:eastAsia="Times New Roman" w:hAnsiTheme="minorHAnsi" w:cstheme="minorHAnsi"/>
+          <w:color w:val="000000"/>
+          <w:sz w:val="24"/>
+          <w:szCs w:val="24"/>
+          <w:lang w:val="en-IN" w:eastAsia="en-US"/>
+        </w:rPr>
+        <w:t xml:space="preserve">wise separable convolution. Since the development of deep learning, most image recognition models have large parameters and a large </w:t>
+      </w:r>
+      <w:r>
+        <w:rPr>
+          <w:rFonts w:asciiTheme="minorHAnsi" w:eastAsia="Times New Roman" w:hAnsiTheme="minorHAnsi" w:cstheme="minorHAnsi"/>
+          <w:color w:val="000000"/>
+          <w:sz w:val="24"/>
+          <w:szCs w:val="24"/>
+          <w:lang w:val="en-IN" w:eastAsia="en-US"/>
+        </w:rPr>
+        <w:t>number</w:t>
+      </w:r>
+      <w:r>
+        <w:rPr>
+          <w:rFonts w:asciiTheme="minorHAnsi" w:eastAsia="Times New Roman" w:hAnsiTheme="minorHAnsi" w:cstheme="minorHAnsi"/>
+          <w:color w:val="000000"/>
+          <w:sz w:val="24"/>
+          <w:szCs w:val="24"/>
+          <w:lang w:val="en-IN" w:eastAsia="en-US"/>
+        </w:rPr>
+        <w:t xml:space="preserve"> of calculations, which are not suitable for use in embedded devices. For the identification of pneumonia, a common disease, we must also consider how to </w:t>
+      </w:r>
+      <w:r>
+        <w:rPr>
+          <w:rFonts w:asciiTheme="minorHAnsi" w:eastAsia="Times New Roman" w:hAnsiTheme="minorHAnsi" w:cstheme="minorHAnsi"/>
+          <w:color w:val="000000"/>
+          <w:sz w:val="24"/>
+          <w:szCs w:val="24"/>
+          <w:lang w:val="en-IN" w:eastAsia="en-US"/>
+        </w:rPr>
+        <w:t>identify pneumonia quickly and accurately</w:t>
+      </w:r>
+      <w:r>
+        <w:rPr>
+          <w:rFonts w:asciiTheme="minorHAnsi" w:eastAsia="Times New Roman" w:hAnsiTheme="minorHAnsi" w:cstheme="minorHAnsi"/>
+          <w:color w:val="000000"/>
+          <w:sz w:val="24"/>
+          <w:szCs w:val="24"/>
+          <w:lang w:val="en-IN" w:eastAsia="en-US"/>
+        </w:rPr>
+        <w:t xml:space="preserve"> in areas where equipment and doctors are scarce. This is one of the reasons why we recommend using MobileNet</w:t>
+      </w:r>
+      <w:r>
+        <w:rPr>
+          <w:rFonts w:asciiTheme="minorHAnsi" w:eastAsia="Times New Roman" w:hAnsiTheme="minorHAnsi" w:cstheme="minorHAnsi"/>
+          <w:color w:val="000000"/>
+          <w:sz w:val="24"/>
+          <w:szCs w:val="24"/>
+          <w:lang w:val="en-IN" w:eastAsia="en-US"/>
+        </w:rPr>
         <w:t>V2</w:t>
       </w:r>
       <w:r>
@@ -28544,83 +31043,12 @@
           <w:szCs w:val="24"/>
           <w:lang w:val="en-IN" w:eastAsia="en-US"/>
         </w:rPr>
-        <w:t xml:space="preserve">, as a lightweight network, not only has a smaller amount of calculations than most CNNs but also has a better classification effect than other types of CNN models when the number of parameters is </w:t>
-      </w:r>
-      <w:r>
-        <w:rPr>
-          <w:rFonts w:asciiTheme="minorHAnsi" w:eastAsia="Times New Roman" w:hAnsiTheme="minorHAnsi" w:cstheme="minorHAnsi"/>
-          <w:color w:val="000000"/>
-          <w:sz w:val="24"/>
-          <w:szCs w:val="24"/>
-          <w:lang w:val="en-IN" w:eastAsia="en-US"/>
-        </w:rPr>
-        <w:lastRenderedPageBreak/>
-        <w:t>almost on an order of magnitude. This benefit</w:t>
-      </w:r>
-      <w:r>
-        <w:rPr>
-          <w:rFonts w:asciiTheme="minorHAnsi" w:eastAsia="Times New Roman" w:hAnsiTheme="minorHAnsi" w:cstheme="minorHAnsi"/>
-          <w:color w:val="000000"/>
-          <w:sz w:val="24"/>
-          <w:szCs w:val="24"/>
-          <w:lang w:val="en-IN" w:eastAsia="en-US"/>
-        </w:rPr>
-        <w:t>s</w:t>
-      </w:r>
-      <w:r>
-        <w:rPr>
-          <w:rFonts w:asciiTheme="minorHAnsi" w:eastAsia="Times New Roman" w:hAnsiTheme="minorHAnsi" w:cstheme="minorHAnsi"/>
-          <w:color w:val="000000"/>
-          <w:sz w:val="24"/>
-          <w:szCs w:val="24"/>
-          <w:lang w:val="en-IN" w:eastAsia="en-US"/>
-        </w:rPr>
-        <w:t xml:space="preserve"> from using the depth</w:t>
-      </w:r>
-      <w:r>
-        <w:rPr>
-          <w:rFonts w:asciiTheme="minorHAnsi" w:eastAsia="Times New Roman" w:hAnsiTheme="minorHAnsi" w:cstheme="minorHAnsi"/>
-          <w:color w:val="000000"/>
-          <w:sz w:val="24"/>
-          <w:szCs w:val="24"/>
-          <w:lang w:val="en-IN" w:eastAsia="en-US"/>
-        </w:rPr>
-        <w:t xml:space="preserve"> </w:t>
-      </w:r>
-      <w:r>
-        <w:rPr>
-          <w:rFonts w:asciiTheme="minorHAnsi" w:eastAsia="Times New Roman" w:hAnsiTheme="minorHAnsi" w:cstheme="minorHAnsi"/>
-          <w:color w:val="000000"/>
-          <w:sz w:val="24"/>
-          <w:szCs w:val="24"/>
-          <w:lang w:val="en-IN" w:eastAsia="en-US"/>
-        </w:rPr>
-        <w:t>wise separable convolution. Since the development of deep learning, most image recognition models have large parameters and a large amount of calculations, which are not suitable for use in embedded devices. For the identification of pneumonia, a common disease, we must also consider how to quickly and accurately identify pneumonia in areas where equipment and doctors are scarce. This is one of the reasons why we recommend using MobileNet</w:t>
-      </w:r>
-      <w:r>
-        <w:rPr>
-          <w:rFonts w:asciiTheme="minorHAnsi" w:eastAsia="Times New Roman" w:hAnsiTheme="minorHAnsi" w:cstheme="minorHAnsi"/>
-          <w:color w:val="000000"/>
-          <w:sz w:val="24"/>
-          <w:szCs w:val="24"/>
-          <w:lang w:val="en-IN" w:eastAsia="en-US"/>
-        </w:rPr>
-        <w:t>V2</w:t>
-      </w:r>
-      <w:r>
-        <w:rPr>
-          <w:rFonts w:asciiTheme="minorHAnsi" w:eastAsia="Times New Roman" w:hAnsiTheme="minorHAnsi" w:cstheme="minorHAnsi"/>
-          <w:color w:val="000000"/>
-          <w:sz w:val="24"/>
-          <w:szCs w:val="24"/>
-          <w:lang w:val="en-IN" w:eastAsia="en-US"/>
-        </w:rPr>
         <w:t xml:space="preserve"> for pneumonia recognition.</w:t>
       </w:r>
     </w:p>
     <w:sectPr>
-      <w:headerReference w:type="default" r:id="rId54"/>
-      <w:footerReference w:type="default" r:id="rId55"/>
+      <w:headerReference w:type="default" r:id="rId59"/>
+      <w:footerReference w:type="default" r:id="rId60"/>
       <w:pgSz w:w="11906" w:h="16838"/>
       <w:pgMar w:top="1134" w:right="1440" w:bottom="1440" w:left="1440" w:header="708" w:footer="708" w:gutter="0"/>
       <w:pgNumType w:start="1"/>
@@ -28631,7 +31059,7 @@
 </file>
 
 <file path=word/endnotes.xml><?xml version="1.0" encoding="utf-8"?>
-<w:endnotes xmlns:wpc="http://schemas.microsoft.com/office/word/2010/wordprocessingCanvas" xmlns:cx="http://schemas.microsoft.com/office/drawing/2014/chartex" xmlns:cx1="http://schemas.microsoft.com/office/drawing/2015/9/8/chartex" xmlns:cx2="http://schemas.microsoft.com/office/drawing/2015/10/21/chartex" xmlns:cx3="http://schemas.microsoft.com/office/drawing/2016/5/9/chartex" xmlns:cx4="http://schemas.microsoft.com/office/drawing/2016/5/10/chartex" xmlns:cx5="http://schemas.microsoft.com/office/drawing/2016/5/11/chartex" xmlns:cx6="http://schemas.microsoft.com/office/drawing/2016/5/12/chartex" xmlns:cx7="http://schemas.microsoft.com/office/drawing/2016/5/13/chartex" xmlns:cx8="http://schemas.microsoft.com/office/drawing/2016/5/14/chartex" xmlns:mc="http://schemas.openxmlformats.org/markup-compatibility/2006" xmlns:aink="http://schemas.microsoft.com/office/drawing/2016/ink" xmlns:am3d="http://schemas.microsoft.com/office/drawing/2017/model3d" xmlns:o="urn:schemas-microsoft-com:office:office" xmlns:r="http://schemas.openxmlformats.org/officeDocument/2006/relationships" xmlns:m="http://schemas.openxmlformats.org/officeDocument/2006/math" xmlns:v="urn:schemas-microsoft-com:vml" xmlns:wp14="http://schemas.microsoft.com/office/word/2010/wordprocessingDrawing" xmlns:wp="http://schemas.openxmlformats.org/drawingml/2006/wordprocessingDrawing" xmlns:w10="urn:schemas-microsoft-com:office:word" xmlns:w="http://schemas.openxmlformats.org/wordprocessingml/2006/main" xmlns:w14="http://schemas.microsoft.com/office/word/2010/wordml" xmlns:w15="http://schemas.microsoft.com/office/word/2012/wordml" xmlns:w16cex="http://schemas.microsoft.com/office/word/2018/wordml/cex" xmlns:w16cid="http://schemas.microsoft.com/office/word/2016/wordml/cid" xmlns:w16="http://schemas.microsoft.com/office/word/2018/wordml" xmlns:w16sdtdh="http://schemas.microsoft.com/office/word/2020/wordml/sdtdatahash" xmlns:w16se="http://schemas.microsoft.com/office/word/2015/wordml/symex" xmlns:wpg="http://schemas.microsoft.com/office/word/2010/wordprocessingGroup" xmlns:wpi="http://schemas.microsoft.com/office/word/2010/wordprocessingInk" xmlns:wne="http://schemas.microsoft.com/office/word/2006/wordml" xmlns:wps="http://schemas.microsoft.com/office/word/2010/wordprocessingShape" mc:Ignorable="w14 w15 w16se w16cid w16 w16cex w16sdtdh wp14">
+<w:endnotes xmlns:wpc="http://schemas.microsoft.com/office/word/2010/wordprocessingCanvas" xmlns:cx="http://schemas.microsoft.com/office/drawing/2014/chartex" xmlns:cx1="http://schemas.microsoft.com/office/drawing/2015/9/8/chartex" xmlns:cx2="http://schemas.microsoft.com/office/drawing/2015/10/21/chartex" xmlns:cx3="http://schemas.microsoft.com/office/drawing/2016/5/9/chartex" xmlns:cx4="http://schemas.microsoft.com/office/drawing/2016/5/10/chartex" xmlns:cx5="http://schemas.microsoft.com/office/drawing/2016/5/11/chartex" xmlns:cx6="http://schemas.microsoft.com/office/drawing/2016/5/12/chartex" xmlns:cx7="http://schemas.microsoft.com/office/drawing/2016/5/13/chartex" xmlns:cx8="http://schemas.microsoft.com/office/drawing/2016/5/14/chartex" xmlns:mc="http://schemas.openxmlformats.org/markup-compatibility/2006" xmlns:aink="http://schemas.microsoft.com/office/drawing/2016/ink" xmlns:am3d="http://schemas.microsoft.com/office/drawing/2017/model3d" xmlns:o="urn:schemas-microsoft-com:office:office" xmlns:oel="http://schemas.microsoft.com/office/2019/extlst" xmlns:r="http://schemas.openxmlformats.org/officeDocument/2006/relationships" xmlns:m="http://schemas.openxmlformats.org/officeDocument/2006/math" xmlns:v="urn:schemas-microsoft-com:vml" xmlns:wp14="http://schemas.microsoft.com/office/word/2010/wordprocessingDrawing" xmlns:wp="http://schemas.openxmlformats.org/drawingml/2006/wordprocessingDrawing" xmlns:w10="urn:schemas-microsoft-com:office:word" xmlns:w="http://schemas.openxmlformats.org/wordprocessingml/2006/main" xmlns:w14="http://schemas.microsoft.com/office/word/2010/wordml" xmlns:w15="http://schemas.microsoft.com/office/word/2012/wordml" xmlns:w16cex="http://schemas.microsoft.com/office/word/2018/wordml/cex" xmlns:w16cid="http://schemas.microsoft.com/office/word/2016/wordml/cid" xmlns:w16="http://schemas.microsoft.com/office/word/2018/wordml" xmlns:w16sdtdh="http://schemas.microsoft.com/office/word/2020/wordml/sdtdatahash" xmlns:w16se="http://schemas.microsoft.com/office/word/2015/wordml/symex" xmlns:wpg="http://schemas.microsoft.com/office/word/2010/wordprocessingGroup" xmlns:wpi="http://schemas.microsoft.com/office/word/2010/wordprocessingInk" xmlns:wne="http://schemas.microsoft.com/office/word/2006/wordml" xmlns:wps="http://schemas.microsoft.com/office/word/2010/wordprocessingShape" mc:Ignorable="w14 w15 w16se w16cid w16 w16cex w16sdtdh wp14">
   <w:endnote w:type="separator" w:id="-1">
     <w:p>
       <w:pPr>
@@ -28656,7 +31084,7 @@
 </file>
 
 <file path=word/footer1.xml><?xml version="1.0" encoding="utf-8"?>
-<w:ftr xmlns:wpc="http://schemas.microsoft.com/office/word/2010/wordprocessingCanvas" xmlns:cx="http://schemas.microsoft.com/office/drawing/2014/chartex" xmlns:cx1="http://schemas.microsoft.com/office/drawing/2015/9/8/chartex" xmlns:cx2="http://schemas.microsoft.com/office/drawing/2015/10/21/chartex" xmlns:cx3="http://schemas.microsoft.com/office/drawing/2016/5/9/chartex" xmlns:cx4="http://schemas.microsoft.com/office/drawing/2016/5/10/chartex" xmlns:cx5="http://schemas.microsoft.com/office/drawing/2016/5/11/chartex" xmlns:cx6="http://schemas.microsoft.com/office/drawing/2016/5/12/chartex" xmlns:cx7="http://schemas.microsoft.com/office/drawing/2016/5/13/chartex" xmlns:cx8="http://schemas.microsoft.com/office/drawing/2016/5/14/chartex" xmlns:mc="http://schemas.openxmlformats.org/markup-compatibility/2006" xmlns:aink="http://schemas.microsoft.com/office/drawing/2016/ink" xmlns:am3d="http://schemas.microsoft.com/office/drawing/2017/model3d" xmlns:o="urn:schemas-microsoft-com:office:office" xmlns:r="http://schemas.openxmlformats.org/officeDocument/2006/relationships" xmlns:m="http://schemas.openxmlformats.org/officeDocument/2006/math" xmlns:v="urn:schemas-microsoft-com:vml" xmlns:wp14="http://schemas.microsoft.com/office/word/2010/wordprocessingDrawing" xmlns:wp="http://schemas.openxmlformats.org/drawingml/2006/wordprocessingDrawing" xmlns:w10="urn:schemas-microsoft-com:office:word" xmlns:w="http://schemas.openxmlformats.org/wordprocessingml/2006/main" xmlns:w14="http://schemas.microsoft.com/office/word/2010/wordml" xmlns:w15="http://schemas.microsoft.com/office/word/2012/wordml" xmlns:w16cex="http://schemas.microsoft.com/office/word/2018/wordml/cex" xmlns:w16cid="http://schemas.microsoft.com/office/word/2016/wordml/cid" xmlns:w16="http://schemas.microsoft.com/office/word/2018/wordml" xmlns:w16sdtdh="http://schemas.microsoft.com/office/word/2020/wordml/sdtdatahash" xmlns:w16se="http://schemas.microsoft.com/office/word/2015/wordml/symex" xmlns:wpg="http://schemas.microsoft.com/office/word/2010/wordprocessingGroup" xmlns:wpi="http://schemas.microsoft.com/office/word/2010/wordprocessingInk" xmlns:wne="http://schemas.microsoft.com/office/word/2006/wordml" xmlns:wps="http://schemas.microsoft.com/office/word/2010/wordprocessingShape" mc:Ignorable="w14 w15 w16se w16cid w16 w16cex w16sdtdh wp14">
+<w:ftr xmlns:wpc="http://schemas.microsoft.com/office/word/2010/wordprocessingCanvas" xmlns:cx="http://schemas.microsoft.com/office/drawing/2014/chartex" xmlns:cx1="http://schemas.microsoft.com/office/drawing/2015/9/8/chartex" xmlns:cx2="http://schemas.microsoft.com/office/drawing/2015/10/21/chartex" xmlns:cx3="http://schemas.microsoft.com/office/drawing/2016/5/9/chartex" xmlns:cx4="http://schemas.microsoft.com/office/drawing/2016/5/10/chartex" xmlns:cx5="http://schemas.microsoft.com/office/drawing/2016/5/11/chartex" xmlns:cx6="http://schemas.microsoft.com/office/drawing/2016/5/12/chartex" xmlns:cx7="http://schemas.microsoft.com/office/drawing/2016/5/13/chartex" xmlns:cx8="http://schemas.microsoft.com/office/drawing/2016/5/14/chartex" xmlns:mc="http://schemas.openxmlformats.org/markup-compatibility/2006" xmlns:aink="http://schemas.microsoft.com/office/drawing/2016/ink" xmlns:am3d="http://schemas.microsoft.com/office/drawing/2017/model3d" xmlns:o="urn:schemas-microsoft-com:office:office" xmlns:oel="http://schemas.microsoft.com/office/2019/extlst" xmlns:r="http://schemas.openxmlformats.org/officeDocument/2006/relationships" xmlns:m="http://schemas.openxmlformats.org/officeDocument/2006/math" xmlns:v="urn:schemas-microsoft-com:vml" xmlns:wp14="http://schemas.microsoft.com/office/word/2010/wordprocessingDrawing" xmlns:wp="http://schemas.openxmlformats.org/drawingml/2006/wordprocessingDrawing" xmlns:w10="urn:schemas-microsoft-com:office:word" xmlns:w="http://schemas.openxmlformats.org/wordprocessingml/2006/main" xmlns:w14="http://schemas.microsoft.com/office/word/2010/wordml" xmlns:w15="http://schemas.microsoft.com/office/word/2012/wordml" xmlns:w16cex="http://schemas.microsoft.com/office/word/2018/wordml/cex" xmlns:w16cid="http://schemas.microsoft.com/office/word/2016/wordml/cid" xmlns:w16="http://schemas.microsoft.com/office/word/2018/wordml" xmlns:w16sdtdh="http://schemas.microsoft.com/office/word/2020/wordml/sdtdatahash" xmlns:w16se="http://schemas.microsoft.com/office/word/2015/wordml/symex" xmlns:wpg="http://schemas.microsoft.com/office/word/2010/wordprocessingGroup" xmlns:wpi="http://schemas.microsoft.com/office/word/2010/wordprocessingInk" xmlns:wne="http://schemas.microsoft.com/office/word/2006/wordml" xmlns:wps="http://schemas.microsoft.com/office/word/2010/wordprocessingShape" mc:Ignorable="w14 w15 w16se w16cid w16 w16cex w16sdtdh wp14">
   <w:p>
     <w:pPr>
       <w:pBdr>
@@ -28731,7 +31159,7 @@
 </file>
 
 <file path=word/footnotes.xml><?xml version="1.0" encoding="utf-8"?>
-<w:footnotes xmlns:wpc="http://schemas.microsoft.com/office/word/2010/wordprocessingCanvas" xmlns:cx="http://schemas.microsoft.com/office/drawing/2014/chartex" xmlns:cx1="http://schemas.microsoft.com/office/drawing/2015/9/8/chartex" xmlns:cx2="http://schemas.microsoft.com/office/drawing/2015/10/21/chartex" xmlns:cx3="http://schemas.microsoft.com/office/drawing/2016/5/9/chartex" xmlns:cx4="http://schemas.microsoft.com/office/drawing/2016/5/10/chartex" xmlns:cx5="http://schemas.microsoft.com/office/drawing/2016/5/11/chartex" xmlns:cx6="http://schemas.microsoft.com/office/drawing/2016/5/12/chartex" xmlns:cx7="http://schemas.microsoft.com/office/drawing/2016/5/13/chartex" xmlns:cx8="http://schemas.microsoft.com/office/drawing/2016/5/14/chartex" xmlns:mc="http://schemas.openxmlformats.org/markup-compatibility/2006" xmlns:aink="http://schemas.microsoft.com/office/drawing/2016/ink" xmlns:am3d="http://schemas.microsoft.com/office/drawing/2017/model3d" xmlns:o="urn:schemas-microsoft-com:office:office" xmlns:r="http://schemas.openxmlformats.org/officeDocument/2006/relationships" xmlns:m="http://schemas.openxmlformats.org/officeDocument/2006/math" xmlns:v="urn:schemas-microsoft-com:vml" xmlns:wp14="http://schemas.microsoft.com/office/word/2010/wordprocessingDrawing" xmlns:wp="http://schemas.openxmlformats.org/drawingml/2006/wordprocessingDrawing" xmlns:w10="urn:schemas-microsoft-com:office:word" xmlns:w="http://schemas.openxmlformats.org/wordprocessingml/2006/main" xmlns:w14="http://schemas.microsoft.com/office/word/2010/wordml" xmlns:w15="http://schemas.microsoft.com/office/word/2012/wordml" xmlns:w16cex="http://schemas.microsoft.com/office/word/2018/wordml/cex" xmlns:w16cid="http://schemas.microsoft.com/office/word/2016/wordml/cid" xmlns:w16="http://schemas.microsoft.com/office/word/2018/wordml" xmlns:w16sdtdh="http://schemas.microsoft.com/office/word/2020/wordml/sdtdatahash" xmlns:w16se="http://schemas.microsoft.com/office/word/2015/wordml/symex" xmlns:wpg="http://schemas.microsoft.com/office/word/2010/wordprocessingGroup" xmlns:wpi="http://schemas.microsoft.com/office/word/2010/wordprocessingInk" xmlns:wne="http://schemas.microsoft.com/office/word/2006/wordml" xmlns:wps="http://schemas.microsoft.com/office/word/2010/wordprocessingShape" mc:Ignorable="w14 w15 w16se w16cid w16 w16cex w16sdtdh wp14">
+<w:footnotes xmlns:wpc="http://schemas.microsoft.com/office/word/2010/wordprocessingCanvas" xmlns:cx="http://schemas.microsoft.com/office/drawing/2014/chartex" xmlns:cx1="http://schemas.microsoft.com/office/drawing/2015/9/8/chartex" xmlns:cx2="http://schemas.microsoft.com/office/drawing/2015/10/21/chartex" xmlns:cx3="http://schemas.microsoft.com/office/drawing/2016/5/9/chartex" xmlns:cx4="http://schemas.microsoft.com/office/drawing/2016/5/10/chartex" xmlns:cx5="http://schemas.microsoft.com/office/drawing/2016/5/11/chartex" xmlns:cx6="http://schemas.microsoft.com/office/drawing/2016/5/12/chartex" xmlns:cx7="http://schemas.microsoft.com/office/drawing/2016/5/13/chartex" xmlns:cx8="http://schemas.microsoft.com/office/drawing/2016/5/14/chartex" xmlns:mc="http://schemas.openxmlformats.org/markup-compatibility/2006" xmlns:aink="http://schemas.microsoft.com/office/drawing/2016/ink" xmlns:am3d="http://schemas.microsoft.com/office/drawing/2017/model3d" xmlns:o="urn:schemas-microsoft-com:office:office" xmlns:oel="http://schemas.microsoft.com/office/2019/extlst" xmlns:r="http://schemas.openxmlformats.org/officeDocument/2006/relationships" xmlns:m="http://schemas.openxmlformats.org/officeDocument/2006/math" xmlns:v="urn:schemas-microsoft-com:vml" xmlns:wp14="http://schemas.microsoft.com/office/word/2010/wordprocessingDrawing" xmlns:wp="http://schemas.openxmlformats.org/drawingml/2006/wordprocessingDrawing" xmlns:w10="urn:schemas-microsoft-com:office:word" xmlns:w="http://schemas.openxmlformats.org/wordprocessingml/2006/main" xmlns:w14="http://schemas.microsoft.com/office/word/2010/wordml" xmlns:w15="http://schemas.microsoft.com/office/word/2012/wordml" xmlns:w16cex="http://schemas.microsoft.com/office/word/2018/wordml/cex" xmlns:w16cid="http://schemas.microsoft.com/office/word/2016/wordml/cid" xmlns:w16="http://schemas.microsoft.com/office/word/2018/wordml" xmlns:w16sdtdh="http://schemas.microsoft.com/office/word/2020/wordml/sdtdatahash" xmlns:w16se="http://schemas.microsoft.com/office/word/2015/wordml/symex" xmlns:wpg="http://schemas.microsoft.com/office/word/2010/wordprocessingGroup" xmlns:wpi="http://schemas.microsoft.com/office/word/2010/wordprocessingInk" xmlns:wne="http://schemas.microsoft.com/office/word/2006/wordml" xmlns:wps="http://schemas.microsoft.com/office/word/2010/wordprocessingShape" mc:Ignorable="w14 w15 w16se w16cid w16 w16cex w16sdtdh wp14">
   <w:footnote w:type="separator" w:id="-1">
     <w:p>
       <w:pPr>
@@ -28756,7 +31184,7 @@
 </file>
 
 <file path=word/header1.xml><?xml version="1.0" encoding="utf-8"?>
-<w:hdr xmlns:wpc="http://schemas.microsoft.com/office/word/2010/wordprocessingCanvas" xmlns:cx="http://schemas.microsoft.com/office/drawing/2014/chartex" xmlns:cx1="http://schemas.microsoft.com/office/drawing/2015/9/8/chartex" xmlns:cx2="http://schemas.microsoft.com/office/drawing/2015/10/21/chartex" xmlns:cx3="http://schemas.microsoft.com/office/drawing/2016/5/9/chartex" xmlns:cx4="http://schemas.microsoft.com/office/drawing/2016/5/10/chartex" xmlns:cx5="http://schemas.microsoft.com/office/drawing/2016/5/11/chartex" xmlns:cx6="http://schemas.microsoft.com/office/drawing/2016/5/12/chartex" xmlns:cx7="http://schemas.microsoft.com/office/drawing/2016/5/13/chartex" xmlns:cx8="http://schemas.microsoft.com/office/drawing/2016/5/14/chartex" xmlns:mc="http://schemas.openxmlformats.org/markup-compatibility/2006" xmlns:aink="http://schemas.microsoft.com/office/drawing/2016/ink" xmlns:am3d="http://schemas.microsoft.com/office/drawing/2017/model3d" xmlns:o="urn:schemas-microsoft-com:office:office" xmlns:r="http://schemas.openxmlformats.org/officeDocument/2006/relationships" xmlns:m="http://schemas.openxmlformats.org/officeDocument/2006/math" xmlns:v="urn:schemas-microsoft-com:vml" xmlns:wp14="http://schemas.microsoft.com/office/word/2010/wordprocessingDrawing" xmlns:wp="http://schemas.openxmlformats.org/drawingml/2006/wordprocessingDrawing" xmlns:w10="urn:schemas-microsoft-com:office:word" xmlns:w="http://schemas.openxmlformats.org/wordprocessingml/2006/main" xmlns:w14="http://schemas.microsoft.com/office/word/2010/wordml" xmlns:w15="http://schemas.microsoft.com/office/word/2012/wordml" xmlns:w16cex="http://schemas.microsoft.com/office/word/2018/wordml/cex" xmlns:w16cid="http://schemas.microsoft.com/office/word/2016/wordml/cid" xmlns:w16="http://schemas.microsoft.com/office/word/2018/wordml" xmlns:w16sdtdh="http://schemas.microsoft.com/office/word/2020/wordml/sdtdatahash" xmlns:w16se="http://schemas.microsoft.com/office/word/2015/wordml/symex" xmlns:wpg="http://schemas.microsoft.com/office/word/2010/wordprocessingGroup" xmlns:wpi="http://schemas.microsoft.com/office/word/2010/wordprocessingInk" xmlns:wne="http://schemas.microsoft.com/office/word/2006/wordml" xmlns:wps="http://schemas.microsoft.com/office/word/2010/wordprocessingShape" mc:Ignorable="w14 w15 w16se w16cid w16 w16cex w16sdtdh wp14">
+<w:hdr xmlns:wpc="http://schemas.microsoft.com/office/word/2010/wordprocessingCanvas" xmlns:cx="http://schemas.microsoft.com/office/drawing/2014/chartex" xmlns:cx1="http://schemas.microsoft.com/office/drawing/2015/9/8/chartex" xmlns:cx2="http://schemas.microsoft.com/office/drawing/2015/10/21/chartex" xmlns:cx3="http://schemas.microsoft.com/office/drawing/2016/5/9/chartex" xmlns:cx4="http://schemas.microsoft.com/office/drawing/2016/5/10/chartex" xmlns:cx5="http://schemas.microsoft.com/office/drawing/2016/5/11/chartex" xmlns:cx6="http://schemas.microsoft.com/office/drawing/2016/5/12/chartex" xmlns:cx7="http://schemas.microsoft.com/office/drawing/2016/5/13/chartex" xmlns:cx8="http://schemas.microsoft.com/office/drawing/2016/5/14/chartex" xmlns:mc="http://schemas.openxmlformats.org/markup-compatibility/2006" xmlns:aink="http://schemas.microsoft.com/office/drawing/2016/ink" xmlns:am3d="http://schemas.microsoft.com/office/drawing/2017/model3d" xmlns:o="urn:schemas-microsoft-com:office:office" xmlns:oel="http://schemas.microsoft.com/office/2019/extlst" xmlns:r="http://schemas.openxmlformats.org/officeDocument/2006/relationships" xmlns:m="http://schemas.openxmlformats.org/officeDocument/2006/math" xmlns:v="urn:schemas-microsoft-com:vml" xmlns:wp14="http://schemas.microsoft.com/office/word/2010/wordprocessingDrawing" xmlns:wp="http://schemas.openxmlformats.org/drawingml/2006/wordprocessingDrawing" xmlns:w10="urn:schemas-microsoft-com:office:word" xmlns:w="http://schemas.openxmlformats.org/wordprocessingml/2006/main" xmlns:w14="http://schemas.microsoft.com/office/word/2010/wordml" xmlns:w15="http://schemas.microsoft.com/office/word/2012/wordml" xmlns:w16cex="http://schemas.microsoft.com/office/word/2018/wordml/cex" xmlns:w16cid="http://schemas.microsoft.com/office/word/2016/wordml/cid" xmlns:w16="http://schemas.microsoft.com/office/word/2018/wordml" xmlns:w16sdtdh="http://schemas.microsoft.com/office/word/2020/wordml/sdtdatahash" xmlns:w16se="http://schemas.microsoft.com/office/word/2015/wordml/symex" xmlns:wpg="http://schemas.microsoft.com/office/word/2010/wordprocessingGroup" xmlns:wpi="http://schemas.microsoft.com/office/word/2010/wordprocessingInk" xmlns:wne="http://schemas.microsoft.com/office/word/2006/wordml" xmlns:wps="http://schemas.microsoft.com/office/word/2010/wordprocessingShape" mc:Ignorable="w14 w15 w16se w16cid w16 w16cex w16sdtdh wp14">
   <w:p>
     <w:pPr>
       <w:pBdr>
@@ -28894,7 +31322,7 @@
 </file>
 
 <file path=word/numbering.xml><?xml version="1.0" encoding="utf-8"?>
-<w:numbering xmlns:wpc="http://schemas.microsoft.com/office/word/2010/wordprocessingCanvas" xmlns:cx="http://schemas.microsoft.com/office/drawing/2014/chartex" xmlns:cx1="http://schemas.microsoft.com/office/drawing/2015/9/8/chartex" xmlns:cx2="http://schemas.microsoft.com/office/drawing/2015/10/21/chartex" xmlns:cx3="http://schemas.microsoft.com/office/drawing/2016/5/9/chartex" xmlns:cx4="http://schemas.microsoft.com/office/drawing/2016/5/10/chartex" xmlns:cx5="http://schemas.microsoft.com/office/drawing/2016/5/11/chartex" xmlns:cx6="http://schemas.microsoft.com/office/drawing/2016/5/12/chartex" xmlns:cx7="http://schemas.microsoft.com/office/drawing/2016/5/13/chartex" xmlns:cx8="http://schemas.microsoft.com/office/drawing/2016/5/14/chartex" xmlns:mc="http://schemas.openxmlformats.org/markup-compatibility/2006" xmlns:aink="http://schemas.microsoft.com/office/drawing/2016/ink" xmlns:am3d="http://schemas.microsoft.com/office/drawing/2017/model3d" xmlns:o="urn:schemas-microsoft-com:office:office" xmlns:r="http://schemas.openxmlformats.org/officeDocument/2006/relationships" xmlns:m="http://schemas.openxmlformats.org/officeDocument/2006/math" xmlns:v="urn:schemas-microsoft-com:vml" xmlns:wp14="http://schemas.microsoft.com/office/word/2010/wordprocessingDrawing" xmlns:wp="http://schemas.openxmlformats.org/drawingml/2006/wordprocessingDrawing" xmlns:w10="urn:schemas-microsoft-com:office:word" xmlns:w="http://schemas.openxmlformats.org/wordprocessingml/2006/main" xmlns:w14="http://schemas.microsoft.com/office/word/2010/wordml" xmlns:w15="http://schemas.microsoft.com/office/word/2012/wordml" xmlns:w16cex="http://schemas.microsoft.com/office/word/2018/wordml/cex" xmlns:w16cid="http://schemas.microsoft.com/office/word/2016/wordml/cid" xmlns:w16="http://schemas.microsoft.com/office/word/2018/wordml" xmlns:w16sdtdh="http://schemas.microsoft.com/office/word/2020/wordml/sdtdatahash" xmlns:w16se="http://schemas.microsoft.com/office/word/2015/wordml/symex" xmlns:wpg="http://schemas.microsoft.com/office/word/2010/wordprocessingGroup" xmlns:wpi="http://schemas.microsoft.com/office/word/2010/wordprocessingInk" xmlns:wne="http://schemas.microsoft.com/office/word/2006/wordml" xmlns:wps="http://schemas.microsoft.com/office/word/2010/wordprocessingShape" mc:Ignorable="w14 w15 w16se w16cid w16 w16cex w16sdtdh wp14">
+<w:numbering xmlns:wpc="http://schemas.microsoft.com/office/word/2010/wordprocessingCanvas" xmlns:cx="http://schemas.microsoft.com/office/drawing/2014/chartex" xmlns:cx1="http://schemas.microsoft.com/office/drawing/2015/9/8/chartex" xmlns:cx2="http://schemas.microsoft.com/office/drawing/2015/10/21/chartex" xmlns:cx3="http://schemas.microsoft.com/office/drawing/2016/5/9/chartex" xmlns:cx4="http://schemas.microsoft.com/office/drawing/2016/5/10/chartex" xmlns:cx5="http://schemas.microsoft.com/office/drawing/2016/5/11/chartex" xmlns:cx6="http://schemas.microsoft.com/office/drawing/2016/5/12/chartex" xmlns:cx7="http://schemas.microsoft.com/office/drawing/2016/5/13/chartex" xmlns:cx8="http://schemas.microsoft.com/office/drawing/2016/5/14/chartex" xmlns:mc="http://schemas.openxmlformats.org/markup-compatibility/2006" xmlns:aink="http://schemas.microsoft.com/office/drawing/2016/ink" xmlns:am3d="http://schemas.microsoft.com/office/drawing/2017/model3d" xmlns:o="urn:schemas-microsoft-com:office:office" xmlns:oel="http://schemas.microsoft.com/office/2019/extlst" xmlns:r="http://schemas.openxmlformats.org/officeDocument/2006/relationships" xmlns:m="http://schemas.openxmlformats.org/officeDocument/2006/math" xmlns:v="urn:schemas-microsoft-com:vml" xmlns:wp14="http://schemas.microsoft.com/office/word/2010/wordprocessingDrawing" xmlns:wp="http://schemas.openxmlformats.org/drawingml/2006/wordprocessingDrawing" xmlns:w10="urn:schemas-microsoft-com:office:word" xmlns:w="http://schemas.openxmlformats.org/wordprocessingml/2006/main" xmlns:w14="http://schemas.microsoft.com/office/word/2010/wordml" xmlns:w15="http://schemas.microsoft.com/office/word/2012/wordml" xmlns:w16cex="http://schemas.microsoft.com/office/word/2018/wordml/cex" xmlns:w16cid="http://schemas.microsoft.com/office/word/2016/wordml/cid" xmlns:w16="http://schemas.microsoft.com/office/word/2018/wordml" xmlns:w16sdtdh="http://schemas.microsoft.com/office/word/2020/wordml/sdtdatahash" xmlns:w16se="http://schemas.microsoft.com/office/word/2015/wordml/symex" xmlns:wpg="http://schemas.microsoft.com/office/word/2010/wordprocessingGroup" xmlns:wpi="http://schemas.microsoft.com/office/word/2010/wordprocessingInk" xmlns:wne="http://schemas.microsoft.com/office/word/2006/wordml" xmlns:wps="http://schemas.microsoft.com/office/word/2010/wordprocessingShape" mc:Ignorable="w14 w15 w16se w16cid w16 w16cex w16sdtdh wp14">
   <w:abstractNum w:abstractNumId="0" w15:restartNumberingAfterBreak="0">
     <w:nsid w:val="00E616B7"/>
     <w:multiLevelType w:val="multilevel"/>
@@ -29776,7 +32204,7 @@
         <w:rFonts w:ascii="Symbol" w:hAnsi="Symbol" w:hint="default"/>
       </w:rPr>
     </w:lvl>
-    <w:lvl w:ilvl="1" w:tplc="40090003" w:tentative="1">
+    <w:lvl w:ilvl="1" w:tplc="40090003">
       <w:start w:val="1"/>
       <w:numFmt w:val="bullet"/>
       <w:lvlText w:val="o"/>
@@ -33906,91 +36334,91 @@
       </w:pPr>
     </w:lvl>
   </w:abstractNum>
-  <w:num w:numId="1">
+  <w:num w:numId="1" w16cid:durableId="1868714158">
     <w:abstractNumId w:val="8"/>
   </w:num>
-  <w:num w:numId="2">
+  <w:num w:numId="2" w16cid:durableId="1121455367">
     <w:abstractNumId w:val="3"/>
   </w:num>
-  <w:num w:numId="3">
+  <w:num w:numId="3" w16cid:durableId="690646528">
     <w:abstractNumId w:val="37"/>
   </w:num>
-  <w:num w:numId="4">
+  <w:num w:numId="4" w16cid:durableId="142242483">
     <w:abstractNumId w:val="5"/>
   </w:num>
-  <w:num w:numId="5">
+  <w:num w:numId="5" w16cid:durableId="613488074">
     <w:abstractNumId w:val="41"/>
   </w:num>
-  <w:num w:numId="6">
+  <w:num w:numId="6" w16cid:durableId="310407960">
     <w:abstractNumId w:val="9"/>
   </w:num>
-  <w:num w:numId="7">
+  <w:num w:numId="7" w16cid:durableId="519785477">
     <w:abstractNumId w:val="16"/>
   </w:num>
-  <w:num w:numId="8">
+  <w:num w:numId="8" w16cid:durableId="637952564">
     <w:abstractNumId w:val="32"/>
   </w:num>
-  <w:num w:numId="9">
+  <w:num w:numId="9" w16cid:durableId="1468932763">
     <w:abstractNumId w:val="22"/>
   </w:num>
-  <w:num w:numId="10">
+  <w:num w:numId="10" w16cid:durableId="551578359">
     <w:abstractNumId w:val="28"/>
   </w:num>
-  <w:num w:numId="11">
+  <w:num w:numId="11" w16cid:durableId="1777825066">
     <w:abstractNumId w:val="24"/>
   </w:num>
-  <w:num w:numId="12">
+  <w:num w:numId="12" w16cid:durableId="1329016975">
     <w:abstractNumId w:val="21"/>
   </w:num>
-  <w:num w:numId="13">
+  <w:num w:numId="13" w16cid:durableId="577373045">
     <w:abstractNumId w:val="25"/>
   </w:num>
-  <w:num w:numId="14">
+  <w:num w:numId="14" w16cid:durableId="48463778">
     <w:abstractNumId w:val="23"/>
   </w:num>
-  <w:num w:numId="15">
+  <w:num w:numId="15" w16cid:durableId="180780576">
     <w:abstractNumId w:val="20"/>
   </w:num>
-  <w:num w:numId="16">
+  <w:num w:numId="16" w16cid:durableId="1466117616">
     <w:abstractNumId w:val="1"/>
   </w:num>
-  <w:num w:numId="17">
+  <w:num w:numId="17" w16cid:durableId="864292869">
     <w:abstractNumId w:val="34"/>
   </w:num>
-  <w:num w:numId="18">
+  <w:num w:numId="18" w16cid:durableId="674578574">
     <w:abstractNumId w:val="19"/>
   </w:num>
-  <w:num w:numId="19">
+  <w:num w:numId="19" w16cid:durableId="117528140">
     <w:abstractNumId w:val="17"/>
   </w:num>
-  <w:num w:numId="20">
+  <w:num w:numId="20" w16cid:durableId="1127816346">
     <w:abstractNumId w:val="30"/>
   </w:num>
-  <w:num w:numId="21">
+  <w:num w:numId="21" w16cid:durableId="311370635">
     <w:abstractNumId w:val="14"/>
   </w:num>
-  <w:num w:numId="22">
+  <w:num w:numId="22" w16cid:durableId="1240286682">
     <w:abstractNumId w:val="31"/>
   </w:num>
-  <w:num w:numId="23">
+  <w:num w:numId="23" w16cid:durableId="2128700291">
     <w:abstractNumId w:val="10"/>
   </w:num>
-  <w:num w:numId="24">
+  <w:num w:numId="24" w16cid:durableId="984774521">
     <w:abstractNumId w:val="0"/>
   </w:num>
-  <w:num w:numId="25">
+  <w:num w:numId="25" w16cid:durableId="1032267926">
     <w:abstractNumId w:val="7"/>
   </w:num>
-  <w:num w:numId="26">
+  <w:num w:numId="26" w16cid:durableId="767583314">
     <w:abstractNumId w:val="38"/>
   </w:num>
-  <w:num w:numId="27">
+  <w:num w:numId="27" w16cid:durableId="1071349028">
     <w:abstractNumId w:val="13"/>
   </w:num>
-  <w:num w:numId="28">
+  <w:num w:numId="28" w16cid:durableId="1528829096">
     <w:abstractNumId w:val="35"/>
   </w:num>
-  <w:num w:numId="29">
+  <w:num w:numId="29" w16cid:durableId="596984159">
     <w:abstractNumId w:val="14"/>
     <w:lvlOverride w:ilvl="0">
       <w:startOverride w:val="1"/>
@@ -34020,37 +36448,37 @@
       <w:startOverride w:val="1"/>
     </w:lvlOverride>
   </w:num>
-  <w:num w:numId="30">
+  <w:num w:numId="30" w16cid:durableId="163204465">
     <w:abstractNumId w:val="18"/>
   </w:num>
-  <w:num w:numId="31">
+  <w:num w:numId="31" w16cid:durableId="889927301">
     <w:abstractNumId w:val="27"/>
   </w:num>
-  <w:num w:numId="32">
+  <w:num w:numId="32" w16cid:durableId="1838688304">
     <w:abstractNumId w:val="29"/>
   </w:num>
-  <w:num w:numId="33">
+  <w:num w:numId="33" w16cid:durableId="1411192893">
     <w:abstractNumId w:val="42"/>
   </w:num>
-  <w:num w:numId="34">
+  <w:num w:numId="34" w16cid:durableId="634486160">
     <w:abstractNumId w:val="43"/>
   </w:num>
-  <w:num w:numId="35">
+  <w:num w:numId="35" w16cid:durableId="1740246736">
     <w:abstractNumId w:val="26"/>
   </w:num>
-  <w:num w:numId="36">
+  <w:num w:numId="36" w16cid:durableId="1541822527">
     <w:abstractNumId w:val="39"/>
   </w:num>
-  <w:num w:numId="37">
+  <w:num w:numId="37" w16cid:durableId="1793475076">
     <w:abstractNumId w:val="40"/>
   </w:num>
-  <w:num w:numId="38">
+  <w:num w:numId="38" w16cid:durableId="2027055446">
     <w:abstractNumId w:val="15"/>
   </w:num>
-  <w:num w:numId="39">
+  <w:num w:numId="39" w16cid:durableId="1605267454">
     <w:abstractNumId w:val="2"/>
   </w:num>
-  <w:num w:numId="40">
+  <w:num w:numId="40" w16cid:durableId="1342274836">
     <w:abstractNumId w:val="14"/>
     <w:lvlOverride w:ilvl="0">
       <w:startOverride w:val="1"/>
@@ -34059,7 +36487,7 @@
       <w:startOverride w:val="1"/>
     </w:lvlOverride>
   </w:num>
-  <w:num w:numId="41">
+  <w:num w:numId="41" w16cid:durableId="2017535205">
     <w:abstractNumId w:val="14"/>
     <w:lvlOverride w:ilvl="0">
       <w:startOverride w:val="1"/>
@@ -34068,7 +36496,7 @@
       <w:startOverride w:val="2"/>
     </w:lvlOverride>
   </w:num>
-  <w:num w:numId="42">
+  <w:num w:numId="42" w16cid:durableId="636034341">
     <w:abstractNumId w:val="14"/>
     <w:lvlOverride w:ilvl="0">
       <w:startOverride w:val="1"/>
@@ -34077,7 +36505,7 @@
       <w:startOverride w:val="3"/>
     </w:lvlOverride>
   </w:num>
-  <w:num w:numId="43">
+  <w:num w:numId="43" w16cid:durableId="192351318">
     <w:abstractNumId w:val="14"/>
     <w:lvlOverride w:ilvl="0">
       <w:startOverride w:val="4"/>
@@ -34089,22 +36517,22 @@
       <w:startOverride w:val="3"/>
     </w:lvlOverride>
   </w:num>
-  <w:num w:numId="44">
+  <w:num w:numId="44" w16cid:durableId="2127389479">
     <w:abstractNumId w:val="4"/>
   </w:num>
-  <w:num w:numId="45">
+  <w:num w:numId="45" w16cid:durableId="2067415774">
     <w:abstractNumId w:val="6"/>
   </w:num>
-  <w:num w:numId="46">
+  <w:num w:numId="46" w16cid:durableId="1141532225">
     <w:abstractNumId w:val="36"/>
   </w:num>
-  <w:num w:numId="47">
+  <w:num w:numId="47" w16cid:durableId="1754625092">
     <w:abstractNumId w:val="33"/>
   </w:num>
-  <w:num w:numId="48">
+  <w:num w:numId="48" w16cid:durableId="1254585920">
     <w:abstractNumId w:val="12"/>
   </w:num>
-  <w:num w:numId="49">
+  <w:num w:numId="49" w16cid:durableId="286200536">
     <w:abstractNumId w:val="11"/>
   </w:num>
   <w:numIdMacAtCleanup w:val="18"/>
@@ -34234,6 +36662,7 @@
     <w:lsdException w:name="HTML Sample" w:semiHidden="1" w:unhideWhenUsed="1"/>
     <w:lsdException w:name="HTML Typewriter" w:semiHidden="1" w:unhideWhenUsed="1"/>
     <w:lsdException w:name="HTML Variable" w:semiHidden="1" w:unhideWhenUsed="1"/>
+    <w:lsdException w:name="Normal Table" w:semiHidden="1" w:unhideWhenUsed="1"/>
     <w:lsdException w:name="annotation subject" w:semiHidden="1" w:unhideWhenUsed="1"/>
     <w:lsdException w:name="No List" w:semiHidden="1" w:unhideWhenUsed="1"/>
     <w:lsdException w:name="Outline List 1" w:semiHidden="1" w:unhideWhenUsed="1"/>
@@ -34276,8 +36705,11 @@
     <w:lsdException w:name="Table Contemporary" w:semiHidden="1" w:unhideWhenUsed="1"/>
     <w:lsdException w:name="Table Elegant" w:semiHidden="1" w:unhideWhenUsed="1"/>
     <w:lsdException w:name="Table Professional" w:semiHidden="1" w:unhideWhenUsed="1"/>
+    <w:lsdException w:name="Table Subtle 1" w:semiHidden="1" w:unhideWhenUsed="1"/>
     <w:lsdException w:name="Table Subtle 2" w:semiHidden="1" w:unhideWhenUsed="1"/>
     <w:lsdException w:name="Table Web 1" w:semiHidden="1" w:unhideWhenUsed="1"/>
+    <w:lsdException w:name="Table Web 2" w:semiHidden="1" w:unhideWhenUsed="1"/>
+    <w:lsdException w:name="Table Web 3" w:semiHidden="1" w:unhideWhenUsed="1"/>
     <w:lsdException w:name="Balloon Text" w:semiHidden="1" w:unhideWhenUsed="1"/>
     <w:lsdException w:name="Table Grid" w:uiPriority="39"/>
     <w:lsdException w:name="Table Theme" w:semiHidden="1" w:unhideWhenUsed="1"/>
@@ -35666,13 +38098,18 @@
 </file>
 
 <file path=customXml/item1.xml><?xml version="1.0" encoding="utf-8"?>
-<p:properties xmlns:p="http://schemas.microsoft.com/office/2006/metadata/properties" xmlns:xsi="http://www.w3.org/2001/XMLSchema-instance" xmlns:pc="http://schemas.microsoft.com/office/infopath/2007/PartnerControls">
-  <documentManagement/>
-</p:properties>
+<go:gDocsCustomXmlDataStorage xmlns:go="http://customooxmlschemas.google.com/" xmlns:r="http://schemas.openxmlformats.org/officeDocument/2006/relationships">
+  <go:docsCustomData xmlns:go="http://customooxmlschemas.google.com/" roundtripDataSignature="AMtx7mgWWkmUJNS/I2y6o9ssCU9RdZMuDQ==">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</go:docsCustomData>
+</go:gDocsCustomXmlDataStorage>
 </file>
 
 <file path=customXml/item2.xml><?xml version="1.0" encoding="utf-8"?>
-<b:Sources xmlns:b="http://schemas.openxmlformats.org/officeDocument/2006/bibliography" xmlns="http://schemas.openxmlformats.org/officeDocument/2006/bibliography" SelectedStyle="\APASixthEditionOfficeOnline.xsl" StyleName="APA" Version="6"/>
+<?mso-contentType ?>
+<FormTemplates xmlns="http://schemas.microsoft.com/sharepoint/v3/contenttype/forms">
+  <Display>DocumentLibraryForm</Display>
+  <Edit>DocumentLibraryForm</Edit>
+  <New>DocumentLibraryForm</New>
+</FormTemplates>
 </file>
 
 <file path=customXml/item3.xml><?xml version="1.0" encoding="utf-8"?>
@@ -35905,41 +38342,28 @@
 </file>
 
 <file path=customXml/item4.xml><?xml version="1.0" encoding="utf-8"?>
-<?mso-contentType ?>
-<FormTemplates xmlns="http://schemas.microsoft.com/sharepoint/v3/contenttype/forms">
-  <Display>DocumentLibraryForm</Display>
-  <Edit>DocumentLibraryForm</Edit>
-  <New>DocumentLibraryForm</New>
-</FormTemplates>
+<p:properties xmlns:p="http://schemas.microsoft.com/office/2006/metadata/properties" xmlns:xsi="http://www.w3.org/2001/XMLSchema-instance" xmlns:pc="http://schemas.microsoft.com/office/infopath/2007/PartnerControls">
+  <documentManagement/>
+</p:properties>
 </file>
 
 <file path=customXml/item5.xml><?xml version="1.0" encoding="utf-8"?>
-<go:gDocsCustomXmlDataStorage xmlns:go="http://customooxmlschemas.google.com/" xmlns:r="http://schemas.openxmlformats.org/officeDocument/2006/relationships">
-  <go:docsCustomData xmlns:go="http://customooxmlschemas.google.com/" roundtripDataSignature="AMtx7mgWWkmUJNS/I2y6o9ssCU9RdZMuDQ==">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</go:docsCustomData>
-</go:gDocsCustomXmlDataStorage>
+<b:Sources xmlns:b="http://schemas.openxmlformats.org/officeDocument/2006/bibliography" xmlns="http://schemas.openxmlformats.org/officeDocument/2006/bibliography" SelectedStyle="\APASixthEditionOfficeOnline.xsl" StyleName="APA" Version="6"/>
 </file>
 
 <file path=customXml/itemProps1.xml><?xml version="1.0" encoding="utf-8"?>
-<ds:datastoreItem xmlns:ds="http://schemas.openxmlformats.org/officeDocument/2006/customXml" ds:itemID="{34EBA6E7-41B4-415E-99CF-8F77AC4711A5}">
+<ds:datastoreItem xmlns:ds="http://schemas.openxmlformats.org/officeDocument/2006/customXml" ds:itemID="{11111111-1234-1234-1234-123412341234}">
   <ds:schemaRefs>
-    <ds:schemaRef ds:uri="http://www.w3.org/XML/1998/namespace"/>
-    <ds:schemaRef ds:uri="http://schemas.microsoft.com/office/infopath/2007/PartnerControls"/>
-    <ds:schemaRef ds:uri="http://purl.org/dc/dcmitype/"/>
-    <ds:schemaRef ds:uri="http://schemas.microsoft.com/office/2006/documentManagement/types"/>
-    <ds:schemaRef ds:uri="http://purl.org/dc/elements/1.1/"/>
-    <ds:schemaRef ds:uri="http://purl.org/dc/terms/"/>
-    <ds:schemaRef ds:uri="http://schemas.openxmlformats.org/package/2006/metadata/core-properties"/>
-    <ds:schemaRef ds:uri="3fe11445-0205-481a-9158-5c9304776d5d"/>
-    <ds:schemaRef ds:uri="47baa55b-c1b3-48c1-b6a3-86ad23a766f3"/>
-    <ds:schemaRef ds:uri="http://schemas.microsoft.com/office/2006/metadata/properties"/>
+    <ds:schemaRef ds:uri="http://customooxmlschemas.google.com/"/>
+    <ds:schemaRef ds:uri="http://schemas.openxmlformats.org/officeDocument/2006/relationships"/>
   </ds:schemaRefs>
 </ds:datastoreItem>
 </file>
 
 <file path=customXml/itemProps2.xml><?xml version="1.0" encoding="utf-8"?>
-<ds:datastoreItem xmlns:ds="http://schemas.openxmlformats.org/officeDocument/2006/customXml" ds:itemID="{B2C5950A-41E1-4ACA-A26C-45817ECDE220}">
+<ds:datastoreItem xmlns:ds="http://schemas.openxmlformats.org/officeDocument/2006/customXml" ds:itemID="{156500C8-BC88-4C38-B98C-F85D8D3FC72C}">
   <ds:schemaRefs>
-    <ds:schemaRef ds:uri="http://schemas.openxmlformats.org/officeDocument/2006/bibliography"/>
+    <ds:schemaRef ds:uri="http://schemas.microsoft.com/sharepoint/v3/contenttype/forms"/>
   </ds:schemaRefs>
 </ds:datastoreItem>
 </file>
@@ -35964,18 +38388,18 @@
 </file>
 
 <file path=customXml/itemProps4.xml><?xml version="1.0" encoding="utf-8"?>
-<ds:datastoreItem xmlns:ds="http://schemas.openxmlformats.org/officeDocument/2006/customXml" ds:itemID="{156500C8-BC88-4C38-B98C-F85D8D3FC72C}">
+<ds:datastoreItem xmlns:ds="http://schemas.openxmlformats.org/officeDocument/2006/customXml" ds:itemID="{34EBA6E7-41B4-415E-99CF-8F77AC4711A5}">
   <ds:schemaRefs>
-    <ds:schemaRef ds:uri="http://schemas.microsoft.com/sharepoint/v3/contenttype/forms"/>
+    <ds:schemaRef ds:uri="http://schemas.microsoft.com/office/2006/metadata/properties"/>
+    <ds:schemaRef ds:uri="http://schemas.microsoft.com/office/infopath/2007/PartnerControls"/>
   </ds:schemaRefs>
 </ds:datastoreItem>
 </file>
 
 <file path=customXml/itemProps5.xml><?xml version="1.0" encoding="utf-8"?>
-<ds:datastoreItem xmlns:ds="http://schemas.openxmlformats.org/officeDocument/2006/customXml" ds:itemID="{11111111-1234-1234-1234-123412341234}">
+<ds:datastoreItem xmlns:ds="http://schemas.openxmlformats.org/officeDocument/2006/customXml" ds:itemID="{B2C5950A-41E1-4ACA-A26C-45817ECDE220}">
   <ds:schemaRefs>
-    <ds:schemaRef ds:uri="http://customooxmlschemas.google.com/"/>
-    <ds:schemaRef ds:uri="http://schemas.openxmlformats.org/officeDocument/2006/relationships"/>
+    <ds:schemaRef ds:uri="http://schemas.openxmlformats.org/officeDocument/2006/bibliography"/>
   </ds:schemaRefs>
 </ds:datastoreItem>
 </file>
</xml_diff>

<commit_message>
pdf version of final report added
</commit_message>
<xml_diff>
--- a/Reports/AIML-Capstone-CV1-InterimReport - V1.1.docx
+++ b/Reports/AIML-Capstone-CV1-InterimReport - V1.1.docx
@@ -574,7 +574,7 @@
             <w:rPr>
               <w:rFonts w:asciiTheme="minorHAnsi" w:eastAsiaTheme="minorEastAsia" w:hAnsiTheme="minorHAnsi" w:cstheme="minorBidi"/>
               <w:noProof/>
-              <w:lang w:eastAsia="en-US"/>
+              <w:lang w:val="en-IN"/>
             </w:rPr>
           </w:pPr>
           <w:r>
@@ -595,7 +595,7 @@
             </w:rPr>
             <w:fldChar w:fldCharType="separate"/>
           </w:r>
-          <w:hyperlink w:anchor="_Toc105091487" w:history="1">
+          <w:hyperlink w:anchor="_Toc105233814" w:history="1">
             <w:r>
               <w:rPr>
                 <w:rStyle w:val="Hyperlink"/>
@@ -609,7 +609,7 @@
               <w:rPr>
                 <w:rFonts w:asciiTheme="minorHAnsi" w:eastAsiaTheme="minorEastAsia" w:hAnsiTheme="minorHAnsi" w:cstheme="minorBidi"/>
                 <w:noProof/>
-                <w:lang w:eastAsia="en-US"/>
+                <w:lang w:val="en-IN"/>
               </w:rPr>
               <w:tab/>
             </w:r>
@@ -620,7 +620,7 @@
                 <w:b/>
                 <w:noProof/>
               </w:rPr>
-              <w:t>Problem statement, Data and findings</w:t>
+              <w:t>Problem statement, Data, and findings</w:t>
             </w:r>
             <w:r>
               <w:rPr>
@@ -641,7 +641,7 @@
                 <w:noProof/>
                 <w:webHidden/>
               </w:rPr>
-              <w:instrText xml:space="preserve"> PAGEREF _Toc105091487 \h </w:instrText>
+              <w:instrText xml:space="preserve"> PAGEREF _Toc105233814 \h </w:instrText>
             </w:r>
             <w:r>
               <w:rPr>
@@ -681,10 +681,10 @@
             <w:rPr>
               <w:rFonts w:asciiTheme="minorHAnsi" w:eastAsiaTheme="minorEastAsia" w:hAnsiTheme="minorHAnsi" w:cstheme="minorBidi"/>
               <w:noProof/>
-              <w:lang w:eastAsia="en-US"/>
+              <w:lang w:val="en-IN"/>
             </w:rPr>
           </w:pPr>
-          <w:hyperlink w:anchor="_Toc105091488" w:history="1">
+          <w:hyperlink w:anchor="_Toc105233815" w:history="1">
             <w:r>
               <w:rPr>
                 <w:rStyle w:val="Hyperlink"/>
@@ -727,7 +727,7 @@
                 <w:noProof/>
                 <w:webHidden/>
               </w:rPr>
-              <w:instrText xml:space="preserve"> PAGEREF _Toc105091488 \h </w:instrText>
+              <w:instrText xml:space="preserve"> PAGEREF _Toc105233815 \h </w:instrText>
             </w:r>
             <w:r>
               <w:rPr>
@@ -767,10 +767,10 @@
             <w:rPr>
               <w:rFonts w:asciiTheme="minorHAnsi" w:eastAsiaTheme="minorEastAsia" w:hAnsiTheme="minorHAnsi" w:cstheme="minorBidi"/>
               <w:noProof/>
-              <w:lang w:eastAsia="en-US"/>
+              <w:lang w:val="en-IN"/>
             </w:rPr>
           </w:pPr>
-          <w:hyperlink w:anchor="_Toc105091489" w:history="1">
+          <w:hyperlink w:anchor="_Toc105233816" w:history="1">
             <w:r>
               <w:rPr>
                 <w:rStyle w:val="Hyperlink"/>
@@ -797,7 +797,7 @@
                 <w:noProof/>
                 <w:webHidden/>
               </w:rPr>
-              <w:instrText xml:space="preserve"> PAGEREF _Toc105091489 \h </w:instrText>
+              <w:instrText xml:space="preserve"> PAGEREF _Toc105233816 \h </w:instrText>
             </w:r>
             <w:r>
               <w:rPr>
@@ -837,10 +837,10 @@
             <w:rPr>
               <w:rFonts w:asciiTheme="minorHAnsi" w:eastAsiaTheme="minorEastAsia" w:hAnsiTheme="minorHAnsi" w:cstheme="minorBidi"/>
               <w:noProof/>
-              <w:lang w:eastAsia="en-US"/>
+              <w:lang w:val="en-IN"/>
             </w:rPr>
           </w:pPr>
-          <w:hyperlink w:anchor="_Toc105091490" w:history="1">
+          <w:hyperlink w:anchor="_Toc105233817" w:history="1">
             <w:r>
               <w:rPr>
                 <w:rStyle w:val="Hyperlink"/>
@@ -867,7 +867,7 @@
                 <w:noProof/>
                 <w:webHidden/>
               </w:rPr>
-              <w:instrText xml:space="preserve"> PAGEREF _Toc105091490 \h </w:instrText>
+              <w:instrText xml:space="preserve"> PAGEREF _Toc105233817 \h </w:instrText>
             </w:r>
             <w:r>
               <w:rPr>
@@ -907,10 +907,10 @@
             <w:rPr>
               <w:rFonts w:asciiTheme="minorHAnsi" w:eastAsiaTheme="minorEastAsia" w:hAnsiTheme="minorHAnsi" w:cstheme="minorBidi"/>
               <w:noProof/>
-              <w:lang w:eastAsia="en-US"/>
+              <w:lang w:val="en-IN"/>
             </w:rPr>
           </w:pPr>
-          <w:hyperlink w:anchor="_Toc105091491" w:history="1">
+          <w:hyperlink w:anchor="_Toc105233818" w:history="1">
             <w:r>
               <w:rPr>
                 <w:rStyle w:val="Hyperlink"/>
@@ -937,7 +937,7 @@
                 <w:noProof/>
                 <w:webHidden/>
               </w:rPr>
-              <w:instrText xml:space="preserve"> PAGEREF _Toc105091491 \h </w:instrText>
+              <w:instrText xml:space="preserve"> PAGEREF _Toc105233818 \h </w:instrText>
             </w:r>
             <w:r>
               <w:rPr>
@@ -977,10 +977,10 @@
             <w:rPr>
               <w:rFonts w:asciiTheme="minorHAnsi" w:eastAsiaTheme="minorEastAsia" w:hAnsiTheme="minorHAnsi" w:cstheme="minorBidi"/>
               <w:noProof/>
-              <w:lang w:eastAsia="en-US"/>
+              <w:lang w:val="en-IN"/>
             </w:rPr>
           </w:pPr>
-          <w:hyperlink w:anchor="_Toc105091492" w:history="1">
+          <w:hyperlink w:anchor="_Toc105233819" w:history="1">
             <w:r>
               <w:rPr>
                 <w:rStyle w:val="Hyperlink"/>
@@ -1007,7 +1007,7 @@
                 <w:noProof/>
                 <w:webHidden/>
               </w:rPr>
-              <w:instrText xml:space="preserve"> PAGEREF _Toc105091492 \h </w:instrText>
+              <w:instrText xml:space="preserve"> PAGEREF _Toc105233819 \h </w:instrText>
             </w:r>
             <w:r>
               <w:rPr>
@@ -1047,10 +1047,10 @@
             <w:rPr>
               <w:rFonts w:asciiTheme="minorHAnsi" w:eastAsiaTheme="minorEastAsia" w:hAnsiTheme="minorHAnsi" w:cstheme="minorBidi"/>
               <w:noProof/>
-              <w:lang w:eastAsia="en-US"/>
+              <w:lang w:val="en-IN"/>
             </w:rPr>
           </w:pPr>
-          <w:hyperlink w:anchor="_Toc105091493" w:history="1">
+          <w:hyperlink w:anchor="_Toc105233820" w:history="1">
             <w:r>
               <w:rPr>
                 <w:rStyle w:val="Hyperlink"/>
@@ -1077,7 +1077,7 @@
                 <w:noProof/>
                 <w:webHidden/>
               </w:rPr>
-              <w:instrText xml:space="preserve"> PAGEREF _Toc105091493 \h </w:instrText>
+              <w:instrText xml:space="preserve"> PAGEREF _Toc105233820 \h </w:instrText>
             </w:r>
             <w:r>
               <w:rPr>
@@ -1117,10 +1117,10 @@
             <w:rPr>
               <w:rFonts w:asciiTheme="minorHAnsi" w:eastAsiaTheme="minorEastAsia" w:hAnsiTheme="minorHAnsi" w:cstheme="minorBidi"/>
               <w:noProof/>
-              <w:lang w:eastAsia="en-US"/>
+              <w:lang w:val="en-IN"/>
             </w:rPr>
           </w:pPr>
-          <w:hyperlink w:anchor="_Toc105091494" w:history="1">
+          <w:hyperlink w:anchor="_Toc105233821" w:history="1">
             <w:r>
               <w:rPr>
                 <w:rStyle w:val="Hyperlink"/>
@@ -1155,7 +1155,7 @@
                 <w:noProof/>
                 <w:webHidden/>
               </w:rPr>
-              <w:instrText xml:space="preserve"> PAGEREF _Toc105091494 \h </w:instrText>
+              <w:instrText xml:space="preserve"> PAGEREF _Toc105233821 \h </w:instrText>
             </w:r>
             <w:r>
               <w:rPr>
@@ -1195,10 +1195,10 @@
             <w:rPr>
               <w:rFonts w:asciiTheme="minorHAnsi" w:eastAsiaTheme="minorEastAsia" w:hAnsiTheme="minorHAnsi" w:cstheme="minorBidi"/>
               <w:noProof/>
-              <w:lang w:eastAsia="en-US"/>
+              <w:lang w:val="en-IN"/>
             </w:rPr>
           </w:pPr>
-          <w:hyperlink w:anchor="_Toc105091495" w:history="1">
+          <w:hyperlink w:anchor="_Toc105233822" w:history="1">
             <w:r>
               <w:rPr>
                 <w:rStyle w:val="Hyperlink"/>
@@ -1226,7 +1226,7 @@
                 <w:noProof/>
                 <w:webHidden/>
               </w:rPr>
-              <w:instrText xml:space="preserve"> PAGEREF _Toc105091495 \h </w:instrText>
+              <w:instrText xml:space="preserve"> PAGEREF _Toc105233822 \h </w:instrText>
             </w:r>
             <w:r>
               <w:rPr>
@@ -1267,10 +1267,10 @@
             <w:rPr>
               <w:rFonts w:asciiTheme="minorHAnsi" w:eastAsiaTheme="minorEastAsia" w:hAnsiTheme="minorHAnsi" w:cstheme="minorBidi"/>
               <w:noProof/>
-              <w:lang w:eastAsia="en-US"/>
+              <w:lang w:val="en-IN"/>
             </w:rPr>
           </w:pPr>
-          <w:hyperlink w:anchor="_Toc105091496" w:history="1">
+          <w:hyperlink w:anchor="_Toc105233823" w:history="1">
             <w:r>
               <w:rPr>
                 <w:rStyle w:val="Hyperlink"/>
@@ -1285,7 +1285,7 @@
               <w:rPr>
                 <w:rFonts w:asciiTheme="minorHAnsi" w:eastAsiaTheme="minorEastAsia" w:hAnsiTheme="minorHAnsi" w:cstheme="minorBidi"/>
                 <w:noProof/>
-                <w:lang w:eastAsia="en-US"/>
+                <w:lang w:val="en-IN"/>
               </w:rPr>
               <w:tab/>
             </w:r>
@@ -1318,7 +1318,7 @@
                 <w:noProof/>
                 <w:webHidden/>
               </w:rPr>
-              <w:instrText xml:space="preserve"> PAGEREF _Toc105091496 \h </w:instrText>
+              <w:instrText xml:space="preserve"> PAGEREF _Toc105233823 \h </w:instrText>
             </w:r>
             <w:r>
               <w:rPr>
@@ -1358,10 +1358,10 @@
             <w:rPr>
               <w:rFonts w:asciiTheme="minorHAnsi" w:eastAsiaTheme="minorEastAsia" w:hAnsiTheme="minorHAnsi" w:cstheme="minorBidi"/>
               <w:noProof/>
-              <w:lang w:eastAsia="en-US"/>
+              <w:lang w:val="en-IN"/>
             </w:rPr>
           </w:pPr>
-          <w:hyperlink w:anchor="_Toc105091497" w:history="1">
+          <w:hyperlink w:anchor="_Toc105233824" w:history="1">
             <w:r>
               <w:rPr>
                 <w:rStyle w:val="Hyperlink"/>
@@ -1389,7 +1389,7 @@
                 <w:noProof/>
                 <w:webHidden/>
               </w:rPr>
-              <w:instrText xml:space="preserve"> PAGEREF _Toc105091497 \h </w:instrText>
+              <w:instrText xml:space="preserve"> PAGEREF _Toc105233824 \h </w:instrText>
             </w:r>
             <w:r>
               <w:rPr>
@@ -1429,10 +1429,10 @@
             <w:rPr>
               <w:rFonts w:asciiTheme="minorHAnsi" w:eastAsiaTheme="minorEastAsia" w:hAnsiTheme="minorHAnsi" w:cstheme="minorBidi"/>
               <w:noProof/>
-              <w:lang w:eastAsia="en-US"/>
+              <w:lang w:val="en-IN"/>
             </w:rPr>
           </w:pPr>
-          <w:hyperlink w:anchor="_Toc105091498" w:history="1">
+          <w:hyperlink w:anchor="_Toc105233825" w:history="1">
             <w:r>
               <w:rPr>
                 <w:rStyle w:val="Hyperlink"/>
@@ -1460,7 +1460,7 @@
                 <w:noProof/>
                 <w:webHidden/>
               </w:rPr>
-              <w:instrText xml:space="preserve"> PAGEREF _Toc105091498 \h </w:instrText>
+              <w:instrText xml:space="preserve"> PAGEREF _Toc105233825 \h </w:instrText>
             </w:r>
             <w:r>
               <w:rPr>
@@ -1500,10 +1500,10 @@
             <w:rPr>
               <w:rFonts w:asciiTheme="minorHAnsi" w:eastAsiaTheme="minorEastAsia" w:hAnsiTheme="minorHAnsi" w:cstheme="minorBidi"/>
               <w:noProof/>
-              <w:lang w:eastAsia="en-US"/>
+              <w:lang w:val="en-IN"/>
             </w:rPr>
           </w:pPr>
-          <w:hyperlink w:anchor="_Toc105091499" w:history="1">
+          <w:hyperlink w:anchor="_Toc105233826" w:history="1">
             <w:r>
               <w:rPr>
                 <w:rStyle w:val="Hyperlink"/>
@@ -1539,7 +1539,7 @@
                 <w:noProof/>
                 <w:webHidden/>
               </w:rPr>
-              <w:instrText xml:space="preserve"> PAGEREF _Toc105091499 \h </w:instrText>
+              <w:instrText xml:space="preserve"> PAGEREF _Toc105233826 \h </w:instrText>
             </w:r>
             <w:r>
               <w:rPr>
@@ -1579,10 +1579,10 @@
             <w:rPr>
               <w:rFonts w:asciiTheme="minorHAnsi" w:eastAsiaTheme="minorEastAsia" w:hAnsiTheme="minorHAnsi" w:cstheme="minorBidi"/>
               <w:noProof/>
-              <w:lang w:eastAsia="en-US"/>
+              <w:lang w:val="en-IN"/>
             </w:rPr>
           </w:pPr>
-          <w:hyperlink w:anchor="_Toc105091500" w:history="1">
+          <w:hyperlink w:anchor="_Toc105233827" w:history="1">
             <w:r>
               <w:rPr>
                 <w:rStyle w:val="Hyperlink"/>
@@ -1610,7 +1610,7 @@
                 <w:noProof/>
                 <w:webHidden/>
               </w:rPr>
-              <w:instrText xml:space="preserve"> PAGEREF _Toc105091500 \h </w:instrText>
+              <w:instrText xml:space="preserve"> PAGEREF _Toc105233827 \h </w:instrText>
             </w:r>
             <w:r>
               <w:rPr>
@@ -1651,10 +1651,10 @@
             <w:rPr>
               <w:rFonts w:asciiTheme="minorHAnsi" w:eastAsiaTheme="minorEastAsia" w:hAnsiTheme="minorHAnsi" w:cstheme="minorBidi"/>
               <w:noProof/>
-              <w:lang w:eastAsia="en-US"/>
+              <w:lang w:val="en-IN"/>
             </w:rPr>
           </w:pPr>
-          <w:hyperlink w:anchor="_Toc105091501" w:history="1">
+          <w:hyperlink w:anchor="_Toc105233828" w:history="1">
             <w:r>
               <w:rPr>
                 <w:rStyle w:val="Hyperlink"/>
@@ -1669,7 +1669,7 @@
               <w:rPr>
                 <w:rFonts w:asciiTheme="minorHAnsi" w:eastAsiaTheme="minorEastAsia" w:hAnsiTheme="minorHAnsi" w:cstheme="minorBidi"/>
                 <w:noProof/>
-                <w:lang w:eastAsia="en-US"/>
+                <w:lang w:val="en-IN"/>
               </w:rPr>
               <w:tab/>
             </w:r>
@@ -1702,7 +1702,7 @@
                 <w:noProof/>
                 <w:webHidden/>
               </w:rPr>
-              <w:instrText xml:space="preserve"> PAGEREF _Toc105091501 \h </w:instrText>
+              <w:instrText xml:space="preserve"> PAGEREF _Toc105233828 \h </w:instrText>
             </w:r>
             <w:r>
               <w:rPr>
@@ -1742,10 +1742,10 @@
             <w:rPr>
               <w:rFonts w:asciiTheme="minorHAnsi" w:eastAsiaTheme="minorEastAsia" w:hAnsiTheme="minorHAnsi" w:cstheme="minorBidi"/>
               <w:noProof/>
-              <w:lang w:eastAsia="en-US"/>
+              <w:lang w:val="en-IN"/>
             </w:rPr>
           </w:pPr>
-          <w:hyperlink w:anchor="_Toc105091502" w:history="1">
+          <w:hyperlink w:anchor="_Toc105233829" w:history="1">
             <w:r>
               <w:rPr>
                 <w:rStyle w:val="Hyperlink"/>
@@ -1773,7 +1773,7 @@
                 <w:noProof/>
                 <w:webHidden/>
               </w:rPr>
-              <w:instrText xml:space="preserve"> PAGEREF _Toc105091502 \h </w:instrText>
+              <w:instrText xml:space="preserve"> PAGEREF _Toc105233829 \h </w:instrText>
             </w:r>
             <w:r>
               <w:rPr>
@@ -1813,10 +1813,10 @@
             <w:rPr>
               <w:rFonts w:asciiTheme="minorHAnsi" w:eastAsiaTheme="minorEastAsia" w:hAnsiTheme="minorHAnsi" w:cstheme="minorBidi"/>
               <w:noProof/>
-              <w:lang w:eastAsia="en-US"/>
+              <w:lang w:val="en-IN"/>
             </w:rPr>
           </w:pPr>
-          <w:hyperlink w:anchor="_Toc105091503" w:history="1">
+          <w:hyperlink w:anchor="_Toc105233830" w:history="1">
             <w:r>
               <w:rPr>
                 <w:rStyle w:val="Hyperlink"/>
@@ -1844,7 +1844,7 @@
                 <w:noProof/>
                 <w:webHidden/>
               </w:rPr>
-              <w:instrText xml:space="preserve"> PAGEREF _Toc105091503 \h </w:instrText>
+              <w:instrText xml:space="preserve"> PAGEREF _Toc105233830 \h </w:instrText>
             </w:r>
             <w:r>
               <w:rPr>
@@ -1885,10 +1885,10 @@
             <w:rPr>
               <w:rFonts w:asciiTheme="minorHAnsi" w:eastAsiaTheme="minorEastAsia" w:hAnsiTheme="minorHAnsi" w:cstheme="minorBidi"/>
               <w:noProof/>
-              <w:lang w:eastAsia="en-US"/>
+              <w:lang w:val="en-IN"/>
             </w:rPr>
           </w:pPr>
-          <w:hyperlink w:anchor="_Toc105091504" w:history="1">
+          <w:hyperlink w:anchor="_Toc105233831" w:history="1">
             <w:r>
               <w:rPr>
                 <w:rStyle w:val="Hyperlink"/>
@@ -1903,7 +1903,7 @@
               <w:rPr>
                 <w:rFonts w:asciiTheme="minorHAnsi" w:eastAsiaTheme="minorEastAsia" w:hAnsiTheme="minorHAnsi" w:cstheme="minorBidi"/>
                 <w:noProof/>
-                <w:lang w:eastAsia="en-US"/>
+                <w:lang w:val="en-IN"/>
               </w:rPr>
               <w:tab/>
             </w:r>
@@ -1936,7 +1936,7 @@
                 <w:noProof/>
                 <w:webHidden/>
               </w:rPr>
-              <w:instrText xml:space="preserve"> PAGEREF _Toc105091504 \h </w:instrText>
+              <w:instrText xml:space="preserve"> PAGEREF _Toc105233831 \h </w:instrText>
             </w:r>
             <w:r>
               <w:rPr>
@@ -1977,10 +1977,10 @@
             <w:rPr>
               <w:rFonts w:asciiTheme="minorHAnsi" w:eastAsiaTheme="minorEastAsia" w:hAnsiTheme="minorHAnsi" w:cstheme="minorBidi"/>
               <w:noProof/>
-              <w:lang w:eastAsia="en-US"/>
+              <w:lang w:val="en-IN"/>
             </w:rPr>
           </w:pPr>
-          <w:hyperlink w:anchor="_Toc105091507" w:history="1">
+          <w:hyperlink w:anchor="_Toc105233834" w:history="1">
             <w:r>
               <w:rPr>
                 <w:rStyle w:val="Hyperlink"/>
@@ -1993,7 +1993,7 @@
               <w:rPr>
                 <w:rFonts w:asciiTheme="minorHAnsi" w:eastAsiaTheme="minorEastAsia" w:hAnsiTheme="minorHAnsi" w:cstheme="minorBidi"/>
                 <w:noProof/>
-                <w:lang w:eastAsia="en-US"/>
+                <w:lang w:val="en-IN"/>
               </w:rPr>
               <w:tab/>
             </w:r>
@@ -2024,7 +2024,7 @@
                 <w:noProof/>
                 <w:webHidden/>
               </w:rPr>
-              <w:instrText xml:space="preserve"> PAGEREF _Toc105091507 \h </w:instrText>
+              <w:instrText xml:space="preserve"> PAGEREF _Toc105233834 \h </w:instrText>
             </w:r>
             <w:r>
               <w:rPr>
@@ -2065,10 +2065,10 @@
             <w:rPr>
               <w:rFonts w:asciiTheme="minorHAnsi" w:eastAsiaTheme="minorEastAsia" w:hAnsiTheme="minorHAnsi" w:cstheme="minorBidi"/>
               <w:noProof/>
-              <w:lang w:eastAsia="en-US"/>
+              <w:lang w:val="en-IN"/>
             </w:rPr>
           </w:pPr>
-          <w:hyperlink w:anchor="_Toc105091508" w:history="1">
+          <w:hyperlink w:anchor="_Toc105233835" w:history="1">
             <w:r>
               <w:rPr>
                 <w:rStyle w:val="Hyperlink"/>
@@ -2081,7 +2081,7 @@
               <w:rPr>
                 <w:rFonts w:asciiTheme="minorHAnsi" w:eastAsiaTheme="minorEastAsia" w:hAnsiTheme="minorHAnsi" w:cstheme="minorBidi"/>
                 <w:noProof/>
-                <w:lang w:eastAsia="en-US"/>
+                <w:lang w:val="en-IN"/>
               </w:rPr>
               <w:tab/>
             </w:r>
@@ -2112,7 +2112,7 @@
                 <w:noProof/>
                 <w:webHidden/>
               </w:rPr>
-              <w:instrText xml:space="preserve"> PAGEREF _Toc105091508 \h </w:instrText>
+              <w:instrText xml:space="preserve"> PAGEREF _Toc105233835 \h </w:instrText>
             </w:r>
             <w:r>
               <w:rPr>
@@ -2153,10 +2153,10 @@
             <w:rPr>
               <w:rFonts w:asciiTheme="minorHAnsi" w:eastAsiaTheme="minorEastAsia" w:hAnsiTheme="minorHAnsi" w:cstheme="minorBidi"/>
               <w:noProof/>
-              <w:lang w:eastAsia="en-US"/>
+              <w:lang w:val="en-IN"/>
             </w:rPr>
           </w:pPr>
-          <w:hyperlink w:anchor="_Toc105091509" w:history="1">
+          <w:hyperlink w:anchor="_Toc105233836" w:history="1">
             <w:r>
               <w:rPr>
                 <w:rStyle w:val="Hyperlink"/>
@@ -2169,7 +2169,7 @@
               <w:rPr>
                 <w:rFonts w:asciiTheme="minorHAnsi" w:eastAsiaTheme="minorEastAsia" w:hAnsiTheme="minorHAnsi" w:cstheme="minorBidi"/>
                 <w:noProof/>
-                <w:lang w:eastAsia="en-US"/>
+                <w:lang w:val="en-IN"/>
               </w:rPr>
               <w:tab/>
             </w:r>
@@ -2200,7 +2200,7 @@
                 <w:noProof/>
                 <w:webHidden/>
               </w:rPr>
-              <w:instrText xml:space="preserve"> PAGEREF _Toc105091509 \h </w:instrText>
+              <w:instrText xml:space="preserve"> PAGEREF _Toc105233836 \h </w:instrText>
             </w:r>
             <w:r>
               <w:rPr>
@@ -2241,10 +2241,10 @@
             <w:rPr>
               <w:rFonts w:asciiTheme="minorHAnsi" w:eastAsiaTheme="minorEastAsia" w:hAnsiTheme="minorHAnsi" w:cstheme="minorBidi"/>
               <w:noProof/>
-              <w:lang w:eastAsia="en-US"/>
+              <w:lang w:val="en-IN"/>
             </w:rPr>
           </w:pPr>
-          <w:hyperlink w:anchor="_Toc105091510" w:history="1">
+          <w:hyperlink w:anchor="_Toc105233837" w:history="1">
             <w:r>
               <w:rPr>
                 <w:rStyle w:val="Hyperlink"/>
@@ -2256,7 +2256,7 @@
               <w:rPr>
                 <w:rFonts w:asciiTheme="minorHAnsi" w:eastAsiaTheme="minorEastAsia" w:hAnsiTheme="minorHAnsi" w:cstheme="minorBidi"/>
                 <w:noProof/>
-                <w:lang w:eastAsia="en-US"/>
+                <w:lang w:val="en-IN"/>
               </w:rPr>
               <w:tab/>
             </w:r>
@@ -2286,7 +2286,7 @@
                 <w:noProof/>
                 <w:webHidden/>
               </w:rPr>
-              <w:instrText xml:space="preserve"> PAGEREF _Toc105091510 \h </w:instrText>
+              <w:instrText xml:space="preserve"> PAGEREF _Toc105233837 \h </w:instrText>
             </w:r>
             <w:r>
               <w:rPr>
@@ -2327,10 +2327,10 @@
             <w:rPr>
               <w:rFonts w:asciiTheme="minorHAnsi" w:eastAsiaTheme="minorEastAsia" w:hAnsiTheme="minorHAnsi" w:cstheme="minorBidi"/>
               <w:noProof/>
-              <w:lang w:eastAsia="en-US"/>
+              <w:lang w:val="en-IN"/>
             </w:rPr>
           </w:pPr>
-          <w:hyperlink w:anchor="_Toc105091511" w:history="1">
+          <w:hyperlink w:anchor="_Toc105233838" w:history="1">
             <w:r>
               <w:rPr>
                 <w:rStyle w:val="Hyperlink"/>
@@ -2344,7 +2344,7 @@
               <w:rPr>
                 <w:rFonts w:asciiTheme="minorHAnsi" w:eastAsiaTheme="minorEastAsia" w:hAnsiTheme="minorHAnsi" w:cstheme="minorBidi"/>
                 <w:noProof/>
-                <w:lang w:eastAsia="en-US"/>
+                <w:lang w:val="en-IN"/>
               </w:rPr>
               <w:tab/>
             </w:r>
@@ -2376,7 +2376,7 @@
                 <w:noProof/>
                 <w:webHidden/>
               </w:rPr>
-              <w:instrText xml:space="preserve"> PAGEREF _Toc105091511 \h </w:instrText>
+              <w:instrText xml:space="preserve"> PAGEREF _Toc105233838 \h </w:instrText>
             </w:r>
             <w:r>
               <w:rPr>
@@ -2396,7 +2396,7 @@
                 <w:noProof/>
                 <w:webHidden/>
               </w:rPr>
-              <w:t>27</w:t>
+              <w:t>28</w:t>
             </w:r>
             <w:r>
               <w:rPr>
@@ -2417,10 +2417,10 @@
             <w:rPr>
               <w:rFonts w:asciiTheme="minorHAnsi" w:eastAsiaTheme="minorEastAsia" w:hAnsiTheme="minorHAnsi" w:cstheme="minorBidi"/>
               <w:noProof/>
-              <w:lang w:eastAsia="en-US"/>
+              <w:lang w:val="en-IN"/>
             </w:rPr>
           </w:pPr>
-          <w:hyperlink w:anchor="_Toc105091515" w:history="1">
+          <w:hyperlink w:anchor="_Toc105233842" w:history="1">
             <w:r>
               <w:rPr>
                 <w:rStyle w:val="Hyperlink"/>
@@ -2433,7 +2433,7 @@
               <w:rPr>
                 <w:rFonts w:asciiTheme="minorHAnsi" w:eastAsiaTheme="minorEastAsia" w:hAnsiTheme="minorHAnsi" w:cstheme="minorBidi"/>
                 <w:noProof/>
-                <w:lang w:eastAsia="en-US"/>
+                <w:lang w:val="en-IN"/>
               </w:rPr>
               <w:tab/>
             </w:r>
@@ -2464,7 +2464,7 @@
                 <w:noProof/>
                 <w:webHidden/>
               </w:rPr>
-              <w:instrText xml:space="preserve"> PAGEREF _Toc105091515 \h </w:instrText>
+              <w:instrText xml:space="preserve"> PAGEREF _Toc105233842 \h </w:instrText>
             </w:r>
             <w:r>
               <w:rPr>
@@ -2505,10 +2505,10 @@
             <w:rPr>
               <w:rFonts w:asciiTheme="minorHAnsi" w:eastAsiaTheme="minorEastAsia" w:hAnsiTheme="minorHAnsi" w:cstheme="minorBidi"/>
               <w:noProof/>
-              <w:lang w:eastAsia="en-US"/>
+              <w:lang w:val="en-IN"/>
             </w:rPr>
           </w:pPr>
-          <w:hyperlink w:anchor="_Toc105091516" w:history="1">
+          <w:hyperlink w:anchor="_Toc105233843" w:history="1">
             <w:r>
               <w:rPr>
                 <w:rStyle w:val="Hyperlink"/>
@@ -2521,7 +2521,7 @@
               <w:rPr>
                 <w:rFonts w:asciiTheme="minorHAnsi" w:eastAsiaTheme="minorEastAsia" w:hAnsiTheme="minorHAnsi" w:cstheme="minorBidi"/>
                 <w:noProof/>
-                <w:lang w:eastAsia="en-US"/>
+                <w:lang w:val="en-IN"/>
               </w:rPr>
               <w:tab/>
             </w:r>
@@ -2552,7 +2552,7 @@
                 <w:noProof/>
                 <w:webHidden/>
               </w:rPr>
-              <w:instrText xml:space="preserve"> PAGEREF _Toc105091516 \h </w:instrText>
+              <w:instrText xml:space="preserve"> PAGEREF _Toc105233843 \h </w:instrText>
             </w:r>
             <w:r>
               <w:rPr>
@@ -2593,10 +2593,10 @@
             <w:rPr>
               <w:rFonts w:asciiTheme="minorHAnsi" w:eastAsiaTheme="minorEastAsia" w:hAnsiTheme="minorHAnsi" w:cstheme="minorBidi"/>
               <w:noProof/>
-              <w:lang w:eastAsia="en-US"/>
+              <w:lang w:val="en-IN"/>
             </w:rPr>
           </w:pPr>
-          <w:hyperlink w:anchor="_Toc105091517" w:history="1">
+          <w:hyperlink w:anchor="_Toc105233844" w:history="1">
             <w:r>
               <w:rPr>
                 <w:rStyle w:val="Hyperlink"/>
@@ -2609,7 +2609,7 @@
               <w:rPr>
                 <w:rFonts w:asciiTheme="minorHAnsi" w:eastAsiaTheme="minorEastAsia" w:hAnsiTheme="minorHAnsi" w:cstheme="minorBidi"/>
                 <w:noProof/>
-                <w:lang w:eastAsia="en-US"/>
+                <w:lang w:val="en-IN"/>
               </w:rPr>
               <w:tab/>
             </w:r>
@@ -2640,7 +2640,7 @@
                 <w:noProof/>
                 <w:webHidden/>
               </w:rPr>
-              <w:instrText xml:space="preserve"> PAGEREF _Toc105091517 \h </w:instrText>
+              <w:instrText xml:space="preserve"> PAGEREF _Toc105233844 \h </w:instrText>
             </w:r>
             <w:r>
               <w:rPr>
@@ -2681,10 +2681,10 @@
             <w:rPr>
               <w:rFonts w:asciiTheme="minorHAnsi" w:eastAsiaTheme="minorEastAsia" w:hAnsiTheme="minorHAnsi" w:cstheme="minorBidi"/>
               <w:noProof/>
-              <w:lang w:eastAsia="en-US"/>
+              <w:lang w:val="en-IN"/>
             </w:rPr>
           </w:pPr>
-          <w:hyperlink w:anchor="_Toc105091518" w:history="1">
+          <w:hyperlink w:anchor="_Toc105233845" w:history="1">
             <w:r>
               <w:rPr>
                 <w:rStyle w:val="Hyperlink"/>
@@ -2696,7 +2696,7 @@
               <w:rPr>
                 <w:rFonts w:asciiTheme="minorHAnsi" w:eastAsiaTheme="minorEastAsia" w:hAnsiTheme="minorHAnsi" w:cstheme="minorBidi"/>
                 <w:noProof/>
-                <w:lang w:eastAsia="en-US"/>
+                <w:lang w:val="en-IN"/>
               </w:rPr>
               <w:tab/>
             </w:r>
@@ -2726,7 +2726,7 @@
                 <w:noProof/>
                 <w:webHidden/>
               </w:rPr>
-              <w:instrText xml:space="preserve"> PAGEREF _Toc105091518 \h </w:instrText>
+              <w:instrText xml:space="preserve"> PAGEREF _Toc105233845 \h </w:instrText>
             </w:r>
             <w:r>
               <w:rPr>
@@ -2767,10 +2767,10 @@
             <w:rPr>
               <w:rFonts w:asciiTheme="minorHAnsi" w:eastAsiaTheme="minorEastAsia" w:hAnsiTheme="minorHAnsi" w:cstheme="minorBidi"/>
               <w:noProof/>
-              <w:lang w:eastAsia="en-US"/>
+              <w:lang w:val="en-IN"/>
             </w:rPr>
           </w:pPr>
-          <w:hyperlink w:anchor="_Toc105091519" w:history="1">
+          <w:hyperlink w:anchor="_Toc105233846" w:history="1">
             <w:r>
               <w:rPr>
                 <w:rStyle w:val="Hyperlink"/>
@@ -2782,7 +2782,7 @@
               <w:rPr>
                 <w:rFonts w:asciiTheme="minorHAnsi" w:eastAsiaTheme="minorEastAsia" w:hAnsiTheme="minorHAnsi" w:cstheme="minorBidi"/>
                 <w:noProof/>
-                <w:lang w:eastAsia="en-US"/>
+                <w:lang w:val="en-IN"/>
               </w:rPr>
               <w:tab/>
             </w:r>
@@ -2812,7 +2812,7 @@
                 <w:noProof/>
                 <w:webHidden/>
               </w:rPr>
-              <w:instrText xml:space="preserve"> PAGEREF _Toc105091519 \h </w:instrText>
+              <w:instrText xml:space="preserve"> PAGEREF _Toc105233846 \h </w:instrText>
             </w:r>
             <w:r>
               <w:rPr>
@@ -2853,10 +2853,10 @@
             <w:rPr>
               <w:rFonts w:asciiTheme="minorHAnsi" w:eastAsiaTheme="minorEastAsia" w:hAnsiTheme="minorHAnsi" w:cstheme="minorBidi"/>
               <w:noProof/>
-              <w:lang w:eastAsia="en-US"/>
+              <w:lang w:val="en-IN"/>
             </w:rPr>
           </w:pPr>
-          <w:hyperlink w:anchor="_Toc105091520" w:history="1">
+          <w:hyperlink w:anchor="_Toc105233847" w:history="1">
             <w:r>
               <w:rPr>
                 <w:rStyle w:val="Hyperlink"/>
@@ -2868,7 +2868,7 @@
               <w:rPr>
                 <w:rFonts w:asciiTheme="minorHAnsi" w:eastAsiaTheme="minorEastAsia" w:hAnsiTheme="minorHAnsi" w:cstheme="minorBidi"/>
                 <w:noProof/>
-                <w:lang w:eastAsia="en-US"/>
+                <w:lang w:val="en-IN"/>
               </w:rPr>
               <w:tab/>
             </w:r>
@@ -2898,7 +2898,7 @@
                 <w:noProof/>
                 <w:webHidden/>
               </w:rPr>
-              <w:instrText xml:space="preserve"> PAGEREF _Toc105091520 \h </w:instrText>
+              <w:instrText xml:space="preserve"> PAGEREF _Toc105233847 \h </w:instrText>
             </w:r>
             <w:r>
               <w:rPr>
@@ -2939,10 +2939,10 @@
             <w:rPr>
               <w:rFonts w:asciiTheme="minorHAnsi" w:eastAsiaTheme="minorEastAsia" w:hAnsiTheme="minorHAnsi" w:cstheme="minorBidi"/>
               <w:noProof/>
-              <w:lang w:eastAsia="en-US"/>
+              <w:lang w:val="en-IN"/>
             </w:rPr>
           </w:pPr>
-          <w:hyperlink w:anchor="_Toc105091521" w:history="1">
+          <w:hyperlink w:anchor="_Toc105233848" w:history="1">
             <w:r>
               <w:rPr>
                 <w:rStyle w:val="Hyperlink"/>
@@ -2954,7 +2954,7 @@
               <w:rPr>
                 <w:rFonts w:asciiTheme="minorHAnsi" w:eastAsiaTheme="minorEastAsia" w:hAnsiTheme="minorHAnsi" w:cstheme="minorBidi"/>
                 <w:noProof/>
-                <w:lang w:eastAsia="en-US"/>
+                <w:lang w:val="en-IN"/>
               </w:rPr>
               <w:tab/>
             </w:r>
@@ -2984,7 +2984,7 @@
                 <w:noProof/>
                 <w:webHidden/>
               </w:rPr>
-              <w:instrText xml:space="preserve"> PAGEREF _Toc105091521 \h </w:instrText>
+              <w:instrText xml:space="preserve"> PAGEREF _Toc105233848 \h </w:instrText>
             </w:r>
             <w:r>
               <w:rPr>
@@ -3025,10 +3025,10 @@
             <w:rPr>
               <w:rFonts w:asciiTheme="minorHAnsi" w:eastAsiaTheme="minorEastAsia" w:hAnsiTheme="minorHAnsi" w:cstheme="minorBidi"/>
               <w:noProof/>
-              <w:lang w:eastAsia="en-US"/>
+              <w:lang w:val="en-IN"/>
             </w:rPr>
           </w:pPr>
-          <w:hyperlink w:anchor="_Toc105091522" w:history="1">
+          <w:hyperlink w:anchor="_Toc105233849" w:history="1">
             <w:r>
               <w:rPr>
                 <w:rStyle w:val="Hyperlink"/>
@@ -3040,7 +3040,7 @@
               <w:rPr>
                 <w:rFonts w:asciiTheme="minorHAnsi" w:eastAsiaTheme="minorEastAsia" w:hAnsiTheme="minorHAnsi" w:cstheme="minorBidi"/>
                 <w:noProof/>
-                <w:lang w:eastAsia="en-US"/>
+                <w:lang w:val="en-IN"/>
               </w:rPr>
               <w:tab/>
             </w:r>
@@ -3049,7 +3049,7 @@
                 <w:rStyle w:val="Hyperlink"/>
                 <w:noProof/>
               </w:rPr>
-              <w:t>Image Augmentation with Mobile NET:</w:t>
+              <w:t>Image Augmentation with Mobile NET</w:t>
             </w:r>
             <w:r>
               <w:rPr>
@@ -3070,7 +3070,7 @@
                 <w:noProof/>
                 <w:webHidden/>
               </w:rPr>
-              <w:instrText xml:space="preserve"> PAGEREF _Toc105091522 \h </w:instrText>
+              <w:instrText xml:space="preserve"> PAGEREF _Toc105233849 \h </w:instrText>
             </w:r>
             <w:r>
               <w:rPr>
@@ -3091,6 +3091,92 @@
                 <w:webHidden/>
               </w:rPr>
               <w:t>38</w:t>
+            </w:r>
+            <w:r>
+              <w:rPr>
+                <w:noProof/>
+                <w:webHidden/>
+              </w:rPr>
+              <w:fldChar w:fldCharType="end"/>
+            </w:r>
+          </w:hyperlink>
+        </w:p>
+        <w:p>
+          <w:pPr>
+            <w:pStyle w:val="TOC3"/>
+            <w:tabs>
+              <w:tab w:val="left" w:pos="1320"/>
+              <w:tab w:val="right" w:leader="dot" w:pos="9016"/>
+            </w:tabs>
+            <w:rPr>
+              <w:rFonts w:asciiTheme="minorHAnsi" w:eastAsiaTheme="minorEastAsia" w:hAnsiTheme="minorHAnsi" w:cstheme="minorBidi"/>
+              <w:noProof/>
+              <w:lang w:val="en-IN"/>
+            </w:rPr>
+          </w:pPr>
+          <w:hyperlink w:anchor="_Toc105233850" w:history="1">
+            <w:r>
+              <w:rPr>
+                <w:rStyle w:val="Hyperlink"/>
+                <w:noProof/>
+              </w:rPr>
+              <w:t>4.5.6</w:t>
+            </w:r>
+            <w:r>
+              <w:rPr>
+                <w:rFonts w:asciiTheme="minorHAnsi" w:eastAsiaTheme="minorEastAsia" w:hAnsiTheme="minorHAnsi" w:cstheme="minorBidi"/>
+                <w:noProof/>
+                <w:lang w:val="en-IN"/>
+              </w:rPr>
+              <w:tab/>
+            </w:r>
+            <w:r>
+              <w:rPr>
+                <w:rStyle w:val="Hyperlink"/>
+                <w:noProof/>
+              </w:rPr>
+              <w:t>MobileNetV2 with classification and localization</w:t>
+            </w:r>
+            <w:r>
+              <w:rPr>
+                <w:noProof/>
+                <w:webHidden/>
+              </w:rPr>
+              <w:tab/>
+            </w:r>
+            <w:r>
+              <w:rPr>
+                <w:noProof/>
+                <w:webHidden/>
+              </w:rPr>
+              <w:fldChar w:fldCharType="begin"/>
+            </w:r>
+            <w:r>
+              <w:rPr>
+                <w:noProof/>
+                <w:webHidden/>
+              </w:rPr>
+              <w:instrText xml:space="preserve"> PAGEREF _Toc105233850 \h </w:instrText>
+            </w:r>
+            <w:r>
+              <w:rPr>
+                <w:noProof/>
+                <w:webHidden/>
+              </w:rPr>
+            </w:r>
+            <w:r>
+              <w:rPr>
+                <w:noProof/>
+                <w:webHidden/>
+              </w:rPr>
+              <w:fldChar w:fldCharType="separate"/>
+            </w:r>
+            <w:r>
+              <w:rPr>
+                <w:noProof/>
+                <w:webHidden/>
+              </w:rPr>
+              <w:t>41</w:t>
             </w:r>
             <w:r>
               <w:rPr>
@@ -3111,10 +3197,10 @@
             <w:rPr>
               <w:rFonts w:asciiTheme="minorHAnsi" w:eastAsiaTheme="minorEastAsia" w:hAnsiTheme="minorHAnsi" w:cstheme="minorBidi"/>
               <w:noProof/>
-              <w:lang w:eastAsia="en-US"/>
+              <w:lang w:val="en-IN"/>
             </w:rPr>
           </w:pPr>
-          <w:hyperlink w:anchor="_Toc105091523" w:history="1">
+          <w:hyperlink w:anchor="_Toc105233851" w:history="1">
             <w:r>
               <w:rPr>
                 <w:rStyle w:val="Hyperlink"/>
@@ -3127,7 +3213,7 @@
               <w:rPr>
                 <w:rFonts w:asciiTheme="minorHAnsi" w:eastAsiaTheme="minorEastAsia" w:hAnsiTheme="minorHAnsi" w:cstheme="minorBidi"/>
                 <w:noProof/>
-                <w:lang w:eastAsia="en-US"/>
+                <w:lang w:val="en-IN"/>
               </w:rPr>
               <w:tab/>
             </w:r>
@@ -3158,7 +3244,7 @@
                 <w:noProof/>
                 <w:webHidden/>
               </w:rPr>
-              <w:instrText xml:space="preserve"> PAGEREF _Toc105091523 \h </w:instrText>
+              <w:instrText xml:space="preserve"> PAGEREF _Toc105233851 \h </w:instrText>
             </w:r>
             <w:r>
               <w:rPr>
@@ -3178,7 +3264,7 @@
                 <w:noProof/>
                 <w:webHidden/>
               </w:rPr>
-              <w:t>40</w:t>
+              <w:t>43</w:t>
             </w:r>
             <w:r>
               <w:rPr>
@@ -3199,10 +3285,10 @@
             <w:rPr>
               <w:rFonts w:asciiTheme="minorHAnsi" w:eastAsiaTheme="minorEastAsia" w:hAnsiTheme="minorHAnsi" w:cstheme="minorBidi"/>
               <w:noProof/>
-              <w:lang w:eastAsia="en-US"/>
+              <w:lang w:val="en-IN"/>
             </w:rPr>
           </w:pPr>
-          <w:hyperlink w:anchor="_Toc105091524" w:history="1">
+          <w:hyperlink w:anchor="_Toc105233852" w:history="1">
             <w:r>
               <w:rPr>
                 <w:rStyle w:val="Hyperlink"/>
@@ -3217,7 +3303,7 @@
               <w:rPr>
                 <w:rFonts w:asciiTheme="minorHAnsi" w:eastAsiaTheme="minorEastAsia" w:hAnsiTheme="minorHAnsi" w:cstheme="minorBidi"/>
                 <w:noProof/>
-                <w:lang w:eastAsia="en-US"/>
+                <w:lang w:val="en-IN"/>
               </w:rPr>
               <w:tab/>
             </w:r>
@@ -3250,7 +3336,7 @@
                 <w:noProof/>
                 <w:webHidden/>
               </w:rPr>
-              <w:instrText xml:space="preserve"> PAGEREF _Toc105091524 \h </w:instrText>
+              <w:instrText xml:space="preserve"> PAGEREF _Toc105233852 \h </w:instrText>
             </w:r>
             <w:r>
               <w:rPr>
@@ -3270,7 +3356,7 @@
                 <w:noProof/>
                 <w:webHidden/>
               </w:rPr>
-              <w:t>41</w:t>
+              <w:t>43</w:t>
             </w:r>
             <w:r>
               <w:rPr>
@@ -3291,10 +3377,10 @@
             <w:rPr>
               <w:rFonts w:asciiTheme="minorHAnsi" w:eastAsiaTheme="minorEastAsia" w:hAnsiTheme="minorHAnsi" w:cstheme="minorBidi"/>
               <w:noProof/>
-              <w:lang w:eastAsia="en-US"/>
+              <w:lang w:val="en-IN"/>
             </w:rPr>
           </w:pPr>
-          <w:hyperlink w:anchor="_Toc105091525" w:history="1">
+          <w:hyperlink w:anchor="_Toc105233853" w:history="1">
             <w:r>
               <w:rPr>
                 <w:rStyle w:val="Hyperlink"/>
@@ -3306,7 +3392,7 @@
               <w:rPr>
                 <w:rFonts w:asciiTheme="minorHAnsi" w:eastAsiaTheme="minorEastAsia" w:hAnsiTheme="minorHAnsi" w:cstheme="minorBidi"/>
                 <w:noProof/>
-                <w:lang w:eastAsia="en-US"/>
+                <w:lang w:val="en-IN"/>
               </w:rPr>
               <w:tab/>
             </w:r>
@@ -3336,7 +3422,7 @@
                 <w:noProof/>
                 <w:webHidden/>
               </w:rPr>
-              <w:instrText xml:space="preserve"> PAGEREF _Toc105091525 \h </w:instrText>
+              <w:instrText xml:space="preserve"> PAGEREF _Toc105233853 \h </w:instrText>
             </w:r>
             <w:r>
               <w:rPr>
@@ -3356,7 +3442,7 @@
                 <w:noProof/>
                 <w:webHidden/>
               </w:rPr>
-              <w:t>41</w:t>
+              <w:t>43</w:t>
             </w:r>
             <w:r>
               <w:rPr>
@@ -3377,10 +3463,10 @@
             <w:rPr>
               <w:rFonts w:asciiTheme="minorHAnsi" w:eastAsiaTheme="minorEastAsia" w:hAnsiTheme="minorHAnsi" w:cstheme="minorBidi"/>
               <w:noProof/>
-              <w:lang w:eastAsia="en-US"/>
+              <w:lang w:val="en-IN"/>
             </w:rPr>
           </w:pPr>
-          <w:hyperlink w:anchor="_Toc105091526" w:history="1">
+          <w:hyperlink w:anchor="_Toc105233854" w:history="1">
             <w:r>
               <w:rPr>
                 <w:rStyle w:val="Hyperlink"/>
@@ -3392,7 +3478,7 @@
               <w:rPr>
                 <w:rFonts w:asciiTheme="minorHAnsi" w:eastAsiaTheme="minorEastAsia" w:hAnsiTheme="minorHAnsi" w:cstheme="minorBidi"/>
                 <w:noProof/>
-                <w:lang w:eastAsia="en-US"/>
+                <w:lang w:val="en-IN"/>
               </w:rPr>
               <w:tab/>
             </w:r>
@@ -3423,7 +3509,7 @@
                 <w:noProof/>
                 <w:webHidden/>
               </w:rPr>
-              <w:instrText xml:space="preserve"> PAGEREF _Toc105091526 \h </w:instrText>
+              <w:instrText xml:space="preserve"> PAGEREF _Toc105233854 \h </w:instrText>
             </w:r>
             <w:r>
               <w:rPr>
@@ -3443,7 +3529,7 @@
                 <w:noProof/>
                 <w:webHidden/>
               </w:rPr>
-              <w:t>41</w:t>
+              <w:t>44</w:t>
             </w:r>
             <w:r>
               <w:rPr>
@@ -3464,10 +3550,10 @@
             <w:rPr>
               <w:rFonts w:asciiTheme="minorHAnsi" w:eastAsiaTheme="minorEastAsia" w:hAnsiTheme="minorHAnsi" w:cstheme="minorBidi"/>
               <w:noProof/>
-              <w:lang w:eastAsia="en-US"/>
+              <w:lang w:val="en-IN"/>
             </w:rPr>
           </w:pPr>
-          <w:hyperlink w:anchor="_Toc105091527" w:history="1">
+          <w:hyperlink w:anchor="_Toc105233855" w:history="1">
             <w:r>
               <w:rPr>
                 <w:rStyle w:val="Hyperlink"/>
@@ -3479,7 +3565,7 @@
               <w:rPr>
                 <w:rFonts w:asciiTheme="minorHAnsi" w:eastAsiaTheme="minorEastAsia" w:hAnsiTheme="minorHAnsi" w:cstheme="minorBidi"/>
                 <w:noProof/>
-                <w:lang w:eastAsia="en-US"/>
+                <w:lang w:val="en-IN"/>
               </w:rPr>
               <w:tab/>
             </w:r>
@@ -3510,7 +3596,7 @@
                 <w:noProof/>
                 <w:webHidden/>
               </w:rPr>
-              <w:instrText xml:space="preserve"> PAGEREF _Toc105091527 \h </w:instrText>
+              <w:instrText xml:space="preserve"> PAGEREF _Toc105233855 \h </w:instrText>
             </w:r>
             <w:r>
               <w:rPr>
@@ -3530,7 +3616,7 @@
                 <w:noProof/>
                 <w:webHidden/>
               </w:rPr>
-              <w:t>41</w:t>
+              <w:t>44</w:t>
             </w:r>
             <w:r>
               <w:rPr>
@@ -3551,10 +3637,10 @@
             <w:rPr>
               <w:rFonts w:asciiTheme="minorHAnsi" w:eastAsiaTheme="minorEastAsia" w:hAnsiTheme="minorHAnsi" w:cstheme="minorBidi"/>
               <w:noProof/>
-              <w:lang w:eastAsia="en-US"/>
+              <w:lang w:val="en-IN"/>
             </w:rPr>
           </w:pPr>
-          <w:hyperlink w:anchor="_Toc105091528" w:history="1">
+          <w:hyperlink w:anchor="_Toc105233856" w:history="1">
             <w:r>
               <w:rPr>
                 <w:rStyle w:val="Hyperlink"/>
@@ -3567,7 +3653,7 @@
               <w:rPr>
                 <w:rFonts w:asciiTheme="minorHAnsi" w:eastAsiaTheme="minorEastAsia" w:hAnsiTheme="minorHAnsi" w:cstheme="minorBidi"/>
                 <w:noProof/>
-                <w:lang w:eastAsia="en-US"/>
+                <w:lang w:val="en-IN"/>
               </w:rPr>
               <w:tab/>
             </w:r>
@@ -3599,7 +3685,7 @@
                 <w:noProof/>
                 <w:webHidden/>
               </w:rPr>
-              <w:instrText xml:space="preserve"> PAGEREF _Toc105091528 \h </w:instrText>
+              <w:instrText xml:space="preserve"> PAGEREF _Toc105233856 \h </w:instrText>
             </w:r>
             <w:r>
               <w:rPr>
@@ -3619,7 +3705,7 @@
                 <w:noProof/>
                 <w:webHidden/>
               </w:rPr>
-              <w:t>42</w:t>
+              <w:t>44</w:t>
             </w:r>
             <w:r>
               <w:rPr>
@@ -3640,10 +3726,10 @@
             <w:rPr>
               <w:rFonts w:asciiTheme="minorHAnsi" w:eastAsiaTheme="minorEastAsia" w:hAnsiTheme="minorHAnsi" w:cstheme="minorBidi"/>
               <w:noProof/>
-              <w:lang w:eastAsia="en-US"/>
+              <w:lang w:val="en-IN"/>
             </w:rPr>
           </w:pPr>
-          <w:hyperlink w:anchor="_Toc105091529" w:history="1">
+          <w:hyperlink w:anchor="_Toc105233857" w:history="1">
             <w:r>
               <w:rPr>
                 <w:rStyle w:val="Hyperlink"/>
@@ -3656,7 +3742,7 @@
               <w:rPr>
                 <w:rFonts w:asciiTheme="minorHAnsi" w:eastAsiaTheme="minorEastAsia" w:hAnsiTheme="minorHAnsi" w:cstheme="minorBidi"/>
                 <w:noProof/>
-                <w:lang w:eastAsia="en-US"/>
+                <w:lang w:val="en-IN"/>
               </w:rPr>
               <w:tab/>
             </w:r>
@@ -3688,7 +3774,7 @@
                 <w:noProof/>
                 <w:webHidden/>
               </w:rPr>
-              <w:instrText xml:space="preserve"> PAGEREF _Toc105091529 \h </w:instrText>
+              <w:instrText xml:space="preserve"> PAGEREF _Toc105233857 \h </w:instrText>
             </w:r>
             <w:r>
               <w:rPr>
@@ -3708,7 +3794,7 @@
                 <w:noProof/>
                 <w:webHidden/>
               </w:rPr>
-              <w:t>42</w:t>
+              <w:t>44</w:t>
             </w:r>
             <w:r>
               <w:rPr>
@@ -3729,10 +3815,10 @@
             <w:rPr>
               <w:rFonts w:asciiTheme="minorHAnsi" w:eastAsiaTheme="minorEastAsia" w:hAnsiTheme="minorHAnsi" w:cstheme="minorBidi"/>
               <w:noProof/>
-              <w:lang w:eastAsia="en-US"/>
+              <w:lang w:val="en-IN"/>
             </w:rPr>
           </w:pPr>
-          <w:hyperlink w:anchor="_Toc105091530" w:history="1">
+          <w:hyperlink w:anchor="_Toc105233858" w:history="1">
             <w:r>
               <w:rPr>
                 <w:rStyle w:val="Hyperlink"/>
@@ -3746,7 +3832,7 @@
               <w:rPr>
                 <w:rFonts w:asciiTheme="minorHAnsi" w:eastAsiaTheme="minorEastAsia" w:hAnsiTheme="minorHAnsi" w:cstheme="minorBidi"/>
                 <w:noProof/>
-                <w:lang w:eastAsia="en-US"/>
+                <w:lang w:val="en-IN"/>
               </w:rPr>
               <w:tab/>
             </w:r>
@@ -3778,7 +3864,7 @@
                 <w:noProof/>
                 <w:webHidden/>
               </w:rPr>
-              <w:instrText xml:space="preserve"> PAGEREF _Toc105091530 \h </w:instrText>
+              <w:instrText xml:space="preserve"> PAGEREF _Toc105233858 \h </w:instrText>
             </w:r>
             <w:r>
               <w:rPr>
@@ -3798,7 +3884,7 @@
                 <w:noProof/>
                 <w:webHidden/>
               </w:rPr>
-              <w:t>42</w:t>
+              <w:t>45</w:t>
             </w:r>
             <w:r>
               <w:rPr>
@@ -3819,10 +3905,10 @@
             <w:rPr>
               <w:rFonts w:asciiTheme="minorHAnsi" w:eastAsiaTheme="minorEastAsia" w:hAnsiTheme="minorHAnsi" w:cstheme="minorBidi"/>
               <w:noProof/>
-              <w:lang w:eastAsia="en-US"/>
+              <w:lang w:val="en-IN"/>
             </w:rPr>
           </w:pPr>
-          <w:hyperlink w:anchor="_Toc105091531" w:history="1">
+          <w:hyperlink w:anchor="_Toc105233859" w:history="1">
             <w:r>
               <w:rPr>
                 <w:rStyle w:val="Hyperlink"/>
@@ -3836,7 +3922,7 @@
               <w:rPr>
                 <w:rFonts w:asciiTheme="minorHAnsi" w:eastAsiaTheme="minorEastAsia" w:hAnsiTheme="minorHAnsi" w:cstheme="minorBidi"/>
                 <w:noProof/>
-                <w:lang w:eastAsia="en-US"/>
+                <w:lang w:val="en-IN"/>
               </w:rPr>
               <w:tab/>
             </w:r>
@@ -3868,7 +3954,7 @@
                 <w:noProof/>
                 <w:webHidden/>
               </w:rPr>
-              <w:instrText xml:space="preserve"> PAGEREF _Toc105091531 \h </w:instrText>
+              <w:instrText xml:space="preserve"> PAGEREF _Toc105233859 \h </w:instrText>
             </w:r>
             <w:r>
               <w:rPr>
@@ -3888,7 +3974,7 @@
                 <w:noProof/>
                 <w:webHidden/>
               </w:rPr>
-              <w:t>43</w:t>
+              <w:t>46</w:t>
             </w:r>
             <w:r>
               <w:rPr>
@@ -3948,7 +4034,7 @@
           <w:szCs w:val="36"/>
         </w:rPr>
       </w:pPr>
-      <w:bookmarkStart w:id="2" w:name="_Toc105091487"/>
+      <w:bookmarkStart w:id="2" w:name="_Toc105233814"/>
       <w:r>
         <w:rPr>
           <w:rFonts w:asciiTheme="minorHAnsi" w:hAnsiTheme="minorHAnsi" w:cstheme="minorHAnsi"/>
@@ -4007,7 +4093,7 @@
           <w:szCs w:val="28"/>
         </w:rPr>
       </w:pPr>
-      <w:bookmarkStart w:id="3" w:name="_Toc105091488"/>
+      <w:bookmarkStart w:id="3" w:name="_Toc105233815"/>
       <w:r>
         <w:rPr>
           <w:sz w:val="28"/>
@@ -4053,7 +4139,7 @@
         </w:numPr>
         <w:ind w:left="720"/>
       </w:pPr>
-      <w:bookmarkStart w:id="4" w:name="_Toc105091489"/>
+      <w:bookmarkStart w:id="4" w:name="_Toc105233816"/>
       <w:r>
         <w:t xml:space="preserve">1.1.1 </w:t>
       </w:r>
@@ -4313,7 +4399,7 @@
         </w:numPr>
         <w:ind w:left="720"/>
       </w:pPr>
-      <w:bookmarkStart w:id="5" w:name="_Toc105091490"/>
+      <w:bookmarkStart w:id="5" w:name="_Toc105233817"/>
       <w:r>
         <w:t xml:space="preserve">1.1.2 </w:t>
       </w:r>
@@ -4517,7 +4603,7 @@
         </w:numPr>
         <w:ind w:left="720"/>
       </w:pPr>
-      <w:bookmarkStart w:id="6" w:name="_Toc105091491"/>
+      <w:bookmarkStart w:id="6" w:name="_Toc105233818"/>
       <w:r>
         <w:t xml:space="preserve">1.1.3 </w:t>
       </w:r>
@@ -4765,7 +4851,7 @@
         </w:numPr>
         <w:ind w:left="720"/>
       </w:pPr>
-      <w:bookmarkStart w:id="7" w:name="_Toc105091492"/>
+      <w:bookmarkStart w:id="7" w:name="_Toc105233819"/>
       <w:r>
         <w:t xml:space="preserve">1.1.4 </w:t>
       </w:r>
@@ -5269,7 +5355,7 @@
         </w:numPr>
         <w:ind w:left="720"/>
       </w:pPr>
-      <w:bookmarkStart w:id="8" w:name="_Toc105091493"/>
+      <w:bookmarkStart w:id="8" w:name="_Toc105233820"/>
       <w:r>
         <w:t xml:space="preserve">1.1.5 </w:t>
       </w:r>
@@ -5924,7 +6010,7 @@
           <w:szCs w:val="28"/>
         </w:rPr>
       </w:pPr>
-      <w:bookmarkStart w:id="9" w:name="_Toc105091494"/>
+      <w:bookmarkStart w:id="9" w:name="_Toc105233821"/>
       <w:r>
         <w:rPr>
           <w:sz w:val="28"/>
@@ -6386,7 +6472,7 @@
           <w:highlight w:val="white"/>
         </w:rPr>
       </w:pPr>
-      <w:bookmarkStart w:id="11" w:name="_Toc105091495"/>
+      <w:bookmarkStart w:id="11" w:name="_Toc105233822"/>
       <w:r>
         <w:rPr>
           <w:sz w:val="28"/>
@@ -6653,7 +6739,7 @@
           <w:szCs w:val="36"/>
         </w:rPr>
       </w:pPr>
-      <w:bookmarkStart w:id="12" w:name="_Toc105091496"/>
+      <w:bookmarkStart w:id="12" w:name="_Toc105233823"/>
       <w:r>
         <w:rPr>
           <w:rFonts w:asciiTheme="minorHAnsi" w:eastAsia="Times New Roman" w:hAnsiTheme="minorHAnsi" w:cstheme="minorHAnsi"/>
@@ -6689,7 +6775,7 @@
           <w:rFonts w:asciiTheme="minorHAnsi" w:hAnsiTheme="minorHAnsi" w:cstheme="minorHAnsi"/>
         </w:rPr>
       </w:pPr>
-      <w:bookmarkStart w:id="13" w:name="_Toc105091497"/>
+      <w:bookmarkStart w:id="13" w:name="_Toc105233824"/>
       <w:r>
         <w:rPr>
           <w:rFonts w:asciiTheme="minorHAnsi" w:hAnsiTheme="minorHAnsi" w:cstheme="minorHAnsi"/>
@@ -6913,7 +6999,7 @@
           <w:szCs w:val="28"/>
         </w:rPr>
       </w:pPr>
-      <w:bookmarkStart w:id="14" w:name="_Toc105091498"/>
+      <w:bookmarkStart w:id="14" w:name="_Toc105233825"/>
       <w:r>
         <w:rPr>
           <w:rFonts w:asciiTheme="minorHAnsi" w:hAnsiTheme="minorHAnsi" w:cstheme="minorHAnsi"/>
@@ -8613,7 +8699,7 @@
           <w:szCs w:val="28"/>
         </w:rPr>
       </w:pPr>
-      <w:bookmarkStart w:id="15" w:name="_Toc105091499"/>
+      <w:bookmarkStart w:id="15" w:name="_Toc105233826"/>
       <w:r>
         <w:rPr>
           <w:rFonts w:asciiTheme="minorHAnsi" w:eastAsia="Times New Roman" w:hAnsiTheme="minorHAnsi" w:cstheme="minorHAnsi"/>
@@ -11118,7 +11204,7 @@
           <w:rFonts w:asciiTheme="minorHAnsi" w:hAnsiTheme="minorHAnsi" w:cstheme="minorHAnsi"/>
         </w:rPr>
       </w:pPr>
-      <w:bookmarkStart w:id="16" w:name="_Toc105091500"/>
+      <w:bookmarkStart w:id="16" w:name="_Toc105233827"/>
       <w:r>
         <w:rPr>
           <w:rFonts w:asciiTheme="minorHAnsi" w:hAnsiTheme="minorHAnsi" w:cstheme="minorHAnsi"/>
@@ -11760,9 +11846,9 @@
           <w:szCs w:val="36"/>
         </w:rPr>
       </w:pPr>
-      <w:bookmarkStart w:id="17" w:name="_Toc105091501"/>
-      <w:bookmarkStart w:id="18" w:name="_Toc103200852"/>
-      <w:bookmarkStart w:id="19" w:name="_Toc103201322"/>
+      <w:bookmarkStart w:id="17" w:name="_Toc103200852"/>
+      <w:bookmarkStart w:id="18" w:name="_Toc103201322"/>
+      <w:bookmarkStart w:id="19" w:name="_Toc105233828"/>
       <w:r>
         <w:rPr>
           <w:rFonts w:asciiTheme="minorHAnsi" w:hAnsiTheme="minorHAnsi" w:cstheme="minorHAnsi"/>
@@ -11775,7 +11861,7 @@
         <w:lastRenderedPageBreak/>
         <w:t>Pre-Processing</w:t>
       </w:r>
-      <w:bookmarkEnd w:id="17"/>
+      <w:bookmarkEnd w:id="19"/>
     </w:p>
     <w:p>
       <w:pPr>
@@ -11826,7 +11912,7 @@
           <w:szCs w:val="28"/>
         </w:rPr>
       </w:pPr>
-      <w:bookmarkStart w:id="20" w:name="_Toc105091502"/>
+      <w:bookmarkStart w:id="20" w:name="_Toc105233829"/>
       <w:r>
         <w:rPr>
           <w:rFonts w:asciiTheme="minorHAnsi" w:hAnsiTheme="minorHAnsi" w:cstheme="minorHAnsi"/>
@@ -12340,7 +12426,7 @@
           <w:szCs w:val="28"/>
         </w:rPr>
       </w:pPr>
-      <w:bookmarkStart w:id="21" w:name="_Toc105091503"/>
+      <w:bookmarkStart w:id="21" w:name="_Toc105233830"/>
       <w:r>
         <w:rPr>
           <w:rFonts w:asciiTheme="minorHAnsi" w:hAnsiTheme="minorHAnsi" w:cstheme="minorHAnsi"/>
@@ -13688,7 +13774,7 @@
           <w:szCs w:val="36"/>
         </w:rPr>
       </w:pPr>
-      <w:bookmarkStart w:id="22" w:name="_Toc105091504"/>
+      <w:bookmarkStart w:id="22" w:name="_Toc105233831"/>
       <w:r>
         <w:rPr>
           <w:rFonts w:asciiTheme="minorHAnsi" w:hAnsiTheme="minorHAnsi" w:cstheme="minorHAnsi"/>
@@ -13764,6 +13850,7 @@
       <w:bookmarkStart w:id="41" w:name="_Toc105056388"/>
       <w:bookmarkStart w:id="42" w:name="_Toc105058000"/>
       <w:bookmarkStart w:id="43" w:name="_Toc105091505"/>
+      <w:bookmarkStart w:id="44" w:name="_Toc105233832"/>
       <w:bookmarkEnd w:id="23"/>
       <w:bookmarkEnd w:id="24"/>
       <w:bookmarkEnd w:id="25"/>
@@ -13785,6 +13872,7 @@
       <w:bookmarkEnd w:id="41"/>
       <w:bookmarkEnd w:id="42"/>
       <w:bookmarkEnd w:id="43"/>
+      <w:bookmarkEnd w:id="44"/>
     </w:p>
     <w:p>
       <w:pPr>
@@ -13807,28 +13895,28 @@
           <w:lang w:val="en-US" w:eastAsia="en-IN"/>
         </w:rPr>
       </w:pPr>
-      <w:bookmarkStart w:id="44" w:name="_Toc103337559"/>
-      <w:bookmarkStart w:id="45" w:name="_Toc103419730"/>
-      <w:bookmarkStart w:id="46" w:name="_Toc103428736"/>
-      <w:bookmarkStart w:id="47" w:name="_Toc103428763"/>
-      <w:bookmarkStart w:id="48" w:name="_Toc103430904"/>
-      <w:bookmarkStart w:id="49" w:name="_Toc104820593"/>
-      <w:bookmarkStart w:id="50" w:name="_Toc104820695"/>
-      <w:bookmarkStart w:id="51" w:name="_Toc104842359"/>
-      <w:bookmarkStart w:id="52" w:name="_Toc104842598"/>
-      <w:bookmarkStart w:id="53" w:name="_Toc104842665"/>
-      <w:bookmarkStart w:id="54" w:name="_Toc104842754"/>
-      <w:bookmarkStart w:id="55" w:name="_Toc104843015"/>
-      <w:bookmarkStart w:id="56" w:name="_Toc104845344"/>
-      <w:bookmarkStart w:id="57" w:name="_Toc104845403"/>
-      <w:bookmarkStart w:id="58" w:name="_Toc104845467"/>
-      <w:bookmarkStart w:id="59" w:name="_Toc104847641"/>
-      <w:bookmarkStart w:id="60" w:name="_Toc104935239"/>
-      <w:bookmarkStart w:id="61" w:name="_Toc104966075"/>
-      <w:bookmarkStart w:id="62" w:name="_Toc105056389"/>
-      <w:bookmarkStart w:id="63" w:name="_Toc105058001"/>
-      <w:bookmarkStart w:id="64" w:name="_Toc105091506"/>
-      <w:bookmarkEnd w:id="44"/>
+      <w:bookmarkStart w:id="45" w:name="_Toc103337559"/>
+      <w:bookmarkStart w:id="46" w:name="_Toc103419730"/>
+      <w:bookmarkStart w:id="47" w:name="_Toc103428736"/>
+      <w:bookmarkStart w:id="48" w:name="_Toc103428763"/>
+      <w:bookmarkStart w:id="49" w:name="_Toc103430904"/>
+      <w:bookmarkStart w:id="50" w:name="_Toc104820593"/>
+      <w:bookmarkStart w:id="51" w:name="_Toc104820695"/>
+      <w:bookmarkStart w:id="52" w:name="_Toc104842359"/>
+      <w:bookmarkStart w:id="53" w:name="_Toc104842598"/>
+      <w:bookmarkStart w:id="54" w:name="_Toc104842665"/>
+      <w:bookmarkStart w:id="55" w:name="_Toc104842754"/>
+      <w:bookmarkStart w:id="56" w:name="_Toc104843015"/>
+      <w:bookmarkStart w:id="57" w:name="_Toc104845344"/>
+      <w:bookmarkStart w:id="58" w:name="_Toc104845403"/>
+      <w:bookmarkStart w:id="59" w:name="_Toc104845467"/>
+      <w:bookmarkStart w:id="60" w:name="_Toc104847641"/>
+      <w:bookmarkStart w:id="61" w:name="_Toc104935239"/>
+      <w:bookmarkStart w:id="62" w:name="_Toc104966075"/>
+      <w:bookmarkStart w:id="63" w:name="_Toc105056389"/>
+      <w:bookmarkStart w:id="64" w:name="_Toc105058001"/>
+      <w:bookmarkStart w:id="65" w:name="_Toc105091506"/>
+      <w:bookmarkStart w:id="66" w:name="_Toc105233833"/>
       <w:bookmarkEnd w:id="45"/>
       <w:bookmarkEnd w:id="46"/>
       <w:bookmarkEnd w:id="47"/>
@@ -13849,6 +13937,8 @@
       <w:bookmarkEnd w:id="62"/>
       <w:bookmarkEnd w:id="63"/>
       <w:bookmarkEnd w:id="64"/>
+      <w:bookmarkEnd w:id="65"/>
+      <w:bookmarkEnd w:id="66"/>
     </w:p>
     <w:p>
       <w:pPr>
@@ -13859,7 +13949,7 @@
           <w:szCs w:val="28"/>
         </w:rPr>
       </w:pPr>
-      <w:bookmarkStart w:id="65" w:name="_Toc105091507"/>
+      <w:bookmarkStart w:id="67" w:name="_Toc105233834"/>
       <w:r>
         <w:rPr>
           <w:rFonts w:asciiTheme="minorHAnsi" w:hAnsiTheme="minorHAnsi" w:cstheme="minorHAnsi"/>
@@ -13868,7 +13958,7 @@
         </w:rPr>
         <w:t>Models</w:t>
       </w:r>
-      <w:bookmarkEnd w:id="65"/>
+      <w:bookmarkEnd w:id="67"/>
     </w:p>
     <w:p>
       <w:pPr>
@@ -14296,7 +14386,7 @@
           <w:rFonts w:asciiTheme="minorHAnsi" w:hAnsiTheme="minorHAnsi" w:cstheme="minorHAnsi"/>
         </w:rPr>
       </w:pPr>
-      <w:bookmarkStart w:id="66" w:name="_Toc105091508"/>
+      <w:bookmarkStart w:id="68" w:name="_Toc105233835"/>
       <w:r>
         <w:rPr>
           <w:rFonts w:asciiTheme="minorHAnsi" w:hAnsiTheme="minorHAnsi" w:cstheme="minorHAnsi"/>
@@ -14304,7 +14394,7 @@
         <w:lastRenderedPageBreak/>
         <w:t>DenseNet-121</w:t>
       </w:r>
-      <w:bookmarkEnd w:id="66"/>
+      <w:bookmarkEnd w:id="68"/>
     </w:p>
     <w:p>
       <w:pPr>
@@ -14911,7 +15001,7 @@
           <w:rFonts w:asciiTheme="minorHAnsi" w:hAnsiTheme="minorHAnsi" w:cstheme="minorHAnsi"/>
         </w:rPr>
       </w:pPr>
-      <w:bookmarkStart w:id="67" w:name="_Toc105091509"/>
+      <w:bookmarkStart w:id="69" w:name="_Toc105233836"/>
       <w:r>
         <w:rPr>
           <w:rFonts w:asciiTheme="minorHAnsi" w:hAnsiTheme="minorHAnsi" w:cstheme="minorHAnsi"/>
@@ -14919,7 +15009,7 @@
         <w:lastRenderedPageBreak/>
         <w:t>CheXNet</w:t>
       </w:r>
-      <w:bookmarkEnd w:id="67"/>
+      <w:bookmarkEnd w:id="69"/>
     </w:p>
     <w:p>
       <w:pPr>
@@ -15075,9 +15165,9 @@
           <w:szCs w:val="28"/>
         </w:rPr>
       </w:pPr>
-      <w:bookmarkStart w:id="68" w:name="_Toc105091510"/>
+      <w:bookmarkStart w:id="70" w:name="_Toc105233837"/>
+      <w:bookmarkEnd w:id="17"/>
       <w:bookmarkEnd w:id="18"/>
-      <w:bookmarkEnd w:id="19"/>
       <w:r>
         <w:rPr>
           <w:sz w:val="28"/>
@@ -15085,7 +15175,7 @@
         </w:rPr>
         <w:t>Evaluation Metrics</w:t>
       </w:r>
-      <w:bookmarkEnd w:id="68"/>
+      <w:bookmarkEnd w:id="70"/>
     </w:p>
     <w:p>
       <w:pPr>
@@ -15736,7 +15826,7 @@
           <w:szCs w:val="28"/>
         </w:rPr>
       </w:pPr>
-      <w:bookmarkStart w:id="69" w:name="_Toc105091511"/>
+      <w:bookmarkStart w:id="71" w:name="_Toc105233838"/>
       <w:r>
         <w:rPr>
           <w:rFonts w:asciiTheme="minorHAnsi" w:hAnsiTheme="minorHAnsi" w:cstheme="minorHAnsi"/>
@@ -15746,7 +15836,7 @@
         </w:rPr>
         <w:t>Models Applied</w:t>
       </w:r>
-      <w:bookmarkEnd w:id="69"/>
+      <w:bookmarkEnd w:id="71"/>
     </w:p>
     <w:p>
       <w:pPr>
@@ -15891,29 +15981,28 @@
           <w:lang w:val="en-US" w:eastAsia="en-IN"/>
         </w:rPr>
       </w:pPr>
-      <w:bookmarkStart w:id="70" w:name="_Toc103337565"/>
-      <w:bookmarkStart w:id="71" w:name="_Toc103419736"/>
-      <w:bookmarkStart w:id="72" w:name="_Toc103428742"/>
-      <w:bookmarkStart w:id="73" w:name="_Toc103428769"/>
-      <w:bookmarkStart w:id="74" w:name="_Toc103430910"/>
-      <w:bookmarkStart w:id="75" w:name="_Toc104820599"/>
-      <w:bookmarkStart w:id="76" w:name="_Toc104820701"/>
-      <w:bookmarkStart w:id="77" w:name="_Toc104842365"/>
-      <w:bookmarkStart w:id="78" w:name="_Toc104842604"/>
-      <w:bookmarkStart w:id="79" w:name="_Toc104842671"/>
-      <w:bookmarkStart w:id="80" w:name="_Toc104842760"/>
-      <w:bookmarkStart w:id="81" w:name="_Toc104843021"/>
-      <w:bookmarkStart w:id="82" w:name="_Toc104845350"/>
-      <w:bookmarkStart w:id="83" w:name="_Toc104845409"/>
-      <w:bookmarkStart w:id="84" w:name="_Toc104845473"/>
-      <w:bookmarkStart w:id="85" w:name="_Toc104847647"/>
-      <w:bookmarkStart w:id="86" w:name="_Toc104935245"/>
-      <w:bookmarkStart w:id="87" w:name="_Toc104966081"/>
-      <w:bookmarkStart w:id="88" w:name="_Toc105056395"/>
-      <w:bookmarkStart w:id="89" w:name="_Toc105058007"/>
-      <w:bookmarkStart w:id="90" w:name="_Toc105091512"/>
-      <w:bookmarkEnd w:id="70"/>
-      <w:bookmarkEnd w:id="71"/>
+      <w:bookmarkStart w:id="72" w:name="_Toc103337565"/>
+      <w:bookmarkStart w:id="73" w:name="_Toc103419736"/>
+      <w:bookmarkStart w:id="74" w:name="_Toc103428742"/>
+      <w:bookmarkStart w:id="75" w:name="_Toc103428769"/>
+      <w:bookmarkStart w:id="76" w:name="_Toc103430910"/>
+      <w:bookmarkStart w:id="77" w:name="_Toc104820599"/>
+      <w:bookmarkStart w:id="78" w:name="_Toc104820701"/>
+      <w:bookmarkStart w:id="79" w:name="_Toc104842365"/>
+      <w:bookmarkStart w:id="80" w:name="_Toc104842604"/>
+      <w:bookmarkStart w:id="81" w:name="_Toc104842671"/>
+      <w:bookmarkStart w:id="82" w:name="_Toc104842760"/>
+      <w:bookmarkStart w:id="83" w:name="_Toc104843021"/>
+      <w:bookmarkStart w:id="84" w:name="_Toc104845350"/>
+      <w:bookmarkStart w:id="85" w:name="_Toc104845409"/>
+      <w:bookmarkStart w:id="86" w:name="_Toc104845473"/>
+      <w:bookmarkStart w:id="87" w:name="_Toc104847647"/>
+      <w:bookmarkStart w:id="88" w:name="_Toc104935245"/>
+      <w:bookmarkStart w:id="89" w:name="_Toc104966081"/>
+      <w:bookmarkStart w:id="90" w:name="_Toc105056395"/>
+      <w:bookmarkStart w:id="91" w:name="_Toc105058007"/>
+      <w:bookmarkStart w:id="92" w:name="_Toc105091512"/>
+      <w:bookmarkStart w:id="93" w:name="_Toc105233839"/>
       <w:bookmarkEnd w:id="72"/>
       <w:bookmarkEnd w:id="73"/>
       <w:bookmarkEnd w:id="74"/>
@@ -15933,6 +16022,9 @@
       <w:bookmarkEnd w:id="88"/>
       <w:bookmarkEnd w:id="89"/>
       <w:bookmarkEnd w:id="90"/>
+      <w:bookmarkEnd w:id="91"/>
+      <w:bookmarkEnd w:id="92"/>
+      <w:bookmarkEnd w:id="93"/>
     </w:p>
     <w:p>
       <w:pPr>
@@ -15955,30 +16047,28 @@
           <w:lang w:val="en-US" w:eastAsia="en-IN"/>
         </w:rPr>
       </w:pPr>
-      <w:bookmarkStart w:id="91" w:name="_Toc103337566"/>
-      <w:bookmarkStart w:id="92" w:name="_Toc103419737"/>
-      <w:bookmarkStart w:id="93" w:name="_Toc103428743"/>
-      <w:bookmarkStart w:id="94" w:name="_Toc103428770"/>
-      <w:bookmarkStart w:id="95" w:name="_Toc103430911"/>
-      <w:bookmarkStart w:id="96" w:name="_Toc104820600"/>
-      <w:bookmarkStart w:id="97" w:name="_Toc104820702"/>
-      <w:bookmarkStart w:id="98" w:name="_Toc104842366"/>
-      <w:bookmarkStart w:id="99" w:name="_Toc104842605"/>
-      <w:bookmarkStart w:id="100" w:name="_Toc104842672"/>
-      <w:bookmarkStart w:id="101" w:name="_Toc104842761"/>
-      <w:bookmarkStart w:id="102" w:name="_Toc104843022"/>
-      <w:bookmarkStart w:id="103" w:name="_Toc104845351"/>
-      <w:bookmarkStart w:id="104" w:name="_Toc104845410"/>
-      <w:bookmarkStart w:id="105" w:name="_Toc104845474"/>
-      <w:bookmarkStart w:id="106" w:name="_Toc104847648"/>
-      <w:bookmarkStart w:id="107" w:name="_Toc104935246"/>
-      <w:bookmarkStart w:id="108" w:name="_Toc104966082"/>
-      <w:bookmarkStart w:id="109" w:name="_Toc105056396"/>
-      <w:bookmarkStart w:id="110" w:name="_Toc105058008"/>
-      <w:bookmarkStart w:id="111" w:name="_Toc105091513"/>
-      <w:bookmarkEnd w:id="91"/>
-      <w:bookmarkEnd w:id="92"/>
-      <w:bookmarkEnd w:id="93"/>
+      <w:bookmarkStart w:id="94" w:name="_Toc103337566"/>
+      <w:bookmarkStart w:id="95" w:name="_Toc103419737"/>
+      <w:bookmarkStart w:id="96" w:name="_Toc103428743"/>
+      <w:bookmarkStart w:id="97" w:name="_Toc103428770"/>
+      <w:bookmarkStart w:id="98" w:name="_Toc103430911"/>
+      <w:bookmarkStart w:id="99" w:name="_Toc104820600"/>
+      <w:bookmarkStart w:id="100" w:name="_Toc104820702"/>
+      <w:bookmarkStart w:id="101" w:name="_Toc104842366"/>
+      <w:bookmarkStart w:id="102" w:name="_Toc104842605"/>
+      <w:bookmarkStart w:id="103" w:name="_Toc104842672"/>
+      <w:bookmarkStart w:id="104" w:name="_Toc104842761"/>
+      <w:bookmarkStart w:id="105" w:name="_Toc104843022"/>
+      <w:bookmarkStart w:id="106" w:name="_Toc104845351"/>
+      <w:bookmarkStart w:id="107" w:name="_Toc104845410"/>
+      <w:bookmarkStart w:id="108" w:name="_Toc104845474"/>
+      <w:bookmarkStart w:id="109" w:name="_Toc104847648"/>
+      <w:bookmarkStart w:id="110" w:name="_Toc104935246"/>
+      <w:bookmarkStart w:id="111" w:name="_Toc104966082"/>
+      <w:bookmarkStart w:id="112" w:name="_Toc105056396"/>
+      <w:bookmarkStart w:id="113" w:name="_Toc105058008"/>
+      <w:bookmarkStart w:id="114" w:name="_Toc105091513"/>
+      <w:bookmarkStart w:id="115" w:name="_Toc105233840"/>
       <w:bookmarkEnd w:id="94"/>
       <w:bookmarkEnd w:id="95"/>
       <w:bookmarkEnd w:id="96"/>
@@ -15997,6 +16087,10 @@
       <w:bookmarkEnd w:id="109"/>
       <w:bookmarkEnd w:id="110"/>
       <w:bookmarkEnd w:id="111"/>
+      <w:bookmarkEnd w:id="112"/>
+      <w:bookmarkEnd w:id="113"/>
+      <w:bookmarkEnd w:id="114"/>
+      <w:bookmarkEnd w:id="115"/>
     </w:p>
     <w:p>
       <w:pPr>
@@ -16019,31 +16113,28 @@
           <w:lang w:val="en-US" w:eastAsia="en-IN"/>
         </w:rPr>
       </w:pPr>
-      <w:bookmarkStart w:id="112" w:name="_Toc103337567"/>
-      <w:bookmarkStart w:id="113" w:name="_Toc103419738"/>
-      <w:bookmarkStart w:id="114" w:name="_Toc103428744"/>
-      <w:bookmarkStart w:id="115" w:name="_Toc103428771"/>
-      <w:bookmarkStart w:id="116" w:name="_Toc103430912"/>
-      <w:bookmarkStart w:id="117" w:name="_Toc104820601"/>
-      <w:bookmarkStart w:id="118" w:name="_Toc104820703"/>
-      <w:bookmarkStart w:id="119" w:name="_Toc104842367"/>
-      <w:bookmarkStart w:id="120" w:name="_Toc104842606"/>
-      <w:bookmarkStart w:id="121" w:name="_Toc104842673"/>
-      <w:bookmarkStart w:id="122" w:name="_Toc104842762"/>
-      <w:bookmarkStart w:id="123" w:name="_Toc104843023"/>
-      <w:bookmarkStart w:id="124" w:name="_Toc104845352"/>
-      <w:bookmarkStart w:id="125" w:name="_Toc104845411"/>
-      <w:bookmarkStart w:id="126" w:name="_Toc104845475"/>
-      <w:bookmarkStart w:id="127" w:name="_Toc104847649"/>
-      <w:bookmarkStart w:id="128" w:name="_Toc104935247"/>
-      <w:bookmarkStart w:id="129" w:name="_Toc104966083"/>
-      <w:bookmarkStart w:id="130" w:name="_Toc105056397"/>
-      <w:bookmarkStart w:id="131" w:name="_Toc105058009"/>
-      <w:bookmarkStart w:id="132" w:name="_Toc105091514"/>
-      <w:bookmarkEnd w:id="112"/>
-      <w:bookmarkEnd w:id="113"/>
-      <w:bookmarkEnd w:id="114"/>
-      <w:bookmarkEnd w:id="115"/>
+      <w:bookmarkStart w:id="116" w:name="_Toc103337567"/>
+      <w:bookmarkStart w:id="117" w:name="_Toc103419738"/>
+      <w:bookmarkStart w:id="118" w:name="_Toc103428744"/>
+      <w:bookmarkStart w:id="119" w:name="_Toc103428771"/>
+      <w:bookmarkStart w:id="120" w:name="_Toc103430912"/>
+      <w:bookmarkStart w:id="121" w:name="_Toc104820601"/>
+      <w:bookmarkStart w:id="122" w:name="_Toc104820703"/>
+      <w:bookmarkStart w:id="123" w:name="_Toc104842367"/>
+      <w:bookmarkStart w:id="124" w:name="_Toc104842606"/>
+      <w:bookmarkStart w:id="125" w:name="_Toc104842673"/>
+      <w:bookmarkStart w:id="126" w:name="_Toc104842762"/>
+      <w:bookmarkStart w:id="127" w:name="_Toc104843023"/>
+      <w:bookmarkStart w:id="128" w:name="_Toc104845352"/>
+      <w:bookmarkStart w:id="129" w:name="_Toc104845411"/>
+      <w:bookmarkStart w:id="130" w:name="_Toc104845475"/>
+      <w:bookmarkStart w:id="131" w:name="_Toc104847649"/>
+      <w:bookmarkStart w:id="132" w:name="_Toc104935247"/>
+      <w:bookmarkStart w:id="133" w:name="_Toc104966083"/>
+      <w:bookmarkStart w:id="134" w:name="_Toc105056397"/>
+      <w:bookmarkStart w:id="135" w:name="_Toc105058009"/>
+      <w:bookmarkStart w:id="136" w:name="_Toc105091514"/>
+      <w:bookmarkStart w:id="137" w:name="_Toc105233841"/>
       <w:bookmarkEnd w:id="116"/>
       <w:bookmarkEnd w:id="117"/>
       <w:bookmarkEnd w:id="118"/>
@@ -16061,6 +16152,11 @@
       <w:bookmarkEnd w:id="130"/>
       <w:bookmarkEnd w:id="131"/>
       <w:bookmarkEnd w:id="132"/>
+      <w:bookmarkEnd w:id="133"/>
+      <w:bookmarkEnd w:id="134"/>
+      <w:bookmarkEnd w:id="135"/>
+      <w:bookmarkEnd w:id="136"/>
+      <w:bookmarkEnd w:id="137"/>
     </w:p>
     <w:p>
       <w:pPr>
@@ -16073,14 +16169,14 @@
           <w:rFonts w:asciiTheme="minorHAnsi" w:hAnsiTheme="minorHAnsi" w:cstheme="minorHAnsi"/>
         </w:rPr>
       </w:pPr>
-      <w:bookmarkStart w:id="133" w:name="_Toc105091515"/>
+      <w:bookmarkStart w:id="138" w:name="_Toc105233842"/>
       <w:r>
         <w:rPr>
           <w:rFonts w:asciiTheme="minorHAnsi" w:hAnsiTheme="minorHAnsi" w:cstheme="minorHAnsi"/>
         </w:rPr>
         <w:t>DenseNet-121</w:t>
       </w:r>
-      <w:bookmarkEnd w:id="133"/>
+      <w:bookmarkEnd w:id="138"/>
     </w:p>
     <w:p>
       <w:pPr>
@@ -17964,14 +18060,14 @@
           <w:rFonts w:asciiTheme="minorHAnsi" w:hAnsiTheme="minorHAnsi" w:cstheme="minorHAnsi"/>
         </w:rPr>
       </w:pPr>
-      <w:bookmarkStart w:id="134" w:name="_Toc105091516"/>
+      <w:bookmarkStart w:id="139" w:name="_Toc105233843"/>
       <w:r>
         <w:rPr>
           <w:rFonts w:asciiTheme="minorHAnsi" w:hAnsiTheme="minorHAnsi" w:cstheme="minorHAnsi"/>
         </w:rPr>
         <w:t>DenseSet-121 with CheXNet weights</w:t>
       </w:r>
-      <w:bookmarkEnd w:id="134"/>
+      <w:bookmarkEnd w:id="139"/>
     </w:p>
     <w:p>
       <w:pPr>
@@ -19878,7 +19974,7 @@
           <w:szCs w:val="28"/>
         </w:rPr>
       </w:pPr>
-      <w:bookmarkStart w:id="135" w:name="_Toc105091517"/>
+      <w:bookmarkStart w:id="140" w:name="_Toc105233844"/>
       <w:r>
         <w:rPr>
           <w:rFonts w:asciiTheme="minorHAnsi" w:hAnsiTheme="minorHAnsi" w:cstheme="minorHAnsi"/>
@@ -19887,7 +19983,7 @@
         </w:rPr>
         <w:t>Loss/Accuracy Graphs</w:t>
       </w:r>
-      <w:bookmarkEnd w:id="135"/>
+      <w:bookmarkEnd w:id="140"/>
       <w:r>
         <w:rPr>
           <w:rFonts w:asciiTheme="minorHAnsi" w:hAnsiTheme="minorHAnsi" w:cstheme="minorHAnsi"/>
@@ -20186,7 +20282,7 @@
           <w:szCs w:val="28"/>
         </w:rPr>
       </w:pPr>
-      <w:bookmarkStart w:id="136" w:name="_Toc105091518"/>
+      <w:bookmarkStart w:id="141" w:name="_Toc105233845"/>
       <w:r>
         <w:rPr>
           <w:sz w:val="28"/>
@@ -20194,7 +20290,7 @@
         </w:rPr>
         <w:t>How to improve performance</w:t>
       </w:r>
-      <w:bookmarkEnd w:id="136"/>
+      <w:bookmarkEnd w:id="141"/>
     </w:p>
     <w:p>
       <w:pPr>
@@ -20412,11 +20508,11 @@
       <w:pPr>
         <w:pStyle w:val="Heading3"/>
       </w:pPr>
-      <w:bookmarkStart w:id="137" w:name="_Toc105091519"/>
+      <w:bookmarkStart w:id="142" w:name="_Toc105233846"/>
       <w:r>
         <w:t>FCNN Model</w:t>
       </w:r>
-      <w:bookmarkEnd w:id="137"/>
+      <w:bookmarkEnd w:id="142"/>
     </w:p>
     <w:p>
       <w:pPr>
@@ -21118,14 +21214,27 @@
       <w:r>
         <w:t xml:space="preserve">Figure </w:t>
       </w:r>
-      <w:fldSimple w:instr=" SEQ Figure \* ARABIC ">
-        <w:r>
-          <w:rPr>
-            <w:noProof/>
-          </w:rPr>
-          <w:t>11</w:t>
-        </w:r>
-      </w:fldSimple>
+      <w:r>
+        <w:fldChar w:fldCharType="begin"/>
+      </w:r>
+      <w:r>
+        <w:instrText xml:space="preserve"> SEQ Figure \* ARABIC </w:instrText>
+      </w:r>
+      <w:r>
+        <w:fldChar w:fldCharType="separate"/>
+      </w:r>
+      <w:r>
+        <w:rPr>
+          <w:noProof/>
+        </w:rPr>
+        <w:t>11</w:t>
+      </w:r>
+      <w:r>
+        <w:rPr>
+          <w:noProof/>
+        </w:rPr>
+        <w:fldChar w:fldCharType="end"/>
+      </w:r>
       <w:r>
         <w:t>: Graphs for Fast CNN</w:t>
       </w:r>
@@ -21138,11 +21247,11 @@
           <w:numId w:val="43"/>
         </w:numPr>
       </w:pPr>
-      <w:bookmarkStart w:id="138" w:name="_Toc105091520"/>
+      <w:bookmarkStart w:id="143" w:name="_Toc105233847"/>
       <w:r>
         <w:t>CNN Model</w:t>
       </w:r>
-      <w:bookmarkEnd w:id="138"/>
+      <w:bookmarkEnd w:id="143"/>
     </w:p>
     <w:p>
       <w:pPr>
@@ -23470,14 +23579,27 @@
       <w:r>
         <w:t xml:space="preserve">Figure </w:t>
       </w:r>
-      <w:fldSimple w:instr=" SEQ Figure \* ARABIC ">
-        <w:r>
-          <w:rPr>
-            <w:noProof/>
-          </w:rPr>
-          <w:t>12</w:t>
-        </w:r>
-      </w:fldSimple>
+      <w:r>
+        <w:fldChar w:fldCharType="begin"/>
+      </w:r>
+      <w:r>
+        <w:instrText xml:space="preserve"> SEQ Figure \* ARABIC </w:instrText>
+      </w:r>
+      <w:r>
+        <w:fldChar w:fldCharType="separate"/>
+      </w:r>
+      <w:r>
+        <w:rPr>
+          <w:noProof/>
+        </w:rPr>
+        <w:t>12</w:t>
+      </w:r>
+      <w:r>
+        <w:rPr>
+          <w:noProof/>
+        </w:rPr>
+        <w:fldChar w:fldCharType="end"/>
+      </w:r>
       <w:r>
         <w:t>: Graphs for CNN</w:t>
       </w:r>
@@ -23490,11 +23612,11 @@
           <w:numId w:val="43"/>
         </w:numPr>
       </w:pPr>
-      <w:bookmarkStart w:id="139" w:name="_Toc105091521"/>
+      <w:bookmarkStart w:id="144" w:name="_Toc105233848"/>
       <w:r>
         <w:t>MobileNetV2 Model with Transfer Learning</w:t>
       </w:r>
-      <w:bookmarkEnd w:id="139"/>
+      <w:bookmarkEnd w:id="144"/>
     </w:p>
     <w:p/>
     <w:p>
@@ -24812,14 +24934,27 @@
       <w:r>
         <w:t xml:space="preserve">Figure </w:t>
       </w:r>
-      <w:fldSimple w:instr=" SEQ Figure \* ARABIC ">
-        <w:r>
-          <w:rPr>
-            <w:noProof/>
-          </w:rPr>
-          <w:t>13</w:t>
-        </w:r>
-      </w:fldSimple>
+      <w:r>
+        <w:fldChar w:fldCharType="begin"/>
+      </w:r>
+      <w:r>
+        <w:instrText xml:space="preserve"> SEQ Figure \* ARABIC </w:instrText>
+      </w:r>
+      <w:r>
+        <w:fldChar w:fldCharType="separate"/>
+      </w:r>
+      <w:r>
+        <w:rPr>
+          <w:noProof/>
+        </w:rPr>
+        <w:t>13</w:t>
+      </w:r>
+      <w:r>
+        <w:rPr>
+          <w:noProof/>
+        </w:rPr>
+        <w:fldChar w:fldCharType="end"/>
+      </w:r>
       <w:r>
         <w:t>: Graphs for MobileNetV2</w:t>
       </w:r>
@@ -24832,11 +24967,11 @@
           <w:numId w:val="43"/>
         </w:numPr>
       </w:pPr>
-      <w:bookmarkStart w:id="140" w:name="_Toc105091522"/>
+      <w:bookmarkStart w:id="145" w:name="_Toc105233849"/>
       <w:r>
         <w:t>Image Augmentation with Mobile NET</w:t>
       </w:r>
-      <w:bookmarkEnd w:id="140"/>
+      <w:bookmarkEnd w:id="145"/>
     </w:p>
     <w:p/>
     <w:p>
@@ -25012,14 +25147,27 @@
       <w:r>
         <w:t xml:space="preserve">Figure </w:t>
       </w:r>
-      <w:fldSimple w:instr=" SEQ Figure \* ARABIC ">
-        <w:r>
-          <w:rPr>
-            <w:noProof/>
-          </w:rPr>
-          <w:t>14</w:t>
-        </w:r>
-      </w:fldSimple>
+      <w:r>
+        <w:fldChar w:fldCharType="begin"/>
+      </w:r>
+      <w:r>
+        <w:instrText xml:space="preserve"> SEQ Figure \* ARABIC </w:instrText>
+      </w:r>
+      <w:r>
+        <w:fldChar w:fldCharType="separate"/>
+      </w:r>
+      <w:r>
+        <w:rPr>
+          <w:noProof/>
+        </w:rPr>
+        <w:t>14</w:t>
+      </w:r>
+      <w:r>
+        <w:rPr>
+          <w:noProof/>
+        </w:rPr>
+        <w:fldChar w:fldCharType="end"/>
+      </w:r>
       <w:r>
         <w:t>: Augmented Images</w:t>
       </w:r>
@@ -25293,14 +25441,27 @@
       <w:r>
         <w:t xml:space="preserve">Figure </w:t>
       </w:r>
-      <w:fldSimple w:instr=" SEQ Figure \* ARABIC ">
-        <w:r>
-          <w:rPr>
-            <w:noProof/>
-          </w:rPr>
-          <w:t>15</w:t>
-        </w:r>
-      </w:fldSimple>
+      <w:r>
+        <w:fldChar w:fldCharType="begin"/>
+      </w:r>
+      <w:r>
+        <w:instrText xml:space="preserve"> SEQ Figure \* ARABIC </w:instrText>
+      </w:r>
+      <w:r>
+        <w:fldChar w:fldCharType="separate"/>
+      </w:r>
+      <w:r>
+        <w:rPr>
+          <w:noProof/>
+        </w:rPr>
+        <w:t>15</w:t>
+      </w:r>
+      <w:r>
+        <w:rPr>
+          <w:noProof/>
+        </w:rPr>
+        <w:fldChar w:fldCharType="end"/>
+      </w:r>
       <w:r>
         <w:t>: ROC Curve for augmented data</w:t>
       </w:r>
@@ -25394,14 +25555,27 @@
       <w:r>
         <w:t xml:space="preserve">Figure </w:t>
       </w:r>
-      <w:fldSimple w:instr=" SEQ Figure \* ARABIC ">
-        <w:r>
-          <w:rPr>
-            <w:noProof/>
-          </w:rPr>
-          <w:t>16</w:t>
-        </w:r>
-      </w:fldSimple>
+      <w:r>
+        <w:fldChar w:fldCharType="begin"/>
+      </w:r>
+      <w:r>
+        <w:instrText xml:space="preserve"> SEQ Figure \* ARABIC </w:instrText>
+      </w:r>
+      <w:r>
+        <w:fldChar w:fldCharType="separate"/>
+      </w:r>
+      <w:r>
+        <w:rPr>
+          <w:noProof/>
+        </w:rPr>
+        <w:t>16</w:t>
+      </w:r>
+      <w:r>
+        <w:rPr>
+          <w:noProof/>
+        </w:rPr>
+        <w:fldChar w:fldCharType="end"/>
+      </w:r>
       <w:r>
         <w:t>: CM for augmented data</w:t>
       </w:r>
@@ -25420,10 +25594,11 @@
       <w:pPr>
         <w:pStyle w:val="Heading3"/>
       </w:pPr>
-      <w:bookmarkStart w:id="141" w:name="_Toc105091523"/>
+      <w:bookmarkStart w:id="146" w:name="_Toc105233850"/>
       <w:r>
         <w:t>MobileNetV2 with classification and localization</w:t>
       </w:r>
+      <w:bookmarkEnd w:id="146"/>
     </w:p>
     <w:p>
       <w:r>
@@ -25496,14 +25671,27 @@
       <w:r>
         <w:t xml:space="preserve">Figure </w:t>
       </w:r>
-      <w:fldSimple w:instr=" SEQ Figure \* ARABIC ">
-        <w:r>
-          <w:rPr>
-            <w:noProof/>
-          </w:rPr>
-          <w:t>17</w:t>
-        </w:r>
-      </w:fldSimple>
+      <w:r>
+        <w:fldChar w:fldCharType="begin"/>
+      </w:r>
+      <w:r>
+        <w:instrText xml:space="preserve"> SEQ Figure \* ARABIC </w:instrText>
+      </w:r>
+      <w:r>
+        <w:fldChar w:fldCharType="separate"/>
+      </w:r>
+      <w:r>
+        <w:rPr>
+          <w:noProof/>
+        </w:rPr>
+        <w:t>17</w:t>
+      </w:r>
+      <w:r>
+        <w:rPr>
+          <w:noProof/>
+        </w:rPr>
+        <w:fldChar w:fldCharType="end"/>
+      </w:r>
       <w:r>
         <w:t>: MobileNetV2 with additional localization layer</w:t>
       </w:r>
@@ -25750,14 +25938,27 @@
       <w:r>
         <w:t xml:space="preserve">Figure </w:t>
       </w:r>
-      <w:fldSimple w:instr=" SEQ Figure \* ARABIC ">
-        <w:r>
-          <w:rPr>
-            <w:noProof/>
-          </w:rPr>
-          <w:t>18</w:t>
-        </w:r>
-      </w:fldSimple>
+      <w:r>
+        <w:fldChar w:fldCharType="begin"/>
+      </w:r>
+      <w:r>
+        <w:instrText xml:space="preserve"> SEQ Figure \* ARABIC </w:instrText>
+      </w:r>
+      <w:r>
+        <w:fldChar w:fldCharType="separate"/>
+      </w:r>
+      <w:r>
+        <w:rPr>
+          <w:noProof/>
+        </w:rPr>
+        <w:t>18</w:t>
+      </w:r>
+      <w:r>
+        <w:rPr>
+          <w:noProof/>
+        </w:rPr>
+        <w:fldChar w:fldCharType="end"/>
+      </w:r>
       <w:r>
         <w:t>: Accuracy and Loss graph</w:t>
       </w:r>
@@ -25828,14 +26029,27 @@
       <w:r>
         <w:t xml:space="preserve">Figure </w:t>
       </w:r>
-      <w:fldSimple w:instr=" SEQ Figure \* ARABIC ">
-        <w:r>
-          <w:rPr>
-            <w:noProof/>
-          </w:rPr>
-          <w:t>19</w:t>
-        </w:r>
-      </w:fldSimple>
+      <w:r>
+        <w:fldChar w:fldCharType="begin"/>
+      </w:r>
+      <w:r>
+        <w:instrText xml:space="preserve"> SEQ Figure \* ARABIC </w:instrText>
+      </w:r>
+      <w:r>
+        <w:fldChar w:fldCharType="separate"/>
+      </w:r>
+      <w:r>
+        <w:rPr>
+          <w:noProof/>
+        </w:rPr>
+        <w:t>19</w:t>
+      </w:r>
+      <w:r>
+        <w:rPr>
+          <w:noProof/>
+        </w:rPr>
+        <w:fldChar w:fldCharType="end"/>
+      </w:r>
       <w:r>
         <w:t>: Accuracy history over epocs</w:t>
       </w:r>
@@ -25906,14 +26120,27 @@
       <w:r>
         <w:t xml:space="preserve">Figure </w:t>
       </w:r>
-      <w:fldSimple w:instr=" SEQ Figure \* ARABIC ">
-        <w:r>
-          <w:rPr>
-            <w:noProof/>
-          </w:rPr>
-          <w:t>20</w:t>
-        </w:r>
-      </w:fldSimple>
+      <w:r>
+        <w:fldChar w:fldCharType="begin"/>
+      </w:r>
+      <w:r>
+        <w:instrText xml:space="preserve"> SEQ Figure \* ARABIC </w:instrText>
+      </w:r>
+      <w:r>
+        <w:fldChar w:fldCharType="separate"/>
+      </w:r>
+      <w:r>
+        <w:rPr>
+          <w:noProof/>
+        </w:rPr>
+        <w:t>20</w:t>
+      </w:r>
+      <w:r>
+        <w:rPr>
+          <w:noProof/>
+        </w:rPr>
+        <w:fldChar w:fldCharType="end"/>
+      </w:r>
       <w:r>
         <w:t>: Loss over epochs</w:t>
       </w:r>
@@ -26053,6 +26280,7 @@
           <w:szCs w:val="28"/>
         </w:rPr>
       </w:pPr>
+      <w:bookmarkStart w:id="147" w:name="_Toc105233851"/>
       <w:r>
         <w:rPr>
           <w:rFonts w:asciiTheme="minorHAnsi" w:hAnsiTheme="minorHAnsi" w:cstheme="minorHAnsi"/>
@@ -26061,7 +26289,7 @@
         </w:rPr>
         <w:t>Results Summary</w:t>
       </w:r>
-      <w:bookmarkEnd w:id="141"/>
+      <w:bookmarkEnd w:id="147"/>
     </w:p>
     <w:tbl>
       <w:tblPr>
@@ -29386,7 +29614,7 @@
           <w:color w:val="auto"/>
         </w:rPr>
       </w:pPr>
-      <w:bookmarkStart w:id="142" w:name="_Toc105091524"/>
+      <w:bookmarkStart w:id="148" w:name="_Toc105233852"/>
       <w:r>
         <w:rPr>
           <w:rFonts w:asciiTheme="minorHAnsi" w:hAnsiTheme="minorHAnsi" w:cstheme="minorHAnsi"/>
@@ -29396,7 +29624,7 @@
         </w:rPr>
         <w:t>Implications</w:t>
       </w:r>
-      <w:bookmarkEnd w:id="142"/>
+      <w:bookmarkEnd w:id="148"/>
     </w:p>
     <w:p>
       <w:pPr>
@@ -29411,7 +29639,7 @@
           <w:szCs w:val="28"/>
         </w:rPr>
       </w:pPr>
-      <w:bookmarkStart w:id="143" w:name="_Toc105091525"/>
+      <w:bookmarkStart w:id="149" w:name="_Toc105233853"/>
       <w:r>
         <w:rPr>
           <w:sz w:val="28"/>
@@ -29419,7 +29647,7 @@
         </w:rPr>
         <w:t>What causes Pneumonia?</w:t>
       </w:r>
-      <w:bookmarkEnd w:id="143"/>
+      <w:bookmarkEnd w:id="149"/>
     </w:p>
     <w:p>
       <w:pPr>
@@ -29654,7 +29882,7 @@
           <w:szCs w:val="28"/>
         </w:rPr>
       </w:pPr>
-      <w:bookmarkStart w:id="144" w:name="_Toc105091526"/>
+      <w:bookmarkStart w:id="150" w:name="_Toc105233854"/>
       <w:r>
         <w:rPr>
           <w:bCs/>
@@ -29664,7 +29892,7 @@
         </w:rPr>
         <w:t>Who is at risk for pneumonia?</w:t>
       </w:r>
-      <w:bookmarkEnd w:id="144"/>
+      <w:bookmarkEnd w:id="150"/>
     </w:p>
     <w:p>
       <w:pPr>
@@ -29799,7 +30027,7 @@
           <w:szCs w:val="28"/>
         </w:rPr>
       </w:pPr>
-      <w:bookmarkStart w:id="145" w:name="_Toc105091527"/>
+      <w:bookmarkStart w:id="151" w:name="_Toc105233855"/>
       <w:r>
         <w:rPr>
           <w:bCs/>
@@ -29827,7 +30055,7 @@
         </w:rPr>
         <w:t>neumonia treated?</w:t>
       </w:r>
-      <w:bookmarkEnd w:id="145"/>
+      <w:bookmarkEnd w:id="151"/>
     </w:p>
     <w:p>
       <w:pPr>
@@ -29886,7 +30114,7 @@
           <w:szCs w:val="28"/>
         </w:rPr>
       </w:pPr>
-      <w:bookmarkStart w:id="146" w:name="_Toc105091528"/>
+      <w:bookmarkStart w:id="152" w:name="_Toc105233856"/>
       <w:r>
         <w:rPr>
           <w:rFonts w:asciiTheme="minorHAnsi" w:hAnsiTheme="minorHAnsi" w:cstheme="minorHAnsi"/>
@@ -29897,7 +30125,7 @@
         </w:rPr>
         <w:t>Complications of pneumonia?</w:t>
       </w:r>
-      <w:bookmarkEnd w:id="146"/>
+      <w:bookmarkEnd w:id="152"/>
     </w:p>
     <w:p>
       <w:pPr>
@@ -30091,7 +30319,7 @@
           <w:szCs w:val="28"/>
         </w:rPr>
       </w:pPr>
-      <w:bookmarkStart w:id="147" w:name="_Toc105091529"/>
+      <w:bookmarkStart w:id="153" w:name="_Toc105233857"/>
       <w:r>
         <w:rPr>
           <w:rFonts w:asciiTheme="minorHAnsi" w:hAnsiTheme="minorHAnsi" w:cstheme="minorHAnsi"/>
@@ -30122,7 +30350,7 @@
         </w:rPr>
         <w:t xml:space="preserve"> about pneumonia</w:t>
       </w:r>
-      <w:bookmarkEnd w:id="147"/>
+      <w:bookmarkEnd w:id="153"/>
     </w:p>
     <w:p>
       <w:pPr>
@@ -30311,7 +30539,7 @@
           <w:color w:val="auto"/>
         </w:rPr>
       </w:pPr>
-      <w:bookmarkStart w:id="148" w:name="_Toc105091530"/>
+      <w:bookmarkStart w:id="154" w:name="_Toc105233858"/>
       <w:r>
         <w:rPr>
           <w:rFonts w:asciiTheme="minorHAnsi" w:hAnsiTheme="minorHAnsi" w:cstheme="minorHAnsi"/>
@@ -30320,7 +30548,7 @@
         </w:rPr>
         <w:t>Limitations</w:t>
       </w:r>
-      <w:bookmarkEnd w:id="148"/>
+      <w:bookmarkEnd w:id="154"/>
     </w:p>
     <w:p>
       <w:pPr>
@@ -30771,7 +30999,7 @@
           <w:color w:val="auto"/>
         </w:rPr>
       </w:pPr>
-      <w:bookmarkStart w:id="149" w:name="_Toc105091531"/>
+      <w:bookmarkStart w:id="155" w:name="_Toc105233859"/>
       <w:r>
         <w:rPr>
           <w:rFonts w:asciiTheme="minorHAnsi" w:hAnsiTheme="minorHAnsi" w:cstheme="minorHAnsi"/>
@@ -30780,7 +31008,7 @@
         </w:rPr>
         <w:t>Closing Reflections</w:t>
       </w:r>
-      <w:bookmarkEnd w:id="149"/>
+      <w:bookmarkEnd w:id="155"/>
     </w:p>
     <w:p>
       <w:pPr>
@@ -31289,8 +31517,8 @@
         <w:color w:val="000000"/>
       </w:rPr>
     </w:pPr>
-    <w:bookmarkStart w:id="150" w:name="_heading=h.3znysh7" w:colFirst="0" w:colLast="0"/>
-    <w:bookmarkEnd w:id="150"/>
+    <w:bookmarkStart w:id="156" w:name="_heading=h.3znysh7" w:colFirst="0" w:colLast="0"/>
+    <w:bookmarkEnd w:id="156"/>
     <w:r>
       <w:rPr>
         <w:color w:val="000000"/>
@@ -38098,21 +38326,10 @@
 </file>
 
 <file path=customXml/item1.xml><?xml version="1.0" encoding="utf-8"?>
-<go:gDocsCustomXmlDataStorage xmlns:go="http://customooxmlschemas.google.com/" xmlns:r="http://schemas.openxmlformats.org/officeDocument/2006/relationships">
-  <go:docsCustomData xmlns:go="http://customooxmlschemas.google.com/" roundtripDataSignature="AMtx7mgWWkmUJNS/I2y6o9ssCU9RdZMuDQ==">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</go:docsCustomData>
-</go:gDocsCustomXmlDataStorage>
+<b:Sources xmlns:b="http://schemas.openxmlformats.org/officeDocument/2006/bibliography" xmlns="http://schemas.openxmlformats.org/officeDocument/2006/bibliography" SelectedStyle="\APASixthEditionOfficeOnline.xsl" StyleName="APA" Version="6"/>
 </file>
 
 <file path=customXml/item2.xml><?xml version="1.0" encoding="utf-8"?>
-<?mso-contentType ?>
-<FormTemplates xmlns="http://schemas.microsoft.com/sharepoint/v3/contenttype/forms">
-  <Display>DocumentLibraryForm</Display>
-  <Edit>DocumentLibraryForm</Edit>
-  <New>DocumentLibraryForm</New>
-</FormTemplates>
-</file>
-
-<file path=customXml/item3.xml><?xml version="1.0" encoding="utf-8"?>
 <ct:contentTypeSchema xmlns:ct="http://schemas.microsoft.com/office/2006/metadata/contentType" xmlns:ma="http://schemas.microsoft.com/office/2006/metadata/properties/metaAttributes" ct:_="" ma:_="" ma:contentTypeName="Document" ma:contentTypeID="0x010100A0E7C5A81700AE40808B942C79C7C2EB" ma:contentTypeVersion="14" ma:contentTypeDescription="Create a new document." ma:contentTypeScope="" ma:versionID="9a6bcd28f4dbbf1a3229b3c2490957af">
   <xsd:schema xmlns:xsd="http://www.w3.org/2001/XMLSchema" xmlns:xs="http://www.w3.org/2001/XMLSchema" xmlns:p="http://schemas.microsoft.com/office/2006/metadata/properties" xmlns:ns3="47baa55b-c1b3-48c1-b6a3-86ad23a766f3" xmlns:ns4="3fe11445-0205-481a-9158-5c9304776d5d" targetNamespace="http://schemas.microsoft.com/office/2006/metadata/properties" ma:root="true" ma:fieldsID="75a45746f45a69850357f5e56ffdb38b" ns3:_="" ns4:_="">
     <xsd:import namespace="47baa55b-c1b3-48c1-b6a3-86ad23a766f3"/>
@@ -38341,6 +38558,12 @@
 </ct:contentTypeSchema>
 </file>
 
+<file path=customXml/item3.xml><?xml version="1.0" encoding="utf-8"?>
+<go:gDocsCustomXmlDataStorage xmlns:go="http://customooxmlschemas.google.com/" xmlns:r="http://schemas.openxmlformats.org/officeDocument/2006/relationships">
+  <go:docsCustomData xmlns:go="http://customooxmlschemas.google.com/" roundtripDataSignature="AMtx7mgWWkmUJNS/I2y6o9ssCU9RdZMuDQ==">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</go:docsCustomData>
+</go:gDocsCustomXmlDataStorage>
+</file>
+
 <file path=customXml/item4.xml><?xml version="1.0" encoding="utf-8"?>
 <p:properties xmlns:p="http://schemas.microsoft.com/office/2006/metadata/properties" xmlns:xsi="http://www.w3.org/2001/XMLSchema-instance" xmlns:pc="http://schemas.microsoft.com/office/infopath/2007/PartnerControls">
   <documentManagement/>
@@ -38348,27 +38571,23 @@
 </file>
 
 <file path=customXml/item5.xml><?xml version="1.0" encoding="utf-8"?>
-<b:Sources xmlns:b="http://schemas.openxmlformats.org/officeDocument/2006/bibliography" xmlns="http://schemas.openxmlformats.org/officeDocument/2006/bibliography" SelectedStyle="\APASixthEditionOfficeOnline.xsl" StyleName="APA" Version="6"/>
+<?mso-contentType ?>
+<FormTemplates xmlns="http://schemas.microsoft.com/sharepoint/v3/contenttype/forms">
+  <Display>DocumentLibraryForm</Display>
+  <Edit>DocumentLibraryForm</Edit>
+  <New>DocumentLibraryForm</New>
+</FormTemplates>
 </file>
 
 <file path=customXml/itemProps1.xml><?xml version="1.0" encoding="utf-8"?>
-<ds:datastoreItem xmlns:ds="http://schemas.openxmlformats.org/officeDocument/2006/customXml" ds:itemID="{11111111-1234-1234-1234-123412341234}">
+<ds:datastoreItem xmlns:ds="http://schemas.openxmlformats.org/officeDocument/2006/customXml" ds:itemID="{B2C5950A-41E1-4ACA-A26C-45817ECDE220}">
   <ds:schemaRefs>
-    <ds:schemaRef ds:uri="http://customooxmlschemas.google.com/"/>
-    <ds:schemaRef ds:uri="http://schemas.openxmlformats.org/officeDocument/2006/relationships"/>
+    <ds:schemaRef ds:uri="http://schemas.openxmlformats.org/officeDocument/2006/bibliography"/>
   </ds:schemaRefs>
 </ds:datastoreItem>
 </file>
 
 <file path=customXml/itemProps2.xml><?xml version="1.0" encoding="utf-8"?>
-<ds:datastoreItem xmlns:ds="http://schemas.openxmlformats.org/officeDocument/2006/customXml" ds:itemID="{156500C8-BC88-4C38-B98C-F85D8D3FC72C}">
-  <ds:schemaRefs>
-    <ds:schemaRef ds:uri="http://schemas.microsoft.com/sharepoint/v3/contenttype/forms"/>
-  </ds:schemaRefs>
-</ds:datastoreItem>
-</file>
-
-<file path=customXml/itemProps3.xml><?xml version="1.0" encoding="utf-8"?>
 <ds:datastoreItem xmlns:ds="http://schemas.openxmlformats.org/officeDocument/2006/customXml" ds:itemID="{5F5F91B3-EBE1-4564-9DCE-D0A72BF1B80C}">
   <ds:schemaRefs>
     <ds:schemaRef ds:uri="http://schemas.microsoft.com/office/2006/metadata/contentType"/>
@@ -38387,6 +38606,15 @@
 </ds:datastoreItem>
 </file>
 
+<file path=customXml/itemProps3.xml><?xml version="1.0" encoding="utf-8"?>
+<ds:datastoreItem xmlns:ds="http://schemas.openxmlformats.org/officeDocument/2006/customXml" ds:itemID="{11111111-1234-1234-1234-123412341234}">
+  <ds:schemaRefs>
+    <ds:schemaRef ds:uri="http://customooxmlschemas.google.com/"/>
+    <ds:schemaRef ds:uri="http://schemas.openxmlformats.org/officeDocument/2006/relationships"/>
+  </ds:schemaRefs>
+</ds:datastoreItem>
+</file>
+
 <file path=customXml/itemProps4.xml><?xml version="1.0" encoding="utf-8"?>
 <ds:datastoreItem xmlns:ds="http://schemas.openxmlformats.org/officeDocument/2006/customXml" ds:itemID="{34EBA6E7-41B4-415E-99CF-8F77AC4711A5}">
   <ds:schemaRefs>
@@ -38397,9 +38625,9 @@
 </file>
 
 <file path=customXml/itemProps5.xml><?xml version="1.0" encoding="utf-8"?>
-<ds:datastoreItem xmlns:ds="http://schemas.openxmlformats.org/officeDocument/2006/customXml" ds:itemID="{B2C5950A-41E1-4ACA-A26C-45817ECDE220}">
+<ds:datastoreItem xmlns:ds="http://schemas.openxmlformats.org/officeDocument/2006/customXml" ds:itemID="{156500C8-BC88-4C38-B98C-F85D8D3FC72C}">
   <ds:schemaRefs>
-    <ds:schemaRef ds:uri="http://schemas.openxmlformats.org/officeDocument/2006/bibliography"/>
+    <ds:schemaRef ds:uri="http://schemas.microsoft.com/sharepoint/v3/contenttype/forms"/>
   </ds:schemaRefs>
 </ds:datastoreItem>
 </file>
</xml_diff>